<commit_message>
added File i/o functionality
</commit_message>
<xml_diff>
--- a/LaME_blockly_design.docx
+++ b/LaME_blockly_design.docx
@@ -1,6 +1,6 @@
 
 <file path=word/document.xml><?xml version="1.0" encoding="utf-8"?>
-<w:document xmlns:wpc="http://schemas.microsoft.com/office/word/2010/wordprocessingCanvas" xmlns:cx="http://schemas.microsoft.com/office/drawing/2014/chartex" xmlns:cx1="http://schemas.microsoft.com/office/drawing/2015/9/8/chartex" xmlns:cx2="http://schemas.microsoft.com/office/drawing/2015/10/21/chartex" xmlns:cx3="http://schemas.microsoft.com/office/drawing/2016/5/9/chartex" xmlns:cx4="http://schemas.microsoft.com/office/drawing/2016/5/10/chartex" xmlns:cx5="http://schemas.microsoft.com/office/drawing/2016/5/11/chartex" xmlns:cx6="http://schemas.microsoft.com/office/drawing/2016/5/12/chartex" xmlns:cx7="http://schemas.microsoft.com/office/drawing/2016/5/13/chartex" xmlns:cx8="http://schemas.microsoft.com/office/drawing/2016/5/14/chartex" xmlns:mc="http://schemas.openxmlformats.org/markup-compatibility/2006" xmlns:aink="http://schemas.microsoft.com/office/drawing/2016/ink" xmlns:am3d="http://schemas.microsoft.com/office/drawing/2017/model3d" xmlns:o="urn:schemas-microsoft-com:office:office" xmlns:oel="http://schemas.microsoft.com/office/2019/extlst" xmlns:r="http://schemas.openxmlformats.org/officeDocument/2006/relationships" xmlns:m="http://schemas.openxmlformats.org/officeDocument/2006/math" xmlns:v="urn:schemas-microsoft-com:vml" xmlns:wp14="http://schemas.microsoft.com/office/word/2010/wordprocessingDrawing" xmlns:wp="http://schemas.openxmlformats.org/drawingml/2006/wordprocessingDrawing" xmlns:w10="urn:schemas-microsoft-com:office:word" xmlns:w="http://schemas.openxmlformats.org/wordprocessingml/2006/main" xmlns:w14="http://schemas.microsoft.com/office/word/2010/wordml" xmlns:w15="http://schemas.microsoft.com/office/word/2012/wordml" xmlns:w16cex="http://schemas.microsoft.com/office/word/2018/wordml/cex" xmlns:w16cid="http://schemas.microsoft.com/office/word/2016/wordml/cid" xmlns:w16="http://schemas.microsoft.com/office/word/2018/wordml" xmlns:w16du="http://schemas.microsoft.com/office/word/2023/wordml/word16du" xmlns:w16sdtdh="http://schemas.microsoft.com/office/word/2020/wordml/sdtdatahash" xmlns:w16se="http://schemas.microsoft.com/office/word/2015/wordml/symex" xmlns:wpg="http://schemas.microsoft.com/office/word/2010/wordprocessingGroup" xmlns:wpi="http://schemas.microsoft.com/office/word/2010/wordprocessingInk" xmlns:wne="http://schemas.microsoft.com/office/word/2006/wordml" xmlns:wps="http://schemas.microsoft.com/office/word/2010/wordprocessingShape" mc:Ignorable="w14 w15 w16se w16cid w16 w16cex w16sdtdh w16du wp14">
+<w:document xmlns:wpc="http://schemas.microsoft.com/office/word/2010/wordprocessingCanvas" xmlns:cx="http://schemas.microsoft.com/office/drawing/2014/chartex" xmlns:cx1="http://schemas.microsoft.com/office/drawing/2015/9/8/chartex" xmlns:cx2="http://schemas.microsoft.com/office/drawing/2015/10/21/chartex" xmlns:cx3="http://schemas.microsoft.com/office/drawing/2016/5/9/chartex" xmlns:cx4="http://schemas.microsoft.com/office/drawing/2016/5/10/chartex" xmlns:cx5="http://schemas.microsoft.com/office/drawing/2016/5/11/chartex" xmlns:cx6="http://schemas.microsoft.com/office/drawing/2016/5/12/chartex" xmlns:cx7="http://schemas.microsoft.com/office/drawing/2016/5/13/chartex" xmlns:cx8="http://schemas.microsoft.com/office/drawing/2016/5/14/chartex" xmlns:mc="http://schemas.openxmlformats.org/markup-compatibility/2006" xmlns:aink="http://schemas.microsoft.com/office/drawing/2016/ink" xmlns:am3d="http://schemas.microsoft.com/office/drawing/2017/model3d" xmlns:o="urn:schemas-microsoft-com:office:office" xmlns:oel="http://schemas.microsoft.com/office/2019/extlst" xmlns:r="http://schemas.openxmlformats.org/officeDocument/2006/relationships" xmlns:m="http://schemas.openxmlformats.org/officeDocument/2006/math" xmlns:v="urn:schemas-microsoft-com:vml" xmlns:wp14="http://schemas.microsoft.com/office/word/2010/wordprocessingDrawing" xmlns:wp="http://schemas.openxmlformats.org/drawingml/2006/wordprocessingDrawing" xmlns:w10="urn:schemas-microsoft-com:office:word" xmlns:w="http://schemas.openxmlformats.org/wordprocessingml/2006/main" xmlns:w14="http://schemas.microsoft.com/office/word/2010/wordml" xmlns:w15="http://schemas.microsoft.com/office/word/2012/wordml" xmlns:w16cex="http://schemas.microsoft.com/office/word/2018/wordml/cex" xmlns:w16cid="http://schemas.microsoft.com/office/word/2016/wordml/cid" xmlns:w16="http://schemas.microsoft.com/office/word/2018/wordml" xmlns:w16sdtdh="http://schemas.microsoft.com/office/word/2020/wordml/sdtdatahash" xmlns:w16se="http://schemas.microsoft.com/office/word/2015/wordml/symex" xmlns:wpg="http://schemas.microsoft.com/office/word/2010/wordprocessingGroup" xmlns:wpi="http://schemas.microsoft.com/office/word/2010/wordprocessingInk" xmlns:wne="http://schemas.microsoft.com/office/word/2006/wordml" xmlns:wps="http://schemas.microsoft.com/office/word/2010/wordprocessingShape" mc:Ignorable="w14 w15 w16se w16cid w16 w16cex w16sdtdh wp14">
   <w:body>
     <w:p>
       <w:pPr>
@@ -329,6 +329,11 @@
     </w:p>
     <w:p>
       <w:pPr>
+        <w:pStyle w:val="ListParagraph"/>
+        <w:numPr>
+          <w:ilvl w:val="0"/>
+          <w:numId w:val="2"/>
+        </w:numPr>
         <w:rPr>
           <w:i/>
           <w:iCs/>
@@ -353,85 +358,195 @@
         </w:rPr>
         <w:t xml:space="preserve"> Load directory | text field (directory name) + runs file browser</w:t>
       </w:r>
-    </w:p>
-    <w:p>
-      <w:pPr>
-        <w:rPr>
-          <w:lang w:val="en-AU"/>
-        </w:rPr>
-      </w:pPr>
-      <w:proofErr w:type="gramStart"/>
-      <w:r>
-        <w:rPr>
-          <w:lang w:val="en-AU"/>
-        </w:rPr>
-        <w:t>x :</w:t>
-      </w:r>
-      <w:proofErr w:type="gramEnd"/>
-      <w:r>
-        <w:rPr>
-          <w:lang w:val="en-AU"/>
-        </w:rPr>
-        <w:t xml:space="preserve"> Load sample | text field (sample name) + runs file browser</w:t>
-      </w:r>
-    </w:p>
-    <w:p>
-      <w:pPr>
-        <w:rPr>
-          <w:lang w:val="en-AU"/>
-        </w:rPr>
-      </w:pPr>
-      <w:proofErr w:type="gramStart"/>
-      <w:r>
-        <w:rPr>
-          <w:lang w:val="en-AU"/>
-        </w:rPr>
-        <w:t>&lt; :</w:t>
-      </w:r>
-      <w:proofErr w:type="gramEnd"/>
-      <w:r>
-        <w:rPr>
-          <w:lang w:val="en-AU"/>
-        </w:rPr>
-        <w:t xml:space="preserve"> Export figure data | text field (filename) + runs file browser</w:t>
-      </w:r>
-    </w:p>
-    <w:p>
-      <w:pPr>
-        <w:rPr>
-          <w:lang w:val="en-AU"/>
-        </w:rPr>
-      </w:pPr>
-    </w:p>
-    <w:p>
-      <w:pPr>
+      <w:r>
         <w:rPr>
           <w:i/>
           <w:iCs/>
           <w:lang w:val="en-AU"/>
         </w:rPr>
-      </w:pPr>
-      <w:proofErr w:type="gramStart"/>
+        <w:t xml:space="preserve"> </w:t>
+      </w:r>
       <w:r>
         <w:rPr>
           <w:i/>
           <w:iCs/>
-          <w:lang w:val="en-AU"/>
-        </w:rPr>
-        <w:t>C :</w:t>
-      </w:r>
-      <w:proofErr w:type="gramEnd"/>
+          <w:highlight w:val="green"/>
+          <w:lang w:val="en-AU"/>
+        </w:rPr>
+        <w:t>[</w:t>
+      </w:r>
       <w:r>
         <w:rPr>
           <w:i/>
           <w:iCs/>
+          <w:highlight w:val="green"/>
+          <w:lang w:val="en-AU"/>
+        </w:rPr>
+        <w:t>C</w:t>
+      </w:r>
+      <w:r>
+        <w:rPr>
+          <w:i/>
+          <w:iCs/>
+          <w:highlight w:val="green"/>
+          <w:lang w:val="en-AU"/>
+        </w:rPr>
+        <w:t>omplete]</w:t>
+      </w:r>
+    </w:p>
+    <w:p>
+      <w:pPr>
+        <w:pStyle w:val="ListParagraph"/>
+        <w:numPr>
+          <w:ilvl w:val="0"/>
+          <w:numId w:val="2"/>
+        </w:numPr>
+        <w:rPr>
+          <w:i/>
+          <w:iCs/>
+          <w:lang w:val="en-AU"/>
+        </w:rPr>
+      </w:pPr>
+      <w:proofErr w:type="gramStart"/>
+      <w:r>
+        <w:rPr>
+          <w:lang w:val="en-AU"/>
+        </w:rPr>
+        <w:t>x :</w:t>
+      </w:r>
+      <w:proofErr w:type="gramEnd"/>
+      <w:r>
+        <w:rPr>
+          <w:lang w:val="en-AU"/>
+        </w:rPr>
+        <w:t xml:space="preserve"> Load sample | text field (sample name) + runs file browser</w:t>
+      </w:r>
+      <w:r>
+        <w:rPr>
+          <w:lang w:val="en-AU"/>
+        </w:rPr>
+        <w:t xml:space="preserve"> </w:t>
+      </w:r>
+      <w:r>
+        <w:rPr>
+          <w:i/>
+          <w:iCs/>
+          <w:highlight w:val="green"/>
+          <w:lang w:val="en-AU"/>
+        </w:rPr>
+        <w:t>[Complete]</w:t>
+      </w:r>
+    </w:p>
+    <w:p>
+      <w:pPr>
+        <w:pStyle w:val="ListParagraph"/>
+        <w:numPr>
+          <w:ilvl w:val="0"/>
+          <w:numId w:val="2"/>
+        </w:numPr>
+        <w:rPr>
+          <w:i/>
+          <w:iCs/>
+          <w:lang w:val="en-AU"/>
+        </w:rPr>
+      </w:pPr>
+      <w:proofErr w:type="gramStart"/>
+      <w:r>
+        <w:rPr>
+          <w:lang w:val="en-AU"/>
+        </w:rPr>
+        <w:t>&lt; :</w:t>
+      </w:r>
+      <w:proofErr w:type="gramEnd"/>
+      <w:r>
+        <w:rPr>
+          <w:lang w:val="en-AU"/>
+        </w:rPr>
+        <w:t xml:space="preserve"> Export figure data | text field (filename) + runs file browser</w:t>
+      </w:r>
+      <w:r>
+        <w:rPr>
+          <w:lang w:val="en-AU"/>
+        </w:rPr>
+        <w:t xml:space="preserve"> </w:t>
+      </w:r>
+    </w:p>
+    <w:p>
+      <w:pPr>
+        <w:pStyle w:val="ListParagraph"/>
+        <w:numPr>
+          <w:ilvl w:val="0"/>
+          <w:numId w:val="2"/>
+        </w:numPr>
+        <w:rPr>
+          <w:i/>
+          <w:iCs/>
+          <w:lang w:val="en-AU"/>
+        </w:rPr>
+      </w:pPr>
+      <w:proofErr w:type="gramStart"/>
+      <w:r>
+        <w:rPr>
+          <w:i/>
+          <w:iCs/>
+          <w:lang w:val="en-AU"/>
+        </w:rPr>
+        <w:t>C :</w:t>
+      </w:r>
+      <w:proofErr w:type="gramEnd"/>
+      <w:r>
+        <w:rPr>
+          <w:i/>
+          <w:iCs/>
           <w:lang w:val="en-AU"/>
         </w:rPr>
         <w:t xml:space="preserve"> loop over samples</w:t>
       </w:r>
-    </w:p>
-    <w:p>
-      <w:pPr>
+      <w:r>
+        <w:rPr>
+          <w:i/>
+          <w:iCs/>
+          <w:lang w:val="en-AU"/>
+        </w:rPr>
+        <w:t xml:space="preserve"> </w:t>
+      </w:r>
+      <w:r>
+        <w:rPr>
+          <w:i/>
+          <w:iCs/>
+          <w:highlight w:val="green"/>
+          <w:lang w:val="en-AU"/>
+        </w:rPr>
+        <w:t>[Complete]</w:t>
+      </w:r>
+      <w:r>
+        <w:rPr>
+          <w:i/>
+          <w:iCs/>
+          <w:lang w:val="en-AU"/>
+        </w:rPr>
+        <w:br/>
+      </w:r>
+      <w:r>
+        <w:rPr>
+          <w:lang w:val="en-AU"/>
+        </w:rPr>
+        <w:t xml:space="preserve">Comments: </w:t>
+      </w:r>
+      <w:r>
+        <w:rPr>
+          <w:lang w:val="en-AU"/>
+        </w:rPr>
+        <w:t>disabled pop up requesting to save current analysis</w:t>
+      </w:r>
+    </w:p>
+    <w:p>
+      <w:pPr>
+        <w:pStyle w:val="ListParagraph"/>
+        <w:numPr>
+          <w:ilvl w:val="0"/>
+          <w:numId w:val="2"/>
+        </w:numPr>
         <w:rPr>
           <w:lang w:val="en-AU"/>
         </w:rPr>
@@ -450,9 +565,77 @@
         </w:rPr>
         <w:t xml:space="preserve"> loop over fields | drop down (field type select)</w:t>
       </w:r>
-    </w:p>
-    <w:p>
-      <w:pPr>
+      <w:r>
+        <w:rPr>
+          <w:lang w:val="en-AU"/>
+        </w:rPr>
+        <w:t xml:space="preserve"> </w:t>
+      </w:r>
+      <w:r>
+        <w:rPr>
+          <w:lang w:val="en-AU"/>
+        </w:rPr>
+        <w:t xml:space="preserve"> </w:t>
+      </w:r>
+      <w:r>
+        <w:rPr>
+          <w:i/>
+          <w:iCs/>
+          <w:lang w:val="en-AU"/>
+        </w:rPr>
+        <w:t>[</w:t>
+      </w:r>
+      <w:r>
+        <w:rPr>
+          <w:i/>
+          <w:iCs/>
+          <w:highlight w:val="yellow"/>
+          <w:lang w:val="en-AU"/>
+        </w:rPr>
+        <w:t>WIP</w:t>
+      </w:r>
+      <w:r>
+        <w:rPr>
+          <w:i/>
+          <w:iCs/>
+          <w:lang w:val="en-AU"/>
+        </w:rPr>
+        <w:t>]</w:t>
+      </w:r>
+    </w:p>
+    <w:p>
+      <w:pPr>
+        <w:pStyle w:val="ListParagraph"/>
+        <w:rPr>
+          <w:lang w:val="en-AU"/>
+        </w:rPr>
+      </w:pPr>
+      <w:r>
+        <w:rPr>
+          <w:lang w:val="en-AU"/>
+        </w:rPr>
+        <w:t>Comments: should show available field types by default (</w:t>
+      </w:r>
+      <w:r>
+        <w:rPr>
+          <w:lang w:val="en-AU"/>
+        </w:rPr>
+        <w:t>['Analyte', 'Analyte (Normalised)']</w:t>
+      </w:r>
+      <w:r>
+        <w:rPr>
+          <w:lang w:val="en-AU"/>
+        </w:rPr>
+        <w:t>) need to update list when more field types are available (clustering, pca)</w:t>
+      </w:r>
+    </w:p>
+    <w:p>
+      <w:pPr>
+        <w:pStyle w:val="ListParagraph"/>
+        <w:numPr>
+          <w:ilvl w:val="0"/>
+          <w:numId w:val="2"/>
+        </w:numPr>
         <w:rPr>
           <w:lang w:val="en-AU"/>
         </w:rPr>
@@ -469,7 +652,21 @@
         <w:rPr>
           <w:lang w:val="en-AU"/>
         </w:rPr>
-        <w:t xml:space="preserve"> global analysis? (batch processing) … e.g. clustering, </w:t>
+        <w:t xml:space="preserve"> global analysis? (batch processing) … </w:t>
+      </w:r>
+      <w:proofErr w:type="gramStart"/>
+      <w:r>
+        <w:rPr>
+          <w:lang w:val="en-AU"/>
+        </w:rPr>
+        <w:t>e.g.</w:t>
+      </w:r>
+      <w:proofErr w:type="gramEnd"/>
+      <w:r>
+        <w:rPr>
+          <w:lang w:val="en-AU"/>
+        </w:rPr>
+        <w:t xml:space="preserve"> clustering, </w:t>
       </w:r>
       <w:proofErr w:type="spellStart"/>
       <w:r>
@@ -741,22 +938,20 @@
           <w:lang w:val="en-AU"/>
         </w:rPr>
       </w:pPr>
-      <w:proofErr w:type="spellStart"/>
-      <w:proofErr w:type="gramStart"/>
-      <w:r>
-        <w:rPr>
-          <w:lang w:val="en-AU"/>
-        </w:rPr>
-        <w:t>x</w:t>
-      </w:r>
-      <w:proofErr w:type="spellEnd"/>
-      <w:r>
-        <w:rPr>
-          <w:lang w:val="en-AU"/>
-        </w:rPr>
-        <w:t xml:space="preserve"> :</w:t>
-      </w:r>
-      <w:proofErr w:type="gramEnd"/>
+      <w:proofErr w:type="gramStart"/>
+      <w:r>
+        <w:rPr>
+          <w:lang w:val="en-AU"/>
+        </w:rPr>
+        <w:t>x :</w:t>
+      </w:r>
+      <w:proofErr w:type="gramEnd"/>
+      <w:r>
+        <w:rPr>
+          <w:lang w:val="en-AU"/>
+        </w:rPr>
+        <w:t xml:space="preserve"> Negative method | o [Field select or Custom list], drop down (methods)</w:t>
+      </w:r>
       <w:r>
         <w:rPr>
           <w:lang w:val="en-AU"/>
@@ -767,36 +962,6 @@
         <w:rPr>
           <w:lang w:val="en-AU"/>
         </w:rPr>
-        <w:t>Negative</w:t>
-      </w:r>
-      <w:r>
-        <w:rPr>
-          <w:lang w:val="en-AU"/>
-        </w:rPr>
-        <w:t xml:space="preserve"> method | o [Field select or </w:t>
-      </w:r>
-      <w:r>
-        <w:rPr>
-          <w:lang w:val="en-AU"/>
-        </w:rPr>
-        <w:t>C</w:t>
-      </w:r>
-      <w:r>
-        <w:rPr>
-          <w:lang w:val="en-AU"/>
-        </w:rPr>
-        <w:t>ustom list], drop down (methods)</w:t>
-      </w:r>
-      <w:r>
-        <w:rPr>
-          <w:lang w:val="en-AU"/>
-        </w:rPr>
-        <w:t xml:space="preserve"> </w:t>
-      </w:r>
-      <w:r>
-        <w:rPr>
-          <w:lang w:val="en-AU"/>
-        </w:rPr>
         <w:t>, text fields (quantile bounds, initially hidden)</w:t>
       </w:r>
     </w:p>
@@ -851,25 +1016,7 @@
         <w:rPr>
           <w:lang w:val="en-AU"/>
         </w:rPr>
-        <w:t xml:space="preserve">, icon when double clicked opens field select dialog and saves to </w:t>
-      </w:r>
-      <w:r>
-        <w:rPr>
-          <w:lang w:val="en-AU"/>
-        </w:rPr>
-        <w:t xml:space="preserve">a custom </w:t>
-      </w:r>
-      <w:r>
-        <w:rPr>
-          <w:lang w:val="en-AU"/>
-        </w:rPr>
-        <w:t xml:space="preserve">(ordered) </w:t>
-      </w:r>
-      <w:r>
-        <w:rPr>
-          <w:lang w:val="en-AU"/>
-        </w:rPr>
-        <w:t>list file, which can then be loaded using [Custom list]</w:t>
+        <w:t>, icon when double clicked opens field select dialog and saves to a custom (ordered) list file, which can then be loaded using [Custom list]</w:t>
       </w:r>
     </w:p>
     <w:p>
@@ -890,13 +1037,7 @@
         <w:rPr>
           <w:lang w:val="en-AU"/>
         </w:rPr>
-        <w:t xml:space="preserve"> Compute custom field</w:t>
-      </w:r>
-      <w:r>
-        <w:rPr>
-          <w:lang w:val="en-AU"/>
-        </w:rPr>
-        <w:t>, drop down (defined custom field)</w:t>
+        <w:t xml:space="preserve"> Compute custom field, drop down (defined custom field)</w:t>
       </w:r>
     </w:p>
     <w:p>
@@ -911,7 +1052,7 @@
         </w:rPr>
         <w:t xml:space="preserve">&lt; : Custom field calculator, field text box (uses </w:t>
       </w:r>
-      <w:hyperlink r:id="rId4" w:history="1">
+      <w:hyperlink r:id="rId5" w:history="1">
         <w:r>
           <w:rPr>
             <w:rStyle w:val="Hyperlink"/>
@@ -1046,19 +1187,7 @@
         <w:rPr>
           <w:lang w:val="en-AU"/>
         </w:rPr>
-        <w:t xml:space="preserve">x : Map |  </w:t>
-      </w:r>
-      <w:r>
-        <w:rPr>
-          <w:lang w:val="en-AU"/>
-        </w:rPr>
-        <w:t>drop down (field select), drop down (field),</w:t>
-      </w:r>
-      <w:r>
-        <w:rPr>
-          <w:lang w:val="en-AU"/>
-        </w:rPr>
-        <w:t xml:space="preserve"> </w:t>
+        <w:t xml:space="preserve">x : Map |  drop down (field select), drop down (field), </w:t>
       </w:r>
       <w:r>
         <w:rPr>
@@ -1364,43 +1493,7 @@
         <w:rPr>
           <w:lang w:val="en-AU"/>
         </w:rPr>
-        <w:t xml:space="preserve">Biplot | drop down (field type X), drop down (field X), </w:t>
-      </w:r>
-      <w:r>
-        <w:rPr>
-          <w:lang w:val="en-AU"/>
-        </w:rPr>
-        <w:t xml:space="preserve">drop down (field type </w:t>
-      </w:r>
-      <w:r>
-        <w:rPr>
-          <w:lang w:val="en-AU"/>
-        </w:rPr>
-        <w:t>Y</w:t>
-      </w:r>
-      <w:r>
-        <w:rPr>
-          <w:lang w:val="en-AU"/>
-        </w:rPr>
-        <w:t xml:space="preserve">), drop down (field </w:t>
-      </w:r>
-      <w:r>
-        <w:rPr>
-          <w:lang w:val="en-AU"/>
-        </w:rPr>
-        <w:t>Y</w:t>
-      </w:r>
-      <w:r>
-        <w:rPr>
-          <w:lang w:val="en-AU"/>
-        </w:rPr>
-        <w:t xml:space="preserve">), </w:t>
-      </w:r>
-      <w:r>
-        <w:rPr>
-          <w:lang w:val="en-AU"/>
-        </w:rPr>
-        <w:t xml:space="preserve">check box (heatmap), </w:t>
+        <w:t xml:space="preserve">Biplot | drop down (field type X), drop down (field X), drop down (field type Y), drop down (field Y), check box (heatmap), </w:t>
       </w:r>
       <w:r>
         <w:rPr>
@@ -1467,37 +1560,7 @@
         <w:rPr>
           <w:lang w:val="en-AU"/>
         </w:rPr>
-        <w:t xml:space="preserve"> Ternary | </w:t>
-      </w:r>
-      <w:r>
-        <w:rPr>
-          <w:lang w:val="en-AU"/>
-        </w:rPr>
-        <w:t xml:space="preserve">drop down (field type X), drop down (field X), drop down (field type Y), drop down (field Y), drop down (field type </w:t>
-      </w:r>
-      <w:r>
-        <w:rPr>
-          <w:lang w:val="en-AU"/>
-        </w:rPr>
-        <w:t>Z</w:t>
-      </w:r>
-      <w:r>
-        <w:rPr>
-          <w:lang w:val="en-AU"/>
-        </w:rPr>
-        <w:t xml:space="preserve">), drop down (field </w:t>
-      </w:r>
-      <w:r>
-        <w:rPr>
-          <w:lang w:val="en-AU"/>
-        </w:rPr>
-        <w:t>Z</w:t>
-      </w:r>
-      <w:r>
-        <w:rPr>
-          <w:lang w:val="en-AU"/>
-        </w:rPr>
-        <w:t xml:space="preserve">), check box (heatmap), </w:t>
+        <w:t xml:space="preserve"> Ternary | drop down (field type X), drop down (field X), drop down (field type Y), drop down (field Y), drop down (field type Z), drop down (field Z), check box (heatmap), </w:t>
       </w:r>
       <w:r>
         <w:rPr>
@@ -1558,13 +1621,7 @@
         <w:rPr>
           <w:lang w:val="en-AU"/>
         </w:rPr>
-        <w:t xml:space="preserve"> Ternary map | </w:t>
-      </w:r>
-      <w:r>
-        <w:rPr>
-          <w:lang w:val="en-AU"/>
-        </w:rPr>
-        <w:t>drop down (field type X), drop down (field X), drop down (field type Y), drop down (field Y), drop down (field type Z), drop down (field Z),</w:t>
+        <w:t xml:space="preserve"> Ternary map | drop down (field type X), drop down (field X), drop down (field type Y), drop down (field Y), drop down (field type Z), drop down (field Z),</w:t>
       </w:r>
     </w:p>
     <w:p>
@@ -1645,13 +1702,7 @@
         <w:rPr>
           <w:lang w:val="en-AU"/>
         </w:rPr>
-        <w:t xml:space="preserve"> Basis variance</w:t>
-      </w:r>
-      <w:r>
-        <w:rPr>
-          <w:lang w:val="en-AU"/>
-        </w:rPr>
-        <w:t xml:space="preserve"> | </w:t>
+        <w:t xml:space="preserve"> Basis variance | </w:t>
       </w:r>
       <w:r>
         <w:rPr>
@@ -1724,19 +1775,7 @@
         <w:rPr>
           <w:lang w:val="en-AU"/>
         </w:rPr>
-        <w:t xml:space="preserve"> [</w:t>
-      </w:r>
-      <w:r>
-        <w:rPr>
-          <w:lang w:val="en-AU"/>
-        </w:rPr>
-        <w:t>colormap, font</w:t>
-      </w:r>
-      <w:r>
-        <w:rPr>
-          <w:lang w:val="en-AU"/>
-        </w:rPr>
-        <w:t>]</w:t>
+        <w:t xml:space="preserve"> [colormap, font]</w:t>
       </w:r>
     </w:p>
     <w:p>
@@ -1757,19 +1796,7 @@
         <w:rPr>
           <w:lang w:val="en-AU"/>
         </w:rPr>
-        <w:t xml:space="preserve"> </w:t>
-      </w:r>
-      <w:r>
-        <w:rPr>
-          <w:lang w:val="en-AU"/>
-        </w:rPr>
-        <w:t>Basis</w:t>
-      </w:r>
-      <w:r>
-        <w:rPr>
-          <w:lang w:val="en-AU"/>
-        </w:rPr>
-        <w:t xml:space="preserve"> vectors </w:t>
+        <w:t xml:space="preserve"> Basis vectors </w:t>
       </w:r>
       <w:r>
         <w:rPr>
@@ -2295,19 +2322,7 @@
         <w:rPr>
           <w:lang w:val="en-AU"/>
         </w:rPr>
-        <w:t xml:space="preserve"> </w:t>
-      </w:r>
-      <w:r>
-        <w:rPr>
-          <w:lang w:val="en-AU"/>
-        </w:rPr>
-        <w:t>Y</w:t>
-      </w:r>
-      <w:r>
-        <w:rPr>
-          <w:lang w:val="en-AU"/>
-        </w:rPr>
-        <w:t xml:space="preserve"> Axis | text edit (label), text edit (lower bound), text edit (upper bound), drop down (scale)</w:t>
+        <w:t xml:space="preserve"> Y Axis | text edit (label), text edit (lower bound), text edit (upper bound), drop down (scale)</w:t>
       </w:r>
     </w:p>
     <w:p>
@@ -2328,19 +2343,7 @@
         <w:rPr>
           <w:lang w:val="en-AU"/>
         </w:rPr>
-        <w:t xml:space="preserve"> </w:t>
-      </w:r>
-      <w:r>
-        <w:rPr>
-          <w:lang w:val="en-AU"/>
-        </w:rPr>
-        <w:t>Z</w:t>
-      </w:r>
-      <w:r>
-        <w:rPr>
-          <w:lang w:val="en-AU"/>
-        </w:rPr>
-        <w:t xml:space="preserve"> Axis | text edit (label), text edit (lower bound), text edit (upper bound), drop down (scale)</w:t>
+        <w:t xml:space="preserve"> Z Axis | text edit (label), text edit (lower bound), text edit (upper bound), drop down (scale)</w:t>
       </w:r>
     </w:p>
     <w:p>
@@ -2361,8 +2364,84 @@
         <w:rPr>
           <w:lang w:val="en-AU"/>
         </w:rPr>
-        <w:t xml:space="preserve"> </w:t>
-      </w:r>
+        <w:t xml:space="preserve"> C Axis | text edit (label), text edit (lower bound), text edit (upper bound), drop down (scale)</w:t>
+      </w:r>
+    </w:p>
+    <w:p>
+      <w:pPr>
+        <w:rPr>
+          <w:lang w:val="en-AU"/>
+        </w:rPr>
+      </w:pPr>
+      <w:proofErr w:type="gramStart"/>
+      <w:r>
+        <w:rPr>
+          <w:lang w:val="en-AU"/>
+        </w:rPr>
+        <w:t>&lt; :</w:t>
+      </w:r>
+      <w:proofErr w:type="gramEnd"/>
+      <w:r>
+        <w:rPr>
+          <w:lang w:val="en-AU"/>
+        </w:rPr>
+        <w:t xml:space="preserve"> Tick direction | drop down (none, in, out)</w:t>
+      </w:r>
+    </w:p>
+    <w:p>
+      <w:pPr>
+        <w:rPr>
+          <w:lang w:val="en-AU"/>
+        </w:rPr>
+      </w:pPr>
+      <w:proofErr w:type="gramStart"/>
+      <w:r>
+        <w:rPr>
+          <w:lang w:val="en-AU"/>
+        </w:rPr>
+        <w:t>&lt; :</w:t>
+      </w:r>
+      <w:proofErr w:type="gramEnd"/>
+      <w:r>
+        <w:rPr>
+          <w:lang w:val="en-AU"/>
+        </w:rPr>
+        <w:t xml:space="preserve"> Aspect ratio | text edit (numeric value, default = 1.62 for most plots, 1 for most others)</w:t>
+      </w:r>
+    </w:p>
+    <w:p>
+      <w:pPr>
+        <w:rPr>
+          <w:lang w:val="en-AU"/>
+        </w:rPr>
+      </w:pPr>
+      <w:proofErr w:type="gramStart"/>
+      <w:r>
+        <w:rPr>
+          <w:lang w:val="en-AU"/>
+        </w:rPr>
+        <w:t>&lt; :</w:t>
+      </w:r>
+      <w:proofErr w:type="gramEnd"/>
+      <w:r>
+        <w:rPr>
+          <w:lang w:val="en-AU"/>
+        </w:rPr>
+        <w:t xml:space="preserve"> Add scale | </w:t>
+      </w:r>
+      <w:r>
+        <w:rPr>
+          <w:lang w:val="en-AU"/>
+        </w:rPr>
+        <w:t xml:space="preserve">o </w:t>
+      </w:r>
+      <w:r>
+        <w:rPr>
+          <w:lang w:val="en-AU"/>
+        </w:rPr>
+        <w:t>[</w:t>
+      </w:r>
+      <w:proofErr w:type="spellStart"/>
       <w:r>
         <w:rPr>
           <w:lang w:val="en-AU"/>
@@ -2373,94 +2452,6 @@
         <w:rPr>
           <w:lang w:val="en-AU"/>
         </w:rPr>
-        <w:t xml:space="preserve"> Axis | text edit (label), text edit (lower bound), text edit (upper bound), drop down (scale)</w:t>
-      </w:r>
-    </w:p>
-    <w:p>
-      <w:pPr>
-        <w:rPr>
-          <w:lang w:val="en-AU"/>
-        </w:rPr>
-      </w:pPr>
-      <w:proofErr w:type="gramStart"/>
-      <w:r>
-        <w:rPr>
-          <w:lang w:val="en-AU"/>
-        </w:rPr>
-        <w:t>&lt; :</w:t>
-      </w:r>
-      <w:proofErr w:type="gramEnd"/>
-      <w:r>
-        <w:rPr>
-          <w:lang w:val="en-AU"/>
-        </w:rPr>
-        <w:t xml:space="preserve"> Tick direction | drop down (none, in, out)</w:t>
-      </w:r>
-    </w:p>
-    <w:p>
-      <w:pPr>
-        <w:rPr>
-          <w:lang w:val="en-AU"/>
-        </w:rPr>
-      </w:pPr>
-      <w:proofErr w:type="gramStart"/>
-      <w:r>
-        <w:rPr>
-          <w:lang w:val="en-AU"/>
-        </w:rPr>
-        <w:t>&lt; :</w:t>
-      </w:r>
-      <w:proofErr w:type="gramEnd"/>
-      <w:r>
-        <w:rPr>
-          <w:lang w:val="en-AU"/>
-        </w:rPr>
-        <w:t xml:space="preserve"> Aspect ratio | text edit (numeric value, default = 1.62 for most plots, 1 for most others)</w:t>
-      </w:r>
-    </w:p>
-    <w:p>
-      <w:pPr>
-        <w:rPr>
-          <w:lang w:val="en-AU"/>
-        </w:rPr>
-      </w:pPr>
-      <w:proofErr w:type="gramStart"/>
-      <w:r>
-        <w:rPr>
-          <w:lang w:val="en-AU"/>
-        </w:rPr>
-        <w:t>&lt; :</w:t>
-      </w:r>
-      <w:proofErr w:type="gramEnd"/>
-      <w:r>
-        <w:rPr>
-          <w:lang w:val="en-AU"/>
-        </w:rPr>
-        <w:t xml:space="preserve"> Add scale | </w:t>
-      </w:r>
-      <w:r>
-        <w:rPr>
-          <w:lang w:val="en-AU"/>
-        </w:rPr>
-        <w:t xml:space="preserve">o </w:t>
-      </w:r>
-      <w:r>
-        <w:rPr>
-          <w:lang w:val="en-AU"/>
-        </w:rPr>
-        <w:t>[</w:t>
-      </w:r>
-      <w:proofErr w:type="spellStart"/>
-      <w:r>
-        <w:rPr>
-          <w:lang w:val="en-AU"/>
-        </w:rPr>
-        <w:t>C</w:t>
-      </w:r>
-      <w:r>
-        <w:rPr>
-          <w:lang w:val="en-AU"/>
-        </w:rPr>
         <w:t>olor</w:t>
       </w:r>
       <w:proofErr w:type="spellEnd"/>
@@ -2492,19 +2483,7 @@
         <w:rPr>
           <w:lang w:val="en-AU"/>
         </w:rPr>
-        <w:t xml:space="preserve">, show/hide additional options for </w:t>
-      </w:r>
-      <w:r>
-        <w:rPr>
-          <w:lang w:val="en-AU"/>
-        </w:rPr>
-        <w:t>text edit (length),</w:t>
-      </w:r>
-      <w:r>
-        <w:rPr>
-          <w:lang w:val="en-AU"/>
-        </w:rPr>
-        <w:t xml:space="preserve"> drop down (</w:t>
+        <w:t>, show/hide additional options for text edit (length), drop down (</w:t>
       </w:r>
       <w:r>
         <w:rPr>
@@ -2889,8 +2868,153 @@
 </w:document>
 </file>
 
+<file path=word/numbering.xml><?xml version="1.0" encoding="utf-8"?>
+<w:numbering xmlns:wpc="http://schemas.microsoft.com/office/word/2010/wordprocessingCanvas" xmlns:cx="http://schemas.microsoft.com/office/drawing/2014/chartex" xmlns:cx1="http://schemas.microsoft.com/office/drawing/2015/9/8/chartex" xmlns:cx2="http://schemas.microsoft.com/office/drawing/2015/10/21/chartex" xmlns:cx3="http://schemas.microsoft.com/office/drawing/2016/5/9/chartex" xmlns:cx4="http://schemas.microsoft.com/office/drawing/2016/5/10/chartex" xmlns:cx5="http://schemas.microsoft.com/office/drawing/2016/5/11/chartex" xmlns:cx6="http://schemas.microsoft.com/office/drawing/2016/5/12/chartex" xmlns:cx7="http://schemas.microsoft.com/office/drawing/2016/5/13/chartex" xmlns:cx8="http://schemas.microsoft.com/office/drawing/2016/5/14/chartex" xmlns:mc="http://schemas.openxmlformats.org/markup-compatibility/2006" xmlns:aink="http://schemas.microsoft.com/office/drawing/2016/ink" xmlns:am3d="http://schemas.microsoft.com/office/drawing/2017/model3d" xmlns:o="urn:schemas-microsoft-com:office:office" xmlns:oel="http://schemas.microsoft.com/office/2019/extlst" xmlns:r="http://schemas.openxmlformats.org/officeDocument/2006/relationships" xmlns:m="http://schemas.openxmlformats.org/officeDocument/2006/math" xmlns:v="urn:schemas-microsoft-com:vml" xmlns:wp14="http://schemas.microsoft.com/office/word/2010/wordprocessingDrawing" xmlns:wp="http://schemas.openxmlformats.org/drawingml/2006/wordprocessingDrawing" xmlns:w10="urn:schemas-microsoft-com:office:word" xmlns:w="http://schemas.openxmlformats.org/wordprocessingml/2006/main" xmlns:w14="http://schemas.microsoft.com/office/word/2010/wordml" xmlns:w15="http://schemas.microsoft.com/office/word/2012/wordml" xmlns:w16cex="http://schemas.microsoft.com/office/word/2018/wordml/cex" xmlns:w16cid="http://schemas.microsoft.com/office/word/2016/wordml/cid" xmlns:w16="http://schemas.microsoft.com/office/word/2018/wordml" xmlns:w16sdtdh="http://schemas.microsoft.com/office/word/2020/wordml/sdtdatahash" xmlns:w16se="http://schemas.microsoft.com/office/word/2015/wordml/symex" xmlns:wpg="http://schemas.microsoft.com/office/word/2010/wordprocessingGroup" xmlns:wpi="http://schemas.microsoft.com/office/word/2010/wordprocessingInk" xmlns:wne="http://schemas.microsoft.com/office/word/2006/wordml" xmlns:wps="http://schemas.microsoft.com/office/word/2010/wordprocessingShape" mc:Ignorable="w14 w15 w16se w16cid w16 w16cex w16sdtdh wp14">
+  <w:abstractNum w:abstractNumId="0" w15:restartNumberingAfterBreak="0">
+    <w:nsid w:val="FFFFFF89"/>
+    <w:multiLevelType w:val="singleLevel"/>
+    <w:tmpl w:val="1844601E"/>
+    <w:lvl w:ilvl="0">
+      <w:start w:val="1"/>
+      <w:numFmt w:val="bullet"/>
+      <w:pStyle w:val="ListBullet"/>
+      <w:lvlText w:val=""/>
+      <w:lvlJc w:val="left"/>
+      <w:pPr>
+        <w:tabs>
+          <w:tab w:val="num" w:pos="360"/>
+        </w:tabs>
+        <w:ind w:left="360" w:hanging="360"/>
+      </w:pPr>
+      <w:rPr>
+        <w:rFonts w:ascii="Symbol" w:hAnsi="Symbol" w:hint="default"/>
+      </w:rPr>
+    </w:lvl>
+  </w:abstractNum>
+  <w:abstractNum w:abstractNumId="1" w15:restartNumberingAfterBreak="0">
+    <w:nsid w:val="70845108"/>
+    <w:multiLevelType w:val="hybridMultilevel"/>
+    <w:tmpl w:val="EC62F780"/>
+    <w:lvl w:ilvl="0" w:tplc="08090001">
+      <w:start w:val="1"/>
+      <w:numFmt w:val="bullet"/>
+      <w:lvlText w:val=""/>
+      <w:lvlJc w:val="left"/>
+      <w:pPr>
+        <w:ind w:left="720" w:hanging="360"/>
+      </w:pPr>
+      <w:rPr>
+        <w:rFonts w:ascii="Symbol" w:hAnsi="Symbol" w:hint="default"/>
+      </w:rPr>
+    </w:lvl>
+    <w:lvl w:ilvl="1" w:tplc="08090003" w:tentative="1">
+      <w:start w:val="1"/>
+      <w:numFmt w:val="bullet"/>
+      <w:lvlText w:val="o"/>
+      <w:lvlJc w:val="left"/>
+      <w:pPr>
+        <w:ind w:left="1440" w:hanging="360"/>
+      </w:pPr>
+      <w:rPr>
+        <w:rFonts w:ascii="Courier New" w:hAnsi="Courier New" w:cs="Courier New" w:hint="default"/>
+      </w:rPr>
+    </w:lvl>
+    <w:lvl w:ilvl="2" w:tplc="08090005" w:tentative="1">
+      <w:start w:val="1"/>
+      <w:numFmt w:val="bullet"/>
+      <w:lvlText w:val=""/>
+      <w:lvlJc w:val="left"/>
+      <w:pPr>
+        <w:ind w:left="2160" w:hanging="360"/>
+      </w:pPr>
+      <w:rPr>
+        <w:rFonts w:ascii="Wingdings" w:hAnsi="Wingdings" w:hint="default"/>
+      </w:rPr>
+    </w:lvl>
+    <w:lvl w:ilvl="3" w:tplc="08090001" w:tentative="1">
+      <w:start w:val="1"/>
+      <w:numFmt w:val="bullet"/>
+      <w:lvlText w:val=""/>
+      <w:lvlJc w:val="left"/>
+      <w:pPr>
+        <w:ind w:left="2880" w:hanging="360"/>
+      </w:pPr>
+      <w:rPr>
+        <w:rFonts w:ascii="Symbol" w:hAnsi="Symbol" w:hint="default"/>
+      </w:rPr>
+    </w:lvl>
+    <w:lvl w:ilvl="4" w:tplc="08090003" w:tentative="1">
+      <w:start w:val="1"/>
+      <w:numFmt w:val="bullet"/>
+      <w:lvlText w:val="o"/>
+      <w:lvlJc w:val="left"/>
+      <w:pPr>
+        <w:ind w:left="3600" w:hanging="360"/>
+      </w:pPr>
+      <w:rPr>
+        <w:rFonts w:ascii="Courier New" w:hAnsi="Courier New" w:cs="Courier New" w:hint="default"/>
+      </w:rPr>
+    </w:lvl>
+    <w:lvl w:ilvl="5" w:tplc="08090005" w:tentative="1">
+      <w:start w:val="1"/>
+      <w:numFmt w:val="bullet"/>
+      <w:lvlText w:val=""/>
+      <w:lvlJc w:val="left"/>
+      <w:pPr>
+        <w:ind w:left="4320" w:hanging="360"/>
+      </w:pPr>
+      <w:rPr>
+        <w:rFonts w:ascii="Wingdings" w:hAnsi="Wingdings" w:hint="default"/>
+      </w:rPr>
+    </w:lvl>
+    <w:lvl w:ilvl="6" w:tplc="08090001" w:tentative="1">
+      <w:start w:val="1"/>
+      <w:numFmt w:val="bullet"/>
+      <w:lvlText w:val=""/>
+      <w:lvlJc w:val="left"/>
+      <w:pPr>
+        <w:ind w:left="5040" w:hanging="360"/>
+      </w:pPr>
+      <w:rPr>
+        <w:rFonts w:ascii="Symbol" w:hAnsi="Symbol" w:hint="default"/>
+      </w:rPr>
+    </w:lvl>
+    <w:lvl w:ilvl="7" w:tplc="08090003" w:tentative="1">
+      <w:start w:val="1"/>
+      <w:numFmt w:val="bullet"/>
+      <w:lvlText w:val="o"/>
+      <w:lvlJc w:val="left"/>
+      <w:pPr>
+        <w:ind w:left="5760" w:hanging="360"/>
+      </w:pPr>
+      <w:rPr>
+        <w:rFonts w:ascii="Courier New" w:hAnsi="Courier New" w:cs="Courier New" w:hint="default"/>
+      </w:rPr>
+    </w:lvl>
+    <w:lvl w:ilvl="8" w:tplc="08090005" w:tentative="1">
+      <w:start w:val="1"/>
+      <w:numFmt w:val="bullet"/>
+      <w:lvlText w:val=""/>
+      <w:lvlJc w:val="left"/>
+      <w:pPr>
+        <w:ind w:left="6480" w:hanging="360"/>
+      </w:pPr>
+      <w:rPr>
+        <w:rFonts w:ascii="Wingdings" w:hAnsi="Wingdings" w:hint="default"/>
+      </w:rPr>
+    </w:lvl>
+  </w:abstractNum>
+  <w:num w:numId="1" w16cid:durableId="1169448996">
+    <w:abstractNumId w:val="0"/>
+  </w:num>
+  <w:num w:numId="2" w16cid:durableId="828864849">
+    <w:abstractNumId w:val="1"/>
+  </w:num>
+</w:numbering>
+</file>
+
 <file path=word/styles.xml><?xml version="1.0" encoding="utf-8"?>
-<w:styles xmlns:mc="http://schemas.openxmlformats.org/markup-compatibility/2006" xmlns:r="http://schemas.openxmlformats.org/officeDocument/2006/relationships" xmlns:w="http://schemas.openxmlformats.org/wordprocessingml/2006/main" xmlns:w14="http://schemas.microsoft.com/office/word/2010/wordml" xmlns:w15="http://schemas.microsoft.com/office/word/2012/wordml" xmlns:w16cex="http://schemas.microsoft.com/office/word/2018/wordml/cex" xmlns:w16cid="http://schemas.microsoft.com/office/word/2016/wordml/cid" xmlns:w16="http://schemas.microsoft.com/office/word/2018/wordml" xmlns:w16du="http://schemas.microsoft.com/office/word/2023/wordml/word16du" xmlns:w16sdtdh="http://schemas.microsoft.com/office/word/2020/wordml/sdtdatahash" xmlns:w16se="http://schemas.microsoft.com/office/word/2015/wordml/symex" mc:Ignorable="w14 w15 w16se w16cid w16 w16cex w16sdtdh w16du">
+<w:styles xmlns:mc="http://schemas.openxmlformats.org/markup-compatibility/2006" xmlns:r="http://schemas.openxmlformats.org/officeDocument/2006/relationships" xmlns:w="http://schemas.openxmlformats.org/wordprocessingml/2006/main" xmlns:w14="http://schemas.microsoft.com/office/word/2010/wordml" xmlns:w15="http://schemas.microsoft.com/office/word/2012/wordml" xmlns:w16cex="http://schemas.microsoft.com/office/word/2018/wordml/cex" xmlns:w16cid="http://schemas.microsoft.com/office/word/2016/wordml/cid" xmlns:w16="http://schemas.microsoft.com/office/word/2018/wordml" xmlns:w16sdtdh="http://schemas.microsoft.com/office/word/2020/wordml/sdtdatahash" xmlns:w16se="http://schemas.microsoft.com/office/word/2015/wordml/symex" mc:Ignorable="w14 w15 w16se w16cid w16 w16cex w16sdtdh">
   <w:docDefaults>
     <w:rPrDefault>
       <w:rPr>
@@ -3829,6 +3953,19 @@
       <w:shd w:val="clear" w:color="auto" w:fill="E1DFDD"/>
     </w:rPr>
   </w:style>
+  <w:style w:type="paragraph" w:styleId="ListBullet">
+    <w:name w:val="List Bullet"/>
+    <w:basedOn w:val="Normal"/>
+    <w:uiPriority w:val="99"/>
+    <w:unhideWhenUsed/>
+    <w:rsid w:val="00EF0E93"/>
+    <w:pPr>
+      <w:numPr>
+        <w:numId w:val="1"/>
+      </w:numPr>
+      <w:contextualSpacing/>
+    </w:pPr>
+  </w:style>
 </w:styles>
 </file>
 

</xml_diff>

<commit_message>
added analyte selector block and fixed bugs in analyte selector
</commit_message>
<xml_diff>
--- a/LaME_blockly_design.docx
+++ b/LaME_blockly_design.docx
@@ -589,10 +589,10 @@
         <w:rPr>
           <w:i/>
           <w:iCs/>
-          <w:highlight w:val="yellow"/>
-          <w:lang w:val="en-AU"/>
-        </w:rPr>
-        <w:t>WIP</w:t>
+          <w:highlight w:val="green"/>
+          <w:lang w:val="en-AU"/>
+        </w:rPr>
+        <w:t>Complete</w:t>
       </w:r>
       <w:r>
         <w:rPr>
@@ -626,7 +626,33 @@
         <w:rPr>
           <w:lang w:val="en-AU"/>
         </w:rPr>
-        <w:t>) need to update list when more field types are available (clustering, pca)</w:t>
+        <w:t xml:space="preserve">) need to update list when more field types are </w:t>
+      </w:r>
+      <w:r>
+        <w:rPr>
+          <w:lang w:val="en-AU"/>
+        </w:rPr>
+        <w:t>created</w:t>
+      </w:r>
+      <w:r>
+        <w:rPr>
+          <w:lang w:val="en-AU"/>
+        </w:rPr>
+        <w:t xml:space="preserve"> (clustering, </w:t>
+      </w:r>
+      <w:proofErr w:type="spellStart"/>
+      <w:r>
+        <w:rPr>
+          <w:lang w:val="en-AU"/>
+        </w:rPr>
+        <w:t>pca</w:t>
+      </w:r>
+      <w:proofErr w:type="spellEnd"/>
+      <w:r>
+        <w:rPr>
+          <w:lang w:val="en-AU"/>
+        </w:rPr>
+        <w:t>)</w:t>
       </w:r>
     </w:p>
     <w:p>
@@ -728,32 +754,116 @@
         </w:rPr>
         <w:t xml:space="preserve"> Analyte select tool | drop down (saved list of analytes) + opens analyte select dialog… includes data scaling</w:t>
       </w:r>
-    </w:p>
-    <w:p>
-      <w:pPr>
+      <w:r>
+        <w:rPr>
+          <w:lang w:val="en-AU"/>
+        </w:rPr>
+        <w:t xml:space="preserve"> [</w:t>
+      </w:r>
+      <w:r>
         <w:rPr>
           <w:i/>
           <w:iCs/>
-          <w:lang w:val="en-AU"/>
-        </w:rPr>
-      </w:pPr>
-      <w:proofErr w:type="gramStart"/>
+          <w:highlight w:val="yellow"/>
+          <w:lang w:val="en-AU"/>
+        </w:rPr>
+        <w:t>W</w:t>
+      </w:r>
       <w:r>
         <w:rPr>
           <w:i/>
           <w:iCs/>
-          <w:lang w:val="en-AU"/>
-        </w:rPr>
-        <w:t>x :</w:t>
-      </w:r>
-      <w:proofErr w:type="gramEnd"/>
+          <w:highlight w:val="yellow"/>
+          <w:lang w:val="en-AU"/>
+        </w:rPr>
+        <w:t>I</w:t>
+      </w:r>
       <w:r>
         <w:rPr>
           <w:i/>
           <w:iCs/>
+          <w:highlight w:val="yellow"/>
+          <w:lang w:val="en-AU"/>
+        </w:rPr>
+        <w:t>P</w:t>
+      </w:r>
+      <w:r>
+        <w:rPr>
+          <w:lang w:val="en-AU"/>
+        </w:rPr>
+        <w:t>]</w:t>
+      </w:r>
+    </w:p>
+    <w:p>
+      <w:pPr>
+        <w:rPr>
+          <w:lang w:val="en-AU"/>
+        </w:rPr>
+      </w:pPr>
+      <w:proofErr w:type="gramStart"/>
+      <w:r>
+        <w:rPr>
+          <w:i/>
+          <w:iCs/>
+          <w:lang w:val="en-AU"/>
+        </w:rPr>
+        <w:t>x :</w:t>
+      </w:r>
+      <w:proofErr w:type="gramEnd"/>
+      <w:r>
+        <w:rPr>
+          <w:i/>
+          <w:iCs/>
           <w:lang w:val="en-AU"/>
         </w:rPr>
         <w:t xml:space="preserve"> Reference value | drop down (list of reference chemistries)</w:t>
+      </w:r>
+      <w:r>
+        <w:rPr>
+          <w:i/>
+          <w:iCs/>
+          <w:lang w:val="en-AU"/>
+        </w:rPr>
+        <w:t xml:space="preserve"> </w:t>
+      </w:r>
+      <w:r>
+        <w:rPr>
+          <w:lang w:val="en-AU"/>
+        </w:rPr>
+        <w:t>[</w:t>
+      </w:r>
+      <w:r>
+        <w:rPr>
+          <w:i/>
+          <w:iCs/>
+          <w:highlight w:val="yellow"/>
+          <w:lang w:val="en-AU"/>
+        </w:rPr>
+        <w:t>W</w:t>
+      </w:r>
+      <w:r>
+        <w:rPr>
+          <w:i/>
+          <w:iCs/>
+          <w:highlight w:val="yellow"/>
+          <w:lang w:val="en-AU"/>
+        </w:rPr>
+        <w:t>I</w:t>
+      </w:r>
+      <w:r>
+        <w:rPr>
+          <w:i/>
+          <w:iCs/>
+          <w:highlight w:val="yellow"/>
+          <w:lang w:val="en-AU"/>
+        </w:rPr>
+        <w:t>P</w:t>
+      </w:r>
+      <w:r>
+        <w:rPr>
+          <w:lang w:val="en-AU"/>
+        </w:rPr>
+        <w:t>]</w:t>
       </w:r>
     </w:p>
     <w:p>

</xml_diff>

<commit_message>
added ref value selector - blockly
</commit_message>
<xml_diff>
--- a/LaME_blockly_design.docx
+++ b/LaME_blockly_design.docx
@@ -1,6 +1,6 @@
 
 <file path=word/document.xml><?xml version="1.0" encoding="utf-8"?>
-<w:document xmlns:wpc="http://schemas.microsoft.com/office/word/2010/wordprocessingCanvas" xmlns:cx="http://schemas.microsoft.com/office/drawing/2014/chartex" xmlns:cx1="http://schemas.microsoft.com/office/drawing/2015/9/8/chartex" xmlns:cx2="http://schemas.microsoft.com/office/drawing/2015/10/21/chartex" xmlns:cx3="http://schemas.microsoft.com/office/drawing/2016/5/9/chartex" xmlns:cx4="http://schemas.microsoft.com/office/drawing/2016/5/10/chartex" xmlns:cx5="http://schemas.microsoft.com/office/drawing/2016/5/11/chartex" xmlns:cx6="http://schemas.microsoft.com/office/drawing/2016/5/12/chartex" xmlns:cx7="http://schemas.microsoft.com/office/drawing/2016/5/13/chartex" xmlns:cx8="http://schemas.microsoft.com/office/drawing/2016/5/14/chartex" xmlns:mc="http://schemas.openxmlformats.org/markup-compatibility/2006" xmlns:aink="http://schemas.microsoft.com/office/drawing/2016/ink" xmlns:am3d="http://schemas.microsoft.com/office/drawing/2017/model3d" xmlns:o="urn:schemas-microsoft-com:office:office" xmlns:oel="http://schemas.microsoft.com/office/2019/extlst" xmlns:r="http://schemas.openxmlformats.org/officeDocument/2006/relationships" xmlns:m="http://schemas.openxmlformats.org/officeDocument/2006/math" xmlns:v="urn:schemas-microsoft-com:vml" xmlns:wp14="http://schemas.microsoft.com/office/word/2010/wordprocessingDrawing" xmlns:wp="http://schemas.openxmlformats.org/drawingml/2006/wordprocessingDrawing" xmlns:w10="urn:schemas-microsoft-com:office:word" xmlns:w="http://schemas.openxmlformats.org/wordprocessingml/2006/main" xmlns:w14="http://schemas.microsoft.com/office/word/2010/wordml" xmlns:w15="http://schemas.microsoft.com/office/word/2012/wordml" xmlns:w16cex="http://schemas.microsoft.com/office/word/2018/wordml/cex" xmlns:w16cid="http://schemas.microsoft.com/office/word/2016/wordml/cid" xmlns:w16="http://schemas.microsoft.com/office/word/2018/wordml" xmlns:w16sdtdh="http://schemas.microsoft.com/office/word/2020/wordml/sdtdatahash" xmlns:w16se="http://schemas.microsoft.com/office/word/2015/wordml/symex" xmlns:wpg="http://schemas.microsoft.com/office/word/2010/wordprocessingGroup" xmlns:wpi="http://schemas.microsoft.com/office/word/2010/wordprocessingInk" xmlns:wne="http://schemas.microsoft.com/office/word/2006/wordml" xmlns:wps="http://schemas.microsoft.com/office/word/2010/wordprocessingShape" mc:Ignorable="w14 w15 w16se w16cid w16 w16cex w16sdtdh wp14">
+<w:document xmlns:wpc="http://schemas.microsoft.com/office/word/2010/wordprocessingCanvas" xmlns:cx="http://schemas.microsoft.com/office/drawing/2014/chartex" xmlns:cx1="http://schemas.microsoft.com/office/drawing/2015/9/8/chartex" xmlns:cx2="http://schemas.microsoft.com/office/drawing/2015/10/21/chartex" xmlns:cx3="http://schemas.microsoft.com/office/drawing/2016/5/9/chartex" xmlns:cx4="http://schemas.microsoft.com/office/drawing/2016/5/10/chartex" xmlns:cx5="http://schemas.microsoft.com/office/drawing/2016/5/11/chartex" xmlns:cx6="http://schemas.microsoft.com/office/drawing/2016/5/12/chartex" xmlns:cx7="http://schemas.microsoft.com/office/drawing/2016/5/13/chartex" xmlns:cx8="http://schemas.microsoft.com/office/drawing/2016/5/14/chartex" xmlns:mc="http://schemas.openxmlformats.org/markup-compatibility/2006" xmlns:aink="http://schemas.microsoft.com/office/drawing/2016/ink" xmlns:am3d="http://schemas.microsoft.com/office/drawing/2017/model3d" xmlns:o="urn:schemas-microsoft-com:office:office" xmlns:oel="http://schemas.microsoft.com/office/2019/extlst" xmlns:r="http://schemas.openxmlformats.org/officeDocument/2006/relationships" xmlns:m="http://schemas.openxmlformats.org/officeDocument/2006/math" xmlns:v="urn:schemas-microsoft-com:vml" xmlns:wp14="http://schemas.microsoft.com/office/word/2010/wordprocessingDrawing" xmlns:wp="http://schemas.openxmlformats.org/drawingml/2006/wordprocessingDrawing" xmlns:w10="urn:schemas-microsoft-com:office:word" xmlns:w="http://schemas.openxmlformats.org/wordprocessingml/2006/main" xmlns:w14="http://schemas.microsoft.com/office/word/2010/wordml" xmlns:w15="http://schemas.microsoft.com/office/word/2012/wordml" xmlns:w16cex="http://schemas.microsoft.com/office/word/2018/wordml/cex" xmlns:w16cid="http://schemas.microsoft.com/office/word/2016/wordml/cid" xmlns:w16="http://schemas.microsoft.com/office/word/2018/wordml" xmlns:w16du="http://schemas.microsoft.com/office/word/2023/wordml/word16du" xmlns:w16sdtdh="http://schemas.microsoft.com/office/word/2020/wordml/sdtdatahash" xmlns:w16se="http://schemas.microsoft.com/office/word/2015/wordml/symex" xmlns:wpg="http://schemas.microsoft.com/office/word/2010/wordprocessingGroup" xmlns:wpi="http://schemas.microsoft.com/office/word/2010/wordprocessingInk" xmlns:wne="http://schemas.microsoft.com/office/word/2006/wordml" xmlns:wps="http://schemas.microsoft.com/office/word/2010/wordprocessingShape" mc:Ignorable="w14 w15 w16se w16cid w16 w16cex w16sdtdh w16du wp14">
   <w:body>
     <w:p>
       <w:pPr>
@@ -340,23 +340,13 @@
           <w:lang w:val="en-AU"/>
         </w:rPr>
       </w:pPr>
-      <w:proofErr w:type="gramStart"/>
       <w:r>
         <w:rPr>
           <w:i/>
           <w:iCs/>
           <w:lang w:val="en-AU"/>
         </w:rPr>
-        <w:t>v :</w:t>
-      </w:r>
-      <w:proofErr w:type="gramEnd"/>
-      <w:r>
-        <w:rPr>
-          <w:i/>
-          <w:iCs/>
-          <w:lang w:val="en-AU"/>
-        </w:rPr>
-        <w:t xml:space="preserve"> Load directory | text field (directory name) + runs file browser</w:t>
+        <w:t>v : Load directory | text field (directory name) + runs file browser</w:t>
       </w:r>
       <w:r>
         <w:rPr>
@@ -407,19 +397,11 @@
           <w:lang w:val="en-AU"/>
         </w:rPr>
       </w:pPr>
-      <w:proofErr w:type="gramStart"/>
-      <w:r>
-        <w:rPr>
-          <w:lang w:val="en-AU"/>
-        </w:rPr>
-        <w:t>x :</w:t>
-      </w:r>
-      <w:proofErr w:type="gramEnd"/>
-      <w:r>
-        <w:rPr>
-          <w:lang w:val="en-AU"/>
-        </w:rPr>
-        <w:t xml:space="preserve"> Load sample | text field (sample name) + runs file browser</w:t>
+      <w:r>
+        <w:rPr>
+          <w:lang w:val="en-AU"/>
+        </w:rPr>
+        <w:t>x : Load sample | text field (sample name) + runs file browser</w:t>
       </w:r>
       <w:r>
         <w:rPr>
@@ -450,19 +432,11 @@
           <w:lang w:val="en-AU"/>
         </w:rPr>
       </w:pPr>
-      <w:proofErr w:type="gramStart"/>
-      <w:r>
-        <w:rPr>
-          <w:lang w:val="en-AU"/>
-        </w:rPr>
-        <w:t>&lt; :</w:t>
-      </w:r>
-      <w:proofErr w:type="gramEnd"/>
-      <w:r>
-        <w:rPr>
-          <w:lang w:val="en-AU"/>
-        </w:rPr>
-        <w:t xml:space="preserve"> Export figure data | text field (filename) + runs file browser</w:t>
+      <w:r>
+        <w:rPr>
+          <w:lang w:val="en-AU"/>
+        </w:rPr>
+        <w:t>&lt; : Export figure data | text field (filename) + runs file browser</w:t>
       </w:r>
       <w:r>
         <w:rPr>
@@ -484,23 +458,13 @@
           <w:lang w:val="en-AU"/>
         </w:rPr>
       </w:pPr>
-      <w:proofErr w:type="gramStart"/>
       <w:r>
         <w:rPr>
           <w:i/>
           <w:iCs/>
           <w:lang w:val="en-AU"/>
         </w:rPr>
-        <w:t>C :</w:t>
-      </w:r>
-      <w:proofErr w:type="gramEnd"/>
-      <w:r>
-        <w:rPr>
-          <w:i/>
-          <w:iCs/>
-          <w:lang w:val="en-AU"/>
-        </w:rPr>
-        <w:t xml:space="preserve"> loop over samples</w:t>
+        <w:t>C : loop over samples</w:t>
       </w:r>
       <w:r>
         <w:rPr>
@@ -551,19 +515,11 @@
           <w:lang w:val="en-AU"/>
         </w:rPr>
       </w:pPr>
-      <w:proofErr w:type="gramStart"/>
-      <w:r>
-        <w:rPr>
-          <w:lang w:val="en-AU"/>
-        </w:rPr>
-        <w:t>C :</w:t>
-      </w:r>
-      <w:proofErr w:type="gramEnd"/>
-      <w:r>
-        <w:rPr>
-          <w:lang w:val="en-AU"/>
-        </w:rPr>
-        <w:t xml:space="preserve"> loop over fields | drop down (field type select)</w:t>
+      <w:r>
+        <w:rPr>
+          <w:lang w:val="en-AU"/>
+        </w:rPr>
+        <w:t>C : loop over fields | drop down (field type select)</w:t>
       </w:r>
       <w:r>
         <w:rPr>
@@ -666,33 +622,11 @@
           <w:lang w:val="en-AU"/>
         </w:rPr>
       </w:pPr>
-      <w:proofErr w:type="gramStart"/>
-      <w:r>
-        <w:rPr>
-          <w:lang w:val="en-AU"/>
-        </w:rPr>
-        <w:t>C :</w:t>
-      </w:r>
-      <w:proofErr w:type="gramEnd"/>
-      <w:r>
-        <w:rPr>
-          <w:lang w:val="en-AU"/>
-        </w:rPr>
-        <w:t xml:space="preserve"> global analysis? (batch processing) … </w:t>
-      </w:r>
-      <w:proofErr w:type="gramStart"/>
-      <w:r>
-        <w:rPr>
-          <w:lang w:val="en-AU"/>
-        </w:rPr>
-        <w:t>e.g.</w:t>
-      </w:r>
-      <w:proofErr w:type="gramEnd"/>
-      <w:r>
-        <w:rPr>
-          <w:lang w:val="en-AU"/>
-        </w:rPr>
-        <w:t xml:space="preserve"> clustering, </w:t>
+      <w:r>
+        <w:rPr>
+          <w:lang w:val="en-AU"/>
+        </w:rPr>
+        <w:t xml:space="preserve">C : global analysis? (batch processing) … e.g. clustering, </w:t>
       </w:r>
       <w:proofErr w:type="spellStart"/>
       <w:r>
@@ -739,20 +673,12 @@
           <w:lang w:val="en-AU"/>
         </w:rPr>
       </w:pPr>
-      <w:proofErr w:type="gramStart"/>
       <w:r>
         <w:rPr>
           <w:lang w:val="en-AU"/>
         </w:rPr>
         <w:lastRenderedPageBreak/>
-        <w:t>x :</w:t>
-      </w:r>
-      <w:proofErr w:type="gramEnd"/>
-      <w:r>
-        <w:rPr>
-          <w:lang w:val="en-AU"/>
-        </w:rPr>
-        <w:t xml:space="preserve"> Analyte select tool | drop down (saved list of analytes) + opens analyte select dialog… includes data scaling</w:t>
+        <w:t>x : Analyte select tool | drop down (saved list of analytes) + opens analyte select dialog… includes data scaling</w:t>
       </w:r>
       <w:r>
         <w:rPr>
@@ -764,64 +690,210 @@
         <w:rPr>
           <w:i/>
           <w:iCs/>
-          <w:highlight w:val="yellow"/>
-          <w:lang w:val="en-AU"/>
-        </w:rPr>
-        <w:t>W</w:t>
-      </w:r>
+          <w:highlight w:val="green"/>
+          <w:lang w:val="en-AU"/>
+        </w:rPr>
+        <w:t>Complete</w:t>
+      </w:r>
+      <w:r>
+        <w:rPr>
+          <w:lang w:val="en-AU"/>
+        </w:rPr>
+        <w:t>]</w:t>
+      </w:r>
+    </w:p>
+    <w:p>
+      <w:pPr>
+        <w:rPr>
+          <w:lang w:val="en-AU"/>
+        </w:rPr>
+      </w:pPr>
       <w:r>
         <w:rPr>
           <w:i/>
           <w:iCs/>
-          <w:highlight w:val="yellow"/>
-          <w:lang w:val="en-AU"/>
-        </w:rPr>
-        <w:t>I</w:t>
+          <w:lang w:val="en-AU"/>
+        </w:rPr>
+        <w:t>x : Reference value | drop down (list of reference chemistries)</w:t>
       </w:r>
       <w:r>
         <w:rPr>
           <w:i/>
           <w:iCs/>
-          <w:highlight w:val="yellow"/>
-          <w:lang w:val="en-AU"/>
-        </w:rPr>
-        <w:t>P</w:t>
-      </w:r>
-      <w:r>
-        <w:rPr>
-          <w:lang w:val="en-AU"/>
-        </w:rPr>
-        <w:t>]</w:t>
-      </w:r>
-    </w:p>
-    <w:p>
-      <w:pPr>
-        <w:rPr>
-          <w:lang w:val="en-AU"/>
-        </w:rPr>
-      </w:pPr>
-      <w:proofErr w:type="gramStart"/>
+          <w:lang w:val="en-AU"/>
+        </w:rPr>
+        <w:t xml:space="preserve"> </w:t>
+      </w:r>
+      <w:r>
+        <w:rPr>
+          <w:lang w:val="en-AU"/>
+        </w:rPr>
+        <w:t>[</w:t>
+      </w:r>
       <w:r>
         <w:rPr>
           <w:i/>
           <w:iCs/>
-          <w:lang w:val="en-AU"/>
-        </w:rPr>
-        <w:t>x :</w:t>
-      </w:r>
-      <w:proofErr w:type="gramEnd"/>
-      <w:r>
-        <w:rPr>
-          <w:i/>
-          <w:iCs/>
-          <w:lang w:val="en-AU"/>
-        </w:rPr>
-        <w:t xml:space="preserve"> Reference value | drop down (list of reference chemistries)</w:t>
-      </w:r>
-      <w:r>
-        <w:rPr>
-          <w:i/>
-          <w:iCs/>
+          <w:highlight w:val="green"/>
+          <w:lang w:val="en-AU"/>
+        </w:rPr>
+        <w:t>Complete</w:t>
+      </w:r>
+      <w:r>
+        <w:rPr>
+          <w:lang w:val="en-AU"/>
+        </w:rPr>
+        <w:t>]</w:t>
+      </w:r>
+    </w:p>
+    <w:p>
+      <w:pPr>
+        <w:rPr>
+          <w:strike/>
+          <w:lang w:val="en-AU"/>
+        </w:rPr>
+      </w:pPr>
+      <w:r>
+        <w:rPr>
+          <w:strike/>
+          <w:lang w:val="en-AU"/>
+        </w:rPr>
+        <w:t>x : Data scaling | drop down (linear, log, logit)</w:t>
+      </w:r>
+    </w:p>
+    <w:p>
+      <w:pPr>
+        <w:rPr>
+          <w:lang w:val="en-AU"/>
+        </w:rPr>
+      </w:pPr>
+      <w:r>
+        <w:rPr>
+          <w:lang w:val="en-AU"/>
+        </w:rPr>
+        <w:t>&lt; : Change pixel dimensions [Sample properties] | text field (dx), text field (</w:t>
+      </w:r>
+      <w:proofErr w:type="spellStart"/>
+      <w:r>
+        <w:rPr>
+          <w:lang w:val="en-AU"/>
+        </w:rPr>
+        <w:t>dy</w:t>
+      </w:r>
+      <w:proofErr w:type="spellEnd"/>
+      <w:r>
+        <w:rPr>
+          <w:lang w:val="en-AU"/>
+        </w:rPr>
+        <w:t>)</w:t>
+      </w:r>
+    </w:p>
+    <w:p>
+      <w:pPr>
+        <w:rPr>
+          <w:strike/>
+          <w:lang w:val="en-AU"/>
+        </w:rPr>
+      </w:pPr>
+      <w:r>
+        <w:rPr>
+          <w:strike/>
+          <w:lang w:val="en-AU"/>
+        </w:rPr>
+        <w:t>&lt; : Swap pixel resolution dx/</w:t>
+      </w:r>
+      <w:proofErr w:type="spellStart"/>
+      <w:r>
+        <w:rPr>
+          <w:strike/>
+          <w:lang w:val="en-AU"/>
+        </w:rPr>
+        <w:t>dy</w:t>
+      </w:r>
+      <w:proofErr w:type="spellEnd"/>
+    </w:p>
+    <w:p>
+      <w:pPr>
+        <w:rPr>
+          <w:lang w:val="en-AU"/>
+        </w:rPr>
+      </w:pPr>
+      <w:r>
+        <w:rPr>
+          <w:lang w:val="en-AU"/>
+        </w:rPr>
+        <w:t>&lt; : Swap XY [Sample properties]</w:t>
+      </w:r>
+    </w:p>
+    <w:p>
+      <w:pPr>
+        <w:rPr>
+          <w:lang w:val="en-AU"/>
+        </w:rPr>
+      </w:pPr>
+      <w:r>
+        <w:rPr>
+          <w:lang w:val="en-AU"/>
+        </w:rPr>
+        <w:t xml:space="preserve">x : Outlier method | o [Field select or </w:t>
+      </w:r>
+      <w:r>
+        <w:rPr>
+          <w:lang w:val="en-AU"/>
+        </w:rPr>
+        <w:t>Custom list</w:t>
+      </w:r>
+      <w:r>
+        <w:rPr>
+          <w:lang w:val="en-AU"/>
+        </w:rPr>
+        <w:t>], drop down (methods)</w:t>
+      </w:r>
+      <w:r>
+        <w:rPr>
+          <w:lang w:val="en-AU"/>
+        </w:rPr>
+        <w:t xml:space="preserve">, </w:t>
+      </w:r>
+      <w:r>
+        <w:rPr>
+          <w:lang w:val="en-AU"/>
+        </w:rPr>
+        <w:t>text fields (</w:t>
+      </w:r>
+      <w:r>
+        <w:rPr>
+          <w:lang w:val="en-AU"/>
+        </w:rPr>
+        <w:t>quantile bounds</w:t>
+      </w:r>
+      <w:r>
+        <w:rPr>
+          <w:lang w:val="en-AU"/>
+        </w:rPr>
+        <w:t>, initially</w:t>
+      </w:r>
+      <w:r>
+        <w:rPr>
+          <w:lang w:val="en-AU"/>
+        </w:rPr>
+        <w:t xml:space="preserve"> hidden)</w:t>
+      </w:r>
+    </w:p>
+    <w:p>
+      <w:pPr>
+        <w:rPr>
+          <w:lang w:val="en-AU"/>
+        </w:rPr>
+      </w:pPr>
+      <w:r>
+        <w:rPr>
+          <w:lang w:val="en-AU"/>
+        </w:rPr>
+        <w:t>x : Negative method | o [Field select or Custom list], drop down (methods)</w:t>
+      </w:r>
+      <w:r>
+        <w:rPr>
           <w:lang w:val="en-AU"/>
         </w:rPr>
         <w:t xml:space="preserve"> </w:t>
@@ -830,248 +902,6 @@
         <w:rPr>
           <w:lang w:val="en-AU"/>
         </w:rPr>
-        <w:t>[</w:t>
-      </w:r>
-      <w:r>
-        <w:rPr>
-          <w:i/>
-          <w:iCs/>
-          <w:highlight w:val="yellow"/>
-          <w:lang w:val="en-AU"/>
-        </w:rPr>
-        <w:t>W</w:t>
-      </w:r>
-      <w:r>
-        <w:rPr>
-          <w:i/>
-          <w:iCs/>
-          <w:highlight w:val="yellow"/>
-          <w:lang w:val="en-AU"/>
-        </w:rPr>
-        <w:t>I</w:t>
-      </w:r>
-      <w:r>
-        <w:rPr>
-          <w:i/>
-          <w:iCs/>
-          <w:highlight w:val="yellow"/>
-          <w:lang w:val="en-AU"/>
-        </w:rPr>
-        <w:t>P</w:t>
-      </w:r>
-      <w:r>
-        <w:rPr>
-          <w:lang w:val="en-AU"/>
-        </w:rPr>
-        <w:t>]</w:t>
-      </w:r>
-    </w:p>
-    <w:p>
-      <w:pPr>
-        <w:rPr>
-          <w:strike/>
-          <w:lang w:val="en-AU"/>
-        </w:rPr>
-      </w:pPr>
-      <w:proofErr w:type="gramStart"/>
-      <w:r>
-        <w:rPr>
-          <w:strike/>
-          <w:lang w:val="en-AU"/>
-        </w:rPr>
-        <w:t>x :</w:t>
-      </w:r>
-      <w:proofErr w:type="gramEnd"/>
-      <w:r>
-        <w:rPr>
-          <w:strike/>
-          <w:lang w:val="en-AU"/>
-        </w:rPr>
-        <w:t xml:space="preserve"> Data scaling | drop down (linear, log, logit)</w:t>
-      </w:r>
-    </w:p>
-    <w:p>
-      <w:pPr>
-        <w:rPr>
-          <w:lang w:val="en-AU"/>
-        </w:rPr>
-      </w:pPr>
-      <w:proofErr w:type="gramStart"/>
-      <w:r>
-        <w:rPr>
-          <w:lang w:val="en-AU"/>
-        </w:rPr>
-        <w:t>&lt; :</w:t>
-      </w:r>
-      <w:proofErr w:type="gramEnd"/>
-      <w:r>
-        <w:rPr>
-          <w:lang w:val="en-AU"/>
-        </w:rPr>
-        <w:t xml:space="preserve"> Change pixel dimensions [Sample properties] | text field (dx), text field (</w:t>
-      </w:r>
-      <w:proofErr w:type="spellStart"/>
-      <w:r>
-        <w:rPr>
-          <w:lang w:val="en-AU"/>
-        </w:rPr>
-        <w:t>dy</w:t>
-      </w:r>
-      <w:proofErr w:type="spellEnd"/>
-      <w:r>
-        <w:rPr>
-          <w:lang w:val="en-AU"/>
-        </w:rPr>
-        <w:t>)</w:t>
-      </w:r>
-    </w:p>
-    <w:p>
-      <w:pPr>
-        <w:rPr>
-          <w:strike/>
-          <w:lang w:val="en-AU"/>
-        </w:rPr>
-      </w:pPr>
-      <w:proofErr w:type="gramStart"/>
-      <w:r>
-        <w:rPr>
-          <w:strike/>
-          <w:lang w:val="en-AU"/>
-        </w:rPr>
-        <w:t>&lt; :</w:t>
-      </w:r>
-      <w:proofErr w:type="gramEnd"/>
-      <w:r>
-        <w:rPr>
-          <w:strike/>
-          <w:lang w:val="en-AU"/>
-        </w:rPr>
-        <w:t xml:space="preserve"> Swap pixel resolution dx/</w:t>
-      </w:r>
-      <w:proofErr w:type="spellStart"/>
-      <w:r>
-        <w:rPr>
-          <w:strike/>
-          <w:lang w:val="en-AU"/>
-        </w:rPr>
-        <w:t>dy</w:t>
-      </w:r>
-      <w:proofErr w:type="spellEnd"/>
-    </w:p>
-    <w:p>
-      <w:pPr>
-        <w:rPr>
-          <w:lang w:val="en-AU"/>
-        </w:rPr>
-      </w:pPr>
-      <w:proofErr w:type="gramStart"/>
-      <w:r>
-        <w:rPr>
-          <w:lang w:val="en-AU"/>
-        </w:rPr>
-        <w:t>&lt; :</w:t>
-      </w:r>
-      <w:proofErr w:type="gramEnd"/>
-      <w:r>
-        <w:rPr>
-          <w:lang w:val="en-AU"/>
-        </w:rPr>
-        <w:t xml:space="preserve"> Swap XY [Sample properties]</w:t>
-      </w:r>
-    </w:p>
-    <w:p>
-      <w:pPr>
-        <w:rPr>
-          <w:lang w:val="en-AU"/>
-        </w:rPr>
-      </w:pPr>
-      <w:proofErr w:type="gramStart"/>
-      <w:r>
-        <w:rPr>
-          <w:lang w:val="en-AU"/>
-        </w:rPr>
-        <w:t>x :</w:t>
-      </w:r>
-      <w:proofErr w:type="gramEnd"/>
-      <w:r>
-        <w:rPr>
-          <w:lang w:val="en-AU"/>
-        </w:rPr>
-        <w:t xml:space="preserve"> Outlier method | o [Field select or </w:t>
-      </w:r>
-      <w:r>
-        <w:rPr>
-          <w:lang w:val="en-AU"/>
-        </w:rPr>
-        <w:t>Custom list</w:t>
-      </w:r>
-      <w:r>
-        <w:rPr>
-          <w:lang w:val="en-AU"/>
-        </w:rPr>
-        <w:t>], drop down (methods)</w:t>
-      </w:r>
-      <w:r>
-        <w:rPr>
-          <w:lang w:val="en-AU"/>
-        </w:rPr>
-        <w:t xml:space="preserve">, </w:t>
-      </w:r>
-      <w:r>
-        <w:rPr>
-          <w:lang w:val="en-AU"/>
-        </w:rPr>
-        <w:t>text fields (</w:t>
-      </w:r>
-      <w:r>
-        <w:rPr>
-          <w:lang w:val="en-AU"/>
-        </w:rPr>
-        <w:t>quantile bounds</w:t>
-      </w:r>
-      <w:r>
-        <w:rPr>
-          <w:lang w:val="en-AU"/>
-        </w:rPr>
-        <w:t>, initially</w:t>
-      </w:r>
-      <w:r>
-        <w:rPr>
-          <w:lang w:val="en-AU"/>
-        </w:rPr>
-        <w:t xml:space="preserve"> hidden)</w:t>
-      </w:r>
-    </w:p>
-    <w:p>
-      <w:pPr>
-        <w:rPr>
-          <w:lang w:val="en-AU"/>
-        </w:rPr>
-      </w:pPr>
-      <w:proofErr w:type="gramStart"/>
-      <w:r>
-        <w:rPr>
-          <w:lang w:val="en-AU"/>
-        </w:rPr>
-        <w:t>x :</w:t>
-      </w:r>
-      <w:proofErr w:type="gramEnd"/>
-      <w:r>
-        <w:rPr>
-          <w:lang w:val="en-AU"/>
-        </w:rPr>
-        <w:t xml:space="preserve"> Negative method | o [Field select or Custom list], drop down (methods)</w:t>
-      </w:r>
-      <w:r>
-        <w:rPr>
-          <w:lang w:val="en-AU"/>
-        </w:rPr>
-        <w:t xml:space="preserve"> </w:t>
-      </w:r>
-      <w:r>
-        <w:rPr>
-          <w:lang w:val="en-AU"/>
-        </w:rPr>
         <w:t>, text fields (quantile bounds, initially hidden)</w:t>
       </w:r>
     </w:p>
@@ -1081,19 +911,11 @@
           <w:lang w:val="en-AU"/>
         </w:rPr>
       </w:pPr>
-      <w:proofErr w:type="gramStart"/>
-      <w:r>
-        <w:rPr>
-          <w:lang w:val="en-AU"/>
-        </w:rPr>
-        <w:t>&lt; :</w:t>
-      </w:r>
-      <w:proofErr w:type="gramEnd"/>
-      <w:r>
-        <w:rPr>
-          <w:lang w:val="en-AU"/>
-        </w:rPr>
-        <w:t xml:space="preserve"> Field select | drop down (field type) dropdown (field)</w:t>
+      <w:r>
+        <w:rPr>
+          <w:lang w:val="en-AU"/>
+        </w:rPr>
+        <w:t>&lt; : Field select | drop down (field type) dropdown (field)</w:t>
       </w:r>
       <w:r>
         <w:rPr>
@@ -1108,19 +930,11 @@
           <w:lang w:val="en-AU"/>
         </w:rPr>
       </w:pPr>
-      <w:proofErr w:type="gramStart"/>
-      <w:r>
-        <w:rPr>
-          <w:lang w:val="en-AU"/>
-        </w:rPr>
-        <w:t>&lt; :</w:t>
-      </w:r>
-      <w:proofErr w:type="gramEnd"/>
-      <w:r>
-        <w:rPr>
-          <w:lang w:val="en-AU"/>
-        </w:rPr>
-        <w:t xml:space="preserve"> Custom list | drop down (loads saved custom list)</w:t>
+      <w:r>
+        <w:rPr>
+          <w:lang w:val="en-AU"/>
+        </w:rPr>
+        <w:t>&lt; : Custom list | drop down (loads saved custom list)</w:t>
       </w:r>
       <w:r>
         <w:rPr>
@@ -1135,19 +949,11 @@
           <w:lang w:val="en-AU"/>
         </w:rPr>
       </w:pPr>
-      <w:proofErr w:type="gramStart"/>
-      <w:r>
-        <w:rPr>
-          <w:lang w:val="en-AU"/>
-        </w:rPr>
-        <w:t>&lt; :</w:t>
-      </w:r>
-      <w:proofErr w:type="gramEnd"/>
-      <w:r>
-        <w:rPr>
-          <w:lang w:val="en-AU"/>
-        </w:rPr>
-        <w:t xml:space="preserve"> Compute custom field, drop down (defined custom field)</w:t>
+      <w:r>
+        <w:rPr>
+          <w:lang w:val="en-AU"/>
+        </w:rPr>
+        <w:t>&lt; : Compute custom field, drop down (defined custom field)</w:t>
       </w:r>
     </w:p>
     <w:p>
@@ -1214,40 +1020,24 @@
           <w:lang w:val="en-AU"/>
         </w:rPr>
       </w:pPr>
-      <w:proofErr w:type="gramStart"/>
-      <w:r>
-        <w:rPr>
-          <w:lang w:val="en-AU"/>
-        </w:rPr>
-        <w:t>x :</w:t>
-      </w:r>
-      <w:proofErr w:type="gramEnd"/>
-      <w:r>
-        <w:rPr>
-          <w:lang w:val="en-AU"/>
-        </w:rPr>
-        <w:t xml:space="preserve"> Noise reduction method | drop down, text fields (parameters initially hidden), check box (gradient)</w:t>
-      </w:r>
-    </w:p>
-    <w:p>
-      <w:pPr>
-        <w:rPr>
-          <w:lang w:val="en-AU"/>
-        </w:rPr>
-      </w:pPr>
-      <w:proofErr w:type="gramStart"/>
-      <w:r>
-        <w:rPr>
-          <w:lang w:val="en-AU"/>
-        </w:rPr>
-        <w:t>x :</w:t>
-      </w:r>
-      <w:proofErr w:type="gramEnd"/>
-      <w:r>
-        <w:rPr>
-          <w:lang w:val="en-AU"/>
-        </w:rPr>
-        <w:t xml:space="preserve"> Edge detection | drop down (method)</w:t>
+      <w:r>
+        <w:rPr>
+          <w:lang w:val="en-AU"/>
+        </w:rPr>
+        <w:t>x : Noise reduction method | drop down, text fields (parameters initially hidden), check box (gradient)</w:t>
+      </w:r>
+    </w:p>
+    <w:p>
+      <w:pPr>
+        <w:rPr>
+          <w:lang w:val="en-AU"/>
+        </w:rPr>
+      </w:pPr>
+      <w:r>
+        <w:rPr>
+          <w:lang w:val="en-AU"/>
+        </w:rPr>
+        <w:t>x : Edge detection | drop down (method)</w:t>
       </w:r>
     </w:p>
     <w:p>
@@ -1358,7 +1148,6 @@
           <w:lang w:val="en-AU"/>
         </w:rPr>
       </w:pPr>
-      <w:proofErr w:type="gramStart"/>
       <w:r>
         <w:rPr>
           <w:lang w:val="en-AU"/>
@@ -1370,14 +1159,7 @@
         <w:rPr>
           <w:lang w:val="en-AU"/>
         </w:rPr>
-        <w:t xml:space="preserve"> :</w:t>
-      </w:r>
-      <w:proofErr w:type="gramEnd"/>
-      <w:r>
-        <w:rPr>
-          <w:lang w:val="en-AU"/>
-        </w:rPr>
-        <w:t xml:space="preserve"> Correlation | drop down (Pearson, Spearman, Kendall)</w:t>
+        <w:t xml:space="preserve"> : Correlation | drop down (Pearson, Spearman, Kendall)</w:t>
       </w:r>
       <w:r>
         <w:rPr>
@@ -1410,40 +1192,24 @@
           <w:lang w:val="en-AU"/>
         </w:rPr>
       </w:pPr>
-      <w:proofErr w:type="gramStart"/>
-      <w:r>
-        <w:rPr>
-          <w:lang w:val="en-AU"/>
-        </w:rPr>
-        <w:t>&lt; :</w:t>
-      </w:r>
-      <w:proofErr w:type="gramEnd"/>
-      <w:r>
-        <w:rPr>
-          <w:lang w:val="en-AU"/>
-        </w:rPr>
-        <w:t xml:space="preserve"> Export table | o [Field select or Custom list]</w:t>
-      </w:r>
-    </w:p>
-    <w:p>
-      <w:pPr>
-        <w:rPr>
-          <w:lang w:val="en-AU"/>
-        </w:rPr>
-      </w:pPr>
-      <w:proofErr w:type="gramStart"/>
-      <w:r>
-        <w:rPr>
-          <w:lang w:val="en-AU"/>
-        </w:rPr>
-        <w:t>x :</w:t>
-      </w:r>
-      <w:proofErr w:type="gramEnd"/>
-      <w:r>
-        <w:rPr>
-          <w:lang w:val="en-AU"/>
-        </w:rPr>
-        <w:t xml:space="preserve"> Histogram | drop down (type)</w:t>
+      <w:r>
+        <w:rPr>
+          <w:lang w:val="en-AU"/>
+        </w:rPr>
+        <w:t>&lt; : Export table | o [Field select or Custom list]</w:t>
+      </w:r>
+    </w:p>
+    <w:p>
+      <w:pPr>
+        <w:rPr>
+          <w:lang w:val="en-AU"/>
+        </w:rPr>
+      </w:pPr>
+      <w:r>
+        <w:rPr>
+          <w:lang w:val="en-AU"/>
+        </w:rPr>
+        <w:t>x : Histogram | drop down (type)</w:t>
       </w:r>
       <w:r>
         <w:rPr>
@@ -1564,40 +1330,24 @@
           <w:lang w:val="en-AU"/>
         </w:rPr>
       </w:pPr>
-      <w:proofErr w:type="gramStart"/>
-      <w:r>
-        <w:rPr>
-          <w:lang w:val="en-AU"/>
-        </w:rPr>
-        <w:t>&lt; :</w:t>
-      </w:r>
-      <w:proofErr w:type="gramEnd"/>
-      <w:r>
-        <w:rPr>
-          <w:lang w:val="en-AU"/>
-        </w:rPr>
-        <w:t xml:space="preserve"> Histogram options | text field (bin width), text field (number of bins)… bin and number set each other</w:t>
-      </w:r>
-    </w:p>
-    <w:p>
-      <w:pPr>
-        <w:rPr>
-          <w:lang w:val="en-AU"/>
-        </w:rPr>
-      </w:pPr>
-      <w:proofErr w:type="gramStart"/>
-      <w:r>
-        <w:rPr>
-          <w:lang w:val="en-AU"/>
-        </w:rPr>
-        <w:t>x :</w:t>
-      </w:r>
-      <w:proofErr w:type="gramEnd"/>
-      <w:r>
-        <w:rPr>
-          <w:lang w:val="en-AU"/>
-        </w:rPr>
-        <w:t xml:space="preserve"> </w:t>
+      <w:r>
+        <w:rPr>
+          <w:lang w:val="en-AU"/>
+        </w:rPr>
+        <w:t>&lt; : Histogram options | text field (bin width), text field (number of bins)… bin and number set each other</w:t>
+      </w:r>
+    </w:p>
+    <w:p>
+      <w:pPr>
+        <w:rPr>
+          <w:lang w:val="en-AU"/>
+        </w:rPr>
+      </w:pPr>
+      <w:r>
+        <w:rPr>
+          <w:lang w:val="en-AU"/>
+        </w:rPr>
+        <w:t xml:space="preserve">x : </w:t>
       </w:r>
       <w:r>
         <w:rPr>
@@ -1658,19 +1408,11 @@
           <w:lang w:val="en-AU"/>
         </w:rPr>
       </w:pPr>
-      <w:proofErr w:type="gramStart"/>
-      <w:r>
-        <w:rPr>
-          <w:lang w:val="en-AU"/>
-        </w:rPr>
-        <w:t>x :</w:t>
-      </w:r>
-      <w:proofErr w:type="gramEnd"/>
-      <w:r>
-        <w:rPr>
-          <w:lang w:val="en-AU"/>
-        </w:rPr>
-        <w:t xml:space="preserve"> Ternary | drop down (field type X), drop down (field X), drop down (field type Y), drop down (field Y), drop down (field type Z), drop down (field Z), check box (heatmap), </w:t>
+      <w:r>
+        <w:rPr>
+          <w:lang w:val="en-AU"/>
+        </w:rPr>
+        <w:t xml:space="preserve">x : Ternary | drop down (field type X), drop down (field X), drop down (field type Y), drop down (field Y), drop down (field type Z), drop down (field Z), check box (heatmap), </w:t>
       </w:r>
       <w:r>
         <w:rPr>
@@ -1719,40 +1461,24 @@
           <w:lang w:val="en-AU"/>
         </w:rPr>
       </w:pPr>
-      <w:proofErr w:type="gramStart"/>
-      <w:r>
-        <w:rPr>
-          <w:lang w:val="en-AU"/>
-        </w:rPr>
-        <w:t>x :</w:t>
-      </w:r>
-      <w:proofErr w:type="gramEnd"/>
-      <w:r>
-        <w:rPr>
-          <w:lang w:val="en-AU"/>
-        </w:rPr>
-        <w:t xml:space="preserve"> Ternary map | drop down (field type X), drop down (field X), drop down (field type Y), drop down (field Y), drop down (field type Z), drop down (field Z),</w:t>
-      </w:r>
-    </w:p>
-    <w:p>
-      <w:pPr>
-        <w:rPr>
-          <w:lang w:val="en-AU"/>
-        </w:rPr>
-      </w:pPr>
-      <w:proofErr w:type="gramStart"/>
-      <w:r>
-        <w:rPr>
-          <w:lang w:val="en-AU"/>
-        </w:rPr>
-        <w:t>x :</w:t>
-      </w:r>
-      <w:proofErr w:type="gramEnd"/>
-      <w:r>
-        <w:rPr>
-          <w:lang w:val="en-AU"/>
-        </w:rPr>
-        <w:t xml:space="preserve"> Compatibility diagram | </w:t>
+      <w:r>
+        <w:rPr>
+          <w:lang w:val="en-AU"/>
+        </w:rPr>
+        <w:t>x : Ternary map | drop down (field type X), drop down (field X), drop down (field type Y), drop down (field Y), drop down (field type Z), drop down (field Z),</w:t>
+      </w:r>
+    </w:p>
+    <w:p>
+      <w:pPr>
+        <w:rPr>
+          <w:lang w:val="en-AU"/>
+        </w:rPr>
+      </w:pPr>
+      <w:r>
+        <w:rPr>
+          <w:lang w:val="en-AU"/>
+        </w:rPr>
+        <w:t xml:space="preserve">x : Compatibility diagram | </w:t>
       </w:r>
       <w:r>
         <w:rPr>
@@ -1767,19 +1493,11 @@
           <w:lang w:val="en-AU"/>
         </w:rPr>
       </w:pPr>
-      <w:proofErr w:type="gramStart"/>
-      <w:r>
-        <w:rPr>
-          <w:lang w:val="en-AU"/>
-        </w:rPr>
-        <w:t>x :</w:t>
-      </w:r>
-      <w:proofErr w:type="gramEnd"/>
-      <w:r>
-        <w:rPr>
-          <w:lang w:val="en-AU"/>
-        </w:rPr>
-        <w:t xml:space="preserve"> Radar plot |</w:t>
+      <w:r>
+        <w:rPr>
+          <w:lang w:val="en-AU"/>
+        </w:rPr>
+        <w:t>x : Radar plot |</w:t>
       </w:r>
       <w:r>
         <w:rPr>
@@ -1800,19 +1518,11 @@
           <w:lang w:val="en-AU"/>
         </w:rPr>
       </w:pPr>
-      <w:proofErr w:type="gramStart"/>
-      <w:r>
-        <w:rPr>
-          <w:lang w:val="en-AU"/>
-        </w:rPr>
-        <w:t>x :</w:t>
-      </w:r>
-      <w:proofErr w:type="gramEnd"/>
-      <w:r>
-        <w:rPr>
-          <w:lang w:val="en-AU"/>
-        </w:rPr>
-        <w:t xml:space="preserve"> Basis variance | </w:t>
+      <w:r>
+        <w:rPr>
+          <w:lang w:val="en-AU"/>
+        </w:rPr>
+        <w:t xml:space="preserve">x : Basis variance | </w:t>
       </w:r>
       <w:r>
         <w:rPr>
@@ -1847,14 +1557,12 @@
           <w:lang w:val="en-AU"/>
         </w:rPr>
       </w:pPr>
-      <w:proofErr w:type="gramStart"/>
       <w:r>
         <w:rPr>
           <w:lang w:val="en-AU"/>
         </w:rPr>
         <w:t>x :</w:t>
       </w:r>
-      <w:proofErr w:type="gramEnd"/>
       <w:r>
         <w:rPr>
           <w:lang w:val="en-AU"/>
@@ -1894,19 +1602,11 @@
           <w:lang w:val="en-AU"/>
         </w:rPr>
       </w:pPr>
-      <w:proofErr w:type="gramStart"/>
-      <w:r>
-        <w:rPr>
-          <w:lang w:val="en-AU"/>
-        </w:rPr>
-        <w:t>&lt; :</w:t>
-      </w:r>
-      <w:proofErr w:type="gramEnd"/>
-      <w:r>
-        <w:rPr>
-          <w:lang w:val="en-AU"/>
-        </w:rPr>
-        <w:t xml:space="preserve"> Basis vectors </w:t>
+      <w:r>
+        <w:rPr>
+          <w:lang w:val="en-AU"/>
+        </w:rPr>
+        <w:t xml:space="preserve">&lt; : Basis vectors </w:t>
       </w:r>
       <w:r>
         <w:rPr>
@@ -1941,40 +1641,24 @@
           <w:lang w:val="en-AU"/>
         </w:rPr>
       </w:pPr>
-      <w:proofErr w:type="gramStart"/>
-      <w:r>
-        <w:rPr>
-          <w:lang w:val="en-AU"/>
-        </w:rPr>
-        <w:t>&lt; :</w:t>
-      </w:r>
-      <w:proofErr w:type="gramEnd"/>
-      <w:r>
-        <w:rPr>
-          <w:lang w:val="en-AU"/>
-        </w:rPr>
-        <w:t xml:space="preserve"> Regression</w:t>
-      </w:r>
-    </w:p>
-    <w:p>
-      <w:pPr>
-        <w:rPr>
-          <w:lang w:val="en-AU"/>
-        </w:rPr>
-      </w:pPr>
-      <w:proofErr w:type="gramStart"/>
-      <w:r>
-        <w:rPr>
-          <w:lang w:val="en-AU"/>
-        </w:rPr>
-        <w:t>x :</w:t>
-      </w:r>
-      <w:proofErr w:type="gramEnd"/>
-      <w:r>
-        <w:rPr>
-          <w:lang w:val="en-AU"/>
-        </w:rPr>
-        <w:t xml:space="preserve"> Cluster performance | drop down (method) </w:t>
+      <w:r>
+        <w:rPr>
+          <w:lang w:val="en-AU"/>
+        </w:rPr>
+        <w:t>&lt; : Regression</w:t>
+      </w:r>
+    </w:p>
+    <w:p>
+      <w:pPr>
+        <w:rPr>
+          <w:lang w:val="en-AU"/>
+        </w:rPr>
+      </w:pPr>
+      <w:r>
+        <w:rPr>
+          <w:lang w:val="en-AU"/>
+        </w:rPr>
+        <w:t xml:space="preserve">x : Cluster performance | drop down (method) </w:t>
       </w:r>
       <w:r>
         <w:rPr>
@@ -2081,19 +1765,11 @@
           <w:lang w:val="en-AU"/>
         </w:rPr>
       </w:pPr>
-      <w:proofErr w:type="gramStart"/>
-      <w:r>
-        <w:rPr>
-          <w:lang w:val="en-AU"/>
-        </w:rPr>
-        <w:t>x :</w:t>
-      </w:r>
-      <w:proofErr w:type="gramEnd"/>
-      <w:r>
-        <w:rPr>
-          <w:lang w:val="en-AU"/>
-        </w:rPr>
-        <w:t xml:space="preserve"> Dimensional reduction | drop down (method)</w:t>
+      <w:r>
+        <w:rPr>
+          <w:lang w:val="en-AU"/>
+        </w:rPr>
+        <w:t>x : Dimensional reduction | drop down (method)</w:t>
       </w:r>
       <w:r>
         <w:rPr>
@@ -2120,20 +1796,12 @@
           <w:lang w:val="en-AU"/>
         </w:rPr>
       </w:pPr>
-      <w:proofErr w:type="gramStart"/>
       <w:r>
         <w:rPr>
           <w:lang w:val="en-AU"/>
         </w:rPr>
         <w:lastRenderedPageBreak/>
-        <w:t>x :</w:t>
-      </w:r>
-      <w:proofErr w:type="gramEnd"/>
-      <w:r>
-        <w:rPr>
-          <w:lang w:val="en-AU"/>
-        </w:rPr>
-        <w:t xml:space="preserve"> Clustering</w:t>
+        <w:t>x : Clustering</w:t>
       </w:r>
       <w:r>
         <w:rPr>
@@ -2190,61 +1858,37 @@
           <w:lang w:val="en-AU"/>
         </w:rPr>
       </w:pPr>
-      <w:proofErr w:type="gramStart"/>
-      <w:r>
-        <w:rPr>
-          <w:lang w:val="en-AU"/>
-        </w:rPr>
-        <w:t>&lt; :</w:t>
-      </w:r>
-      <w:proofErr w:type="gramEnd"/>
-      <w:r>
-        <w:rPr>
-          <w:lang w:val="en-AU"/>
-        </w:rPr>
-        <w:t xml:space="preserve"> Seed | text edit (double-click changes seed using random number generator RNG)</w:t>
-      </w:r>
-    </w:p>
-    <w:p>
-      <w:pPr>
-        <w:rPr>
-          <w:lang w:val="en-AU"/>
-        </w:rPr>
-      </w:pPr>
-      <w:proofErr w:type="gramStart"/>
-      <w:r>
-        <w:rPr>
-          <w:lang w:val="en-AU"/>
-        </w:rPr>
-        <w:t>&lt; :</w:t>
-      </w:r>
-      <w:proofErr w:type="gramEnd"/>
-      <w:r>
-        <w:rPr>
-          <w:lang w:val="en-AU"/>
-        </w:rPr>
-        <w:t xml:space="preserve"> Cluster options | (mutator – plugin with advanced options)</w:t>
-      </w:r>
-    </w:p>
-    <w:p>
-      <w:pPr>
-        <w:rPr>
-          <w:lang w:val="en-AU"/>
-        </w:rPr>
-      </w:pPr>
-      <w:proofErr w:type="gramStart"/>
-      <w:r>
-        <w:rPr>
-          <w:lang w:val="en-AU"/>
-        </w:rPr>
-        <w:t>&lt; :</w:t>
-      </w:r>
-      <w:proofErr w:type="gramEnd"/>
-      <w:r>
-        <w:rPr>
-          <w:lang w:val="en-AU"/>
-        </w:rPr>
-        <w:t xml:space="preserve"> PCA preconditioning | text edit (number of basis vectors)</w:t>
+      <w:r>
+        <w:rPr>
+          <w:lang w:val="en-AU"/>
+        </w:rPr>
+        <w:t>&lt; : Seed | text edit (double-click changes seed using random number generator RNG)</w:t>
+      </w:r>
+    </w:p>
+    <w:p>
+      <w:pPr>
+        <w:rPr>
+          <w:lang w:val="en-AU"/>
+        </w:rPr>
+      </w:pPr>
+      <w:r>
+        <w:rPr>
+          <w:lang w:val="en-AU"/>
+        </w:rPr>
+        <w:t>&lt; : Cluster options | (mutator – plugin with advanced options)</w:t>
+      </w:r>
+    </w:p>
+    <w:p>
+      <w:pPr>
+        <w:rPr>
+          <w:lang w:val="en-AU"/>
+        </w:rPr>
+      </w:pPr>
+      <w:r>
+        <w:rPr>
+          <w:lang w:val="en-AU"/>
+        </w:rPr>
+        <w:t>&lt; : PCA preconditioning | text edit (number of basis vectors)</w:t>
       </w:r>
     </w:p>
     <w:p>
@@ -2277,19 +1921,11 @@
           <w:lang w:val="en-AU"/>
         </w:rPr>
       </w:pPr>
-      <w:proofErr w:type="gramStart"/>
-      <w:r>
-        <w:rPr>
-          <w:lang w:val="en-AU"/>
-        </w:rPr>
-        <w:t>x :</w:t>
-      </w:r>
-      <w:proofErr w:type="gramEnd"/>
-      <w:r>
-        <w:rPr>
-          <w:lang w:val="en-AU"/>
-        </w:rPr>
-        <w:t xml:space="preserve"> Load polygon(s) | drop down (polygon name)… (multiple drop downs using mutator block – plugin)</w:t>
+      <w:r>
+        <w:rPr>
+          <w:lang w:val="en-AU"/>
+        </w:rPr>
+        <w:t>x : Load polygon(s) | drop down (polygon name)… (multiple drop downs using mutator block – plugin)</w:t>
       </w:r>
     </w:p>
     <w:p>
@@ -2372,40 +2008,24 @@
           <w:lang w:val="en-AU"/>
         </w:rPr>
       </w:pPr>
-      <w:proofErr w:type="gramStart"/>
-      <w:r>
-        <w:rPr>
-          <w:lang w:val="en-AU"/>
-        </w:rPr>
-        <w:t>&lt; :</w:t>
-      </w:r>
-      <w:proofErr w:type="gramEnd"/>
-      <w:r>
-        <w:rPr>
-          <w:lang w:val="en-AU"/>
-        </w:rPr>
-        <w:t xml:space="preserve"> Modify style | (dynamic connection block - plugin) with internal connections</w:t>
-      </w:r>
-    </w:p>
-    <w:p>
-      <w:pPr>
-        <w:rPr>
-          <w:lang w:val="en-AU"/>
-        </w:rPr>
-      </w:pPr>
-      <w:proofErr w:type="gramStart"/>
-      <w:r>
-        <w:rPr>
-          <w:lang w:val="en-AU"/>
-        </w:rPr>
-        <w:t>&lt; :</w:t>
-      </w:r>
-      <w:proofErr w:type="gramEnd"/>
-      <w:r>
-        <w:rPr>
-          <w:lang w:val="en-AU"/>
-        </w:rPr>
-        <w:t xml:space="preserve"> X Axis</w:t>
+      <w:r>
+        <w:rPr>
+          <w:lang w:val="en-AU"/>
+        </w:rPr>
+        <w:t>&lt; : Modify style | (dynamic connection block - plugin) with internal connections</w:t>
+      </w:r>
+    </w:p>
+    <w:p>
+      <w:pPr>
+        <w:rPr>
+          <w:lang w:val="en-AU"/>
+        </w:rPr>
+      </w:pPr>
+      <w:r>
+        <w:rPr>
+          <w:lang w:val="en-AU"/>
+        </w:rPr>
+        <w:t>&lt; : X Axis</w:t>
       </w:r>
       <w:r>
         <w:rPr>
@@ -2420,124 +2040,76 @@
           <w:lang w:val="en-AU"/>
         </w:rPr>
       </w:pPr>
-      <w:proofErr w:type="gramStart"/>
-      <w:r>
-        <w:rPr>
-          <w:lang w:val="en-AU"/>
-        </w:rPr>
-        <w:t>&lt; :</w:t>
-      </w:r>
-      <w:proofErr w:type="gramEnd"/>
-      <w:r>
-        <w:rPr>
-          <w:lang w:val="en-AU"/>
-        </w:rPr>
-        <w:t xml:space="preserve"> Y Axis | text edit (label), text edit (lower bound), text edit (upper bound), drop down (scale)</w:t>
-      </w:r>
-    </w:p>
-    <w:p>
-      <w:pPr>
-        <w:rPr>
-          <w:lang w:val="en-AU"/>
-        </w:rPr>
-      </w:pPr>
-      <w:proofErr w:type="gramStart"/>
-      <w:r>
-        <w:rPr>
-          <w:lang w:val="en-AU"/>
-        </w:rPr>
-        <w:t>&lt; :</w:t>
-      </w:r>
-      <w:proofErr w:type="gramEnd"/>
-      <w:r>
-        <w:rPr>
-          <w:lang w:val="en-AU"/>
-        </w:rPr>
-        <w:t xml:space="preserve"> Z Axis | text edit (label), text edit (lower bound), text edit (upper bound), drop down (scale)</w:t>
-      </w:r>
-    </w:p>
-    <w:p>
-      <w:pPr>
-        <w:rPr>
-          <w:lang w:val="en-AU"/>
-        </w:rPr>
-      </w:pPr>
-      <w:proofErr w:type="gramStart"/>
-      <w:r>
-        <w:rPr>
-          <w:lang w:val="en-AU"/>
-        </w:rPr>
-        <w:t>&lt; :</w:t>
-      </w:r>
-      <w:proofErr w:type="gramEnd"/>
-      <w:r>
-        <w:rPr>
-          <w:lang w:val="en-AU"/>
-        </w:rPr>
-        <w:t xml:space="preserve"> C Axis | text edit (label), text edit (lower bound), text edit (upper bound), drop down (scale)</w:t>
-      </w:r>
-    </w:p>
-    <w:p>
-      <w:pPr>
-        <w:rPr>
-          <w:lang w:val="en-AU"/>
-        </w:rPr>
-      </w:pPr>
-      <w:proofErr w:type="gramStart"/>
-      <w:r>
-        <w:rPr>
-          <w:lang w:val="en-AU"/>
-        </w:rPr>
-        <w:t>&lt; :</w:t>
-      </w:r>
-      <w:proofErr w:type="gramEnd"/>
-      <w:r>
-        <w:rPr>
-          <w:lang w:val="en-AU"/>
-        </w:rPr>
-        <w:t xml:space="preserve"> Tick direction | drop down (none, in, out)</w:t>
-      </w:r>
-    </w:p>
-    <w:p>
-      <w:pPr>
-        <w:rPr>
-          <w:lang w:val="en-AU"/>
-        </w:rPr>
-      </w:pPr>
-      <w:proofErr w:type="gramStart"/>
-      <w:r>
-        <w:rPr>
-          <w:lang w:val="en-AU"/>
-        </w:rPr>
-        <w:t>&lt; :</w:t>
-      </w:r>
-      <w:proofErr w:type="gramEnd"/>
-      <w:r>
-        <w:rPr>
-          <w:lang w:val="en-AU"/>
-        </w:rPr>
-        <w:t xml:space="preserve"> Aspect ratio | text edit (numeric value, default = 1.62 for most plots, 1 for most others)</w:t>
-      </w:r>
-    </w:p>
-    <w:p>
-      <w:pPr>
-        <w:rPr>
-          <w:lang w:val="en-AU"/>
-        </w:rPr>
-      </w:pPr>
-      <w:proofErr w:type="gramStart"/>
-      <w:r>
-        <w:rPr>
-          <w:lang w:val="en-AU"/>
-        </w:rPr>
-        <w:t>&lt; :</w:t>
-      </w:r>
-      <w:proofErr w:type="gramEnd"/>
-      <w:r>
-        <w:rPr>
-          <w:lang w:val="en-AU"/>
-        </w:rPr>
-        <w:t xml:space="preserve"> Add scale | </w:t>
+      <w:r>
+        <w:rPr>
+          <w:lang w:val="en-AU"/>
+        </w:rPr>
+        <w:t>&lt; : Y Axis | text edit (label), text edit (lower bound), text edit (upper bound), drop down (scale)</w:t>
+      </w:r>
+    </w:p>
+    <w:p>
+      <w:pPr>
+        <w:rPr>
+          <w:lang w:val="en-AU"/>
+        </w:rPr>
+      </w:pPr>
+      <w:r>
+        <w:rPr>
+          <w:lang w:val="en-AU"/>
+        </w:rPr>
+        <w:t>&lt; : Z Axis | text edit (label), text edit (lower bound), text edit (upper bound), drop down (scale)</w:t>
+      </w:r>
+    </w:p>
+    <w:p>
+      <w:pPr>
+        <w:rPr>
+          <w:lang w:val="en-AU"/>
+        </w:rPr>
+      </w:pPr>
+      <w:r>
+        <w:rPr>
+          <w:lang w:val="en-AU"/>
+        </w:rPr>
+        <w:t>&lt; : C Axis | text edit (label), text edit (lower bound), text edit (upper bound), drop down (scale)</w:t>
+      </w:r>
+    </w:p>
+    <w:p>
+      <w:pPr>
+        <w:rPr>
+          <w:lang w:val="en-AU"/>
+        </w:rPr>
+      </w:pPr>
+      <w:r>
+        <w:rPr>
+          <w:lang w:val="en-AU"/>
+        </w:rPr>
+        <w:t>&lt; : Tick direction | drop down (none, in, out)</w:t>
+      </w:r>
+    </w:p>
+    <w:p>
+      <w:pPr>
+        <w:rPr>
+          <w:lang w:val="en-AU"/>
+        </w:rPr>
+      </w:pPr>
+      <w:r>
+        <w:rPr>
+          <w:lang w:val="en-AU"/>
+        </w:rPr>
+        <w:t>&lt; : Aspect ratio | text edit (numeric value, default = 1.62 for most plots, 1 for most others)</w:t>
+      </w:r>
+    </w:p>
+    <w:p>
+      <w:pPr>
+        <w:rPr>
+          <w:lang w:val="en-AU"/>
+        </w:rPr>
+      </w:pPr>
+      <w:r>
+        <w:rPr>
+          <w:lang w:val="en-AU"/>
+        </w:rPr>
+        <w:t xml:space="preserve">&lt; : Add scale | </w:t>
       </w:r>
       <w:r>
         <w:rPr>
@@ -2614,20 +2186,12 @@
           <w:lang w:val="en-AU"/>
         </w:rPr>
       </w:pPr>
-      <w:proofErr w:type="gramStart"/>
       <w:r>
         <w:rPr>
           <w:lang w:val="en-AU"/>
         </w:rPr>
         <w:lastRenderedPageBreak/>
-        <w:t>&lt; :</w:t>
-      </w:r>
-      <w:proofErr w:type="gramEnd"/>
-      <w:r>
-        <w:rPr>
-          <w:lang w:val="en-AU"/>
-        </w:rPr>
-        <w:t xml:space="preserve"> Marker properties | </w:t>
+        <w:t xml:space="preserve">&lt; : Marker properties | </w:t>
       </w:r>
       <w:r>
         <w:rPr>
@@ -2686,40 +2250,24 @@
           <w:lang w:val="en-AU"/>
         </w:rPr>
       </w:pPr>
-      <w:proofErr w:type="gramStart"/>
-      <w:r>
-        <w:rPr>
-          <w:lang w:val="en-AU"/>
-        </w:rPr>
-        <w:t>&lt; :</w:t>
-      </w:r>
-      <w:proofErr w:type="gramEnd"/>
-      <w:r>
-        <w:rPr>
-          <w:lang w:val="en-AU"/>
-        </w:rPr>
-        <w:t xml:space="preserve"> Line properties | text edit (size, float)</w:t>
-      </w:r>
-    </w:p>
-    <w:p>
-      <w:pPr>
-        <w:rPr>
-          <w:lang w:val="en-AU"/>
-        </w:rPr>
-      </w:pPr>
-      <w:proofErr w:type="gramStart"/>
-      <w:r>
-        <w:rPr>
-          <w:lang w:val="en-AU"/>
-        </w:rPr>
-        <w:t>&lt; :</w:t>
-      </w:r>
-      <w:proofErr w:type="gramEnd"/>
-      <w:r>
-        <w:rPr>
-          <w:lang w:val="en-AU"/>
-        </w:rPr>
-        <w:t xml:space="preserve"> </w:t>
+      <w:r>
+        <w:rPr>
+          <w:lang w:val="en-AU"/>
+        </w:rPr>
+        <w:t>&lt; : Line properties | text edit (size, float)</w:t>
+      </w:r>
+    </w:p>
+    <w:p>
+      <w:pPr>
+        <w:rPr>
+          <w:lang w:val="en-AU"/>
+        </w:rPr>
+      </w:pPr>
+      <w:r>
+        <w:rPr>
+          <w:lang w:val="en-AU"/>
+        </w:rPr>
+        <w:t xml:space="preserve">&lt; : </w:t>
       </w:r>
       <w:proofErr w:type="spellStart"/>
       <w:r>
@@ -2756,19 +2304,11 @@
           <w:lang w:val="en-AU"/>
         </w:rPr>
       </w:pPr>
-      <w:proofErr w:type="gramStart"/>
-      <w:r>
-        <w:rPr>
-          <w:lang w:val="en-AU"/>
-        </w:rPr>
-        <w:t>&lt; :</w:t>
-      </w:r>
-      <w:proofErr w:type="gramEnd"/>
-      <w:r>
-        <w:rPr>
-          <w:lang w:val="en-AU"/>
-        </w:rPr>
-        <w:t xml:space="preserve"> </w:t>
+      <w:r>
+        <w:rPr>
+          <w:lang w:val="en-AU"/>
+        </w:rPr>
+        <w:t xml:space="preserve">&lt; : </w:t>
       </w:r>
       <w:proofErr w:type="spellStart"/>
       <w:r>
@@ -2791,19 +2331,11 @@
           <w:lang w:val="en-AU"/>
         </w:rPr>
       </w:pPr>
-      <w:proofErr w:type="gramStart"/>
-      <w:r>
-        <w:rPr>
-          <w:lang w:val="en-AU"/>
-        </w:rPr>
-        <w:t>&lt; :</w:t>
-      </w:r>
-      <w:proofErr w:type="gramEnd"/>
-      <w:r>
-        <w:rPr>
-          <w:lang w:val="en-AU"/>
-        </w:rPr>
-        <w:t xml:space="preserve"> Colormap</w:t>
+      <w:r>
+        <w:rPr>
+          <w:lang w:val="en-AU"/>
+        </w:rPr>
+        <w:t>&lt; : Colormap</w:t>
       </w:r>
       <w:r>
         <w:rPr>
@@ -2824,19 +2356,11 @@
           <w:lang w:val="en-AU"/>
         </w:rPr>
       </w:pPr>
-      <w:proofErr w:type="gramStart"/>
-      <w:r>
-        <w:rPr>
-          <w:lang w:val="en-AU"/>
-        </w:rPr>
-        <w:t>&lt; :</w:t>
-      </w:r>
-      <w:proofErr w:type="gramEnd"/>
-      <w:r>
-        <w:rPr>
-          <w:lang w:val="en-AU"/>
-        </w:rPr>
-        <w:t xml:space="preserve"> </w:t>
+      <w:r>
+        <w:rPr>
+          <w:lang w:val="en-AU"/>
+        </w:rPr>
+        <w:t xml:space="preserve">&lt; : </w:t>
       </w:r>
       <w:r>
         <w:rPr>
@@ -2863,19 +2387,11 @@
           <w:lang w:val="en-AU"/>
         </w:rPr>
       </w:pPr>
-      <w:proofErr w:type="gramStart"/>
-      <w:r>
-        <w:rPr>
-          <w:lang w:val="en-AU"/>
-        </w:rPr>
-        <w:t>&lt; :</w:t>
-      </w:r>
-      <w:proofErr w:type="gramEnd"/>
-      <w:r>
-        <w:rPr>
-          <w:lang w:val="en-AU"/>
-        </w:rPr>
-        <w:t xml:space="preserve"> Show mass</w:t>
+      <w:r>
+        <w:rPr>
+          <w:lang w:val="en-AU"/>
+        </w:rPr>
+        <w:t>&lt; : Show mass</w:t>
       </w:r>
       <w:r>
         <w:rPr>
@@ -2890,19 +2406,11 @@
           <w:lang w:val="en-AU"/>
         </w:rPr>
       </w:pPr>
-      <w:proofErr w:type="gramStart"/>
-      <w:r>
-        <w:rPr>
-          <w:lang w:val="en-AU"/>
-        </w:rPr>
-        <w:t>&lt; :</w:t>
-      </w:r>
-      <w:proofErr w:type="gramEnd"/>
-      <w:r>
-        <w:rPr>
-          <w:lang w:val="en-AU"/>
-        </w:rPr>
-        <w:t xml:space="preserve"> </w:t>
+      <w:r>
+        <w:rPr>
+          <w:lang w:val="en-AU"/>
+        </w:rPr>
+        <w:t xml:space="preserve">&lt; : </w:t>
       </w:r>
       <w:proofErr w:type="spellStart"/>
       <w:r>
@@ -2979,7 +2487,7 @@
 </file>
 
 <file path=word/numbering.xml><?xml version="1.0" encoding="utf-8"?>
-<w:numbering xmlns:wpc="http://schemas.microsoft.com/office/word/2010/wordprocessingCanvas" xmlns:cx="http://schemas.microsoft.com/office/drawing/2014/chartex" xmlns:cx1="http://schemas.microsoft.com/office/drawing/2015/9/8/chartex" xmlns:cx2="http://schemas.microsoft.com/office/drawing/2015/10/21/chartex" xmlns:cx3="http://schemas.microsoft.com/office/drawing/2016/5/9/chartex" xmlns:cx4="http://schemas.microsoft.com/office/drawing/2016/5/10/chartex" xmlns:cx5="http://schemas.microsoft.com/office/drawing/2016/5/11/chartex" xmlns:cx6="http://schemas.microsoft.com/office/drawing/2016/5/12/chartex" xmlns:cx7="http://schemas.microsoft.com/office/drawing/2016/5/13/chartex" xmlns:cx8="http://schemas.microsoft.com/office/drawing/2016/5/14/chartex" xmlns:mc="http://schemas.openxmlformats.org/markup-compatibility/2006" xmlns:aink="http://schemas.microsoft.com/office/drawing/2016/ink" xmlns:am3d="http://schemas.microsoft.com/office/drawing/2017/model3d" xmlns:o="urn:schemas-microsoft-com:office:office" xmlns:oel="http://schemas.microsoft.com/office/2019/extlst" xmlns:r="http://schemas.openxmlformats.org/officeDocument/2006/relationships" xmlns:m="http://schemas.openxmlformats.org/officeDocument/2006/math" xmlns:v="urn:schemas-microsoft-com:vml" xmlns:wp14="http://schemas.microsoft.com/office/word/2010/wordprocessingDrawing" xmlns:wp="http://schemas.openxmlformats.org/drawingml/2006/wordprocessingDrawing" xmlns:w10="urn:schemas-microsoft-com:office:word" xmlns:w="http://schemas.openxmlformats.org/wordprocessingml/2006/main" xmlns:w14="http://schemas.microsoft.com/office/word/2010/wordml" xmlns:w15="http://schemas.microsoft.com/office/word/2012/wordml" xmlns:w16cex="http://schemas.microsoft.com/office/word/2018/wordml/cex" xmlns:w16cid="http://schemas.microsoft.com/office/word/2016/wordml/cid" xmlns:w16="http://schemas.microsoft.com/office/word/2018/wordml" xmlns:w16sdtdh="http://schemas.microsoft.com/office/word/2020/wordml/sdtdatahash" xmlns:w16se="http://schemas.microsoft.com/office/word/2015/wordml/symex" xmlns:wpg="http://schemas.microsoft.com/office/word/2010/wordprocessingGroup" xmlns:wpi="http://schemas.microsoft.com/office/word/2010/wordprocessingInk" xmlns:wne="http://schemas.microsoft.com/office/word/2006/wordml" xmlns:wps="http://schemas.microsoft.com/office/word/2010/wordprocessingShape" mc:Ignorable="w14 w15 w16se w16cid w16 w16cex w16sdtdh wp14">
+<w:numbering xmlns:wpc="http://schemas.microsoft.com/office/word/2010/wordprocessingCanvas" xmlns:cx="http://schemas.microsoft.com/office/drawing/2014/chartex" xmlns:cx1="http://schemas.microsoft.com/office/drawing/2015/9/8/chartex" xmlns:cx2="http://schemas.microsoft.com/office/drawing/2015/10/21/chartex" xmlns:cx3="http://schemas.microsoft.com/office/drawing/2016/5/9/chartex" xmlns:cx4="http://schemas.microsoft.com/office/drawing/2016/5/10/chartex" xmlns:cx5="http://schemas.microsoft.com/office/drawing/2016/5/11/chartex" xmlns:cx6="http://schemas.microsoft.com/office/drawing/2016/5/12/chartex" xmlns:cx7="http://schemas.microsoft.com/office/drawing/2016/5/13/chartex" xmlns:cx8="http://schemas.microsoft.com/office/drawing/2016/5/14/chartex" xmlns:mc="http://schemas.openxmlformats.org/markup-compatibility/2006" xmlns:aink="http://schemas.microsoft.com/office/drawing/2016/ink" xmlns:am3d="http://schemas.microsoft.com/office/drawing/2017/model3d" xmlns:o="urn:schemas-microsoft-com:office:office" xmlns:oel="http://schemas.microsoft.com/office/2019/extlst" xmlns:r="http://schemas.openxmlformats.org/officeDocument/2006/relationships" xmlns:m="http://schemas.openxmlformats.org/officeDocument/2006/math" xmlns:v="urn:schemas-microsoft-com:vml" xmlns:wp14="http://schemas.microsoft.com/office/word/2010/wordprocessingDrawing" xmlns:wp="http://schemas.openxmlformats.org/drawingml/2006/wordprocessingDrawing" xmlns:w10="urn:schemas-microsoft-com:office:word" xmlns:w="http://schemas.openxmlformats.org/wordprocessingml/2006/main" xmlns:w14="http://schemas.microsoft.com/office/word/2010/wordml" xmlns:w15="http://schemas.microsoft.com/office/word/2012/wordml" xmlns:w16cex="http://schemas.microsoft.com/office/word/2018/wordml/cex" xmlns:w16cid="http://schemas.microsoft.com/office/word/2016/wordml/cid" xmlns:w16="http://schemas.microsoft.com/office/word/2018/wordml" xmlns:w16du="http://schemas.microsoft.com/office/word/2023/wordml/word16du" xmlns:w16sdtdh="http://schemas.microsoft.com/office/word/2020/wordml/sdtdatahash" xmlns:w16se="http://schemas.microsoft.com/office/word/2015/wordml/symex" xmlns:wpg="http://schemas.microsoft.com/office/word/2010/wordprocessingGroup" xmlns:wpi="http://schemas.microsoft.com/office/word/2010/wordprocessingInk" xmlns:wne="http://schemas.microsoft.com/office/word/2006/wordml" xmlns:wps="http://schemas.microsoft.com/office/word/2010/wordprocessingShape" mc:Ignorable="w14 w15 w16se w16cid w16 w16cex w16sdtdh w16du wp14">
   <w:abstractNum w:abstractNumId="0" w15:restartNumberingAfterBreak="0">
     <w:nsid w:val="FFFFFF89"/>
     <w:multiLevelType w:val="singleLevel"/>
@@ -3124,7 +2632,7 @@
 </file>
 
 <file path=word/styles.xml><?xml version="1.0" encoding="utf-8"?>
-<w:styles xmlns:mc="http://schemas.openxmlformats.org/markup-compatibility/2006" xmlns:r="http://schemas.openxmlformats.org/officeDocument/2006/relationships" xmlns:w="http://schemas.openxmlformats.org/wordprocessingml/2006/main" xmlns:w14="http://schemas.microsoft.com/office/word/2010/wordml" xmlns:w15="http://schemas.microsoft.com/office/word/2012/wordml" xmlns:w16cex="http://schemas.microsoft.com/office/word/2018/wordml/cex" xmlns:w16cid="http://schemas.microsoft.com/office/word/2016/wordml/cid" xmlns:w16="http://schemas.microsoft.com/office/word/2018/wordml" xmlns:w16sdtdh="http://schemas.microsoft.com/office/word/2020/wordml/sdtdatahash" xmlns:w16se="http://schemas.microsoft.com/office/word/2015/wordml/symex" mc:Ignorable="w14 w15 w16se w16cid w16 w16cex w16sdtdh">
+<w:styles xmlns:mc="http://schemas.openxmlformats.org/markup-compatibility/2006" xmlns:r="http://schemas.openxmlformats.org/officeDocument/2006/relationships" xmlns:w="http://schemas.openxmlformats.org/wordprocessingml/2006/main" xmlns:w14="http://schemas.microsoft.com/office/word/2010/wordml" xmlns:w15="http://schemas.microsoft.com/office/word/2012/wordml" xmlns:w16cex="http://schemas.microsoft.com/office/word/2018/wordml/cex" xmlns:w16cid="http://schemas.microsoft.com/office/word/2016/wordml/cid" xmlns:w16="http://schemas.microsoft.com/office/word/2018/wordml" xmlns:w16du="http://schemas.microsoft.com/office/word/2023/wordml/word16du" xmlns:w16sdtdh="http://schemas.microsoft.com/office/word/2020/wordml/sdtdatahash" xmlns:w16se="http://schemas.microsoft.com/office/word/2015/wordml/symex" mc:Ignorable="w14 w15 w16se w16cid w16 w16cex w16sdtdh w16du">
   <w:docDefaults>
     <w:rPrDefault>
       <w:rPr>

</xml_diff>

<commit_message>
added more functionality in samples and fields
</commit_message>
<xml_diff>
--- a/LaME_blockly_design.docx
+++ b/LaME_blockly_design.docx
@@ -1,6 +1,6 @@
 
 <file path=word/document.xml><?xml version="1.0" encoding="utf-8"?>
-<w:document xmlns:wpc="http://schemas.microsoft.com/office/word/2010/wordprocessingCanvas" xmlns:cx="http://schemas.microsoft.com/office/drawing/2014/chartex" xmlns:cx1="http://schemas.microsoft.com/office/drawing/2015/9/8/chartex" xmlns:cx2="http://schemas.microsoft.com/office/drawing/2015/10/21/chartex" xmlns:cx3="http://schemas.microsoft.com/office/drawing/2016/5/9/chartex" xmlns:cx4="http://schemas.microsoft.com/office/drawing/2016/5/10/chartex" xmlns:cx5="http://schemas.microsoft.com/office/drawing/2016/5/11/chartex" xmlns:cx6="http://schemas.microsoft.com/office/drawing/2016/5/12/chartex" xmlns:cx7="http://schemas.microsoft.com/office/drawing/2016/5/13/chartex" xmlns:cx8="http://schemas.microsoft.com/office/drawing/2016/5/14/chartex" xmlns:mc="http://schemas.openxmlformats.org/markup-compatibility/2006" xmlns:aink="http://schemas.microsoft.com/office/drawing/2016/ink" xmlns:am3d="http://schemas.microsoft.com/office/drawing/2017/model3d" xmlns:o="urn:schemas-microsoft-com:office:office" xmlns:oel="http://schemas.microsoft.com/office/2019/extlst" xmlns:r="http://schemas.openxmlformats.org/officeDocument/2006/relationships" xmlns:m="http://schemas.openxmlformats.org/officeDocument/2006/math" xmlns:v="urn:schemas-microsoft-com:vml" xmlns:wp14="http://schemas.microsoft.com/office/word/2010/wordprocessingDrawing" xmlns:wp="http://schemas.openxmlformats.org/drawingml/2006/wordprocessingDrawing" xmlns:w10="urn:schemas-microsoft-com:office:word" xmlns:w="http://schemas.openxmlformats.org/wordprocessingml/2006/main" xmlns:w14="http://schemas.microsoft.com/office/word/2010/wordml" xmlns:w15="http://schemas.microsoft.com/office/word/2012/wordml" xmlns:w16cex="http://schemas.microsoft.com/office/word/2018/wordml/cex" xmlns:w16cid="http://schemas.microsoft.com/office/word/2016/wordml/cid" xmlns:w16="http://schemas.microsoft.com/office/word/2018/wordml" xmlns:w16du="http://schemas.microsoft.com/office/word/2023/wordml/word16du" xmlns:w16sdtdh="http://schemas.microsoft.com/office/word/2020/wordml/sdtdatahash" xmlns:w16se="http://schemas.microsoft.com/office/word/2015/wordml/symex" xmlns:wpg="http://schemas.microsoft.com/office/word/2010/wordprocessingGroup" xmlns:wpi="http://schemas.microsoft.com/office/word/2010/wordprocessingInk" xmlns:wne="http://schemas.microsoft.com/office/word/2006/wordml" xmlns:wps="http://schemas.microsoft.com/office/word/2010/wordprocessingShape" mc:Ignorable="w14 w15 w16se w16cid w16 w16cex w16sdtdh w16du wp14">
+<w:document xmlns:wpc="http://schemas.microsoft.com/office/word/2010/wordprocessingCanvas" xmlns:cx="http://schemas.microsoft.com/office/drawing/2014/chartex" xmlns:cx1="http://schemas.microsoft.com/office/drawing/2015/9/8/chartex" xmlns:cx2="http://schemas.microsoft.com/office/drawing/2015/10/21/chartex" xmlns:cx3="http://schemas.microsoft.com/office/drawing/2016/5/9/chartex" xmlns:cx4="http://schemas.microsoft.com/office/drawing/2016/5/10/chartex" xmlns:cx5="http://schemas.microsoft.com/office/drawing/2016/5/11/chartex" xmlns:cx6="http://schemas.microsoft.com/office/drawing/2016/5/12/chartex" xmlns:cx7="http://schemas.microsoft.com/office/drawing/2016/5/13/chartex" xmlns:cx8="http://schemas.microsoft.com/office/drawing/2016/5/14/chartex" xmlns:mc="http://schemas.openxmlformats.org/markup-compatibility/2006" xmlns:aink="http://schemas.microsoft.com/office/drawing/2016/ink" xmlns:am3d="http://schemas.microsoft.com/office/drawing/2017/model3d" xmlns:o="urn:schemas-microsoft-com:office:office" xmlns:oel="http://schemas.microsoft.com/office/2019/extlst" xmlns:r="http://schemas.openxmlformats.org/officeDocument/2006/relationships" xmlns:m="http://schemas.openxmlformats.org/officeDocument/2006/math" xmlns:v="urn:schemas-microsoft-com:vml" xmlns:wp14="http://schemas.microsoft.com/office/word/2010/wordprocessingDrawing" xmlns:wp="http://schemas.openxmlformats.org/drawingml/2006/wordprocessingDrawing" xmlns:w10="urn:schemas-microsoft-com:office:word" xmlns:w="http://schemas.openxmlformats.org/wordprocessingml/2006/main" xmlns:w14="http://schemas.microsoft.com/office/word/2010/wordml" xmlns:w15="http://schemas.microsoft.com/office/word/2012/wordml" xmlns:w16cex="http://schemas.microsoft.com/office/word/2018/wordml/cex" xmlns:w16cid="http://schemas.microsoft.com/office/word/2016/wordml/cid" xmlns:w16="http://schemas.microsoft.com/office/word/2018/wordml" xmlns:w16sdtdh="http://schemas.microsoft.com/office/word/2020/wordml/sdtdatahash" xmlns:w16se="http://schemas.microsoft.com/office/word/2015/wordml/symex" xmlns:wpg="http://schemas.microsoft.com/office/word/2010/wordprocessingGroup" xmlns:wpi="http://schemas.microsoft.com/office/word/2010/wordprocessingInk" xmlns:wne="http://schemas.microsoft.com/office/word/2006/wordml" xmlns:wps="http://schemas.microsoft.com/office/word/2010/wordprocessingShape" mc:Ignorable="w14 w15 w16se w16cid w16 w16cex w16sdtdh wp14">
   <w:body>
     <w:p>
       <w:pPr>
@@ -1018,59 +1018,206 @@
         </w:rPr>
         <w:t>)</w:t>
       </w:r>
-    </w:p>
-    <w:p>
-      <w:pPr>
+      <w:r>
+        <w:rPr>
+          <w:lang w:val="en-AU"/>
+        </w:rPr>
+        <w:t xml:space="preserve"> </w:t>
+      </w:r>
+      <w:r>
+        <w:rPr>
+          <w:i/>
+          <w:iCs/>
+          <w:lang w:val="en-AU"/>
+        </w:rPr>
+        <w:t>)</w:t>
+      </w:r>
+      <w:r>
+        <w:rPr>
+          <w:i/>
+          <w:iCs/>
+          <w:lang w:val="en-AU"/>
+        </w:rPr>
+        <w:t xml:space="preserve"> </w:t>
+      </w:r>
+      <w:r>
+        <w:rPr>
+          <w:lang w:val="en-AU"/>
+        </w:rPr>
+        <w:t>[</w:t>
+      </w:r>
+      <w:r>
+        <w:rPr>
+          <w:i/>
+          <w:iCs/>
+          <w:highlight w:val="green"/>
+          <w:lang w:val="en-AU"/>
+        </w:rPr>
+        <w:t>Complete</w:t>
+      </w:r>
+      <w:r>
+        <w:rPr>
+          <w:lang w:val="en-AU"/>
+        </w:rPr>
+        <w:t>]</w:t>
+      </w:r>
+    </w:p>
+    <w:p>
+      <w:pPr>
+        <w:rPr>
+          <w:lang w:val="en-AU"/>
+        </w:rPr>
+      </w:pPr>
+      <w:proofErr w:type="gramStart"/>
+      <w:r>
+        <w:rPr>
+          <w:lang w:val="en-AU"/>
+        </w:rPr>
+        <w:t>&lt; :</w:t>
+      </w:r>
+      <w:proofErr w:type="gramEnd"/>
+      <w:r>
+        <w:rPr>
+          <w:lang w:val="en-AU"/>
+        </w:rPr>
+        <w:t xml:space="preserve"> Swap pixel </w:t>
+      </w:r>
+      <w:r>
+        <w:rPr>
+          <w:lang w:val="en-AU"/>
+        </w:rPr>
+        <w:t>dimension</w:t>
+      </w:r>
+      <w:r>
+        <w:rPr>
+          <w:lang w:val="en-AU"/>
+        </w:rPr>
+        <w:t xml:space="preserve"> dx/</w:t>
+      </w:r>
+      <w:proofErr w:type="spellStart"/>
+      <w:r>
+        <w:rPr>
+          <w:lang w:val="en-AU"/>
+        </w:rPr>
+        <w:t>dy</w:t>
+      </w:r>
+      <w:proofErr w:type="spellEnd"/>
+      <w:r>
+        <w:rPr>
+          <w:lang w:val="en-AU"/>
+        </w:rPr>
+        <w:t xml:space="preserve"> </w:t>
+      </w:r>
+      <w:r>
+        <w:rPr>
+          <w:i/>
+          <w:iCs/>
+          <w:lang w:val="en-AU"/>
+        </w:rPr>
+        <w:t xml:space="preserve">) </w:t>
+      </w:r>
+      <w:r>
+        <w:rPr>
+          <w:lang w:val="en-AU"/>
+        </w:rPr>
+        <w:t>[</w:t>
+      </w:r>
+      <w:r>
+        <w:rPr>
+          <w:i/>
+          <w:iCs/>
+          <w:highlight w:val="green"/>
+          <w:lang w:val="en-AU"/>
+        </w:rPr>
+        <w:t>Complete</w:t>
+      </w:r>
+      <w:r>
+        <w:rPr>
+          <w:lang w:val="en-AU"/>
+        </w:rPr>
+        <w:t>]</w:t>
+      </w:r>
+    </w:p>
+    <w:p>
+      <w:pPr>
+        <w:rPr>
+          <w:lang w:val="en-AU"/>
+        </w:rPr>
+      </w:pPr>
+      <w:proofErr w:type="gramStart"/>
+      <w:r>
         <w:rPr>
           <w:strike/>
           <w:lang w:val="en-AU"/>
         </w:rPr>
-      </w:pPr>
-      <w:proofErr w:type="gramStart"/>
+        <w:t>&lt; :</w:t>
+      </w:r>
+      <w:proofErr w:type="gramEnd"/>
       <w:r>
         <w:rPr>
           <w:strike/>
           <w:lang w:val="en-AU"/>
         </w:rPr>
+        <w:t xml:space="preserve"> Swap pixel resolution dx/</w:t>
+      </w:r>
+      <w:proofErr w:type="spellStart"/>
+      <w:r>
+        <w:rPr>
+          <w:strike/>
+          <w:lang w:val="en-AU"/>
+        </w:rPr>
+        <w:t>dy</w:t>
+      </w:r>
+      <w:proofErr w:type="spellEnd"/>
+      <w:r>
+        <w:rPr>
+          <w:strike/>
+          <w:lang w:val="en-AU"/>
+        </w:rPr>
+        <w:t xml:space="preserve"> </w:t>
+      </w:r>
+      <w:r>
+        <w:rPr>
+          <w:i/>
+          <w:iCs/>
+          <w:lang w:val="en-AU"/>
+        </w:rPr>
+        <w:t>)</w:t>
+      </w:r>
+      <w:r>
+        <w:rPr>
+          <w:i/>
+          <w:iCs/>
+          <w:lang w:val="en-AU"/>
+        </w:rPr>
+        <w:t xml:space="preserve"> </w:t>
+      </w:r>
+    </w:p>
+    <w:p>
+      <w:pPr>
+        <w:rPr>
+          <w:lang w:val="en-AU"/>
+        </w:rPr>
+      </w:pPr>
+      <w:proofErr w:type="gramStart"/>
+      <w:r>
+        <w:rPr>
+          <w:lang w:val="en-AU"/>
+        </w:rPr>
         <w:t>&lt; :</w:t>
       </w:r>
       <w:proofErr w:type="gramEnd"/>
       <w:r>
         <w:rPr>
-          <w:strike/>
-          <w:lang w:val="en-AU"/>
-        </w:rPr>
-        <w:t xml:space="preserve"> Swap pixel resolution dx/</w:t>
-      </w:r>
-      <w:proofErr w:type="spellStart"/>
-      <w:r>
-        <w:rPr>
-          <w:strike/>
-          <w:lang w:val="en-AU"/>
-        </w:rPr>
-        <w:t>dy</w:t>
-      </w:r>
-      <w:proofErr w:type="spellEnd"/>
-    </w:p>
-    <w:p>
-      <w:pPr>
-        <w:rPr>
-          <w:lang w:val="en-AU"/>
-        </w:rPr>
-      </w:pPr>
-      <w:proofErr w:type="gramStart"/>
-      <w:r>
-        <w:rPr>
-          <w:lang w:val="en-AU"/>
-        </w:rPr>
-        <w:t>&lt; :</w:t>
-      </w:r>
-      <w:proofErr w:type="gramEnd"/>
-      <w:r>
-        <w:rPr>
           <w:lang w:val="en-AU"/>
         </w:rPr>
         <w:t xml:space="preserve"> Swap XY [Sample properties]</w:t>
+      </w:r>
+      <w:r>
+        <w:rPr>
+          <w:lang w:val="en-AU"/>
+        </w:rPr>
+        <w:t xml:space="preserve">  </w:t>
       </w:r>
     </w:p>
     <w:p>
@@ -1299,7 +1446,6 @@
           <w:bCs/>
           <w:lang w:val="en-AU"/>
         </w:rPr>
-        <w:lastRenderedPageBreak/>
         <w:t>Image processing:</w:t>
       </w:r>
     </w:p>
@@ -1907,6 +2053,7 @@
         <w:rPr>
           <w:lang w:val="en-AU"/>
         </w:rPr>
+        <w:lastRenderedPageBreak/>
         <w:t>x :</w:t>
       </w:r>
       <w:proofErr w:type="gramEnd"/>
@@ -1954,7 +2101,6 @@
         <w:rPr>
           <w:lang w:val="en-AU"/>
         </w:rPr>
-        <w:lastRenderedPageBreak/>
         <w:t>x :</w:t>
       </w:r>
       <w:proofErr w:type="gramEnd"/>
@@ -3093,7 +3239,7 @@
 </file>
 
 <file path=word/numbering.xml><?xml version="1.0" encoding="utf-8"?>
-<w:numbering xmlns:wpc="http://schemas.microsoft.com/office/word/2010/wordprocessingCanvas" xmlns:cx="http://schemas.microsoft.com/office/drawing/2014/chartex" xmlns:cx1="http://schemas.microsoft.com/office/drawing/2015/9/8/chartex" xmlns:cx2="http://schemas.microsoft.com/office/drawing/2015/10/21/chartex" xmlns:cx3="http://schemas.microsoft.com/office/drawing/2016/5/9/chartex" xmlns:cx4="http://schemas.microsoft.com/office/drawing/2016/5/10/chartex" xmlns:cx5="http://schemas.microsoft.com/office/drawing/2016/5/11/chartex" xmlns:cx6="http://schemas.microsoft.com/office/drawing/2016/5/12/chartex" xmlns:cx7="http://schemas.microsoft.com/office/drawing/2016/5/13/chartex" xmlns:cx8="http://schemas.microsoft.com/office/drawing/2016/5/14/chartex" xmlns:mc="http://schemas.openxmlformats.org/markup-compatibility/2006" xmlns:aink="http://schemas.microsoft.com/office/drawing/2016/ink" xmlns:am3d="http://schemas.microsoft.com/office/drawing/2017/model3d" xmlns:o="urn:schemas-microsoft-com:office:office" xmlns:oel="http://schemas.microsoft.com/office/2019/extlst" xmlns:r="http://schemas.openxmlformats.org/officeDocument/2006/relationships" xmlns:m="http://schemas.openxmlformats.org/officeDocument/2006/math" xmlns:v="urn:schemas-microsoft-com:vml" xmlns:wp14="http://schemas.microsoft.com/office/word/2010/wordprocessingDrawing" xmlns:wp="http://schemas.openxmlformats.org/drawingml/2006/wordprocessingDrawing" xmlns:w10="urn:schemas-microsoft-com:office:word" xmlns:w="http://schemas.openxmlformats.org/wordprocessingml/2006/main" xmlns:w14="http://schemas.microsoft.com/office/word/2010/wordml" xmlns:w15="http://schemas.microsoft.com/office/word/2012/wordml" xmlns:w16cex="http://schemas.microsoft.com/office/word/2018/wordml/cex" xmlns:w16cid="http://schemas.microsoft.com/office/word/2016/wordml/cid" xmlns:w16="http://schemas.microsoft.com/office/word/2018/wordml" xmlns:w16du="http://schemas.microsoft.com/office/word/2023/wordml/word16du" xmlns:w16sdtdh="http://schemas.microsoft.com/office/word/2020/wordml/sdtdatahash" xmlns:w16se="http://schemas.microsoft.com/office/word/2015/wordml/symex" xmlns:wpg="http://schemas.microsoft.com/office/word/2010/wordprocessingGroup" xmlns:wpi="http://schemas.microsoft.com/office/word/2010/wordprocessingInk" xmlns:wne="http://schemas.microsoft.com/office/word/2006/wordml" xmlns:wps="http://schemas.microsoft.com/office/word/2010/wordprocessingShape" mc:Ignorable="w14 w15 w16se w16cid w16 w16cex w16sdtdh w16du wp14">
+<w:numbering xmlns:wpc="http://schemas.microsoft.com/office/word/2010/wordprocessingCanvas" xmlns:cx="http://schemas.microsoft.com/office/drawing/2014/chartex" xmlns:cx1="http://schemas.microsoft.com/office/drawing/2015/9/8/chartex" xmlns:cx2="http://schemas.microsoft.com/office/drawing/2015/10/21/chartex" xmlns:cx3="http://schemas.microsoft.com/office/drawing/2016/5/9/chartex" xmlns:cx4="http://schemas.microsoft.com/office/drawing/2016/5/10/chartex" xmlns:cx5="http://schemas.microsoft.com/office/drawing/2016/5/11/chartex" xmlns:cx6="http://schemas.microsoft.com/office/drawing/2016/5/12/chartex" xmlns:cx7="http://schemas.microsoft.com/office/drawing/2016/5/13/chartex" xmlns:cx8="http://schemas.microsoft.com/office/drawing/2016/5/14/chartex" xmlns:mc="http://schemas.openxmlformats.org/markup-compatibility/2006" xmlns:aink="http://schemas.microsoft.com/office/drawing/2016/ink" xmlns:am3d="http://schemas.microsoft.com/office/drawing/2017/model3d" xmlns:o="urn:schemas-microsoft-com:office:office" xmlns:oel="http://schemas.microsoft.com/office/2019/extlst" xmlns:r="http://schemas.openxmlformats.org/officeDocument/2006/relationships" xmlns:m="http://schemas.openxmlformats.org/officeDocument/2006/math" xmlns:v="urn:schemas-microsoft-com:vml" xmlns:wp14="http://schemas.microsoft.com/office/word/2010/wordprocessingDrawing" xmlns:wp="http://schemas.openxmlformats.org/drawingml/2006/wordprocessingDrawing" xmlns:w10="urn:schemas-microsoft-com:office:word" xmlns:w="http://schemas.openxmlformats.org/wordprocessingml/2006/main" xmlns:w14="http://schemas.microsoft.com/office/word/2010/wordml" xmlns:w15="http://schemas.microsoft.com/office/word/2012/wordml" xmlns:w16cex="http://schemas.microsoft.com/office/word/2018/wordml/cex" xmlns:w16cid="http://schemas.microsoft.com/office/word/2016/wordml/cid" xmlns:w16="http://schemas.microsoft.com/office/word/2018/wordml" xmlns:w16sdtdh="http://schemas.microsoft.com/office/word/2020/wordml/sdtdatahash" xmlns:w16se="http://schemas.microsoft.com/office/word/2015/wordml/symex" xmlns:wpg="http://schemas.microsoft.com/office/word/2010/wordprocessingGroup" xmlns:wpi="http://schemas.microsoft.com/office/word/2010/wordprocessingInk" xmlns:wne="http://schemas.microsoft.com/office/word/2006/wordml" xmlns:wps="http://schemas.microsoft.com/office/word/2010/wordprocessingShape" mc:Ignorable="w14 w15 w16se w16cid w16 w16cex w16sdtdh wp14">
   <w:abstractNum w:abstractNumId="0" w15:restartNumberingAfterBreak="0">
     <w:nsid w:val="FFFFFF89"/>
     <w:multiLevelType w:val="singleLevel"/>
@@ -3354,7 +3500,7 @@
 </file>
 
 <file path=word/styles.xml><?xml version="1.0" encoding="utf-8"?>
-<w:styles xmlns:mc="http://schemas.openxmlformats.org/markup-compatibility/2006" xmlns:r="http://schemas.openxmlformats.org/officeDocument/2006/relationships" xmlns:w="http://schemas.openxmlformats.org/wordprocessingml/2006/main" xmlns:w14="http://schemas.microsoft.com/office/word/2010/wordml" xmlns:w15="http://schemas.microsoft.com/office/word/2012/wordml" xmlns:w16cex="http://schemas.microsoft.com/office/word/2018/wordml/cex" xmlns:w16cid="http://schemas.microsoft.com/office/word/2016/wordml/cid" xmlns:w16="http://schemas.microsoft.com/office/word/2018/wordml" xmlns:w16du="http://schemas.microsoft.com/office/word/2023/wordml/word16du" xmlns:w16sdtdh="http://schemas.microsoft.com/office/word/2020/wordml/sdtdatahash" xmlns:w16se="http://schemas.microsoft.com/office/word/2015/wordml/symex" mc:Ignorable="w14 w15 w16se w16cid w16 w16cex w16sdtdh w16du">
+<w:styles xmlns:mc="http://schemas.openxmlformats.org/markup-compatibility/2006" xmlns:r="http://schemas.openxmlformats.org/officeDocument/2006/relationships" xmlns:w="http://schemas.openxmlformats.org/wordprocessingml/2006/main" xmlns:w14="http://schemas.microsoft.com/office/word/2010/wordml" xmlns:w15="http://schemas.microsoft.com/office/word/2012/wordml" xmlns:w16cex="http://schemas.microsoft.com/office/word/2018/wordml/cex" xmlns:w16cid="http://schemas.microsoft.com/office/word/2016/wordml/cid" xmlns:w16="http://schemas.microsoft.com/office/word/2018/wordml" xmlns:w16sdtdh="http://schemas.microsoft.com/office/word/2020/wordml/sdtdatahash" xmlns:w16se="http://schemas.microsoft.com/office/word/2015/wordml/symex" mc:Ignorable="w14 w15 w16se w16cid w16 w16cex w16sdtdh">
   <w:docDefaults>
     <w:rPrDefault>
       <w:rPr>

</xml_diff>

<commit_message>
added axis limit updates blockly
</commit_message>
<xml_diff>
--- a/LaME_blockly_design.docx
+++ b/LaME_blockly_design.docx
@@ -327,19 +327,11 @@
           <w:lang w:val="en-AU"/>
         </w:rPr>
       </w:pPr>
-      <w:proofErr w:type="gramStart"/>
-      <w:r>
-        <w:rPr>
-          <w:lang w:val="en-AU"/>
-        </w:rPr>
-        <w:t>x :</w:t>
-      </w:r>
-      <w:proofErr w:type="gramEnd"/>
-      <w:r>
-        <w:rPr>
-          <w:lang w:val="en-AU"/>
-        </w:rPr>
-        <w:t xml:space="preserve"> Display figures | checkbox + opens a window that displays canvases, pauses for user input, then continues.  Controls to figure UI, [continue, continues workflow], [stop, ends workflow], [skip save, does not save current plot]</w:t>
+      <w:r>
+        <w:rPr>
+          <w:lang w:val="en-AU"/>
+        </w:rPr>
+        <w:t>x : Display figures | checkbox + opens a window that displays canvases, pauses for user input, then continues.  Controls to figure UI, [continue, continues workflow], [stop, ends workflow], [skip save, does not save current plot]</w:t>
       </w:r>
     </w:p>
     <w:p>
@@ -353,19 +345,11 @@
           <w:lang w:val="en-AU"/>
         </w:rPr>
       </w:pPr>
-      <w:proofErr w:type="gramStart"/>
-      <w:r>
-        <w:rPr>
-          <w:lang w:val="en-AU"/>
-        </w:rPr>
-        <w:t>x :</w:t>
-      </w:r>
-      <w:proofErr w:type="gramEnd"/>
-      <w:r>
-        <w:rPr>
-          <w:lang w:val="en-AU"/>
-        </w:rPr>
-        <w:t xml:space="preserve"> Add figures to plot selector | checkbox</w:t>
+      <w:r>
+        <w:rPr>
+          <w:lang w:val="en-AU"/>
+        </w:rPr>
+        <w:t>x : Add figures to plot selector | checkbox</w:t>
       </w:r>
     </w:p>
     <w:p>
@@ -391,19 +375,11 @@
           <w:lang w:val="en-AU"/>
         </w:rPr>
       </w:pPr>
-      <w:proofErr w:type="gramStart"/>
-      <w:r>
-        <w:rPr>
-          <w:lang w:val="en-AU"/>
-        </w:rPr>
-        <w:t>x :</w:t>
-      </w:r>
-      <w:proofErr w:type="gramEnd"/>
-      <w:r>
-        <w:rPr>
-          <w:lang w:val="en-AU"/>
-        </w:rPr>
-        <w:t xml:space="preserve"> batch samples for analysis</w:t>
+      <w:r>
+        <w:rPr>
+          <w:lang w:val="en-AU"/>
+        </w:rPr>
+        <w:t>x : batch samples for analysis</w:t>
       </w:r>
     </w:p>
     <w:p>
@@ -452,23 +428,13 @@
           <w:lang w:val="en-AU"/>
         </w:rPr>
       </w:pPr>
-      <w:proofErr w:type="gramStart"/>
       <w:r>
         <w:rPr>
           <w:i/>
           <w:iCs/>
           <w:lang w:val="en-AU"/>
         </w:rPr>
-        <w:t>v :</w:t>
-      </w:r>
-      <w:proofErr w:type="gramEnd"/>
-      <w:r>
-        <w:rPr>
-          <w:i/>
-          <w:iCs/>
-          <w:lang w:val="en-AU"/>
-        </w:rPr>
-        <w:t xml:space="preserve"> Load directory | text field (directory name) + runs file browser</w:t>
+        <w:t>v : Load directory | text field (directory name) + runs file browser</w:t>
       </w:r>
       <w:r>
         <w:rPr>
@@ -519,19 +485,11 @@
           <w:lang w:val="en-AU"/>
         </w:rPr>
       </w:pPr>
-      <w:proofErr w:type="gramStart"/>
-      <w:r>
-        <w:rPr>
-          <w:lang w:val="en-AU"/>
-        </w:rPr>
-        <w:t>x :</w:t>
-      </w:r>
-      <w:proofErr w:type="gramEnd"/>
-      <w:r>
-        <w:rPr>
-          <w:lang w:val="en-AU"/>
-        </w:rPr>
-        <w:t xml:space="preserve"> Load sample | text field (sample name) + runs file browser</w:t>
+      <w:r>
+        <w:rPr>
+          <w:lang w:val="en-AU"/>
+        </w:rPr>
+        <w:t>x : Load sample | text field (sample name) + runs file browser</w:t>
       </w:r>
       <w:r>
         <w:rPr>
@@ -562,19 +520,11 @@
           <w:lang w:val="en-AU"/>
         </w:rPr>
       </w:pPr>
-      <w:proofErr w:type="gramStart"/>
-      <w:r>
-        <w:rPr>
-          <w:lang w:val="en-AU"/>
-        </w:rPr>
-        <w:t>&lt; :</w:t>
-      </w:r>
-      <w:proofErr w:type="gramEnd"/>
-      <w:r>
-        <w:rPr>
-          <w:lang w:val="en-AU"/>
-        </w:rPr>
-        <w:t xml:space="preserve"> Export figure data | text field (filename) + runs file browser</w:t>
+      <w:r>
+        <w:rPr>
+          <w:lang w:val="en-AU"/>
+        </w:rPr>
+        <w:t>&lt; : Export figure data | text field (filename) + runs file browser</w:t>
       </w:r>
       <w:r>
         <w:rPr>
@@ -596,23 +546,13 @@
           <w:lang w:val="en-AU"/>
         </w:rPr>
       </w:pPr>
-      <w:proofErr w:type="gramStart"/>
       <w:r>
         <w:rPr>
           <w:i/>
           <w:iCs/>
           <w:lang w:val="en-AU"/>
         </w:rPr>
-        <w:t>C :</w:t>
-      </w:r>
-      <w:proofErr w:type="gramEnd"/>
-      <w:r>
-        <w:rPr>
-          <w:i/>
-          <w:iCs/>
-          <w:lang w:val="en-AU"/>
-        </w:rPr>
-        <w:t xml:space="preserve"> loop over samples</w:t>
+        <w:t>C : loop over samples</w:t>
       </w:r>
       <w:r>
         <w:rPr>
@@ -663,20 +603,12 @@
           <w:lang w:val="en-AU"/>
         </w:rPr>
       </w:pPr>
-      <w:proofErr w:type="gramStart"/>
       <w:r>
         <w:rPr>
           <w:lang w:val="en-AU"/>
         </w:rPr>
         <w:lastRenderedPageBreak/>
-        <w:t>C :</w:t>
-      </w:r>
-      <w:proofErr w:type="gramEnd"/>
-      <w:r>
-        <w:rPr>
-          <w:lang w:val="en-AU"/>
-        </w:rPr>
-        <w:t xml:space="preserve"> loop over fields | drop down (field type select)</w:t>
+        <w:t>C : loop over fields | drop down (field type select)</w:t>
       </w:r>
       <w:r>
         <w:rPr>
@@ -751,21 +683,7 @@
         <w:rPr>
           <w:lang w:val="en-AU"/>
         </w:rPr>
-        <w:t xml:space="preserve"> (clustering, </w:t>
-      </w:r>
-      <w:proofErr w:type="spellStart"/>
-      <w:r>
-        <w:rPr>
-          <w:lang w:val="en-AU"/>
-        </w:rPr>
-        <w:t>pca</w:t>
-      </w:r>
-      <w:proofErr w:type="spellEnd"/>
-      <w:r>
-        <w:rPr>
-          <w:lang w:val="en-AU"/>
-        </w:rPr>
-        <w:t>)</w:t>
+        <w:t xml:space="preserve"> (clustering, pca)</w:t>
       </w:r>
     </w:p>
     <w:p>
@@ -779,33 +697,11 @@
           <w:lang w:val="en-AU"/>
         </w:rPr>
       </w:pPr>
-      <w:proofErr w:type="gramStart"/>
-      <w:r>
-        <w:rPr>
-          <w:lang w:val="en-AU"/>
-        </w:rPr>
-        <w:t>C :</w:t>
-      </w:r>
-      <w:proofErr w:type="gramEnd"/>
-      <w:r>
-        <w:rPr>
-          <w:lang w:val="en-AU"/>
-        </w:rPr>
-        <w:t xml:space="preserve"> global analysis? (batch processing) … e.g. clustering, </w:t>
-      </w:r>
-      <w:proofErr w:type="spellStart"/>
-      <w:r>
-        <w:rPr>
-          <w:lang w:val="en-AU"/>
-        </w:rPr>
-        <w:t>pca</w:t>
-      </w:r>
-      <w:proofErr w:type="spellEnd"/>
-      <w:r>
-        <w:rPr>
-          <w:lang w:val="en-AU"/>
-        </w:rPr>
-        <w:t>, etc.</w:t>
+      <w:r>
+        <w:rPr>
+          <w:lang w:val="en-AU"/>
+        </w:rPr>
+        <w:t>C : global analysis? (batch processing) … e.g. clustering, pca, etc.</w:t>
       </w:r>
       <w:r>
         <w:rPr>
@@ -825,19 +721,11 @@
           <w:lang w:val="en-AU"/>
         </w:rPr>
       </w:pPr>
-      <w:proofErr w:type="gramStart"/>
-      <w:r>
-        <w:rPr>
-          <w:lang w:val="en-AU"/>
-        </w:rPr>
-        <w:t>&lt; :</w:t>
-      </w:r>
-      <w:proofErr w:type="gramEnd"/>
-      <w:r>
-        <w:rPr>
-          <w:lang w:val="en-AU"/>
-        </w:rPr>
-        <w:t xml:space="preserve"> subsample data | drop down (method), text field (number of samples, or fraction?)</w:t>
+      <w:r>
+        <w:rPr>
+          <w:lang w:val="en-AU"/>
+        </w:rPr>
+        <w:t>&lt; : subsample data | drop down (method), text field (number of samples, or fraction?)</w:t>
       </w:r>
     </w:p>
     <w:p>
@@ -870,19 +758,11 @@
           <w:lang w:val="en-AU"/>
         </w:rPr>
       </w:pPr>
-      <w:proofErr w:type="gramStart"/>
-      <w:r>
-        <w:rPr>
-          <w:lang w:val="en-AU"/>
-        </w:rPr>
-        <w:t>x :</w:t>
-      </w:r>
-      <w:proofErr w:type="gramEnd"/>
-      <w:r>
-        <w:rPr>
-          <w:lang w:val="en-AU"/>
-        </w:rPr>
-        <w:t xml:space="preserve"> Analyte select tool | drop down (saved list of analytes) + opens analyte select dialog… includes data scaling</w:t>
+      <w:r>
+        <w:rPr>
+          <w:lang w:val="en-AU"/>
+        </w:rPr>
+        <w:t>x : Analyte select tool | drop down (saved list of analytes) + opens analyte select dialog… includes data scaling</w:t>
       </w:r>
       <w:r>
         <w:rPr>
@@ -912,23 +792,13 @@
           <w:lang w:val="en-AU"/>
         </w:rPr>
       </w:pPr>
-      <w:proofErr w:type="gramStart"/>
       <w:r>
         <w:rPr>
           <w:i/>
           <w:iCs/>
           <w:lang w:val="en-AU"/>
         </w:rPr>
-        <w:t>x :</w:t>
-      </w:r>
-      <w:proofErr w:type="gramEnd"/>
-      <w:r>
-        <w:rPr>
-          <w:i/>
-          <w:iCs/>
-          <w:lang w:val="en-AU"/>
-        </w:rPr>
-        <w:t xml:space="preserve"> Reference value | drop down (list of reference chemistries)</w:t>
+        <w:t>x : Reference value | drop down (list of reference chemistries)</w:t>
       </w:r>
       <w:r>
         <w:rPr>
@@ -967,56 +837,25 @@
           <w:lang w:val="en-AU"/>
         </w:rPr>
       </w:pPr>
-      <w:proofErr w:type="gramStart"/>
       <w:r>
         <w:rPr>
           <w:strike/>
           <w:lang w:val="en-AU"/>
         </w:rPr>
-        <w:t>x :</w:t>
-      </w:r>
-      <w:proofErr w:type="gramEnd"/>
-      <w:r>
-        <w:rPr>
-          <w:strike/>
-          <w:lang w:val="en-AU"/>
-        </w:rPr>
-        <w:t xml:space="preserve"> Data scaling | drop down (linear, log, logit)</w:t>
-      </w:r>
-    </w:p>
-    <w:p>
-      <w:pPr>
-        <w:rPr>
-          <w:lang w:val="en-AU"/>
-        </w:rPr>
-      </w:pPr>
-      <w:proofErr w:type="gramStart"/>
-      <w:r>
-        <w:rPr>
-          <w:lang w:val="en-AU"/>
-        </w:rPr>
-        <w:t>&lt; :</w:t>
-      </w:r>
-      <w:proofErr w:type="gramEnd"/>
-      <w:r>
-        <w:rPr>
-          <w:lang w:val="en-AU"/>
-        </w:rPr>
-        <w:t xml:space="preserve"> Change pixel dimensions [Sample properties] | text field (dx), text field (</w:t>
-      </w:r>
-      <w:proofErr w:type="spellStart"/>
-      <w:r>
-        <w:rPr>
-          <w:lang w:val="en-AU"/>
-        </w:rPr>
-        <w:t>dy</w:t>
-      </w:r>
-      <w:proofErr w:type="spellEnd"/>
-      <w:r>
-        <w:rPr>
-          <w:lang w:val="en-AU"/>
-        </w:rPr>
-        <w:t>)</w:t>
+        <w:t>x : Data scaling | drop down (linear, log, logit)</w:t>
+      </w:r>
+    </w:p>
+    <w:p>
+      <w:pPr>
+        <w:rPr>
+          <w:lang w:val="en-AU"/>
+        </w:rPr>
+      </w:pPr>
+      <w:r>
+        <w:rPr>
+          <w:lang w:val="en-AU"/>
+        </w:rPr>
+        <w:t>&lt; : Change pixel dimensions [Sample properties] | text field (dx), text field (dy)</w:t>
       </w:r>
       <w:r>
         <w:rPr>
@@ -1068,45 +907,11 @@
           <w:lang w:val="en-AU"/>
         </w:rPr>
       </w:pPr>
-      <w:proofErr w:type="gramStart"/>
-      <w:r>
-        <w:rPr>
-          <w:lang w:val="en-AU"/>
-        </w:rPr>
-        <w:t>&lt; :</w:t>
-      </w:r>
-      <w:proofErr w:type="gramEnd"/>
-      <w:r>
-        <w:rPr>
-          <w:lang w:val="en-AU"/>
-        </w:rPr>
-        <w:t xml:space="preserve"> Swap pixel </w:t>
-      </w:r>
-      <w:r>
-        <w:rPr>
-          <w:lang w:val="en-AU"/>
-        </w:rPr>
-        <w:t>dimension</w:t>
-      </w:r>
-      <w:r>
-        <w:rPr>
-          <w:lang w:val="en-AU"/>
-        </w:rPr>
-        <w:t xml:space="preserve"> dx/</w:t>
-      </w:r>
-      <w:proofErr w:type="spellStart"/>
-      <w:r>
-        <w:rPr>
-          <w:lang w:val="en-AU"/>
-        </w:rPr>
-        <w:t>dy</w:t>
-      </w:r>
-      <w:proofErr w:type="spellEnd"/>
-      <w:r>
-        <w:rPr>
-          <w:lang w:val="en-AU"/>
-        </w:rPr>
-        <w:t xml:space="preserve"> </w:t>
+      <w:r>
+        <w:rPr>
+          <w:lang w:val="en-AU"/>
+        </w:rPr>
+        <w:t xml:space="preserve">&lt; : Swap pixel dimension dx/dy </w:t>
       </w:r>
       <w:r>
         <w:rPr>
@@ -1144,31 +949,13 @@
           <w:lang w:val="en-AU"/>
         </w:rPr>
       </w:pPr>
-      <w:proofErr w:type="gramStart"/>
       <w:r>
         <w:rPr>
           <w:strike/>
           <w:lang w:val="en-AU"/>
         </w:rPr>
-        <w:t>&lt; :</w:t>
-      </w:r>
-      <w:proofErr w:type="gramEnd"/>
-      <w:r>
-        <w:rPr>
-          <w:strike/>
-          <w:lang w:val="en-AU"/>
-        </w:rPr>
-        <w:t xml:space="preserve"> Swap pixel resolution dx/</w:t>
-      </w:r>
-      <w:proofErr w:type="spellStart"/>
-      <w:r>
-        <w:rPr>
-          <w:strike/>
-          <w:lang w:val="en-AU"/>
-        </w:rPr>
-        <w:t>dy</w:t>
-      </w:r>
-      <w:proofErr w:type="spellEnd"/>
+        <w:t>&lt; : Swap pixel resolution dx/dy</w:t>
+      </w:r>
       <w:r>
         <w:rPr>
           <w:strike/>
@@ -1199,19 +986,11 @@
           <w:lang w:val="en-AU"/>
         </w:rPr>
       </w:pPr>
-      <w:proofErr w:type="gramStart"/>
-      <w:r>
-        <w:rPr>
-          <w:lang w:val="en-AU"/>
-        </w:rPr>
-        <w:t>&lt; :</w:t>
-      </w:r>
-      <w:proofErr w:type="gramEnd"/>
-      <w:r>
-        <w:rPr>
-          <w:lang w:val="en-AU"/>
-        </w:rPr>
-        <w:t xml:space="preserve"> Swap XY [Sample properties]</w:t>
+      <w:r>
+        <w:rPr>
+          <w:lang w:val="en-AU"/>
+        </w:rPr>
+        <w:t>&lt; : Swap XY [Sample properties]</w:t>
       </w:r>
       <w:r>
         <w:rPr>
@@ -1226,19 +1005,11 @@
           <w:lang w:val="en-AU"/>
         </w:rPr>
       </w:pPr>
-      <w:proofErr w:type="gramStart"/>
-      <w:r>
-        <w:rPr>
-          <w:lang w:val="en-AU"/>
-        </w:rPr>
-        <w:t>x :</w:t>
-      </w:r>
-      <w:proofErr w:type="gramEnd"/>
-      <w:r>
-        <w:rPr>
-          <w:lang w:val="en-AU"/>
-        </w:rPr>
-        <w:t xml:space="preserve"> Outlier method | o [Field select or </w:t>
+      <w:r>
+        <w:rPr>
+          <w:lang w:val="en-AU"/>
+        </w:rPr>
+        <w:t xml:space="preserve">x : Outlier method | o [Field select or </w:t>
       </w:r>
       <w:r>
         <w:rPr>
@@ -1289,19 +1060,11 @@
           <w:lang w:val="en-AU"/>
         </w:rPr>
       </w:pPr>
-      <w:proofErr w:type="gramStart"/>
-      <w:r>
-        <w:rPr>
-          <w:lang w:val="en-AU"/>
-        </w:rPr>
-        <w:t>x :</w:t>
-      </w:r>
-      <w:proofErr w:type="gramEnd"/>
-      <w:r>
-        <w:rPr>
-          <w:lang w:val="en-AU"/>
-        </w:rPr>
-        <w:t xml:space="preserve"> Negative method | o [Field select or Custom list], drop down (methods)</w:t>
+      <w:r>
+        <w:rPr>
+          <w:lang w:val="en-AU"/>
+        </w:rPr>
+        <w:t>x : Negative method | o [Field select or Custom list], drop down (methods)</w:t>
       </w:r>
       <w:r>
         <w:rPr>
@@ -1322,19 +1085,11 @@
           <w:lang w:val="en-AU"/>
         </w:rPr>
       </w:pPr>
-      <w:proofErr w:type="gramStart"/>
-      <w:r>
-        <w:rPr>
-          <w:lang w:val="en-AU"/>
-        </w:rPr>
-        <w:t>&lt; :</w:t>
-      </w:r>
-      <w:proofErr w:type="gramEnd"/>
-      <w:r>
-        <w:rPr>
-          <w:lang w:val="en-AU"/>
-        </w:rPr>
-        <w:t xml:space="preserve"> Field select | drop down (field type) dropdown (field)</w:t>
+      <w:r>
+        <w:rPr>
+          <w:lang w:val="en-AU"/>
+        </w:rPr>
+        <w:t>&lt; : Field select | drop down (field type) dropdown (field)</w:t>
       </w:r>
       <w:r>
         <w:rPr>
@@ -1349,19 +1104,11 @@
           <w:lang w:val="en-AU"/>
         </w:rPr>
       </w:pPr>
-      <w:proofErr w:type="gramStart"/>
-      <w:r>
-        <w:rPr>
-          <w:lang w:val="en-AU"/>
-        </w:rPr>
-        <w:t>&lt; :</w:t>
-      </w:r>
-      <w:proofErr w:type="gramEnd"/>
-      <w:r>
-        <w:rPr>
-          <w:lang w:val="en-AU"/>
-        </w:rPr>
-        <w:t xml:space="preserve"> Custom list | drop down (loads saved custom list)</w:t>
+      <w:r>
+        <w:rPr>
+          <w:lang w:val="en-AU"/>
+        </w:rPr>
+        <w:t>&lt; : Custom list | drop down (loads saved custom list)</w:t>
       </w:r>
       <w:r>
         <w:rPr>
@@ -1376,19 +1123,11 @@
           <w:lang w:val="en-AU"/>
         </w:rPr>
       </w:pPr>
-      <w:proofErr w:type="gramStart"/>
-      <w:r>
-        <w:rPr>
-          <w:lang w:val="en-AU"/>
-        </w:rPr>
-        <w:t>&lt; :</w:t>
-      </w:r>
-      <w:proofErr w:type="gramEnd"/>
-      <w:r>
-        <w:rPr>
-          <w:lang w:val="en-AU"/>
-        </w:rPr>
-        <w:t xml:space="preserve"> Compute custom field, drop down (defined custom field)</w:t>
+      <w:r>
+        <w:rPr>
+          <w:lang w:val="en-AU"/>
+        </w:rPr>
+        <w:t>&lt; : Compute custom field, drop down (defined custom field)</w:t>
       </w:r>
     </w:p>
     <w:p>
@@ -1455,40 +1194,24 @@
           <w:lang w:val="en-AU"/>
         </w:rPr>
       </w:pPr>
-      <w:proofErr w:type="gramStart"/>
-      <w:r>
-        <w:rPr>
-          <w:lang w:val="en-AU"/>
-        </w:rPr>
-        <w:t>x :</w:t>
-      </w:r>
-      <w:proofErr w:type="gramEnd"/>
-      <w:r>
-        <w:rPr>
-          <w:lang w:val="en-AU"/>
-        </w:rPr>
-        <w:t xml:space="preserve"> Noise reduction method | drop down, text fields (parameters initially hidden), check box (gradient)</w:t>
-      </w:r>
-    </w:p>
-    <w:p>
-      <w:pPr>
-        <w:rPr>
-          <w:lang w:val="en-AU"/>
-        </w:rPr>
-      </w:pPr>
-      <w:proofErr w:type="gramStart"/>
-      <w:r>
-        <w:rPr>
-          <w:lang w:val="en-AU"/>
-        </w:rPr>
-        <w:t>x :</w:t>
-      </w:r>
-      <w:proofErr w:type="gramEnd"/>
-      <w:r>
-        <w:rPr>
-          <w:lang w:val="en-AU"/>
-        </w:rPr>
-        <w:t xml:space="preserve"> Edge detection | drop down (method)</w:t>
+      <w:r>
+        <w:rPr>
+          <w:lang w:val="en-AU"/>
+        </w:rPr>
+        <w:t>x : Noise reduction method | drop down, text fields (parameters initially hidden), check box (gradient)</w:t>
+      </w:r>
+    </w:p>
+    <w:p>
+      <w:pPr>
+        <w:rPr>
+          <w:lang w:val="en-AU"/>
+        </w:rPr>
+      </w:pPr>
+      <w:r>
+        <w:rPr>
+          <w:lang w:val="en-AU"/>
+        </w:rPr>
+        <w:t>x : Edge detection | drop down (method)</w:t>
       </w:r>
     </w:p>
     <w:p>
@@ -1534,19 +1257,11 @@
           <w:lang w:val="en-AU"/>
         </w:rPr>
       </w:pPr>
-      <w:proofErr w:type="gramStart"/>
-      <w:r>
-        <w:rPr>
-          <w:lang w:val="en-AU"/>
-        </w:rPr>
-        <w:t>x :</w:t>
-      </w:r>
-      <w:proofErr w:type="gramEnd"/>
-      <w:r>
-        <w:rPr>
-          <w:lang w:val="en-AU"/>
-        </w:rPr>
-        <w:t xml:space="preserve"> Map |  drop down (field select), drop down (field), </w:t>
+      <w:r>
+        <w:rPr>
+          <w:lang w:val="en-AU"/>
+        </w:rPr>
+        <w:t xml:space="preserve">x : Map |  drop down (field select), drop down (field), </w:t>
       </w:r>
       <w:r>
         <w:rPr>
@@ -1578,16 +1293,8 @@
         <w:rPr>
           <w:lang w:val="en-AU"/>
         </w:rPr>
-        <w:t xml:space="preserve">X Axis, Y Axis, Scale, Font, </w:t>
-      </w:r>
-      <w:proofErr w:type="spellStart"/>
-      <w:r>
-        <w:rPr>
-          <w:lang w:val="en-AU"/>
-        </w:rPr>
-        <w:t>Coloring</w:t>
-      </w:r>
-      <w:proofErr w:type="spellEnd"/>
+        <w:t>X Axis, Y Axis, Scale, Font, Coloring</w:t>
+      </w:r>
       <w:r>
         <w:rPr>
           <w:lang w:val="en-AU"/>
@@ -1600,14 +1307,40 @@
         </w:rPr>
         <w:t>, &gt; [Polygons]</w:t>
       </w:r>
-    </w:p>
-    <w:p>
-      <w:pPr>
-        <w:rPr>
-          <w:lang w:val="en-AU"/>
-        </w:rPr>
-      </w:pPr>
-      <w:proofErr w:type="gramStart"/>
+      <w:r>
+        <w:rPr>
+          <w:lang w:val="en-AU"/>
+        </w:rPr>
+        <w:t xml:space="preserve"> </w:t>
+      </w:r>
+      <w:r>
+        <w:rPr>
+          <w:lang w:val="en-AU"/>
+        </w:rPr>
+        <w:t>[</w:t>
+      </w:r>
+      <w:r>
+        <w:rPr>
+          <w:i/>
+          <w:iCs/>
+          <w:highlight w:val="green"/>
+          <w:lang w:val="en-AU"/>
+        </w:rPr>
+        <w:t>Complete</w:t>
+      </w:r>
+      <w:r>
+        <w:rPr>
+          <w:lang w:val="en-AU"/>
+        </w:rPr>
+        <w:t>]</w:t>
+      </w:r>
+    </w:p>
+    <w:p>
+      <w:pPr>
+        <w:rPr>
+          <w:lang w:val="en-AU"/>
+        </w:rPr>
+      </w:pPr>
       <w:r>
         <w:rPr>
           <w:lang w:val="en-AU"/>
@@ -1618,14 +1351,7 @@
         <w:rPr>
           <w:lang w:val="en-AU"/>
         </w:rPr>
-        <w:t xml:space="preserve"> :</w:t>
-      </w:r>
-      <w:proofErr w:type="gramEnd"/>
-      <w:r>
-        <w:rPr>
-          <w:lang w:val="en-AU"/>
-        </w:rPr>
-        <w:t xml:space="preserve"> Correlation | drop down (Pearson, Spearman, Kendall)</w:t>
+        <w:t xml:space="preserve"> : Correlation | drop down (Pearson, Spearman, Kendall)</w:t>
       </w:r>
       <w:r>
         <w:rPr>
@@ -1658,40 +1384,24 @@
           <w:lang w:val="en-AU"/>
         </w:rPr>
       </w:pPr>
-      <w:proofErr w:type="gramStart"/>
-      <w:r>
-        <w:rPr>
-          <w:lang w:val="en-AU"/>
-        </w:rPr>
-        <w:t>&lt; :</w:t>
-      </w:r>
-      <w:proofErr w:type="gramEnd"/>
-      <w:r>
-        <w:rPr>
-          <w:lang w:val="en-AU"/>
-        </w:rPr>
-        <w:t xml:space="preserve"> Export table | o [Field select or Custom list]</w:t>
-      </w:r>
-    </w:p>
-    <w:p>
-      <w:pPr>
-        <w:rPr>
-          <w:lang w:val="en-AU"/>
-        </w:rPr>
-      </w:pPr>
-      <w:proofErr w:type="gramStart"/>
-      <w:r>
-        <w:rPr>
-          <w:lang w:val="en-AU"/>
-        </w:rPr>
-        <w:t>x :</w:t>
-      </w:r>
-      <w:proofErr w:type="gramEnd"/>
-      <w:r>
-        <w:rPr>
-          <w:lang w:val="en-AU"/>
-        </w:rPr>
-        <w:t xml:space="preserve"> Histogram | drop down (type)</w:t>
+      <w:r>
+        <w:rPr>
+          <w:lang w:val="en-AU"/>
+        </w:rPr>
+        <w:t>&lt; : Export table | o [Field select or Custom list]</w:t>
+      </w:r>
+    </w:p>
+    <w:p>
+      <w:pPr>
+        <w:rPr>
+          <w:lang w:val="en-AU"/>
+        </w:rPr>
+      </w:pPr>
+      <w:r>
+        <w:rPr>
+          <w:lang w:val="en-AU"/>
+        </w:rPr>
+        <w:t>x : Histogram | drop down (type)</w:t>
       </w:r>
       <w:r>
         <w:rPr>
@@ -1812,40 +1522,24 @@
           <w:lang w:val="en-AU"/>
         </w:rPr>
       </w:pPr>
-      <w:proofErr w:type="gramStart"/>
-      <w:r>
-        <w:rPr>
-          <w:lang w:val="en-AU"/>
-        </w:rPr>
-        <w:t>&lt; :</w:t>
-      </w:r>
-      <w:proofErr w:type="gramEnd"/>
-      <w:r>
-        <w:rPr>
-          <w:lang w:val="en-AU"/>
-        </w:rPr>
-        <w:t xml:space="preserve"> Histogram options | text field (bin width), text field (number of bins)… bin and number set each other</w:t>
-      </w:r>
-    </w:p>
-    <w:p>
-      <w:pPr>
-        <w:rPr>
-          <w:lang w:val="en-AU"/>
-        </w:rPr>
-      </w:pPr>
-      <w:proofErr w:type="gramStart"/>
-      <w:r>
-        <w:rPr>
-          <w:lang w:val="en-AU"/>
-        </w:rPr>
-        <w:t>x :</w:t>
-      </w:r>
-      <w:proofErr w:type="gramEnd"/>
-      <w:r>
-        <w:rPr>
-          <w:lang w:val="en-AU"/>
-        </w:rPr>
-        <w:t xml:space="preserve"> </w:t>
+      <w:r>
+        <w:rPr>
+          <w:lang w:val="en-AU"/>
+        </w:rPr>
+        <w:t>&lt; : Histogram options | text field (bin width), text field (number of bins)… bin and number set each other</w:t>
+      </w:r>
+    </w:p>
+    <w:p>
+      <w:pPr>
+        <w:rPr>
+          <w:lang w:val="en-AU"/>
+        </w:rPr>
+      </w:pPr>
+      <w:r>
+        <w:rPr>
+          <w:lang w:val="en-AU"/>
+        </w:rPr>
+        <w:t xml:space="preserve">x : </w:t>
       </w:r>
       <w:r>
         <w:rPr>
@@ -1906,19 +1600,11 @@
           <w:lang w:val="en-AU"/>
         </w:rPr>
       </w:pPr>
-      <w:proofErr w:type="gramStart"/>
-      <w:r>
-        <w:rPr>
-          <w:lang w:val="en-AU"/>
-        </w:rPr>
-        <w:t>x :</w:t>
-      </w:r>
-      <w:proofErr w:type="gramEnd"/>
-      <w:r>
-        <w:rPr>
-          <w:lang w:val="en-AU"/>
-        </w:rPr>
-        <w:t xml:space="preserve"> Ternary | drop down (field type X), drop down (field X), drop down (field type Y), drop down (field Y), drop down (field type Z), drop down (field Z), check box (heatmap), </w:t>
+      <w:r>
+        <w:rPr>
+          <w:lang w:val="en-AU"/>
+        </w:rPr>
+        <w:t xml:space="preserve">x : Ternary | drop down (field type X), drop down (field X), drop down (field type Y), drop down (field Y), drop down (field type Z), drop down (field Z), check box (heatmap), </w:t>
       </w:r>
       <w:r>
         <w:rPr>
@@ -1967,40 +1653,24 @@
           <w:lang w:val="en-AU"/>
         </w:rPr>
       </w:pPr>
-      <w:proofErr w:type="gramStart"/>
-      <w:r>
-        <w:rPr>
-          <w:lang w:val="en-AU"/>
-        </w:rPr>
-        <w:t>x :</w:t>
-      </w:r>
-      <w:proofErr w:type="gramEnd"/>
-      <w:r>
-        <w:rPr>
-          <w:lang w:val="en-AU"/>
-        </w:rPr>
-        <w:t xml:space="preserve"> Ternary map | drop down (field type X), drop down (field X), drop down (field type Y), drop down (field Y), drop down (field type Z), drop down (field Z),</w:t>
-      </w:r>
-    </w:p>
-    <w:p>
-      <w:pPr>
-        <w:rPr>
-          <w:lang w:val="en-AU"/>
-        </w:rPr>
-      </w:pPr>
-      <w:proofErr w:type="gramStart"/>
-      <w:r>
-        <w:rPr>
-          <w:lang w:val="en-AU"/>
-        </w:rPr>
-        <w:t>x :</w:t>
-      </w:r>
-      <w:proofErr w:type="gramEnd"/>
-      <w:r>
-        <w:rPr>
-          <w:lang w:val="en-AU"/>
-        </w:rPr>
-        <w:t xml:space="preserve"> Compatibility diagram | </w:t>
+      <w:r>
+        <w:rPr>
+          <w:lang w:val="en-AU"/>
+        </w:rPr>
+        <w:t>x : Ternary map | drop down (field type X), drop down (field X), drop down (field type Y), drop down (field Y), drop down (field type Z), drop down (field Z),</w:t>
+      </w:r>
+    </w:p>
+    <w:p>
+      <w:pPr>
+        <w:rPr>
+          <w:lang w:val="en-AU"/>
+        </w:rPr>
+      </w:pPr>
+      <w:r>
+        <w:rPr>
+          <w:lang w:val="en-AU"/>
+        </w:rPr>
+        <w:t xml:space="preserve">x : Compatibility diagram | </w:t>
       </w:r>
       <w:r>
         <w:rPr>
@@ -2015,19 +1685,11 @@
           <w:lang w:val="en-AU"/>
         </w:rPr>
       </w:pPr>
-      <w:proofErr w:type="gramStart"/>
-      <w:r>
-        <w:rPr>
-          <w:lang w:val="en-AU"/>
-        </w:rPr>
-        <w:t>x :</w:t>
-      </w:r>
-      <w:proofErr w:type="gramEnd"/>
-      <w:r>
-        <w:rPr>
-          <w:lang w:val="en-AU"/>
-        </w:rPr>
-        <w:t xml:space="preserve"> Radar plot |</w:t>
+      <w:r>
+        <w:rPr>
+          <w:lang w:val="en-AU"/>
+        </w:rPr>
+        <w:t>x : Radar plot |</w:t>
       </w:r>
       <w:r>
         <w:rPr>
@@ -2048,20 +1710,12 @@
           <w:lang w:val="en-AU"/>
         </w:rPr>
       </w:pPr>
-      <w:proofErr w:type="gramStart"/>
       <w:r>
         <w:rPr>
           <w:lang w:val="en-AU"/>
         </w:rPr>
         <w:lastRenderedPageBreak/>
-        <w:t>x :</w:t>
-      </w:r>
-      <w:proofErr w:type="gramEnd"/>
-      <w:r>
-        <w:rPr>
-          <w:lang w:val="en-AU"/>
-        </w:rPr>
-        <w:t xml:space="preserve"> Basis variance | </w:t>
+        <w:t xml:space="preserve">x : Basis variance | </w:t>
       </w:r>
       <w:r>
         <w:rPr>
@@ -2096,14 +1750,12 @@
           <w:lang w:val="en-AU"/>
         </w:rPr>
       </w:pPr>
-      <w:proofErr w:type="gramStart"/>
       <w:r>
         <w:rPr>
           <w:lang w:val="en-AU"/>
         </w:rPr>
         <w:t>x :</w:t>
       </w:r>
-      <w:proofErr w:type="gramEnd"/>
       <w:r>
         <w:rPr>
           <w:lang w:val="en-AU"/>
@@ -2143,19 +1795,11 @@
           <w:lang w:val="en-AU"/>
         </w:rPr>
       </w:pPr>
-      <w:proofErr w:type="gramStart"/>
-      <w:r>
-        <w:rPr>
-          <w:lang w:val="en-AU"/>
-        </w:rPr>
-        <w:t>&lt; :</w:t>
-      </w:r>
-      <w:proofErr w:type="gramEnd"/>
-      <w:r>
-        <w:rPr>
-          <w:lang w:val="en-AU"/>
-        </w:rPr>
-        <w:t xml:space="preserve"> Basis vectors </w:t>
+      <w:r>
+        <w:rPr>
+          <w:lang w:val="en-AU"/>
+        </w:rPr>
+        <w:t xml:space="preserve">&lt; : Basis vectors </w:t>
       </w:r>
       <w:r>
         <w:rPr>
@@ -2190,40 +1834,24 @@
           <w:lang w:val="en-AU"/>
         </w:rPr>
       </w:pPr>
-      <w:proofErr w:type="gramStart"/>
-      <w:r>
-        <w:rPr>
-          <w:lang w:val="en-AU"/>
-        </w:rPr>
-        <w:t>&lt; :</w:t>
-      </w:r>
-      <w:proofErr w:type="gramEnd"/>
-      <w:r>
-        <w:rPr>
-          <w:lang w:val="en-AU"/>
-        </w:rPr>
-        <w:t xml:space="preserve"> Regression</w:t>
-      </w:r>
-    </w:p>
-    <w:p>
-      <w:pPr>
-        <w:rPr>
-          <w:lang w:val="en-AU"/>
-        </w:rPr>
-      </w:pPr>
-      <w:proofErr w:type="gramStart"/>
-      <w:r>
-        <w:rPr>
-          <w:lang w:val="en-AU"/>
-        </w:rPr>
-        <w:t>x :</w:t>
-      </w:r>
-      <w:proofErr w:type="gramEnd"/>
-      <w:r>
-        <w:rPr>
-          <w:lang w:val="en-AU"/>
-        </w:rPr>
-        <w:t xml:space="preserve"> Cluster performance | drop down (method) </w:t>
+      <w:r>
+        <w:rPr>
+          <w:lang w:val="en-AU"/>
+        </w:rPr>
+        <w:t>&lt; : Regression</w:t>
+      </w:r>
+    </w:p>
+    <w:p>
+      <w:pPr>
+        <w:rPr>
+          <w:lang w:val="en-AU"/>
+        </w:rPr>
+      </w:pPr>
+      <w:r>
+        <w:rPr>
+          <w:lang w:val="en-AU"/>
+        </w:rPr>
+        <w:t xml:space="preserve">x : Cluster performance | drop down (method) </w:t>
       </w:r>
       <w:r>
         <w:rPr>
@@ -2263,35 +1891,7 @@
         <w:rPr>
           <w:lang w:val="en-AU"/>
         </w:rPr>
-        <w:t xml:space="preserve">marker, marker size, not </w:t>
-      </w:r>
-      <w:proofErr w:type="spellStart"/>
-      <w:r>
-        <w:rPr>
-          <w:lang w:val="en-AU"/>
-        </w:rPr>
-        <w:t>color</w:t>
-      </w:r>
-      <w:proofErr w:type="spellEnd"/>
-      <w:r>
-        <w:rPr>
-          <w:lang w:val="en-AU"/>
-        </w:rPr>
-        <w:t xml:space="preserve">, line width (not </w:t>
-      </w:r>
-      <w:proofErr w:type="spellStart"/>
-      <w:r>
-        <w:rPr>
-          <w:lang w:val="en-AU"/>
-        </w:rPr>
-        <w:t>color</w:t>
-      </w:r>
-      <w:proofErr w:type="spellEnd"/>
-      <w:r>
-        <w:rPr>
-          <w:lang w:val="en-AU"/>
-        </w:rPr>
-        <w:t>), font</w:t>
+        <w:t>marker, marker size, not color, line width (not color), font</w:t>
       </w:r>
       <w:r>
         <w:rPr>
@@ -2330,19 +1930,11 @@
           <w:lang w:val="en-AU"/>
         </w:rPr>
       </w:pPr>
-      <w:proofErr w:type="gramStart"/>
-      <w:r>
-        <w:rPr>
-          <w:lang w:val="en-AU"/>
-        </w:rPr>
-        <w:t>x :</w:t>
-      </w:r>
-      <w:proofErr w:type="gramEnd"/>
-      <w:r>
-        <w:rPr>
-          <w:lang w:val="en-AU"/>
-        </w:rPr>
-        <w:t xml:space="preserve"> Dimensional reduction | drop down (method)</w:t>
+      <w:r>
+        <w:rPr>
+          <w:lang w:val="en-AU"/>
+        </w:rPr>
+        <w:t>x : Dimensional reduction | drop down (method)</w:t>
       </w:r>
       <w:r>
         <w:rPr>
@@ -2369,19 +1961,11 @@
           <w:lang w:val="en-AU"/>
         </w:rPr>
       </w:pPr>
-      <w:proofErr w:type="gramStart"/>
-      <w:r>
-        <w:rPr>
-          <w:lang w:val="en-AU"/>
-        </w:rPr>
-        <w:t>x :</w:t>
-      </w:r>
-      <w:proofErr w:type="gramEnd"/>
-      <w:r>
-        <w:rPr>
-          <w:lang w:val="en-AU"/>
-        </w:rPr>
-        <w:t xml:space="preserve"> Clustering</w:t>
+      <w:r>
+        <w:rPr>
+          <w:lang w:val="en-AU"/>
+        </w:rPr>
+        <w:t>x : Clustering</w:t>
       </w:r>
       <w:r>
         <w:rPr>
@@ -2438,61 +2022,37 @@
           <w:lang w:val="en-AU"/>
         </w:rPr>
       </w:pPr>
-      <w:proofErr w:type="gramStart"/>
-      <w:r>
-        <w:rPr>
-          <w:lang w:val="en-AU"/>
-        </w:rPr>
-        <w:t>&lt; :</w:t>
-      </w:r>
-      <w:proofErr w:type="gramEnd"/>
-      <w:r>
-        <w:rPr>
-          <w:lang w:val="en-AU"/>
-        </w:rPr>
-        <w:t xml:space="preserve"> Seed | text edit (double-click changes seed using random number generator RNG)</w:t>
-      </w:r>
-    </w:p>
-    <w:p>
-      <w:pPr>
-        <w:rPr>
-          <w:lang w:val="en-AU"/>
-        </w:rPr>
-      </w:pPr>
-      <w:proofErr w:type="gramStart"/>
-      <w:r>
-        <w:rPr>
-          <w:lang w:val="en-AU"/>
-        </w:rPr>
-        <w:t>&lt; :</w:t>
-      </w:r>
-      <w:proofErr w:type="gramEnd"/>
-      <w:r>
-        <w:rPr>
-          <w:lang w:val="en-AU"/>
-        </w:rPr>
-        <w:t xml:space="preserve"> Cluster options | (mutator – plugin with advanced options)</w:t>
-      </w:r>
-    </w:p>
-    <w:p>
-      <w:pPr>
-        <w:rPr>
-          <w:lang w:val="en-AU"/>
-        </w:rPr>
-      </w:pPr>
-      <w:proofErr w:type="gramStart"/>
-      <w:r>
-        <w:rPr>
-          <w:lang w:val="en-AU"/>
-        </w:rPr>
-        <w:t>&lt; :</w:t>
-      </w:r>
-      <w:proofErr w:type="gramEnd"/>
-      <w:r>
-        <w:rPr>
-          <w:lang w:val="en-AU"/>
-        </w:rPr>
-        <w:t xml:space="preserve"> PCA preconditioning | text edit (number of basis vectors)</w:t>
+      <w:r>
+        <w:rPr>
+          <w:lang w:val="en-AU"/>
+        </w:rPr>
+        <w:t>&lt; : Seed | text edit (double-click changes seed using random number generator RNG)</w:t>
+      </w:r>
+    </w:p>
+    <w:p>
+      <w:pPr>
+        <w:rPr>
+          <w:lang w:val="en-AU"/>
+        </w:rPr>
+      </w:pPr>
+      <w:r>
+        <w:rPr>
+          <w:lang w:val="en-AU"/>
+        </w:rPr>
+        <w:t>&lt; : Cluster options | (mutator – plugin with advanced options)</w:t>
+      </w:r>
+    </w:p>
+    <w:p>
+      <w:pPr>
+        <w:rPr>
+          <w:lang w:val="en-AU"/>
+        </w:rPr>
+      </w:pPr>
+      <w:r>
+        <w:rPr>
+          <w:lang w:val="en-AU"/>
+        </w:rPr>
+        <w:t>&lt; : PCA preconditioning | text edit (number of basis vectors)</w:t>
       </w:r>
     </w:p>
     <w:p>
@@ -2528,21 +2088,12 @@
           <w:lang w:val="en-AU"/>
         </w:rPr>
       </w:pPr>
-      <w:proofErr w:type="gramStart"/>
       <w:r>
         <w:rPr>
           <w:color w:val="FF0000"/>
           <w:lang w:val="en-AU"/>
         </w:rPr>
-        <w:t>x :</w:t>
-      </w:r>
-      <w:proofErr w:type="gramEnd"/>
-      <w:r>
-        <w:rPr>
-          <w:color w:val="FF0000"/>
-          <w:lang w:val="en-AU"/>
-        </w:rPr>
-        <w:t xml:space="preserve"> Load polygon(s) | drop down (polygon name)… (multiple drop downs using mutator block – plugin)</w:t>
+        <w:t>x : Load polygon(s) | drop down (polygon name)… (multiple drop downs using mutator block – plugin)</w:t>
       </w:r>
     </w:p>
     <w:p>
@@ -2632,40 +2183,51 @@
           <w:lang w:val="en-AU"/>
         </w:rPr>
       </w:pPr>
-      <w:proofErr w:type="gramStart"/>
-      <w:r>
-        <w:rPr>
-          <w:lang w:val="en-AU"/>
-        </w:rPr>
-        <w:t>&lt; :</w:t>
-      </w:r>
-      <w:proofErr w:type="gramEnd"/>
-      <w:r>
-        <w:rPr>
-          <w:lang w:val="en-AU"/>
-        </w:rPr>
-        <w:t xml:space="preserve"> Modify style | (dynamic connection block - plugin) with internal connections</w:t>
-      </w:r>
-    </w:p>
-    <w:p>
-      <w:pPr>
-        <w:rPr>
-          <w:lang w:val="en-AU"/>
-        </w:rPr>
-      </w:pPr>
-      <w:proofErr w:type="gramStart"/>
-      <w:r>
-        <w:rPr>
-          <w:lang w:val="en-AU"/>
-        </w:rPr>
-        <w:t>&lt; :</w:t>
-      </w:r>
-      <w:proofErr w:type="gramEnd"/>
-      <w:r>
-        <w:rPr>
-          <w:lang w:val="en-AU"/>
-        </w:rPr>
-        <w:t xml:space="preserve"> X Axis</w:t>
+      <w:r>
+        <w:rPr>
+          <w:lang w:val="en-AU"/>
+        </w:rPr>
+        <w:t>&lt; : Modify style | (dynamic connection block - plugin) with internal connections</w:t>
+      </w:r>
+      <w:r>
+        <w:rPr>
+          <w:lang w:val="en-AU"/>
+        </w:rPr>
+        <w:t xml:space="preserve"> </w:t>
+      </w:r>
+      <w:r>
+        <w:rPr>
+          <w:lang w:val="en-AU"/>
+        </w:rPr>
+        <w:t>[</w:t>
+      </w:r>
+      <w:r>
+        <w:rPr>
+          <w:i/>
+          <w:iCs/>
+          <w:highlight w:val="green"/>
+          <w:lang w:val="en-AU"/>
+        </w:rPr>
+        <w:t>Complete</w:t>
+      </w:r>
+      <w:r>
+        <w:rPr>
+          <w:lang w:val="en-AU"/>
+        </w:rPr>
+        <w:t>]</w:t>
+      </w:r>
+    </w:p>
+    <w:p>
+      <w:pPr>
+        <w:rPr>
+          <w:lang w:val="en-AU"/>
+        </w:rPr>
+      </w:pPr>
+      <w:r>
+        <w:rPr>
+          <w:lang w:val="en-AU"/>
+        </w:rPr>
+        <w:t>&lt; : X Axis</w:t>
       </w:r>
       <w:r>
         <w:rPr>
@@ -2673,132 +2235,261 @@
         </w:rPr>
         <w:t xml:space="preserve"> | text edit (label), text edit (lower bound), text edit (upper bound), drop down (scale)</w:t>
       </w:r>
-    </w:p>
-    <w:p>
-      <w:pPr>
-        <w:rPr>
-          <w:lang w:val="en-AU"/>
-        </w:rPr>
-      </w:pPr>
-      <w:proofErr w:type="gramStart"/>
+      <w:r>
+        <w:rPr>
+          <w:lang w:val="en-AU"/>
+        </w:rPr>
+        <w:t xml:space="preserve"> </w:t>
+      </w:r>
+      <w:r>
+        <w:rPr>
+          <w:lang w:val="en-AU"/>
+        </w:rPr>
+        <w:t>[</w:t>
+      </w:r>
+      <w:r>
+        <w:rPr>
+          <w:i/>
+          <w:iCs/>
+          <w:highlight w:val="green"/>
+          <w:lang w:val="en-AU"/>
+        </w:rPr>
+        <w:t>Complete</w:t>
+      </w:r>
+      <w:r>
+        <w:rPr>
+          <w:lang w:val="en-AU"/>
+        </w:rPr>
+        <w:t>]</w:t>
+      </w:r>
+    </w:p>
+    <w:p>
+      <w:pPr>
+        <w:rPr>
+          <w:lang w:val="en-AU"/>
+        </w:rPr>
+      </w:pPr>
       <w:r>
         <w:rPr>
           <w:lang w:val="en-AU"/>
         </w:rPr>
         <w:lastRenderedPageBreak/>
-        <w:t>&lt; :</w:t>
-      </w:r>
-      <w:proofErr w:type="gramEnd"/>
-      <w:r>
-        <w:rPr>
-          <w:lang w:val="en-AU"/>
-        </w:rPr>
-        <w:t xml:space="preserve"> Y Axis | text edit (label), text edit (lower bound), text edit (upper bound), drop down (scale)</w:t>
-      </w:r>
-    </w:p>
-    <w:p>
-      <w:pPr>
-        <w:rPr>
-          <w:lang w:val="en-AU"/>
-        </w:rPr>
-      </w:pPr>
-      <w:proofErr w:type="gramStart"/>
-      <w:r>
-        <w:rPr>
-          <w:lang w:val="en-AU"/>
-        </w:rPr>
-        <w:t>&lt; :</w:t>
-      </w:r>
-      <w:proofErr w:type="gramEnd"/>
-      <w:r>
-        <w:rPr>
-          <w:lang w:val="en-AU"/>
-        </w:rPr>
-        <w:t xml:space="preserve"> Z Axis | text edit (label), text edit (lower bound), text edit (upper bound), drop down (scale)</w:t>
-      </w:r>
-    </w:p>
-    <w:p>
-      <w:pPr>
-        <w:rPr>
-          <w:lang w:val="en-AU"/>
-        </w:rPr>
-      </w:pPr>
-      <w:proofErr w:type="gramStart"/>
-      <w:r>
-        <w:rPr>
-          <w:lang w:val="en-AU"/>
-        </w:rPr>
-        <w:t>&lt; :</w:t>
-      </w:r>
-      <w:proofErr w:type="gramEnd"/>
-      <w:r>
-        <w:rPr>
-          <w:lang w:val="en-AU"/>
-        </w:rPr>
-        <w:t xml:space="preserve"> C Axis | text edit (label), text edit (lower bound), text edit (upper bound), drop down (scale)</w:t>
-      </w:r>
-    </w:p>
-    <w:p>
-      <w:pPr>
-        <w:rPr>
-          <w:lang w:val="en-AU"/>
-        </w:rPr>
-      </w:pPr>
-      <w:proofErr w:type="gramStart"/>
-      <w:r>
-        <w:rPr>
-          <w:lang w:val="en-AU"/>
-        </w:rPr>
-        <w:t>&lt; :</w:t>
-      </w:r>
-      <w:proofErr w:type="gramEnd"/>
-      <w:r>
-        <w:rPr>
-          <w:lang w:val="en-AU"/>
-        </w:rPr>
-        <w:t xml:space="preserve"> Tick direction | drop down (none, in, out)</w:t>
-      </w:r>
-    </w:p>
-    <w:p>
-      <w:pPr>
-        <w:rPr>
-          <w:lang w:val="en-AU"/>
-        </w:rPr>
-      </w:pPr>
-      <w:proofErr w:type="gramStart"/>
-      <w:r>
-        <w:rPr>
-          <w:lang w:val="en-AU"/>
-        </w:rPr>
-        <w:t>&lt; :</w:t>
-      </w:r>
-      <w:proofErr w:type="gramEnd"/>
-      <w:r>
-        <w:rPr>
-          <w:lang w:val="en-AU"/>
-        </w:rPr>
-        <w:t xml:space="preserve"> Aspect ratio | text edit (numeric value, default = 1.62 for most plots, 1 for most others)</w:t>
-      </w:r>
-    </w:p>
-    <w:p>
-      <w:pPr>
-        <w:rPr>
-          <w:lang w:val="en-AU"/>
-        </w:rPr>
-      </w:pPr>
-      <w:proofErr w:type="gramStart"/>
-      <w:r>
-        <w:rPr>
-          <w:lang w:val="en-AU"/>
-        </w:rPr>
-        <w:t>&lt; :</w:t>
-      </w:r>
-      <w:proofErr w:type="gramEnd"/>
-      <w:r>
-        <w:rPr>
-          <w:lang w:val="en-AU"/>
-        </w:rPr>
-        <w:t xml:space="preserve"> Add scale | </w:t>
+        <w:t>&lt; : Y Axis | text edit (label), text edit (lower bound), text edit (upper bound), drop down (scale)</w:t>
+      </w:r>
+      <w:r>
+        <w:rPr>
+          <w:lang w:val="en-AU"/>
+        </w:rPr>
+        <w:t xml:space="preserve"> </w:t>
+      </w:r>
+      <w:r>
+        <w:rPr>
+          <w:lang w:val="en-AU"/>
+        </w:rPr>
+        <w:t>[</w:t>
+      </w:r>
+      <w:r>
+        <w:rPr>
+          <w:i/>
+          <w:iCs/>
+          <w:highlight w:val="green"/>
+          <w:lang w:val="en-AU"/>
+        </w:rPr>
+        <w:t>Complete</w:t>
+      </w:r>
+      <w:r>
+        <w:rPr>
+          <w:lang w:val="en-AU"/>
+        </w:rPr>
+        <w:t>]</w:t>
+      </w:r>
+    </w:p>
+    <w:p>
+      <w:pPr>
+        <w:rPr>
+          <w:color w:val="FF0000"/>
+          <w:lang w:val="en-AU"/>
+        </w:rPr>
+      </w:pPr>
+      <w:r>
+        <w:rPr>
+          <w:color w:val="FF0000"/>
+          <w:lang w:val="en-AU"/>
+        </w:rPr>
+        <w:t>X axis and Y axis limits are not updated correctly when value changed.</w:t>
+      </w:r>
+    </w:p>
+    <w:p>
+      <w:pPr>
+        <w:rPr>
+          <w:lang w:val="en-AU"/>
+        </w:rPr>
+      </w:pPr>
+      <w:r>
+        <w:rPr>
+          <w:lang w:val="en-AU"/>
+        </w:rPr>
+        <w:t>&lt; : Z Axis | text edit (label), text edit (lower bound), text edit (upper bound), drop down (scale)</w:t>
+      </w:r>
+      <w:r>
+        <w:rPr>
+          <w:lang w:val="en-AU"/>
+        </w:rPr>
+        <w:t xml:space="preserve"> </w:t>
+      </w:r>
+      <w:r>
+        <w:rPr>
+          <w:lang w:val="en-AU"/>
+        </w:rPr>
+        <w:t>[</w:t>
+      </w:r>
+      <w:r>
+        <w:rPr>
+          <w:i/>
+          <w:iCs/>
+          <w:highlight w:val="green"/>
+          <w:lang w:val="en-AU"/>
+        </w:rPr>
+        <w:t>Complete</w:t>
+      </w:r>
+      <w:r>
+        <w:rPr>
+          <w:lang w:val="en-AU"/>
+        </w:rPr>
+        <w:t>]</w:t>
+      </w:r>
+    </w:p>
+    <w:p>
+      <w:pPr>
+        <w:rPr>
+          <w:lang w:val="en-AU"/>
+        </w:rPr>
+      </w:pPr>
+      <w:r>
+        <w:rPr>
+          <w:lang w:val="en-AU"/>
+        </w:rPr>
+        <w:t>&lt; : C Axis | text edit (label), text edit (lower bound), text edit (upper bound), drop down (scale)</w:t>
+      </w:r>
+      <w:r>
+        <w:rPr>
+          <w:lang w:val="en-AU"/>
+        </w:rPr>
+        <w:t xml:space="preserve"> </w:t>
+      </w:r>
+      <w:r>
+        <w:rPr>
+          <w:lang w:val="en-AU"/>
+        </w:rPr>
+        <w:t>[</w:t>
+      </w:r>
+      <w:r>
+        <w:rPr>
+          <w:i/>
+          <w:iCs/>
+          <w:highlight w:val="green"/>
+          <w:lang w:val="en-AU"/>
+        </w:rPr>
+        <w:t>Complete</w:t>
+      </w:r>
+      <w:r>
+        <w:rPr>
+          <w:lang w:val="en-AU"/>
+        </w:rPr>
+        <w:t>]</w:t>
+      </w:r>
+    </w:p>
+    <w:p>
+      <w:pPr>
+        <w:rPr>
+          <w:lang w:val="en-AU"/>
+        </w:rPr>
+      </w:pPr>
+      <w:r>
+        <w:rPr>
+          <w:lang w:val="en-AU"/>
+        </w:rPr>
+        <w:t>&lt; : Tick direction | drop down (none, in, out)</w:t>
+      </w:r>
+      <w:r>
+        <w:rPr>
+          <w:lang w:val="en-AU"/>
+        </w:rPr>
+        <w:t xml:space="preserve"> </w:t>
+      </w:r>
+      <w:r>
+        <w:rPr>
+          <w:lang w:val="en-AU"/>
+        </w:rPr>
+        <w:t>[</w:t>
+      </w:r>
+      <w:r>
+        <w:rPr>
+          <w:i/>
+          <w:iCs/>
+          <w:highlight w:val="green"/>
+          <w:lang w:val="en-AU"/>
+        </w:rPr>
+        <w:t>Complete</w:t>
+      </w:r>
+      <w:r>
+        <w:rPr>
+          <w:lang w:val="en-AU"/>
+        </w:rPr>
+        <w:t>]</w:t>
+      </w:r>
+    </w:p>
+    <w:p>
+      <w:pPr>
+        <w:rPr>
+          <w:lang w:val="en-AU"/>
+        </w:rPr>
+      </w:pPr>
+      <w:r>
+        <w:rPr>
+          <w:lang w:val="en-AU"/>
+        </w:rPr>
+        <w:t>&lt; : Aspect ratio | text edit (numeric value, default = 1.62 for most plots, 1 for most others)</w:t>
+      </w:r>
+      <w:r>
+        <w:rPr>
+          <w:lang w:val="en-AU"/>
+        </w:rPr>
+        <w:t xml:space="preserve"> </w:t>
+      </w:r>
+      <w:r>
+        <w:rPr>
+          <w:lang w:val="en-AU"/>
+        </w:rPr>
+        <w:t>[</w:t>
+      </w:r>
+      <w:r>
+        <w:rPr>
+          <w:i/>
+          <w:iCs/>
+          <w:highlight w:val="green"/>
+          <w:lang w:val="en-AU"/>
+        </w:rPr>
+        <w:t>Complete</w:t>
+      </w:r>
+      <w:r>
+        <w:rPr>
+          <w:lang w:val="en-AU"/>
+        </w:rPr>
+        <w:t>]</w:t>
+      </w:r>
+    </w:p>
+    <w:p>
+      <w:pPr>
+        <w:rPr>
+          <w:lang w:val="en-AU"/>
+        </w:rPr>
+      </w:pPr>
+      <w:r>
+        <w:rPr>
+          <w:lang w:val="en-AU"/>
+        </w:rPr>
+        <w:t xml:space="preserve">&lt; : Add scale | </w:t>
       </w:r>
       <w:r>
         <w:rPr>
@@ -2810,27 +2501,70 @@
         <w:rPr>
           <w:lang w:val="en-AU"/>
         </w:rPr>
+        <w:t>[C</w:t>
+      </w:r>
+      <w:r>
+        <w:rPr>
+          <w:lang w:val="en-AU"/>
+        </w:rPr>
+        <w:t>olor select</w:t>
+      </w:r>
+      <w:r>
+        <w:rPr>
+          <w:lang w:val="en-AU"/>
+        </w:rPr>
+        <w:t>]</w:t>
+      </w:r>
+      <w:r>
+        <w:rPr>
+          <w:lang w:val="en-AU"/>
+        </w:rPr>
+        <w:t xml:space="preserve">, </w:t>
+      </w:r>
+      <w:r>
+        <w:rPr>
+          <w:lang w:val="en-AU"/>
+        </w:rPr>
+        <w:t>text edit (units)</w:t>
+      </w:r>
+      <w:r>
+        <w:rPr>
+          <w:lang w:val="en-AU"/>
+        </w:rPr>
+        <w:t>, show/hide additional options for text edit (length), drop down (</w:t>
+      </w:r>
+      <w:r>
+        <w:rPr>
+          <w:lang w:val="en-AU"/>
+        </w:rPr>
+        <w:t>direction</w:t>
+      </w:r>
+      <w:r>
+        <w:rPr>
+          <w:lang w:val="en-AU"/>
+        </w:rPr>
+        <w:t>)</w:t>
+      </w:r>
+      <w:r>
+        <w:rPr>
+          <w:lang w:val="en-AU"/>
+        </w:rPr>
+        <w:t xml:space="preserve"> </w:t>
+      </w:r>
+      <w:r>
+        <w:rPr>
+          <w:lang w:val="en-AU"/>
+        </w:rPr>
         <w:t>[</w:t>
       </w:r>
-      <w:proofErr w:type="spellStart"/>
-      <w:r>
-        <w:rPr>
-          <w:lang w:val="en-AU"/>
-        </w:rPr>
-        <w:t>C</w:t>
-      </w:r>
-      <w:r>
-        <w:rPr>
-          <w:lang w:val="en-AU"/>
-        </w:rPr>
-        <w:t>olor</w:t>
-      </w:r>
-      <w:proofErr w:type="spellEnd"/>
-      <w:r>
-        <w:rPr>
-          <w:lang w:val="en-AU"/>
-        </w:rPr>
-        <w:t xml:space="preserve"> select</w:t>
+      <w:r>
+        <w:rPr>
+          <w:i/>
+          <w:iCs/>
+          <w:highlight w:val="green"/>
+          <w:lang w:val="en-AU"/>
+        </w:rPr>
+        <w:t>Complete</w:t>
       </w:r>
       <w:r>
         <w:rPr>
@@ -2838,56 +2572,18 @@
         </w:rPr>
         <w:t>]</w:t>
       </w:r>
-      <w:r>
-        <w:rPr>
-          <w:lang w:val="en-AU"/>
-        </w:rPr>
-        <w:t xml:space="preserve">, </w:t>
-      </w:r>
-      <w:r>
-        <w:rPr>
-          <w:lang w:val="en-AU"/>
-        </w:rPr>
-        <w:t>text edit (units)</w:t>
-      </w:r>
-      <w:r>
-        <w:rPr>
-          <w:lang w:val="en-AU"/>
-        </w:rPr>
-        <w:t>, show/hide additional options for text edit (length), drop down (</w:t>
-      </w:r>
-      <w:r>
-        <w:rPr>
-          <w:lang w:val="en-AU"/>
-        </w:rPr>
-        <w:t>direction</w:t>
-      </w:r>
-      <w:r>
-        <w:rPr>
-          <w:lang w:val="en-AU"/>
-        </w:rPr>
-        <w:t>)</w:t>
-      </w:r>
-    </w:p>
-    <w:p>
-      <w:pPr>
-        <w:rPr>
-          <w:lang w:val="en-AU"/>
-        </w:rPr>
-      </w:pPr>
-      <w:proofErr w:type="gramStart"/>
-      <w:r>
-        <w:rPr>
-          <w:lang w:val="en-AU"/>
-        </w:rPr>
-        <w:t>&lt; :</w:t>
-      </w:r>
-      <w:proofErr w:type="gramEnd"/>
-      <w:r>
-        <w:rPr>
-          <w:lang w:val="en-AU"/>
-        </w:rPr>
-        <w:t xml:space="preserve"> Marker properties | </w:t>
+    </w:p>
+    <w:p>
+      <w:pPr>
+        <w:rPr>
+          <w:lang w:val="en-AU"/>
+        </w:rPr>
+      </w:pPr>
+      <w:r>
+        <w:rPr>
+          <w:lang w:val="en-AU"/>
+        </w:rPr>
+        <w:t xml:space="preserve">&lt; : Marker properties | </w:t>
       </w:r>
       <w:r>
         <w:rPr>
@@ -2905,21 +2601,7 @@
         <w:rPr>
           <w:lang w:val="en-AU"/>
         </w:rPr>
-        <w:t xml:space="preserve"> [</w:t>
-      </w:r>
-      <w:proofErr w:type="spellStart"/>
-      <w:r>
-        <w:rPr>
-          <w:lang w:val="en-AU"/>
-        </w:rPr>
-        <w:t>Color</w:t>
-      </w:r>
-      <w:proofErr w:type="spellEnd"/>
-      <w:r>
-        <w:rPr>
-          <w:lang w:val="en-AU"/>
-        </w:rPr>
-        <w:t xml:space="preserve"> select]</w:t>
+        <w:t xml:space="preserve"> [Color select]</w:t>
       </w:r>
       <w:r>
         <w:rPr>
@@ -2946,124 +2628,131 @@
           <w:lang w:val="en-AU"/>
         </w:rPr>
       </w:pPr>
-      <w:proofErr w:type="gramStart"/>
-      <w:r>
-        <w:rPr>
-          <w:lang w:val="en-AU"/>
-        </w:rPr>
-        <w:t>&lt; :</w:t>
-      </w:r>
-      <w:proofErr w:type="gramEnd"/>
-      <w:r>
-        <w:rPr>
-          <w:lang w:val="en-AU"/>
-        </w:rPr>
-        <w:t xml:space="preserve"> Line properties | text edit (size, float)</w:t>
-      </w:r>
-    </w:p>
-    <w:p>
-      <w:pPr>
-        <w:rPr>
-          <w:lang w:val="en-AU"/>
-        </w:rPr>
-      </w:pPr>
-      <w:proofErr w:type="gramStart"/>
-      <w:r>
-        <w:rPr>
-          <w:lang w:val="en-AU"/>
-        </w:rPr>
-        <w:t>&lt; :</w:t>
-      </w:r>
-      <w:proofErr w:type="gramEnd"/>
+      <w:r>
+        <w:rPr>
+          <w:lang w:val="en-AU"/>
+        </w:rPr>
+        <w:t>&lt; : Line properties | text edit (size, float)</w:t>
+      </w:r>
       <w:r>
         <w:rPr>
           <w:lang w:val="en-AU"/>
         </w:rPr>
         <w:t xml:space="preserve"> </w:t>
       </w:r>
-      <w:proofErr w:type="spellStart"/>
-      <w:r>
-        <w:rPr>
-          <w:lang w:val="en-AU"/>
-        </w:rPr>
-        <w:t>Color</w:t>
-      </w:r>
-      <w:proofErr w:type="spellEnd"/>
-      <w:r>
-        <w:rPr>
-          <w:lang w:val="en-AU"/>
-        </w:rPr>
-        <w:t xml:space="preserve"> select | </w:t>
-      </w:r>
-      <w:proofErr w:type="spellStart"/>
-      <w:r>
-        <w:rPr>
-          <w:lang w:val="en-AU"/>
-        </w:rPr>
-        <w:t>color</w:t>
-      </w:r>
-      <w:proofErr w:type="spellEnd"/>
-      <w:r>
-        <w:rPr>
-          <w:lang w:val="en-AU"/>
-        </w:rPr>
-        <w:t xml:space="preserve"> tool</w:t>
-      </w:r>
-    </w:p>
-    <w:p>
-      <w:pPr>
-        <w:rPr>
-          <w:lang w:val="en-AU"/>
-        </w:rPr>
-      </w:pPr>
-      <w:proofErr w:type="gramStart"/>
-      <w:r>
-        <w:rPr>
-          <w:lang w:val="en-AU"/>
-        </w:rPr>
-        <w:t>&lt; :</w:t>
-      </w:r>
-      <w:proofErr w:type="gramEnd"/>
+      <w:r>
+        <w:rPr>
+          <w:lang w:val="en-AU"/>
+        </w:rPr>
+        <w:t>[</w:t>
+      </w:r>
+      <w:r>
+        <w:rPr>
+          <w:i/>
+          <w:iCs/>
+          <w:highlight w:val="green"/>
+          <w:lang w:val="en-AU"/>
+        </w:rPr>
+        <w:t>Complete</w:t>
+      </w:r>
+      <w:r>
+        <w:rPr>
+          <w:lang w:val="en-AU"/>
+        </w:rPr>
+        <w:t>]</w:t>
+      </w:r>
+    </w:p>
+    <w:p>
+      <w:pPr>
+        <w:rPr>
+          <w:lang w:val="en-AU"/>
+        </w:rPr>
+      </w:pPr>
+      <w:r>
+        <w:rPr>
+          <w:lang w:val="en-AU"/>
+        </w:rPr>
+        <w:t>&lt; : Color select | color tool</w:t>
+      </w:r>
       <w:r>
         <w:rPr>
           <w:lang w:val="en-AU"/>
         </w:rPr>
         <w:t xml:space="preserve"> </w:t>
       </w:r>
-      <w:proofErr w:type="spellStart"/>
-      <w:r>
-        <w:rPr>
-          <w:lang w:val="en-AU"/>
-        </w:rPr>
-        <w:t>Color</w:t>
-      </w:r>
-      <w:proofErr w:type="spellEnd"/>
-      <w:r>
-        <w:rPr>
-          <w:lang w:val="en-AU"/>
-        </w:rPr>
-        <w:t xml:space="preserve"> field | drop down (field type), drop down (field)</w:t>
-      </w:r>
-    </w:p>
-    <w:p>
-      <w:pPr>
-        <w:rPr>
-          <w:lang w:val="en-AU"/>
-        </w:rPr>
-      </w:pPr>
-      <w:proofErr w:type="gramStart"/>
-      <w:r>
-        <w:rPr>
-          <w:lang w:val="en-AU"/>
-        </w:rPr>
-        <w:t>&lt; :</w:t>
-      </w:r>
-      <w:proofErr w:type="gramEnd"/>
-      <w:r>
-        <w:rPr>
-          <w:lang w:val="en-AU"/>
-        </w:rPr>
-        <w:t xml:space="preserve"> Colormap</w:t>
+      <w:r>
+        <w:rPr>
+          <w:lang w:val="en-AU"/>
+        </w:rPr>
+        <w:t>[</w:t>
+      </w:r>
+      <w:r>
+        <w:rPr>
+          <w:i/>
+          <w:iCs/>
+          <w:highlight w:val="green"/>
+          <w:lang w:val="en-AU"/>
+        </w:rPr>
+        <w:t>Complete</w:t>
+      </w:r>
+      <w:r>
+        <w:rPr>
+          <w:lang w:val="en-AU"/>
+        </w:rPr>
+        <w:t>]</w:t>
+      </w:r>
+    </w:p>
+    <w:p>
+      <w:pPr>
+        <w:rPr>
+          <w:lang w:val="en-AU"/>
+        </w:rPr>
+      </w:pPr>
+      <w:r>
+        <w:rPr>
+          <w:lang w:val="en-AU"/>
+        </w:rPr>
+        <w:t>&lt; : Color field | drop down (field type), drop down (field)</w:t>
+      </w:r>
+      <w:r>
+        <w:rPr>
+          <w:lang w:val="en-AU"/>
+        </w:rPr>
+        <w:t xml:space="preserve"> </w:t>
+      </w:r>
+      <w:r>
+        <w:rPr>
+          <w:lang w:val="en-AU"/>
+        </w:rPr>
+        <w:t>[</w:t>
+      </w:r>
+      <w:r>
+        <w:rPr>
+          <w:i/>
+          <w:iCs/>
+          <w:highlight w:val="green"/>
+          <w:lang w:val="en-AU"/>
+        </w:rPr>
+        <w:t>Complete</w:t>
+      </w:r>
+      <w:r>
+        <w:rPr>
+          <w:lang w:val="en-AU"/>
+        </w:rPr>
+        <w:t>]</w:t>
+      </w:r>
+    </w:p>
+    <w:p>
+      <w:pPr>
+        <w:rPr>
+          <w:lang w:val="en-AU"/>
+        </w:rPr>
+      </w:pPr>
+      <w:r>
+        <w:rPr>
+          <w:lang w:val="en-AU"/>
+        </w:rPr>
+        <w:t>&lt; : Colormap</w:t>
       </w:r>
       <w:r>
         <w:rPr>
@@ -3077,21 +2766,6 @@
         </w:rPr>
         <w:t>, check box (reverse), drop down (direction)</w:t>
       </w:r>
-    </w:p>
-    <w:p>
-      <w:pPr>
-        <w:rPr>
-          <w:lang w:val="en-AU"/>
-        </w:rPr>
-      </w:pPr>
-      <w:proofErr w:type="gramStart"/>
-      <w:r>
-        <w:rPr>
-          <w:lang w:val="en-AU"/>
-        </w:rPr>
-        <w:t>&lt; :</w:t>
-      </w:r>
-      <w:proofErr w:type="gramEnd"/>
       <w:r>
         <w:rPr>
           <w:lang w:val="en-AU"/>
@@ -3102,6 +2776,40 @@
         <w:rPr>
           <w:lang w:val="en-AU"/>
         </w:rPr>
+        <w:t>[</w:t>
+      </w:r>
+      <w:r>
+        <w:rPr>
+          <w:i/>
+          <w:iCs/>
+          <w:highlight w:val="green"/>
+          <w:lang w:val="en-AU"/>
+        </w:rPr>
+        <w:t>Complete</w:t>
+      </w:r>
+      <w:r>
+        <w:rPr>
+          <w:lang w:val="en-AU"/>
+        </w:rPr>
+        <w:t>]</w:t>
+      </w:r>
+    </w:p>
+    <w:p>
+      <w:pPr>
+        <w:rPr>
+          <w:lang w:val="en-AU"/>
+        </w:rPr>
+      </w:pPr>
+      <w:r>
+        <w:rPr>
+          <w:lang w:val="en-AU"/>
+        </w:rPr>
+        <w:t xml:space="preserve">&lt; : </w:t>
+      </w:r>
+      <w:r>
+        <w:rPr>
+          <w:lang w:val="en-AU"/>
+        </w:rPr>
         <w:t>Ternary c</w:t>
       </w:r>
       <w:r>
@@ -3116,26 +2824,45 @@
         </w:rPr>
         <w:t xml:space="preserve"> | drop down</w:t>
       </w:r>
-    </w:p>
-    <w:p>
-      <w:pPr>
-        <w:rPr>
-          <w:lang w:val="en-AU"/>
-        </w:rPr>
-      </w:pPr>
-      <w:proofErr w:type="gramStart"/>
-      <w:r>
-        <w:rPr>
-          <w:lang w:val="en-AU"/>
-        </w:rPr>
-        <w:t>&lt; :</w:t>
-      </w:r>
-      <w:proofErr w:type="gramEnd"/>
-      <w:r>
-        <w:rPr>
-          <w:lang w:val="en-AU"/>
-        </w:rPr>
-        <w:t xml:space="preserve"> Show mass</w:t>
+      <w:r>
+        <w:rPr>
+          <w:lang w:val="en-AU"/>
+        </w:rPr>
+        <w:t xml:space="preserve"> </w:t>
+      </w:r>
+      <w:r>
+        <w:rPr>
+          <w:lang w:val="en-AU"/>
+        </w:rPr>
+        <w:t>[</w:t>
+      </w:r>
+      <w:r>
+        <w:rPr>
+          <w:i/>
+          <w:iCs/>
+          <w:highlight w:val="green"/>
+          <w:lang w:val="en-AU"/>
+        </w:rPr>
+        <w:t>Complete</w:t>
+      </w:r>
+      <w:r>
+        <w:rPr>
+          <w:lang w:val="en-AU"/>
+        </w:rPr>
+        <w:t>]</w:t>
+      </w:r>
+    </w:p>
+    <w:p>
+      <w:pPr>
+        <w:rPr>
+          <w:lang w:val="en-AU"/>
+        </w:rPr>
+      </w:pPr>
+      <w:r>
+        <w:rPr>
+          <w:lang w:val="en-AU"/>
+        </w:rPr>
+        <w:t>&lt; : Show mass</w:t>
       </w:r>
       <w:r>
         <w:rPr>
@@ -3143,40 +2870,72 @@
         </w:rPr>
         <w:t xml:space="preserve"> | Checkbox</w:t>
       </w:r>
-    </w:p>
-    <w:p>
-      <w:pPr>
-        <w:rPr>
-          <w:lang w:val="en-AU"/>
-        </w:rPr>
-      </w:pPr>
-      <w:proofErr w:type="gramStart"/>
-      <w:r>
-        <w:rPr>
-          <w:lang w:val="en-AU"/>
-        </w:rPr>
-        <w:t>&lt; :</w:t>
-      </w:r>
-      <w:proofErr w:type="gramEnd"/>
       <w:r>
         <w:rPr>
           <w:lang w:val="en-AU"/>
         </w:rPr>
         <w:t xml:space="preserve"> </w:t>
       </w:r>
-      <w:proofErr w:type="spellStart"/>
-      <w:r>
-        <w:rPr>
-          <w:lang w:val="en-AU"/>
-        </w:rPr>
-        <w:t>Color</w:t>
-      </w:r>
-      <w:proofErr w:type="spellEnd"/>
-      <w:r>
-        <w:rPr>
-          <w:lang w:val="en-AU"/>
-        </w:rPr>
-        <w:t xml:space="preserve"> by cluster</w:t>
+      <w:r>
+        <w:rPr>
+          <w:lang w:val="en-AU"/>
+        </w:rPr>
+        <w:t>[</w:t>
+      </w:r>
+      <w:r>
+        <w:rPr>
+          <w:i/>
+          <w:iCs/>
+          <w:highlight w:val="green"/>
+          <w:lang w:val="en-AU"/>
+        </w:rPr>
+        <w:t>Complete</w:t>
+      </w:r>
+      <w:r>
+        <w:rPr>
+          <w:lang w:val="en-AU"/>
+        </w:rPr>
+        <w:t>]</w:t>
+      </w:r>
+    </w:p>
+    <w:p>
+      <w:pPr>
+        <w:rPr>
+          <w:lang w:val="en-AU"/>
+        </w:rPr>
+      </w:pPr>
+      <w:r>
+        <w:rPr>
+          <w:lang w:val="en-AU"/>
+        </w:rPr>
+        <w:t>&lt; : Color by cluster</w:t>
+      </w:r>
+      <w:r>
+        <w:rPr>
+          <w:lang w:val="en-AU"/>
+        </w:rPr>
+        <w:t xml:space="preserve"> </w:t>
+      </w:r>
+      <w:r>
+        <w:rPr>
+          <w:lang w:val="en-AU"/>
+        </w:rPr>
+        <w:t>[</w:t>
+      </w:r>
+      <w:r>
+        <w:rPr>
+          <w:i/>
+          <w:iCs/>
+          <w:highlight w:val="green"/>
+          <w:lang w:val="en-AU"/>
+        </w:rPr>
+        <w:t>Complete</w:t>
+      </w:r>
+      <w:r>
+        <w:rPr>
+          <w:lang w:val="en-AU"/>
+        </w:rPr>
+        <w:t>]</w:t>
       </w:r>
     </w:p>
     <w:p>

</xml_diff>

<commit_message>
added plot histogram to blockly
</commit_message>
<xml_diff>
--- a/LaME_blockly_design.docx
+++ b/LaME_blockly_design.docx
@@ -327,11 +327,19 @@
           <w:lang w:val="en-AU"/>
         </w:rPr>
       </w:pPr>
-      <w:r>
-        <w:rPr>
-          <w:lang w:val="en-AU"/>
-        </w:rPr>
-        <w:t>x : Display figures | checkbox + opens a window that displays canvases, pauses for user input, then continues.  Controls to figure UI, [continue, continues workflow], [stop, ends workflow], [skip save, does not save current plot]</w:t>
+      <w:proofErr w:type="gramStart"/>
+      <w:r>
+        <w:rPr>
+          <w:lang w:val="en-AU"/>
+        </w:rPr>
+        <w:t>x :</w:t>
+      </w:r>
+      <w:proofErr w:type="gramEnd"/>
+      <w:r>
+        <w:rPr>
+          <w:lang w:val="en-AU"/>
+        </w:rPr>
+        <w:t xml:space="preserve"> Display figures | checkbox + opens a window that displays canvases, pauses for user input, then continues.  Controls to figure UI, [continue, continues workflow], [stop, ends workflow], [skip save, does not save current plot]</w:t>
       </w:r>
     </w:p>
     <w:p>
@@ -345,11 +353,19 @@
           <w:lang w:val="en-AU"/>
         </w:rPr>
       </w:pPr>
-      <w:r>
-        <w:rPr>
-          <w:lang w:val="en-AU"/>
-        </w:rPr>
-        <w:t>x : Add figures to plot selector | checkbox</w:t>
+      <w:proofErr w:type="gramStart"/>
+      <w:r>
+        <w:rPr>
+          <w:lang w:val="en-AU"/>
+        </w:rPr>
+        <w:t>x :</w:t>
+      </w:r>
+      <w:proofErr w:type="gramEnd"/>
+      <w:r>
+        <w:rPr>
+          <w:lang w:val="en-AU"/>
+        </w:rPr>
+        <w:t xml:space="preserve"> Add figures to plot selector | checkbox</w:t>
       </w:r>
     </w:p>
     <w:p>
@@ -375,11 +391,19 @@
           <w:lang w:val="en-AU"/>
         </w:rPr>
       </w:pPr>
-      <w:r>
-        <w:rPr>
-          <w:lang w:val="en-AU"/>
-        </w:rPr>
-        <w:t>x : batch samples for analysis</w:t>
+      <w:proofErr w:type="gramStart"/>
+      <w:r>
+        <w:rPr>
+          <w:lang w:val="en-AU"/>
+        </w:rPr>
+        <w:t>x :</w:t>
+      </w:r>
+      <w:proofErr w:type="gramEnd"/>
+      <w:r>
+        <w:rPr>
+          <w:lang w:val="en-AU"/>
+        </w:rPr>
+        <w:t xml:space="preserve"> batch samples for analysis</w:t>
       </w:r>
     </w:p>
     <w:p>
@@ -428,13 +452,23 @@
           <w:lang w:val="en-AU"/>
         </w:rPr>
       </w:pPr>
+      <w:proofErr w:type="gramStart"/>
       <w:r>
         <w:rPr>
           <w:i/>
           <w:iCs/>
           <w:lang w:val="en-AU"/>
         </w:rPr>
-        <w:t>v : Load directory | text field (directory name) + runs file browser</w:t>
+        <w:t>v :</w:t>
+      </w:r>
+      <w:proofErr w:type="gramEnd"/>
+      <w:r>
+        <w:rPr>
+          <w:i/>
+          <w:iCs/>
+          <w:lang w:val="en-AU"/>
+        </w:rPr>
+        <w:t xml:space="preserve"> Load directory | text field (directory name) + runs file browser</w:t>
       </w:r>
       <w:r>
         <w:rPr>
@@ -485,11 +519,19 @@
           <w:lang w:val="en-AU"/>
         </w:rPr>
       </w:pPr>
-      <w:r>
-        <w:rPr>
-          <w:lang w:val="en-AU"/>
-        </w:rPr>
-        <w:t>x : Load sample | text field (sample name) + runs file browser</w:t>
+      <w:proofErr w:type="gramStart"/>
+      <w:r>
+        <w:rPr>
+          <w:lang w:val="en-AU"/>
+        </w:rPr>
+        <w:t>x :</w:t>
+      </w:r>
+      <w:proofErr w:type="gramEnd"/>
+      <w:r>
+        <w:rPr>
+          <w:lang w:val="en-AU"/>
+        </w:rPr>
+        <w:t xml:space="preserve"> Load sample | text field (sample name) + runs file browser</w:t>
       </w:r>
       <w:r>
         <w:rPr>
@@ -520,11 +562,19 @@
           <w:lang w:val="en-AU"/>
         </w:rPr>
       </w:pPr>
-      <w:r>
-        <w:rPr>
-          <w:lang w:val="en-AU"/>
-        </w:rPr>
-        <w:t>&lt; : Export figure data | text field (filename) + runs file browser</w:t>
+      <w:proofErr w:type="gramStart"/>
+      <w:r>
+        <w:rPr>
+          <w:lang w:val="en-AU"/>
+        </w:rPr>
+        <w:t>&lt; :</w:t>
+      </w:r>
+      <w:proofErr w:type="gramEnd"/>
+      <w:r>
+        <w:rPr>
+          <w:lang w:val="en-AU"/>
+        </w:rPr>
+        <w:t xml:space="preserve"> Export figure data | text field (filename) + runs file browser</w:t>
       </w:r>
       <w:r>
         <w:rPr>
@@ -546,13 +596,23 @@
           <w:lang w:val="en-AU"/>
         </w:rPr>
       </w:pPr>
+      <w:proofErr w:type="gramStart"/>
       <w:r>
         <w:rPr>
           <w:i/>
           <w:iCs/>
           <w:lang w:val="en-AU"/>
         </w:rPr>
-        <w:t>C : loop over samples</w:t>
+        <w:t>C :</w:t>
+      </w:r>
+      <w:proofErr w:type="gramEnd"/>
+      <w:r>
+        <w:rPr>
+          <w:i/>
+          <w:iCs/>
+          <w:lang w:val="en-AU"/>
+        </w:rPr>
+        <w:t xml:space="preserve"> loop over samples</w:t>
       </w:r>
       <w:r>
         <w:rPr>
@@ -603,12 +663,20 @@
           <w:lang w:val="en-AU"/>
         </w:rPr>
       </w:pPr>
+      <w:proofErr w:type="gramStart"/>
       <w:r>
         <w:rPr>
           <w:lang w:val="en-AU"/>
         </w:rPr>
         <w:lastRenderedPageBreak/>
-        <w:t>C : loop over fields | drop down (field type select)</w:t>
+        <w:t>C :</w:t>
+      </w:r>
+      <w:proofErr w:type="gramEnd"/>
+      <w:r>
+        <w:rPr>
+          <w:lang w:val="en-AU"/>
+        </w:rPr>
+        <w:t xml:space="preserve"> loop over fields | drop down (field type select)</w:t>
       </w:r>
       <w:r>
         <w:rPr>
@@ -683,7 +751,21 @@
         <w:rPr>
           <w:lang w:val="en-AU"/>
         </w:rPr>
-        <w:t xml:space="preserve"> (clustering, pca)</w:t>
+        <w:t xml:space="preserve"> (clustering, </w:t>
+      </w:r>
+      <w:proofErr w:type="spellStart"/>
+      <w:r>
+        <w:rPr>
+          <w:lang w:val="en-AU"/>
+        </w:rPr>
+        <w:t>pca</w:t>
+      </w:r>
+      <w:proofErr w:type="spellEnd"/>
+      <w:r>
+        <w:rPr>
+          <w:lang w:val="en-AU"/>
+        </w:rPr>
+        <w:t>)</w:t>
       </w:r>
     </w:p>
     <w:p>
@@ -697,11 +779,33 @@
           <w:lang w:val="en-AU"/>
         </w:rPr>
       </w:pPr>
-      <w:r>
-        <w:rPr>
-          <w:lang w:val="en-AU"/>
-        </w:rPr>
-        <w:t>C : global analysis? (batch processing) … e.g. clustering, pca, etc.</w:t>
+      <w:proofErr w:type="gramStart"/>
+      <w:r>
+        <w:rPr>
+          <w:lang w:val="en-AU"/>
+        </w:rPr>
+        <w:t>C :</w:t>
+      </w:r>
+      <w:proofErr w:type="gramEnd"/>
+      <w:r>
+        <w:rPr>
+          <w:lang w:val="en-AU"/>
+        </w:rPr>
+        <w:t xml:space="preserve"> global analysis? (batch processing) … e.g. clustering, </w:t>
+      </w:r>
+      <w:proofErr w:type="spellStart"/>
+      <w:r>
+        <w:rPr>
+          <w:lang w:val="en-AU"/>
+        </w:rPr>
+        <w:t>pca</w:t>
+      </w:r>
+      <w:proofErr w:type="spellEnd"/>
+      <w:r>
+        <w:rPr>
+          <w:lang w:val="en-AU"/>
+        </w:rPr>
+        <w:t>, etc.</w:t>
       </w:r>
       <w:r>
         <w:rPr>
@@ -721,11 +825,19 @@
           <w:lang w:val="en-AU"/>
         </w:rPr>
       </w:pPr>
-      <w:r>
-        <w:rPr>
-          <w:lang w:val="en-AU"/>
-        </w:rPr>
-        <w:t>&lt; : subsample data | drop down (method), text field (number of samples, or fraction?)</w:t>
+      <w:proofErr w:type="gramStart"/>
+      <w:r>
+        <w:rPr>
+          <w:lang w:val="en-AU"/>
+        </w:rPr>
+        <w:t>&lt; :</w:t>
+      </w:r>
+      <w:proofErr w:type="gramEnd"/>
+      <w:r>
+        <w:rPr>
+          <w:lang w:val="en-AU"/>
+        </w:rPr>
+        <w:t xml:space="preserve"> subsample data | drop down (method), text field (number of samples, or fraction?)</w:t>
       </w:r>
     </w:p>
     <w:p>
@@ -758,11 +870,19 @@
           <w:lang w:val="en-AU"/>
         </w:rPr>
       </w:pPr>
-      <w:r>
-        <w:rPr>
-          <w:lang w:val="en-AU"/>
-        </w:rPr>
-        <w:t>x : Analyte select tool | drop down (saved list of analytes) + opens analyte select dialog… includes data scaling</w:t>
+      <w:proofErr w:type="gramStart"/>
+      <w:r>
+        <w:rPr>
+          <w:lang w:val="en-AU"/>
+        </w:rPr>
+        <w:t>x :</w:t>
+      </w:r>
+      <w:proofErr w:type="gramEnd"/>
+      <w:r>
+        <w:rPr>
+          <w:lang w:val="en-AU"/>
+        </w:rPr>
+        <w:t xml:space="preserve"> Analyte select tool | drop down (saved list of analytes) + opens analyte select dialog… includes data scaling</w:t>
       </w:r>
       <w:r>
         <w:rPr>
@@ -792,13 +912,23 @@
           <w:lang w:val="en-AU"/>
         </w:rPr>
       </w:pPr>
+      <w:proofErr w:type="gramStart"/>
       <w:r>
         <w:rPr>
           <w:i/>
           <w:iCs/>
           <w:lang w:val="en-AU"/>
         </w:rPr>
-        <w:t>x : Reference value | drop down (list of reference chemistries)</w:t>
+        <w:t>x :</w:t>
+      </w:r>
+      <w:proofErr w:type="gramEnd"/>
+      <w:r>
+        <w:rPr>
+          <w:i/>
+          <w:iCs/>
+          <w:lang w:val="en-AU"/>
+        </w:rPr>
+        <w:t xml:space="preserve"> Reference value | drop down (list of reference chemistries)</w:t>
       </w:r>
       <w:r>
         <w:rPr>
@@ -837,25 +967,56 @@
           <w:lang w:val="en-AU"/>
         </w:rPr>
       </w:pPr>
+      <w:proofErr w:type="gramStart"/>
       <w:r>
         <w:rPr>
           <w:strike/>
           <w:lang w:val="en-AU"/>
         </w:rPr>
-        <w:t>x : Data scaling | drop down (linear, log, logit)</w:t>
-      </w:r>
-    </w:p>
-    <w:p>
-      <w:pPr>
-        <w:rPr>
-          <w:lang w:val="en-AU"/>
-        </w:rPr>
-      </w:pPr>
-      <w:r>
-        <w:rPr>
-          <w:lang w:val="en-AU"/>
-        </w:rPr>
-        <w:t>&lt; : Change pixel dimensions [Sample properties] | text field (dx), text field (dy)</w:t>
+        <w:t>x :</w:t>
+      </w:r>
+      <w:proofErr w:type="gramEnd"/>
+      <w:r>
+        <w:rPr>
+          <w:strike/>
+          <w:lang w:val="en-AU"/>
+        </w:rPr>
+        <w:t xml:space="preserve"> Data scaling | drop down (linear, log, logit)</w:t>
+      </w:r>
+    </w:p>
+    <w:p>
+      <w:pPr>
+        <w:rPr>
+          <w:lang w:val="en-AU"/>
+        </w:rPr>
+      </w:pPr>
+      <w:proofErr w:type="gramStart"/>
+      <w:r>
+        <w:rPr>
+          <w:lang w:val="en-AU"/>
+        </w:rPr>
+        <w:t>&lt; :</w:t>
+      </w:r>
+      <w:proofErr w:type="gramEnd"/>
+      <w:r>
+        <w:rPr>
+          <w:lang w:val="en-AU"/>
+        </w:rPr>
+        <w:t xml:space="preserve"> Change pixel dimensions [Sample properties] | text field (dx), text field (</w:t>
+      </w:r>
+      <w:proofErr w:type="spellStart"/>
+      <w:r>
+        <w:rPr>
+          <w:lang w:val="en-AU"/>
+        </w:rPr>
+        <w:t>dy</w:t>
+      </w:r>
+      <w:proofErr w:type="spellEnd"/>
+      <w:r>
+        <w:rPr>
+          <w:lang w:val="en-AU"/>
+        </w:rPr>
+        <w:t>)</w:t>
       </w:r>
       <w:r>
         <w:rPr>
@@ -907,11 +1068,33 @@
           <w:lang w:val="en-AU"/>
         </w:rPr>
       </w:pPr>
-      <w:r>
-        <w:rPr>
-          <w:lang w:val="en-AU"/>
-        </w:rPr>
-        <w:t xml:space="preserve">&lt; : Swap pixel dimension dx/dy </w:t>
+      <w:proofErr w:type="gramStart"/>
+      <w:r>
+        <w:rPr>
+          <w:lang w:val="en-AU"/>
+        </w:rPr>
+        <w:t>&lt; :</w:t>
+      </w:r>
+      <w:proofErr w:type="gramEnd"/>
+      <w:r>
+        <w:rPr>
+          <w:lang w:val="en-AU"/>
+        </w:rPr>
+        <w:t xml:space="preserve"> Swap pixel dimension dx/</w:t>
+      </w:r>
+      <w:proofErr w:type="spellStart"/>
+      <w:r>
+        <w:rPr>
+          <w:lang w:val="en-AU"/>
+        </w:rPr>
+        <w:t>dy</w:t>
+      </w:r>
+      <w:proofErr w:type="spellEnd"/>
+      <w:r>
+        <w:rPr>
+          <w:lang w:val="en-AU"/>
+        </w:rPr>
+        <w:t xml:space="preserve"> </w:t>
       </w:r>
       <w:r>
         <w:rPr>
@@ -949,13 +1132,31 @@
           <w:lang w:val="en-AU"/>
         </w:rPr>
       </w:pPr>
+      <w:proofErr w:type="gramStart"/>
       <w:r>
         <w:rPr>
           <w:strike/>
           <w:lang w:val="en-AU"/>
         </w:rPr>
-        <w:t>&lt; : Swap pixel resolution dx/dy</w:t>
-      </w:r>
+        <w:t>&lt; :</w:t>
+      </w:r>
+      <w:proofErr w:type="gramEnd"/>
+      <w:r>
+        <w:rPr>
+          <w:strike/>
+          <w:lang w:val="en-AU"/>
+        </w:rPr>
+        <w:t xml:space="preserve"> Swap pixel resolution dx/</w:t>
+      </w:r>
+      <w:proofErr w:type="spellStart"/>
+      <w:r>
+        <w:rPr>
+          <w:strike/>
+          <w:lang w:val="en-AU"/>
+        </w:rPr>
+        <w:t>dy</w:t>
+      </w:r>
+      <w:proofErr w:type="spellEnd"/>
       <w:r>
         <w:rPr>
           <w:strike/>
@@ -986,11 +1187,19 @@
           <w:lang w:val="en-AU"/>
         </w:rPr>
       </w:pPr>
-      <w:r>
-        <w:rPr>
-          <w:lang w:val="en-AU"/>
-        </w:rPr>
-        <w:t>&lt; : Swap XY [Sample properties]</w:t>
+      <w:proofErr w:type="gramStart"/>
+      <w:r>
+        <w:rPr>
+          <w:lang w:val="en-AU"/>
+        </w:rPr>
+        <w:t>&lt; :</w:t>
+      </w:r>
+      <w:proofErr w:type="gramEnd"/>
+      <w:r>
+        <w:rPr>
+          <w:lang w:val="en-AU"/>
+        </w:rPr>
+        <w:t xml:space="preserve"> Swap XY [Sample properties]</w:t>
       </w:r>
       <w:r>
         <w:rPr>
@@ -1005,11 +1214,19 @@
           <w:lang w:val="en-AU"/>
         </w:rPr>
       </w:pPr>
-      <w:r>
-        <w:rPr>
-          <w:lang w:val="en-AU"/>
-        </w:rPr>
-        <w:t xml:space="preserve">x : Outlier method | o [Field select or </w:t>
+      <w:proofErr w:type="gramStart"/>
+      <w:r>
+        <w:rPr>
+          <w:lang w:val="en-AU"/>
+        </w:rPr>
+        <w:t>x :</w:t>
+      </w:r>
+      <w:proofErr w:type="gramEnd"/>
+      <w:r>
+        <w:rPr>
+          <w:lang w:val="en-AU"/>
+        </w:rPr>
+        <w:t xml:space="preserve"> Outlier method | o [Field select or </w:t>
       </w:r>
       <w:r>
         <w:rPr>
@@ -1060,11 +1277,19 @@
           <w:lang w:val="en-AU"/>
         </w:rPr>
       </w:pPr>
-      <w:r>
-        <w:rPr>
-          <w:lang w:val="en-AU"/>
-        </w:rPr>
-        <w:t>x : Negative method | o [Field select or Custom list], drop down (methods)</w:t>
+      <w:proofErr w:type="gramStart"/>
+      <w:r>
+        <w:rPr>
+          <w:lang w:val="en-AU"/>
+        </w:rPr>
+        <w:t>x :</w:t>
+      </w:r>
+      <w:proofErr w:type="gramEnd"/>
+      <w:r>
+        <w:rPr>
+          <w:lang w:val="en-AU"/>
+        </w:rPr>
+        <w:t xml:space="preserve"> Negative method | o [Field select or Custom list], drop down (methods)</w:t>
       </w:r>
       <w:r>
         <w:rPr>
@@ -1085,11 +1310,19 @@
           <w:lang w:val="en-AU"/>
         </w:rPr>
       </w:pPr>
-      <w:r>
-        <w:rPr>
-          <w:lang w:val="en-AU"/>
-        </w:rPr>
-        <w:t>&lt; : Field select | drop down (field type) dropdown (field)</w:t>
+      <w:proofErr w:type="gramStart"/>
+      <w:r>
+        <w:rPr>
+          <w:lang w:val="en-AU"/>
+        </w:rPr>
+        <w:t>&lt; :</w:t>
+      </w:r>
+      <w:proofErr w:type="gramEnd"/>
+      <w:r>
+        <w:rPr>
+          <w:lang w:val="en-AU"/>
+        </w:rPr>
+        <w:t xml:space="preserve"> Field select | drop down (field type) dropdown (field)</w:t>
       </w:r>
       <w:r>
         <w:rPr>
@@ -1104,11 +1337,19 @@
           <w:lang w:val="en-AU"/>
         </w:rPr>
       </w:pPr>
-      <w:r>
-        <w:rPr>
-          <w:lang w:val="en-AU"/>
-        </w:rPr>
-        <w:t>&lt; : Custom list | drop down (loads saved custom list)</w:t>
+      <w:proofErr w:type="gramStart"/>
+      <w:r>
+        <w:rPr>
+          <w:lang w:val="en-AU"/>
+        </w:rPr>
+        <w:t>&lt; :</w:t>
+      </w:r>
+      <w:proofErr w:type="gramEnd"/>
+      <w:r>
+        <w:rPr>
+          <w:lang w:val="en-AU"/>
+        </w:rPr>
+        <w:t xml:space="preserve"> Custom list | drop down (loads saved custom list)</w:t>
       </w:r>
       <w:r>
         <w:rPr>
@@ -1123,11 +1364,19 @@
           <w:lang w:val="en-AU"/>
         </w:rPr>
       </w:pPr>
-      <w:r>
-        <w:rPr>
-          <w:lang w:val="en-AU"/>
-        </w:rPr>
-        <w:t>&lt; : Compute custom field, drop down (defined custom field)</w:t>
+      <w:proofErr w:type="gramStart"/>
+      <w:r>
+        <w:rPr>
+          <w:lang w:val="en-AU"/>
+        </w:rPr>
+        <w:t>&lt; :</w:t>
+      </w:r>
+      <w:proofErr w:type="gramEnd"/>
+      <w:r>
+        <w:rPr>
+          <w:lang w:val="en-AU"/>
+        </w:rPr>
+        <w:t xml:space="preserve"> Compute custom field, drop down (defined custom field)</w:t>
       </w:r>
     </w:p>
     <w:p>
@@ -1194,24 +1443,40 @@
           <w:lang w:val="en-AU"/>
         </w:rPr>
       </w:pPr>
-      <w:r>
-        <w:rPr>
-          <w:lang w:val="en-AU"/>
-        </w:rPr>
-        <w:t>x : Noise reduction method | drop down, text fields (parameters initially hidden), check box (gradient)</w:t>
-      </w:r>
-    </w:p>
-    <w:p>
-      <w:pPr>
-        <w:rPr>
-          <w:lang w:val="en-AU"/>
-        </w:rPr>
-      </w:pPr>
-      <w:r>
-        <w:rPr>
-          <w:lang w:val="en-AU"/>
-        </w:rPr>
-        <w:t>x : Edge detection | drop down (method)</w:t>
+      <w:proofErr w:type="gramStart"/>
+      <w:r>
+        <w:rPr>
+          <w:lang w:val="en-AU"/>
+        </w:rPr>
+        <w:t>x :</w:t>
+      </w:r>
+      <w:proofErr w:type="gramEnd"/>
+      <w:r>
+        <w:rPr>
+          <w:lang w:val="en-AU"/>
+        </w:rPr>
+        <w:t xml:space="preserve"> Noise reduction method | drop down, text fields (parameters initially hidden), check box (gradient)</w:t>
+      </w:r>
+    </w:p>
+    <w:p>
+      <w:pPr>
+        <w:rPr>
+          <w:lang w:val="en-AU"/>
+        </w:rPr>
+      </w:pPr>
+      <w:proofErr w:type="gramStart"/>
+      <w:r>
+        <w:rPr>
+          <w:lang w:val="en-AU"/>
+        </w:rPr>
+        <w:t>x :</w:t>
+      </w:r>
+      <w:proofErr w:type="gramEnd"/>
+      <w:r>
+        <w:rPr>
+          <w:lang w:val="en-AU"/>
+        </w:rPr>
+        <w:t xml:space="preserve"> Edge detection | drop down (method)</w:t>
       </w:r>
     </w:p>
     <w:p>
@@ -1257,11 +1522,19 @@
           <w:lang w:val="en-AU"/>
         </w:rPr>
       </w:pPr>
-      <w:r>
-        <w:rPr>
-          <w:lang w:val="en-AU"/>
-        </w:rPr>
-        <w:t xml:space="preserve">x : Map |  drop down (field select), drop down (field), </w:t>
+      <w:proofErr w:type="gramStart"/>
+      <w:r>
+        <w:rPr>
+          <w:lang w:val="en-AU"/>
+        </w:rPr>
+        <w:t>x :</w:t>
+      </w:r>
+      <w:proofErr w:type="gramEnd"/>
+      <w:r>
+        <w:rPr>
+          <w:lang w:val="en-AU"/>
+        </w:rPr>
+        <w:t xml:space="preserve"> Map |  drop down (field select), drop down (field), </w:t>
       </w:r>
       <w:r>
         <w:rPr>
@@ -1293,8 +1566,16 @@
         <w:rPr>
           <w:lang w:val="en-AU"/>
         </w:rPr>
-        <w:t>X Axis, Y Axis, Scale, Font, Coloring</w:t>
-      </w:r>
+        <w:t xml:space="preserve">X Axis, Y Axis, Scale, Font, </w:t>
+      </w:r>
+      <w:proofErr w:type="spellStart"/>
+      <w:r>
+        <w:rPr>
+          <w:lang w:val="en-AU"/>
+        </w:rPr>
+        <w:t>Coloring</w:t>
+      </w:r>
+      <w:proofErr w:type="spellEnd"/>
       <w:r>
         <w:rPr>
           <w:lang w:val="en-AU"/>
@@ -1341,6 +1622,7 @@
           <w:lang w:val="en-AU"/>
         </w:rPr>
       </w:pPr>
+      <w:proofErr w:type="gramStart"/>
       <w:r>
         <w:rPr>
           <w:lang w:val="en-AU"/>
@@ -1351,7 +1633,14 @@
         <w:rPr>
           <w:lang w:val="en-AU"/>
         </w:rPr>
-        <w:t xml:space="preserve"> : Correlation | drop down (Pearson, Spearman, Kendall)</w:t>
+        <w:t xml:space="preserve"> :</w:t>
+      </w:r>
+      <w:proofErr w:type="gramEnd"/>
+      <w:r>
+        <w:rPr>
+          <w:lang w:val="en-AU"/>
+        </w:rPr>
+        <w:t xml:space="preserve"> Correlation | drop down (Pearson, Spearman, Kendall)</w:t>
       </w:r>
       <w:r>
         <w:rPr>
@@ -1384,24 +1673,40 @@
           <w:lang w:val="en-AU"/>
         </w:rPr>
       </w:pPr>
-      <w:r>
-        <w:rPr>
-          <w:lang w:val="en-AU"/>
-        </w:rPr>
-        <w:t>&lt; : Export table | o [Field select or Custom list]</w:t>
-      </w:r>
-    </w:p>
-    <w:p>
-      <w:pPr>
-        <w:rPr>
-          <w:lang w:val="en-AU"/>
-        </w:rPr>
-      </w:pPr>
-      <w:r>
-        <w:rPr>
-          <w:lang w:val="en-AU"/>
-        </w:rPr>
-        <w:t>x : Histogram | drop down (type)</w:t>
+      <w:proofErr w:type="gramStart"/>
+      <w:r>
+        <w:rPr>
+          <w:lang w:val="en-AU"/>
+        </w:rPr>
+        <w:t>&lt; :</w:t>
+      </w:r>
+      <w:proofErr w:type="gramEnd"/>
+      <w:r>
+        <w:rPr>
+          <w:lang w:val="en-AU"/>
+        </w:rPr>
+        <w:t xml:space="preserve"> Export table | o [Field select or Custom list]</w:t>
+      </w:r>
+    </w:p>
+    <w:p>
+      <w:pPr>
+        <w:rPr>
+          <w:lang w:val="en-AU"/>
+        </w:rPr>
+      </w:pPr>
+      <w:proofErr w:type="gramStart"/>
+      <w:r>
+        <w:rPr>
+          <w:lang w:val="en-AU"/>
+        </w:rPr>
+        <w:t>x :</w:t>
+      </w:r>
+      <w:proofErr w:type="gramEnd"/>
+      <w:r>
+        <w:rPr>
+          <w:lang w:val="en-AU"/>
+        </w:rPr>
+        <w:t xml:space="preserve"> Histogram | drop down (type)</w:t>
       </w:r>
       <w:r>
         <w:rPr>
@@ -1522,24 +1827,46 @@
           <w:lang w:val="en-AU"/>
         </w:rPr>
       </w:pPr>
-      <w:r>
-        <w:rPr>
-          <w:lang w:val="en-AU"/>
-        </w:rPr>
-        <w:t>&lt; : Histogram options | text field (bin width), text field (number of bins)… bin and number set each other</w:t>
-      </w:r>
-    </w:p>
-    <w:p>
-      <w:pPr>
-        <w:rPr>
-          <w:lang w:val="en-AU"/>
-        </w:rPr>
-      </w:pPr>
-      <w:r>
-        <w:rPr>
-          <w:lang w:val="en-AU"/>
-        </w:rPr>
-        <w:t xml:space="preserve">x : </w:t>
+      <w:proofErr w:type="gramStart"/>
+      <w:r>
+        <w:rPr>
+          <w:lang w:val="en-AU"/>
+        </w:rPr>
+        <w:t>&lt; :</w:t>
+      </w:r>
+      <w:proofErr w:type="gramEnd"/>
+      <w:r>
+        <w:rPr>
+          <w:lang w:val="en-AU"/>
+        </w:rPr>
+        <w:t xml:space="preserve"> Histogram options | text field (bin width), text field (number of bins)… bin and number set each other</w:t>
+      </w:r>
+      <w:r>
+        <w:rPr>
+          <w:lang w:val="en-AU"/>
+        </w:rPr>
+        <w:t xml:space="preserve"> </w:t>
+      </w:r>
+    </w:p>
+    <w:p>
+      <w:pPr>
+        <w:rPr>
+          <w:lang w:val="en-AU"/>
+        </w:rPr>
+      </w:pPr>
+      <w:proofErr w:type="gramStart"/>
+      <w:r>
+        <w:rPr>
+          <w:lang w:val="en-AU"/>
+        </w:rPr>
+        <w:t>x :</w:t>
+      </w:r>
+      <w:proofErr w:type="gramEnd"/>
+      <w:r>
+        <w:rPr>
+          <w:lang w:val="en-AU"/>
+        </w:rPr>
+        <w:t xml:space="preserve"> </w:t>
       </w:r>
       <w:r>
         <w:rPr>
@@ -1600,11 +1927,19 @@
           <w:lang w:val="en-AU"/>
         </w:rPr>
       </w:pPr>
-      <w:r>
-        <w:rPr>
-          <w:lang w:val="en-AU"/>
-        </w:rPr>
-        <w:t xml:space="preserve">x : Ternary | drop down (field type X), drop down (field X), drop down (field type Y), drop down (field Y), drop down (field type Z), drop down (field Z), check box (heatmap), </w:t>
+      <w:proofErr w:type="gramStart"/>
+      <w:r>
+        <w:rPr>
+          <w:lang w:val="en-AU"/>
+        </w:rPr>
+        <w:t>x :</w:t>
+      </w:r>
+      <w:proofErr w:type="gramEnd"/>
+      <w:r>
+        <w:rPr>
+          <w:lang w:val="en-AU"/>
+        </w:rPr>
+        <w:t xml:space="preserve"> Ternary | drop down (field type X), drop down (field X), drop down (field type Y), drop down (field Y), drop down (field type Z), drop down (field Z), check box (heatmap), </w:t>
       </w:r>
       <w:r>
         <w:rPr>
@@ -1653,24 +1988,40 @@
           <w:lang w:val="en-AU"/>
         </w:rPr>
       </w:pPr>
-      <w:r>
-        <w:rPr>
-          <w:lang w:val="en-AU"/>
-        </w:rPr>
-        <w:t>x : Ternary map | drop down (field type X), drop down (field X), drop down (field type Y), drop down (field Y), drop down (field type Z), drop down (field Z),</w:t>
-      </w:r>
-    </w:p>
-    <w:p>
-      <w:pPr>
-        <w:rPr>
-          <w:lang w:val="en-AU"/>
-        </w:rPr>
-      </w:pPr>
-      <w:r>
-        <w:rPr>
-          <w:lang w:val="en-AU"/>
-        </w:rPr>
-        <w:t xml:space="preserve">x : Compatibility diagram | </w:t>
+      <w:proofErr w:type="gramStart"/>
+      <w:r>
+        <w:rPr>
+          <w:lang w:val="en-AU"/>
+        </w:rPr>
+        <w:t>x :</w:t>
+      </w:r>
+      <w:proofErr w:type="gramEnd"/>
+      <w:r>
+        <w:rPr>
+          <w:lang w:val="en-AU"/>
+        </w:rPr>
+        <w:t xml:space="preserve"> Ternary map | drop down (field type X), drop down (field X), drop down (field type Y), drop down (field Y), drop down (field type Z), drop down (field Z),</w:t>
+      </w:r>
+    </w:p>
+    <w:p>
+      <w:pPr>
+        <w:rPr>
+          <w:lang w:val="en-AU"/>
+        </w:rPr>
+      </w:pPr>
+      <w:proofErr w:type="gramStart"/>
+      <w:r>
+        <w:rPr>
+          <w:lang w:val="en-AU"/>
+        </w:rPr>
+        <w:t>x :</w:t>
+      </w:r>
+      <w:proofErr w:type="gramEnd"/>
+      <w:r>
+        <w:rPr>
+          <w:lang w:val="en-AU"/>
+        </w:rPr>
+        <w:t xml:space="preserve"> Compatibility diagram | </w:t>
       </w:r>
       <w:r>
         <w:rPr>
@@ -1685,11 +2036,19 @@
           <w:lang w:val="en-AU"/>
         </w:rPr>
       </w:pPr>
-      <w:r>
-        <w:rPr>
-          <w:lang w:val="en-AU"/>
-        </w:rPr>
-        <w:t>x : Radar plot |</w:t>
+      <w:proofErr w:type="gramStart"/>
+      <w:r>
+        <w:rPr>
+          <w:lang w:val="en-AU"/>
+        </w:rPr>
+        <w:t>x :</w:t>
+      </w:r>
+      <w:proofErr w:type="gramEnd"/>
+      <w:r>
+        <w:rPr>
+          <w:lang w:val="en-AU"/>
+        </w:rPr>
+        <w:t xml:space="preserve"> Radar plot |</w:t>
       </w:r>
       <w:r>
         <w:rPr>
@@ -1710,12 +2069,20 @@
           <w:lang w:val="en-AU"/>
         </w:rPr>
       </w:pPr>
+      <w:proofErr w:type="gramStart"/>
       <w:r>
         <w:rPr>
           <w:lang w:val="en-AU"/>
         </w:rPr>
         <w:lastRenderedPageBreak/>
-        <w:t xml:space="preserve">x : Basis variance | </w:t>
+        <w:t>x :</w:t>
+      </w:r>
+      <w:proofErr w:type="gramEnd"/>
+      <w:r>
+        <w:rPr>
+          <w:lang w:val="en-AU"/>
+        </w:rPr>
+        <w:t xml:space="preserve"> Basis variance | </w:t>
       </w:r>
       <w:r>
         <w:rPr>
@@ -1750,12 +2117,14 @@
           <w:lang w:val="en-AU"/>
         </w:rPr>
       </w:pPr>
+      <w:proofErr w:type="gramStart"/>
       <w:r>
         <w:rPr>
           <w:lang w:val="en-AU"/>
         </w:rPr>
         <w:t>x :</w:t>
       </w:r>
+      <w:proofErr w:type="gramEnd"/>
       <w:r>
         <w:rPr>
           <w:lang w:val="en-AU"/>
@@ -1795,11 +2164,19 @@
           <w:lang w:val="en-AU"/>
         </w:rPr>
       </w:pPr>
-      <w:r>
-        <w:rPr>
-          <w:lang w:val="en-AU"/>
-        </w:rPr>
-        <w:t xml:space="preserve">&lt; : Basis vectors </w:t>
+      <w:proofErr w:type="gramStart"/>
+      <w:r>
+        <w:rPr>
+          <w:lang w:val="en-AU"/>
+        </w:rPr>
+        <w:t>&lt; :</w:t>
+      </w:r>
+      <w:proofErr w:type="gramEnd"/>
+      <w:r>
+        <w:rPr>
+          <w:lang w:val="en-AU"/>
+        </w:rPr>
+        <w:t xml:space="preserve"> Basis vectors </w:t>
       </w:r>
       <w:r>
         <w:rPr>
@@ -1834,24 +2211,40 @@
           <w:lang w:val="en-AU"/>
         </w:rPr>
       </w:pPr>
-      <w:r>
-        <w:rPr>
-          <w:lang w:val="en-AU"/>
-        </w:rPr>
-        <w:t>&lt; : Regression</w:t>
-      </w:r>
-    </w:p>
-    <w:p>
-      <w:pPr>
-        <w:rPr>
-          <w:lang w:val="en-AU"/>
-        </w:rPr>
-      </w:pPr>
-      <w:r>
-        <w:rPr>
-          <w:lang w:val="en-AU"/>
-        </w:rPr>
-        <w:t xml:space="preserve">x : Cluster performance | drop down (method) </w:t>
+      <w:proofErr w:type="gramStart"/>
+      <w:r>
+        <w:rPr>
+          <w:lang w:val="en-AU"/>
+        </w:rPr>
+        <w:t>&lt; :</w:t>
+      </w:r>
+      <w:proofErr w:type="gramEnd"/>
+      <w:r>
+        <w:rPr>
+          <w:lang w:val="en-AU"/>
+        </w:rPr>
+        <w:t xml:space="preserve"> Regression</w:t>
+      </w:r>
+    </w:p>
+    <w:p>
+      <w:pPr>
+        <w:rPr>
+          <w:lang w:val="en-AU"/>
+        </w:rPr>
+      </w:pPr>
+      <w:proofErr w:type="gramStart"/>
+      <w:r>
+        <w:rPr>
+          <w:lang w:val="en-AU"/>
+        </w:rPr>
+        <w:t>x :</w:t>
+      </w:r>
+      <w:proofErr w:type="gramEnd"/>
+      <w:r>
+        <w:rPr>
+          <w:lang w:val="en-AU"/>
+        </w:rPr>
+        <w:t xml:space="preserve"> Cluster performance | drop down (method) </w:t>
       </w:r>
       <w:r>
         <w:rPr>
@@ -1891,7 +2284,35 @@
         <w:rPr>
           <w:lang w:val="en-AU"/>
         </w:rPr>
-        <w:t>marker, marker size, not color, line width (not color), font</w:t>
+        <w:t xml:space="preserve">marker, marker size, not </w:t>
+      </w:r>
+      <w:proofErr w:type="spellStart"/>
+      <w:r>
+        <w:rPr>
+          <w:lang w:val="en-AU"/>
+        </w:rPr>
+        <w:t>color</w:t>
+      </w:r>
+      <w:proofErr w:type="spellEnd"/>
+      <w:r>
+        <w:rPr>
+          <w:lang w:val="en-AU"/>
+        </w:rPr>
+        <w:t xml:space="preserve">, line width (not </w:t>
+      </w:r>
+      <w:proofErr w:type="spellStart"/>
+      <w:r>
+        <w:rPr>
+          <w:lang w:val="en-AU"/>
+        </w:rPr>
+        <w:t>color</w:t>
+      </w:r>
+      <w:proofErr w:type="spellEnd"/>
+      <w:r>
+        <w:rPr>
+          <w:lang w:val="en-AU"/>
+        </w:rPr>
+        <w:t>), font</w:t>
       </w:r>
       <w:r>
         <w:rPr>
@@ -1930,11 +2351,19 @@
           <w:lang w:val="en-AU"/>
         </w:rPr>
       </w:pPr>
-      <w:r>
-        <w:rPr>
-          <w:lang w:val="en-AU"/>
-        </w:rPr>
-        <w:t>x : Dimensional reduction | drop down (method)</w:t>
+      <w:proofErr w:type="gramStart"/>
+      <w:r>
+        <w:rPr>
+          <w:lang w:val="en-AU"/>
+        </w:rPr>
+        <w:t>x :</w:t>
+      </w:r>
+      <w:proofErr w:type="gramEnd"/>
+      <w:r>
+        <w:rPr>
+          <w:lang w:val="en-AU"/>
+        </w:rPr>
+        <w:t xml:space="preserve"> Dimensional reduction | drop down (method)</w:t>
       </w:r>
       <w:r>
         <w:rPr>
@@ -1961,11 +2390,19 @@
           <w:lang w:val="en-AU"/>
         </w:rPr>
       </w:pPr>
-      <w:r>
-        <w:rPr>
-          <w:lang w:val="en-AU"/>
-        </w:rPr>
-        <w:t>x : Clustering</w:t>
+      <w:proofErr w:type="gramStart"/>
+      <w:r>
+        <w:rPr>
+          <w:lang w:val="en-AU"/>
+        </w:rPr>
+        <w:t>x :</w:t>
+      </w:r>
+      <w:proofErr w:type="gramEnd"/>
+      <w:r>
+        <w:rPr>
+          <w:lang w:val="en-AU"/>
+        </w:rPr>
+        <w:t xml:space="preserve"> Clustering</w:t>
       </w:r>
       <w:r>
         <w:rPr>
@@ -2022,37 +2459,61 @@
           <w:lang w:val="en-AU"/>
         </w:rPr>
       </w:pPr>
-      <w:r>
-        <w:rPr>
-          <w:lang w:val="en-AU"/>
-        </w:rPr>
-        <w:t>&lt; : Seed | text edit (double-click changes seed using random number generator RNG)</w:t>
-      </w:r>
-    </w:p>
-    <w:p>
-      <w:pPr>
-        <w:rPr>
-          <w:lang w:val="en-AU"/>
-        </w:rPr>
-      </w:pPr>
-      <w:r>
-        <w:rPr>
-          <w:lang w:val="en-AU"/>
-        </w:rPr>
-        <w:t>&lt; : Cluster options | (mutator – plugin with advanced options)</w:t>
-      </w:r>
-    </w:p>
-    <w:p>
-      <w:pPr>
-        <w:rPr>
-          <w:lang w:val="en-AU"/>
-        </w:rPr>
-      </w:pPr>
-      <w:r>
-        <w:rPr>
-          <w:lang w:val="en-AU"/>
-        </w:rPr>
-        <w:t>&lt; : PCA preconditioning | text edit (number of basis vectors)</w:t>
+      <w:proofErr w:type="gramStart"/>
+      <w:r>
+        <w:rPr>
+          <w:lang w:val="en-AU"/>
+        </w:rPr>
+        <w:t>&lt; :</w:t>
+      </w:r>
+      <w:proofErr w:type="gramEnd"/>
+      <w:r>
+        <w:rPr>
+          <w:lang w:val="en-AU"/>
+        </w:rPr>
+        <w:t xml:space="preserve"> Seed | text edit (double-click changes seed using random number generator RNG)</w:t>
+      </w:r>
+    </w:p>
+    <w:p>
+      <w:pPr>
+        <w:rPr>
+          <w:lang w:val="en-AU"/>
+        </w:rPr>
+      </w:pPr>
+      <w:proofErr w:type="gramStart"/>
+      <w:r>
+        <w:rPr>
+          <w:lang w:val="en-AU"/>
+        </w:rPr>
+        <w:t>&lt; :</w:t>
+      </w:r>
+      <w:proofErr w:type="gramEnd"/>
+      <w:r>
+        <w:rPr>
+          <w:lang w:val="en-AU"/>
+        </w:rPr>
+        <w:t xml:space="preserve"> Cluster options | (mutator – plugin with advanced options)</w:t>
+      </w:r>
+    </w:p>
+    <w:p>
+      <w:pPr>
+        <w:rPr>
+          <w:lang w:val="en-AU"/>
+        </w:rPr>
+      </w:pPr>
+      <w:proofErr w:type="gramStart"/>
+      <w:r>
+        <w:rPr>
+          <w:lang w:val="en-AU"/>
+        </w:rPr>
+        <w:t>&lt; :</w:t>
+      </w:r>
+      <w:proofErr w:type="gramEnd"/>
+      <w:r>
+        <w:rPr>
+          <w:lang w:val="en-AU"/>
+        </w:rPr>
+        <w:t xml:space="preserve"> PCA preconditioning | text edit (number of basis vectors)</w:t>
       </w:r>
     </w:p>
     <w:p>
@@ -2088,12 +2549,21 @@
           <w:lang w:val="en-AU"/>
         </w:rPr>
       </w:pPr>
+      <w:proofErr w:type="gramStart"/>
       <w:r>
         <w:rPr>
           <w:color w:val="FF0000"/>
           <w:lang w:val="en-AU"/>
         </w:rPr>
-        <w:t>x : Load polygon(s) | drop down (polygon name)… (multiple drop downs using mutator block – plugin)</w:t>
+        <w:t>x :</w:t>
+      </w:r>
+      <w:proofErr w:type="gramEnd"/>
+      <w:r>
+        <w:rPr>
+          <w:color w:val="FF0000"/>
+          <w:lang w:val="en-AU"/>
+        </w:rPr>
+        <w:t xml:space="preserve"> Load polygon(s) | drop down (polygon name)… (multiple drop downs using mutator block – plugin)</w:t>
       </w:r>
     </w:p>
     <w:p>
@@ -2183,11 +2653,19 @@
           <w:lang w:val="en-AU"/>
         </w:rPr>
       </w:pPr>
-      <w:r>
-        <w:rPr>
-          <w:lang w:val="en-AU"/>
-        </w:rPr>
-        <w:t>&lt; : Modify style | (dynamic connection block - plugin) with internal connections</w:t>
+      <w:proofErr w:type="gramStart"/>
+      <w:r>
+        <w:rPr>
+          <w:lang w:val="en-AU"/>
+        </w:rPr>
+        <w:t>&lt; :</w:t>
+      </w:r>
+      <w:proofErr w:type="gramEnd"/>
+      <w:r>
+        <w:rPr>
+          <w:lang w:val="en-AU"/>
+        </w:rPr>
+        <w:t xml:space="preserve"> Modify style | (dynamic connection block - plugin) with internal connections</w:t>
       </w:r>
       <w:r>
         <w:rPr>
@@ -2223,11 +2701,19 @@
           <w:lang w:val="en-AU"/>
         </w:rPr>
       </w:pPr>
-      <w:r>
-        <w:rPr>
-          <w:lang w:val="en-AU"/>
-        </w:rPr>
-        <w:t>&lt; : X Axis</w:t>
+      <w:proofErr w:type="gramStart"/>
+      <w:r>
+        <w:rPr>
+          <w:lang w:val="en-AU"/>
+        </w:rPr>
+        <w:t>&lt; :</w:t>
+      </w:r>
+      <w:proofErr w:type="gramEnd"/>
+      <w:r>
+        <w:rPr>
+          <w:lang w:val="en-AU"/>
+        </w:rPr>
+        <w:t xml:space="preserve"> X Axis</w:t>
       </w:r>
       <w:r>
         <w:rPr>
@@ -2269,12 +2755,20 @@
           <w:lang w:val="en-AU"/>
         </w:rPr>
       </w:pPr>
+      <w:proofErr w:type="gramStart"/>
       <w:r>
         <w:rPr>
           <w:lang w:val="en-AU"/>
         </w:rPr>
         <w:lastRenderedPageBreak/>
-        <w:t>&lt; : Y Axis | text edit (label), text edit (lower bound), text edit (upper bound), drop down (scale)</w:t>
+        <w:t>&lt; :</w:t>
+      </w:r>
+      <w:proofErr w:type="gramEnd"/>
+      <w:r>
+        <w:rPr>
+          <w:lang w:val="en-AU"/>
+        </w:rPr>
+        <w:t xml:space="preserve"> Y Axis | text edit (label), text edit (lower bound), text edit (upper bound), drop down (scale)</w:t>
       </w:r>
       <w:r>
         <w:rPr>
@@ -2307,29 +2801,22 @@
     <w:p>
       <w:pPr>
         <w:rPr>
-          <w:color w:val="FF0000"/>
-          <w:lang w:val="en-AU"/>
-        </w:rPr>
-      </w:pPr>
-      <w:r>
-        <w:rPr>
-          <w:color w:val="FF0000"/>
-          <w:lang w:val="en-AU"/>
-        </w:rPr>
-        <w:t>X axis and Y axis limits are not updated correctly when value changed.</w:t>
-      </w:r>
-    </w:p>
-    <w:p>
-      <w:pPr>
-        <w:rPr>
-          <w:lang w:val="en-AU"/>
-        </w:rPr>
-      </w:pPr>
-      <w:r>
-        <w:rPr>
-          <w:lang w:val="en-AU"/>
-        </w:rPr>
-        <w:t>&lt; : Z Axis | text edit (label), text edit (lower bound), text edit (upper bound), drop down (scale)</w:t>
+          <w:lang w:val="en-AU"/>
+        </w:rPr>
+      </w:pPr>
+      <w:proofErr w:type="gramStart"/>
+      <w:r>
+        <w:rPr>
+          <w:lang w:val="en-AU"/>
+        </w:rPr>
+        <w:t>&lt; :</w:t>
+      </w:r>
+      <w:proofErr w:type="gramEnd"/>
+      <w:r>
+        <w:rPr>
+          <w:lang w:val="en-AU"/>
+        </w:rPr>
+        <w:t xml:space="preserve"> Z Axis | text edit (label), text edit (lower bound), text edit (upper bound), drop down (scale)</w:t>
       </w:r>
       <w:r>
         <w:rPr>
@@ -2365,11 +2852,19 @@
           <w:lang w:val="en-AU"/>
         </w:rPr>
       </w:pPr>
-      <w:r>
-        <w:rPr>
-          <w:lang w:val="en-AU"/>
-        </w:rPr>
-        <w:t>&lt; : C Axis | text edit (label), text edit (lower bound), text edit (upper bound), drop down (scale)</w:t>
+      <w:proofErr w:type="gramStart"/>
+      <w:r>
+        <w:rPr>
+          <w:lang w:val="en-AU"/>
+        </w:rPr>
+        <w:t>&lt; :</w:t>
+      </w:r>
+      <w:proofErr w:type="gramEnd"/>
+      <w:r>
+        <w:rPr>
+          <w:lang w:val="en-AU"/>
+        </w:rPr>
+        <w:t xml:space="preserve"> C Axis | text edit (label), text edit (lower bound), text edit (upper bound), drop down (scale)</w:t>
       </w:r>
       <w:r>
         <w:rPr>
@@ -2405,11 +2900,19 @@
           <w:lang w:val="en-AU"/>
         </w:rPr>
       </w:pPr>
-      <w:r>
-        <w:rPr>
-          <w:lang w:val="en-AU"/>
-        </w:rPr>
-        <w:t>&lt; : Tick direction | drop down (none, in, out)</w:t>
+      <w:proofErr w:type="gramStart"/>
+      <w:r>
+        <w:rPr>
+          <w:lang w:val="en-AU"/>
+        </w:rPr>
+        <w:t>&lt; :</w:t>
+      </w:r>
+      <w:proofErr w:type="gramEnd"/>
+      <w:r>
+        <w:rPr>
+          <w:lang w:val="en-AU"/>
+        </w:rPr>
+        <w:t xml:space="preserve"> Tick direction | drop down (none, in, out)</w:t>
       </w:r>
       <w:r>
         <w:rPr>
@@ -2445,11 +2948,19 @@
           <w:lang w:val="en-AU"/>
         </w:rPr>
       </w:pPr>
-      <w:r>
-        <w:rPr>
-          <w:lang w:val="en-AU"/>
-        </w:rPr>
-        <w:t>&lt; : Aspect ratio | text edit (numeric value, default = 1.62 for most plots, 1 for most others)</w:t>
+      <w:proofErr w:type="gramStart"/>
+      <w:r>
+        <w:rPr>
+          <w:lang w:val="en-AU"/>
+        </w:rPr>
+        <w:t>&lt; :</w:t>
+      </w:r>
+      <w:proofErr w:type="gramEnd"/>
+      <w:r>
+        <w:rPr>
+          <w:lang w:val="en-AU"/>
+        </w:rPr>
+        <w:t xml:space="preserve"> Aspect ratio | text edit (numeric value, default = 1.62 for most plots, 1 for most others)</w:t>
       </w:r>
       <w:r>
         <w:rPr>
@@ -2485,11 +2996,19 @@
           <w:lang w:val="en-AU"/>
         </w:rPr>
       </w:pPr>
-      <w:r>
-        <w:rPr>
-          <w:lang w:val="en-AU"/>
-        </w:rPr>
-        <w:t xml:space="preserve">&lt; : Add scale | </w:t>
+      <w:proofErr w:type="gramStart"/>
+      <w:r>
+        <w:rPr>
+          <w:lang w:val="en-AU"/>
+        </w:rPr>
+        <w:t>&lt; :</w:t>
+      </w:r>
+      <w:proofErr w:type="gramEnd"/>
+      <w:r>
+        <w:rPr>
+          <w:lang w:val="en-AU"/>
+        </w:rPr>
+        <w:t xml:space="preserve"> Add scale | </w:t>
       </w:r>
       <w:r>
         <w:rPr>
@@ -2501,13 +3020,27 @@
         <w:rPr>
           <w:lang w:val="en-AU"/>
         </w:rPr>
-        <w:t>[C</w:t>
-      </w:r>
-      <w:r>
-        <w:rPr>
-          <w:lang w:val="en-AU"/>
-        </w:rPr>
-        <w:t>olor select</w:t>
+        <w:t>[</w:t>
+      </w:r>
+      <w:proofErr w:type="spellStart"/>
+      <w:r>
+        <w:rPr>
+          <w:lang w:val="en-AU"/>
+        </w:rPr>
+        <w:t>C</w:t>
+      </w:r>
+      <w:r>
+        <w:rPr>
+          <w:lang w:val="en-AU"/>
+        </w:rPr>
+        <w:t>olor</w:t>
+      </w:r>
+      <w:proofErr w:type="spellEnd"/>
+      <w:r>
+        <w:rPr>
+          <w:lang w:val="en-AU"/>
+        </w:rPr>
+        <w:t xml:space="preserve"> select</w:t>
       </w:r>
       <w:r>
         <w:rPr>
@@ -2579,11 +3112,19 @@
           <w:lang w:val="en-AU"/>
         </w:rPr>
       </w:pPr>
-      <w:r>
-        <w:rPr>
-          <w:lang w:val="en-AU"/>
-        </w:rPr>
-        <w:t xml:space="preserve">&lt; : Marker properties | </w:t>
+      <w:proofErr w:type="gramStart"/>
+      <w:r>
+        <w:rPr>
+          <w:lang w:val="en-AU"/>
+        </w:rPr>
+        <w:t>&lt; :</w:t>
+      </w:r>
+      <w:proofErr w:type="gramEnd"/>
+      <w:r>
+        <w:rPr>
+          <w:lang w:val="en-AU"/>
+        </w:rPr>
+        <w:t xml:space="preserve"> Marker properties | </w:t>
       </w:r>
       <w:r>
         <w:rPr>
@@ -2601,7 +3142,21 @@
         <w:rPr>
           <w:lang w:val="en-AU"/>
         </w:rPr>
-        <w:t xml:space="preserve"> [Color select]</w:t>
+        <w:t xml:space="preserve"> [</w:t>
+      </w:r>
+      <w:proofErr w:type="spellStart"/>
+      <w:r>
+        <w:rPr>
+          <w:lang w:val="en-AU"/>
+        </w:rPr>
+        <w:t>Color</w:t>
+      </w:r>
+      <w:proofErr w:type="spellEnd"/>
+      <w:r>
+        <w:rPr>
+          <w:lang w:val="en-AU"/>
+        </w:rPr>
+        <w:t xml:space="preserve"> select]</w:t>
       </w:r>
       <w:r>
         <w:rPr>
@@ -2628,11 +3183,19 @@
           <w:lang w:val="en-AU"/>
         </w:rPr>
       </w:pPr>
-      <w:r>
-        <w:rPr>
-          <w:lang w:val="en-AU"/>
-        </w:rPr>
-        <w:t>&lt; : Line properties | text edit (size, float)</w:t>
+      <w:proofErr w:type="gramStart"/>
+      <w:r>
+        <w:rPr>
+          <w:lang w:val="en-AU"/>
+        </w:rPr>
+        <w:t>&lt; :</w:t>
+      </w:r>
+      <w:proofErr w:type="gramEnd"/>
+      <w:r>
+        <w:rPr>
+          <w:lang w:val="en-AU"/>
+        </w:rPr>
+        <w:t xml:space="preserve"> Line properties | text edit (size, float)</w:t>
       </w:r>
       <w:r>
         <w:rPr>
@@ -2668,11 +3231,47 @@
           <w:lang w:val="en-AU"/>
         </w:rPr>
       </w:pPr>
-      <w:r>
-        <w:rPr>
-          <w:lang w:val="en-AU"/>
-        </w:rPr>
-        <w:t>&lt; : Color select | color tool</w:t>
+      <w:proofErr w:type="gramStart"/>
+      <w:r>
+        <w:rPr>
+          <w:lang w:val="en-AU"/>
+        </w:rPr>
+        <w:t>&lt; :</w:t>
+      </w:r>
+      <w:proofErr w:type="gramEnd"/>
+      <w:r>
+        <w:rPr>
+          <w:lang w:val="en-AU"/>
+        </w:rPr>
+        <w:t xml:space="preserve"> </w:t>
+      </w:r>
+      <w:proofErr w:type="spellStart"/>
+      <w:r>
+        <w:rPr>
+          <w:lang w:val="en-AU"/>
+        </w:rPr>
+        <w:t>Color</w:t>
+      </w:r>
+      <w:proofErr w:type="spellEnd"/>
+      <w:r>
+        <w:rPr>
+          <w:lang w:val="en-AU"/>
+        </w:rPr>
+        <w:t xml:space="preserve"> select | </w:t>
+      </w:r>
+      <w:proofErr w:type="spellStart"/>
+      <w:r>
+        <w:rPr>
+          <w:lang w:val="en-AU"/>
+        </w:rPr>
+        <w:t>color</w:t>
+      </w:r>
+      <w:proofErr w:type="spellEnd"/>
+      <w:r>
+        <w:rPr>
+          <w:lang w:val="en-AU"/>
+        </w:rPr>
+        <w:t xml:space="preserve"> tool</w:t>
       </w:r>
       <w:r>
         <w:rPr>
@@ -2708,11 +3307,33 @@
           <w:lang w:val="en-AU"/>
         </w:rPr>
       </w:pPr>
-      <w:r>
-        <w:rPr>
-          <w:lang w:val="en-AU"/>
-        </w:rPr>
-        <w:t>&lt; : Color field | drop down (field type), drop down (field)</w:t>
+      <w:proofErr w:type="gramStart"/>
+      <w:r>
+        <w:rPr>
+          <w:lang w:val="en-AU"/>
+        </w:rPr>
+        <w:t>&lt; :</w:t>
+      </w:r>
+      <w:proofErr w:type="gramEnd"/>
+      <w:r>
+        <w:rPr>
+          <w:lang w:val="en-AU"/>
+        </w:rPr>
+        <w:t xml:space="preserve"> </w:t>
+      </w:r>
+      <w:proofErr w:type="spellStart"/>
+      <w:r>
+        <w:rPr>
+          <w:lang w:val="en-AU"/>
+        </w:rPr>
+        <w:t>Color</w:t>
+      </w:r>
+      <w:proofErr w:type="spellEnd"/>
+      <w:r>
+        <w:rPr>
+          <w:lang w:val="en-AU"/>
+        </w:rPr>
+        <w:t xml:space="preserve"> field | drop down (field type), drop down (field)</w:t>
       </w:r>
       <w:r>
         <w:rPr>
@@ -2748,11 +3369,19 @@
           <w:lang w:val="en-AU"/>
         </w:rPr>
       </w:pPr>
-      <w:r>
-        <w:rPr>
-          <w:lang w:val="en-AU"/>
-        </w:rPr>
-        <w:t>&lt; : Colormap</w:t>
+      <w:proofErr w:type="gramStart"/>
+      <w:r>
+        <w:rPr>
+          <w:lang w:val="en-AU"/>
+        </w:rPr>
+        <w:t>&lt; :</w:t>
+      </w:r>
+      <w:proofErr w:type="gramEnd"/>
+      <w:r>
+        <w:rPr>
+          <w:lang w:val="en-AU"/>
+        </w:rPr>
+        <w:t xml:space="preserve"> Colormap</w:t>
       </w:r>
       <w:r>
         <w:rPr>
@@ -2800,11 +3429,19 @@
           <w:lang w:val="en-AU"/>
         </w:rPr>
       </w:pPr>
-      <w:r>
-        <w:rPr>
-          <w:lang w:val="en-AU"/>
-        </w:rPr>
-        <w:t xml:space="preserve">&lt; : </w:t>
+      <w:proofErr w:type="gramStart"/>
+      <w:r>
+        <w:rPr>
+          <w:lang w:val="en-AU"/>
+        </w:rPr>
+        <w:t>&lt; :</w:t>
+      </w:r>
+      <w:proofErr w:type="gramEnd"/>
+      <w:r>
+        <w:rPr>
+          <w:lang w:val="en-AU"/>
+        </w:rPr>
+        <w:t xml:space="preserve"> </w:t>
       </w:r>
       <w:r>
         <w:rPr>
@@ -2858,11 +3495,19 @@
           <w:lang w:val="en-AU"/>
         </w:rPr>
       </w:pPr>
-      <w:r>
-        <w:rPr>
-          <w:lang w:val="en-AU"/>
-        </w:rPr>
-        <w:t>&lt; : Show mass</w:t>
+      <w:proofErr w:type="gramStart"/>
+      <w:r>
+        <w:rPr>
+          <w:lang w:val="en-AU"/>
+        </w:rPr>
+        <w:t>&lt; :</w:t>
+      </w:r>
+      <w:proofErr w:type="gramEnd"/>
+      <w:r>
+        <w:rPr>
+          <w:lang w:val="en-AU"/>
+        </w:rPr>
+        <w:t xml:space="preserve"> Show mass</w:t>
       </w:r>
       <w:r>
         <w:rPr>
@@ -2904,11 +3549,33 @@
           <w:lang w:val="en-AU"/>
         </w:rPr>
       </w:pPr>
-      <w:r>
-        <w:rPr>
-          <w:lang w:val="en-AU"/>
-        </w:rPr>
-        <w:t>&lt; : Color by cluster</w:t>
+      <w:proofErr w:type="gramStart"/>
+      <w:r>
+        <w:rPr>
+          <w:lang w:val="en-AU"/>
+        </w:rPr>
+        <w:t>&lt; :</w:t>
+      </w:r>
+      <w:proofErr w:type="gramEnd"/>
+      <w:r>
+        <w:rPr>
+          <w:lang w:val="en-AU"/>
+        </w:rPr>
+        <w:t xml:space="preserve"> </w:t>
+      </w:r>
+      <w:proofErr w:type="spellStart"/>
+      <w:r>
+        <w:rPr>
+          <w:lang w:val="en-AU"/>
+        </w:rPr>
+        <w:t>Color</w:t>
+      </w:r>
+      <w:proofErr w:type="spellEnd"/>
+      <w:r>
+        <w:rPr>
+          <w:lang w:val="en-AU"/>
+        </w:rPr>
+        <w:t xml:space="preserve"> by cluster</w:t>
       </w:r>
       <w:r>
         <w:rPr>

</xml_diff>

<commit_message>
create correlation analysis WIP
</commit_message>
<xml_diff>
--- a/LaME_blockly_design.docx
+++ b/LaME_blockly_design.docx
@@ -327,19 +327,11 @@
           <w:lang w:val="en-AU"/>
         </w:rPr>
       </w:pPr>
-      <w:proofErr w:type="gramStart"/>
-      <w:r>
-        <w:rPr>
-          <w:lang w:val="en-AU"/>
-        </w:rPr>
-        <w:t>x :</w:t>
-      </w:r>
-      <w:proofErr w:type="gramEnd"/>
-      <w:r>
-        <w:rPr>
-          <w:lang w:val="en-AU"/>
-        </w:rPr>
-        <w:t xml:space="preserve"> Display figures | checkbox + opens a window that displays canvases, pauses for user input, then continues.  Controls to figure UI, [continue, continues workflow], [stop, ends workflow], [skip save, does not save current plot]</w:t>
+      <w:r>
+        <w:rPr>
+          <w:lang w:val="en-AU"/>
+        </w:rPr>
+        <w:t>x : Display figures | checkbox + opens a window that displays canvases, pauses for user input, then continues.  Controls to figure UI, [continue, continues workflow], [stop, ends workflow], [skip save, does not save current plot]</w:t>
       </w:r>
     </w:p>
     <w:p>
@@ -353,19 +345,11 @@
           <w:lang w:val="en-AU"/>
         </w:rPr>
       </w:pPr>
-      <w:proofErr w:type="gramStart"/>
-      <w:r>
-        <w:rPr>
-          <w:lang w:val="en-AU"/>
-        </w:rPr>
-        <w:t>x :</w:t>
-      </w:r>
-      <w:proofErr w:type="gramEnd"/>
-      <w:r>
-        <w:rPr>
-          <w:lang w:val="en-AU"/>
-        </w:rPr>
-        <w:t xml:space="preserve"> Add figures to plot selector | checkbox</w:t>
+      <w:r>
+        <w:rPr>
+          <w:lang w:val="en-AU"/>
+        </w:rPr>
+        <w:t>x : Add figures to plot selector | checkbox</w:t>
       </w:r>
     </w:p>
     <w:p>
@@ -391,19 +375,11 @@
           <w:lang w:val="en-AU"/>
         </w:rPr>
       </w:pPr>
-      <w:proofErr w:type="gramStart"/>
-      <w:r>
-        <w:rPr>
-          <w:lang w:val="en-AU"/>
-        </w:rPr>
-        <w:t>x :</w:t>
-      </w:r>
-      <w:proofErr w:type="gramEnd"/>
-      <w:r>
-        <w:rPr>
-          <w:lang w:val="en-AU"/>
-        </w:rPr>
-        <w:t xml:space="preserve"> batch samples for analysis</w:t>
+      <w:r>
+        <w:rPr>
+          <w:lang w:val="en-AU"/>
+        </w:rPr>
+        <w:t>x : batch samples for analysis</w:t>
       </w:r>
     </w:p>
     <w:p>
@@ -452,23 +428,13 @@
           <w:lang w:val="en-AU"/>
         </w:rPr>
       </w:pPr>
-      <w:proofErr w:type="gramStart"/>
       <w:r>
         <w:rPr>
           <w:i/>
           <w:iCs/>
           <w:lang w:val="en-AU"/>
         </w:rPr>
-        <w:t>v :</w:t>
-      </w:r>
-      <w:proofErr w:type="gramEnd"/>
-      <w:r>
-        <w:rPr>
-          <w:i/>
-          <w:iCs/>
-          <w:lang w:val="en-AU"/>
-        </w:rPr>
-        <w:t xml:space="preserve"> Load directory | text field (directory name) + runs file browser</w:t>
+        <w:t>v : Load directory | text field (directory name) + runs file browser</w:t>
       </w:r>
       <w:r>
         <w:rPr>
@@ -519,19 +485,11 @@
           <w:lang w:val="en-AU"/>
         </w:rPr>
       </w:pPr>
-      <w:proofErr w:type="gramStart"/>
-      <w:r>
-        <w:rPr>
-          <w:lang w:val="en-AU"/>
-        </w:rPr>
-        <w:t>x :</w:t>
-      </w:r>
-      <w:proofErr w:type="gramEnd"/>
-      <w:r>
-        <w:rPr>
-          <w:lang w:val="en-AU"/>
-        </w:rPr>
-        <w:t xml:space="preserve"> Load sample | text field (sample name) + runs file browser</w:t>
+      <w:r>
+        <w:rPr>
+          <w:lang w:val="en-AU"/>
+        </w:rPr>
+        <w:t>x : Load sample | text field (sample name) + runs file browser</w:t>
       </w:r>
       <w:r>
         <w:rPr>
@@ -562,19 +520,11 @@
           <w:lang w:val="en-AU"/>
         </w:rPr>
       </w:pPr>
-      <w:proofErr w:type="gramStart"/>
-      <w:r>
-        <w:rPr>
-          <w:lang w:val="en-AU"/>
-        </w:rPr>
-        <w:t>&lt; :</w:t>
-      </w:r>
-      <w:proofErr w:type="gramEnd"/>
-      <w:r>
-        <w:rPr>
-          <w:lang w:val="en-AU"/>
-        </w:rPr>
-        <w:t xml:space="preserve"> Export figure data | text field (filename) + runs file browser</w:t>
+      <w:r>
+        <w:rPr>
+          <w:lang w:val="en-AU"/>
+        </w:rPr>
+        <w:t>&lt; : Export figure data | text field (filename) + runs file browser</w:t>
       </w:r>
       <w:r>
         <w:rPr>
@@ -596,23 +546,13 @@
           <w:lang w:val="en-AU"/>
         </w:rPr>
       </w:pPr>
-      <w:proofErr w:type="gramStart"/>
       <w:r>
         <w:rPr>
           <w:i/>
           <w:iCs/>
           <w:lang w:val="en-AU"/>
         </w:rPr>
-        <w:t>C :</w:t>
-      </w:r>
-      <w:proofErr w:type="gramEnd"/>
-      <w:r>
-        <w:rPr>
-          <w:i/>
-          <w:iCs/>
-          <w:lang w:val="en-AU"/>
-        </w:rPr>
-        <w:t xml:space="preserve"> loop over samples</w:t>
+        <w:t>C : loop over samples</w:t>
       </w:r>
       <w:r>
         <w:rPr>
@@ -663,20 +603,12 @@
           <w:lang w:val="en-AU"/>
         </w:rPr>
       </w:pPr>
-      <w:proofErr w:type="gramStart"/>
       <w:r>
         <w:rPr>
           <w:lang w:val="en-AU"/>
         </w:rPr>
         <w:lastRenderedPageBreak/>
-        <w:t>C :</w:t>
-      </w:r>
-      <w:proofErr w:type="gramEnd"/>
-      <w:r>
-        <w:rPr>
-          <w:lang w:val="en-AU"/>
-        </w:rPr>
-        <w:t xml:space="preserve"> loop over fields | drop down (field type select)</w:t>
+        <w:t>C : loop over fields | drop down (field type select)</w:t>
       </w:r>
       <w:r>
         <w:rPr>
@@ -779,19 +711,11 @@
           <w:lang w:val="en-AU"/>
         </w:rPr>
       </w:pPr>
-      <w:proofErr w:type="gramStart"/>
-      <w:r>
-        <w:rPr>
-          <w:lang w:val="en-AU"/>
-        </w:rPr>
-        <w:t>C :</w:t>
-      </w:r>
-      <w:proofErr w:type="gramEnd"/>
-      <w:r>
-        <w:rPr>
-          <w:lang w:val="en-AU"/>
-        </w:rPr>
-        <w:t xml:space="preserve"> global analysis? (batch processing) … e.g. clustering, </w:t>
+      <w:r>
+        <w:rPr>
+          <w:lang w:val="en-AU"/>
+        </w:rPr>
+        <w:t xml:space="preserve">C : global analysis? (batch processing) … e.g. clustering, </w:t>
       </w:r>
       <w:proofErr w:type="spellStart"/>
       <w:r>
@@ -825,19 +749,11 @@
           <w:lang w:val="en-AU"/>
         </w:rPr>
       </w:pPr>
-      <w:proofErr w:type="gramStart"/>
-      <w:r>
-        <w:rPr>
-          <w:lang w:val="en-AU"/>
-        </w:rPr>
-        <w:t>&lt; :</w:t>
-      </w:r>
-      <w:proofErr w:type="gramEnd"/>
-      <w:r>
-        <w:rPr>
-          <w:lang w:val="en-AU"/>
-        </w:rPr>
-        <w:t xml:space="preserve"> subsample data | drop down (method), text field (number of samples, or fraction?)</w:t>
+      <w:r>
+        <w:rPr>
+          <w:lang w:val="en-AU"/>
+        </w:rPr>
+        <w:t>&lt; : subsample data | drop down (method), text field (number of samples, or fraction?)</w:t>
       </w:r>
     </w:p>
     <w:p>
@@ -870,19 +786,11 @@
           <w:lang w:val="en-AU"/>
         </w:rPr>
       </w:pPr>
-      <w:proofErr w:type="gramStart"/>
-      <w:r>
-        <w:rPr>
-          <w:lang w:val="en-AU"/>
-        </w:rPr>
-        <w:t>x :</w:t>
-      </w:r>
-      <w:proofErr w:type="gramEnd"/>
-      <w:r>
-        <w:rPr>
-          <w:lang w:val="en-AU"/>
-        </w:rPr>
-        <w:t xml:space="preserve"> Analyte select tool | drop down (saved list of analytes) + opens analyte select dialog… includes data scaling</w:t>
+      <w:r>
+        <w:rPr>
+          <w:lang w:val="en-AU"/>
+        </w:rPr>
+        <w:t>x : Analyte select tool | drop down (saved list of analytes) + opens analyte select dialog… includes data scaling</w:t>
       </w:r>
       <w:r>
         <w:rPr>
@@ -912,23 +820,13 @@
           <w:lang w:val="en-AU"/>
         </w:rPr>
       </w:pPr>
-      <w:proofErr w:type="gramStart"/>
       <w:r>
         <w:rPr>
           <w:i/>
           <w:iCs/>
           <w:lang w:val="en-AU"/>
         </w:rPr>
-        <w:t>x :</w:t>
-      </w:r>
-      <w:proofErr w:type="gramEnd"/>
-      <w:r>
-        <w:rPr>
-          <w:i/>
-          <w:iCs/>
-          <w:lang w:val="en-AU"/>
-        </w:rPr>
-        <w:t xml:space="preserve"> Reference value | drop down (list of reference chemistries)</w:t>
+        <w:t>x : Reference value | drop down (list of reference chemistries)</w:t>
       </w:r>
       <w:r>
         <w:rPr>
@@ -967,42 +865,25 @@
           <w:lang w:val="en-AU"/>
         </w:rPr>
       </w:pPr>
-      <w:proofErr w:type="gramStart"/>
       <w:r>
         <w:rPr>
           <w:strike/>
           <w:lang w:val="en-AU"/>
         </w:rPr>
-        <w:t>x :</w:t>
-      </w:r>
-      <w:proofErr w:type="gramEnd"/>
-      <w:r>
-        <w:rPr>
-          <w:strike/>
-          <w:lang w:val="en-AU"/>
-        </w:rPr>
-        <w:t xml:space="preserve"> Data scaling | drop down (linear, log, logit)</w:t>
-      </w:r>
-    </w:p>
-    <w:p>
-      <w:pPr>
-        <w:rPr>
-          <w:lang w:val="en-AU"/>
-        </w:rPr>
-      </w:pPr>
-      <w:proofErr w:type="gramStart"/>
-      <w:r>
-        <w:rPr>
-          <w:lang w:val="en-AU"/>
-        </w:rPr>
-        <w:t>&lt; :</w:t>
-      </w:r>
-      <w:proofErr w:type="gramEnd"/>
-      <w:r>
-        <w:rPr>
-          <w:lang w:val="en-AU"/>
-        </w:rPr>
-        <w:t xml:space="preserve"> Change pixel dimensions [Sample properties] | text field (dx), text field (</w:t>
+        <w:t>x : Data scaling | drop down (linear, log, logit)</w:t>
+      </w:r>
+    </w:p>
+    <w:p>
+      <w:pPr>
+        <w:rPr>
+          <w:lang w:val="en-AU"/>
+        </w:rPr>
+      </w:pPr>
+      <w:r>
+        <w:rPr>
+          <w:lang w:val="en-AU"/>
+        </w:rPr>
+        <w:t>&lt; : Change pixel dimensions [Sample properties] | text field (dx), text field (</w:t>
       </w:r>
       <w:proofErr w:type="spellStart"/>
       <w:r>
@@ -1068,19 +949,11 @@
           <w:lang w:val="en-AU"/>
         </w:rPr>
       </w:pPr>
-      <w:proofErr w:type="gramStart"/>
-      <w:r>
-        <w:rPr>
-          <w:lang w:val="en-AU"/>
-        </w:rPr>
-        <w:t>&lt; :</w:t>
-      </w:r>
-      <w:proofErr w:type="gramEnd"/>
-      <w:r>
-        <w:rPr>
-          <w:lang w:val="en-AU"/>
-        </w:rPr>
-        <w:t xml:space="preserve"> Swap pixel dimension dx/</w:t>
+      <w:r>
+        <w:rPr>
+          <w:lang w:val="en-AU"/>
+        </w:rPr>
+        <w:t>&lt; : Swap pixel dimension dx/</w:t>
       </w:r>
       <w:proofErr w:type="spellStart"/>
       <w:r>
@@ -1132,21 +1005,12 @@
           <w:lang w:val="en-AU"/>
         </w:rPr>
       </w:pPr>
-      <w:proofErr w:type="gramStart"/>
       <w:r>
         <w:rPr>
           <w:strike/>
           <w:lang w:val="en-AU"/>
         </w:rPr>
-        <w:t>&lt; :</w:t>
-      </w:r>
-      <w:proofErr w:type="gramEnd"/>
-      <w:r>
-        <w:rPr>
-          <w:strike/>
-          <w:lang w:val="en-AU"/>
-        </w:rPr>
-        <w:t xml:space="preserve"> Swap pixel resolution dx/</w:t>
+        <w:t>&lt; : Swap pixel resolution dx/</w:t>
       </w:r>
       <w:proofErr w:type="spellStart"/>
       <w:r>
@@ -1187,19 +1051,11 @@
           <w:lang w:val="en-AU"/>
         </w:rPr>
       </w:pPr>
-      <w:proofErr w:type="gramStart"/>
-      <w:r>
-        <w:rPr>
-          <w:lang w:val="en-AU"/>
-        </w:rPr>
-        <w:t>&lt; :</w:t>
-      </w:r>
-      <w:proofErr w:type="gramEnd"/>
-      <w:r>
-        <w:rPr>
-          <w:lang w:val="en-AU"/>
-        </w:rPr>
-        <w:t xml:space="preserve"> Swap XY [Sample properties]</w:t>
+      <w:r>
+        <w:rPr>
+          <w:lang w:val="en-AU"/>
+        </w:rPr>
+        <w:t>&lt; : Swap XY [Sample properties]</w:t>
       </w:r>
       <w:r>
         <w:rPr>
@@ -1214,19 +1070,11 @@
           <w:lang w:val="en-AU"/>
         </w:rPr>
       </w:pPr>
-      <w:proofErr w:type="gramStart"/>
-      <w:r>
-        <w:rPr>
-          <w:lang w:val="en-AU"/>
-        </w:rPr>
-        <w:t>x :</w:t>
-      </w:r>
-      <w:proofErr w:type="gramEnd"/>
-      <w:r>
-        <w:rPr>
-          <w:lang w:val="en-AU"/>
-        </w:rPr>
-        <w:t xml:space="preserve"> Outlier method | o [Field select or </w:t>
+      <w:r>
+        <w:rPr>
+          <w:lang w:val="en-AU"/>
+        </w:rPr>
+        <w:t xml:space="preserve">x : Outlier method | o [Field select or </w:t>
       </w:r>
       <w:r>
         <w:rPr>
@@ -1277,19 +1125,11 @@
           <w:lang w:val="en-AU"/>
         </w:rPr>
       </w:pPr>
-      <w:proofErr w:type="gramStart"/>
-      <w:r>
-        <w:rPr>
-          <w:lang w:val="en-AU"/>
-        </w:rPr>
-        <w:t>x :</w:t>
-      </w:r>
-      <w:proofErr w:type="gramEnd"/>
-      <w:r>
-        <w:rPr>
-          <w:lang w:val="en-AU"/>
-        </w:rPr>
-        <w:t xml:space="preserve"> Negative method | o [Field select or Custom list], drop down (methods)</w:t>
+      <w:r>
+        <w:rPr>
+          <w:lang w:val="en-AU"/>
+        </w:rPr>
+        <w:t>x : Negative method | o [Field select or Custom list], drop down (methods)</w:t>
       </w:r>
       <w:r>
         <w:rPr>
@@ -1310,19 +1150,11 @@
           <w:lang w:val="en-AU"/>
         </w:rPr>
       </w:pPr>
-      <w:proofErr w:type="gramStart"/>
-      <w:r>
-        <w:rPr>
-          <w:lang w:val="en-AU"/>
-        </w:rPr>
-        <w:t>&lt; :</w:t>
-      </w:r>
-      <w:proofErr w:type="gramEnd"/>
-      <w:r>
-        <w:rPr>
-          <w:lang w:val="en-AU"/>
-        </w:rPr>
-        <w:t xml:space="preserve"> Field select | drop down (field type) dropdown (field)</w:t>
+      <w:r>
+        <w:rPr>
+          <w:lang w:val="en-AU"/>
+        </w:rPr>
+        <w:t>&lt; : Field select | drop down (field type) dropdown (field)</w:t>
       </w:r>
       <w:r>
         <w:rPr>
@@ -1337,19 +1169,11 @@
           <w:lang w:val="en-AU"/>
         </w:rPr>
       </w:pPr>
-      <w:proofErr w:type="gramStart"/>
-      <w:r>
-        <w:rPr>
-          <w:lang w:val="en-AU"/>
-        </w:rPr>
-        <w:t>&lt; :</w:t>
-      </w:r>
-      <w:proofErr w:type="gramEnd"/>
-      <w:r>
-        <w:rPr>
-          <w:lang w:val="en-AU"/>
-        </w:rPr>
-        <w:t xml:space="preserve"> Custom list | drop down (loads saved custom list)</w:t>
+      <w:r>
+        <w:rPr>
+          <w:lang w:val="en-AU"/>
+        </w:rPr>
+        <w:t>&lt; : Custom list | drop down (loads saved custom list)</w:t>
       </w:r>
       <w:r>
         <w:rPr>
@@ -1364,19 +1188,11 @@
           <w:lang w:val="en-AU"/>
         </w:rPr>
       </w:pPr>
-      <w:proofErr w:type="gramStart"/>
-      <w:r>
-        <w:rPr>
-          <w:lang w:val="en-AU"/>
-        </w:rPr>
-        <w:t>&lt; :</w:t>
-      </w:r>
-      <w:proofErr w:type="gramEnd"/>
-      <w:r>
-        <w:rPr>
-          <w:lang w:val="en-AU"/>
-        </w:rPr>
-        <w:t xml:space="preserve"> Compute custom field, drop down (defined custom field)</w:t>
+      <w:r>
+        <w:rPr>
+          <w:lang w:val="en-AU"/>
+        </w:rPr>
+        <w:t>&lt; : Compute custom field, drop down (defined custom field)</w:t>
       </w:r>
     </w:p>
     <w:p>
@@ -1443,40 +1259,24 @@
           <w:lang w:val="en-AU"/>
         </w:rPr>
       </w:pPr>
-      <w:proofErr w:type="gramStart"/>
-      <w:r>
-        <w:rPr>
-          <w:lang w:val="en-AU"/>
-        </w:rPr>
-        <w:t>x :</w:t>
-      </w:r>
-      <w:proofErr w:type="gramEnd"/>
-      <w:r>
-        <w:rPr>
-          <w:lang w:val="en-AU"/>
-        </w:rPr>
-        <w:t xml:space="preserve"> Noise reduction method | drop down, text fields (parameters initially hidden), check box (gradient)</w:t>
-      </w:r>
-    </w:p>
-    <w:p>
-      <w:pPr>
-        <w:rPr>
-          <w:lang w:val="en-AU"/>
-        </w:rPr>
-      </w:pPr>
-      <w:proofErr w:type="gramStart"/>
-      <w:r>
-        <w:rPr>
-          <w:lang w:val="en-AU"/>
-        </w:rPr>
-        <w:t>x :</w:t>
-      </w:r>
-      <w:proofErr w:type="gramEnd"/>
-      <w:r>
-        <w:rPr>
-          <w:lang w:val="en-AU"/>
-        </w:rPr>
-        <w:t xml:space="preserve"> Edge detection | drop down (method)</w:t>
+      <w:r>
+        <w:rPr>
+          <w:lang w:val="en-AU"/>
+        </w:rPr>
+        <w:t>x : Noise reduction method | drop down, text fields (parameters initially hidden), check box (gradient)</w:t>
+      </w:r>
+    </w:p>
+    <w:p>
+      <w:pPr>
+        <w:rPr>
+          <w:lang w:val="en-AU"/>
+        </w:rPr>
+      </w:pPr>
+      <w:r>
+        <w:rPr>
+          <w:lang w:val="en-AU"/>
+        </w:rPr>
+        <w:t>x : Edge detection | drop down (method)</w:t>
       </w:r>
     </w:p>
     <w:p>
@@ -1522,19 +1322,11 @@
           <w:lang w:val="en-AU"/>
         </w:rPr>
       </w:pPr>
-      <w:proofErr w:type="gramStart"/>
-      <w:r>
-        <w:rPr>
-          <w:lang w:val="en-AU"/>
-        </w:rPr>
-        <w:t>x :</w:t>
-      </w:r>
-      <w:proofErr w:type="gramEnd"/>
-      <w:r>
-        <w:rPr>
-          <w:lang w:val="en-AU"/>
-        </w:rPr>
-        <w:t xml:space="preserve"> Map |  drop down (field select), drop down (field), </w:t>
+      <w:r>
+        <w:rPr>
+          <w:lang w:val="en-AU"/>
+        </w:rPr>
+        <w:t xml:space="preserve">x : Map |  drop down (field select), drop down (field), </w:t>
       </w:r>
       <w:r>
         <w:rPr>
@@ -1622,7 +1414,6 @@
           <w:lang w:val="en-AU"/>
         </w:rPr>
       </w:pPr>
-      <w:proofErr w:type="gramStart"/>
       <w:r>
         <w:rPr>
           <w:lang w:val="en-AU"/>
@@ -1633,14 +1424,7 @@
         <w:rPr>
           <w:lang w:val="en-AU"/>
         </w:rPr>
-        <w:t xml:space="preserve"> :</w:t>
-      </w:r>
-      <w:proofErr w:type="gramEnd"/>
-      <w:r>
-        <w:rPr>
-          <w:lang w:val="en-AU"/>
-        </w:rPr>
-        <w:t xml:space="preserve"> Correlation | drop down (Pearson, Spearman, Kendall)</w:t>
+        <w:t xml:space="preserve"> : Correlation | drop down (Pearson, Spearman, Kendall)</w:t>
       </w:r>
       <w:r>
         <w:rPr>
@@ -1673,40 +1457,24 @@
           <w:lang w:val="en-AU"/>
         </w:rPr>
       </w:pPr>
-      <w:proofErr w:type="gramStart"/>
-      <w:r>
-        <w:rPr>
-          <w:lang w:val="en-AU"/>
-        </w:rPr>
-        <w:t>&lt; :</w:t>
-      </w:r>
-      <w:proofErr w:type="gramEnd"/>
-      <w:r>
-        <w:rPr>
-          <w:lang w:val="en-AU"/>
-        </w:rPr>
-        <w:t xml:space="preserve"> Export table | o [Field select or Custom list]</w:t>
-      </w:r>
-    </w:p>
-    <w:p>
-      <w:pPr>
-        <w:rPr>
-          <w:lang w:val="en-AU"/>
-        </w:rPr>
-      </w:pPr>
-      <w:proofErr w:type="gramStart"/>
-      <w:r>
-        <w:rPr>
-          <w:lang w:val="en-AU"/>
-        </w:rPr>
-        <w:t>x :</w:t>
-      </w:r>
-      <w:proofErr w:type="gramEnd"/>
-      <w:r>
-        <w:rPr>
-          <w:lang w:val="en-AU"/>
-        </w:rPr>
-        <w:t xml:space="preserve"> Histogram | drop down (type)</w:t>
+      <w:r>
+        <w:rPr>
+          <w:lang w:val="en-AU"/>
+        </w:rPr>
+        <w:t>&lt; : Export table | o [Field select or Custom list]</w:t>
+      </w:r>
+    </w:p>
+    <w:p>
+      <w:pPr>
+        <w:rPr>
+          <w:lang w:val="en-AU"/>
+        </w:rPr>
+      </w:pPr>
+      <w:r>
+        <w:rPr>
+          <w:lang w:val="en-AU"/>
+        </w:rPr>
+        <w:t>x : Histogram | drop down (type)</w:t>
       </w:r>
       <w:r>
         <w:rPr>
@@ -1820,53 +1588,85 @@
         </w:rPr>
         <w:t>]</w:t>
       </w:r>
-    </w:p>
-    <w:p>
-      <w:pPr>
-        <w:rPr>
-          <w:lang w:val="en-AU"/>
-        </w:rPr>
-      </w:pPr>
-      <w:proofErr w:type="gramStart"/>
-      <w:r>
-        <w:rPr>
-          <w:lang w:val="en-AU"/>
-        </w:rPr>
-        <w:t>&lt; :</w:t>
-      </w:r>
-      <w:proofErr w:type="gramEnd"/>
-      <w:r>
-        <w:rPr>
-          <w:lang w:val="en-AU"/>
-        </w:rPr>
-        <w:t xml:space="preserve"> Histogram options | text field (bin width), text field (number of bins)… bin and number set each other</w:t>
-      </w:r>
       <w:r>
         <w:rPr>
           <w:lang w:val="en-AU"/>
         </w:rPr>
         <w:t xml:space="preserve"> </w:t>
       </w:r>
-    </w:p>
-    <w:p>
-      <w:pPr>
-        <w:rPr>
-          <w:lang w:val="en-AU"/>
-        </w:rPr>
-      </w:pPr>
-      <w:proofErr w:type="gramStart"/>
-      <w:r>
-        <w:rPr>
-          <w:lang w:val="en-AU"/>
-        </w:rPr>
-        <w:t>x :</w:t>
-      </w:r>
-      <w:proofErr w:type="gramEnd"/>
+      <w:r>
+        <w:rPr>
+          <w:lang w:val="en-AU"/>
+        </w:rPr>
+        <w:t>[</w:t>
+      </w:r>
+      <w:r>
+        <w:rPr>
+          <w:i/>
+          <w:iCs/>
+          <w:highlight w:val="green"/>
+          <w:lang w:val="en-AU"/>
+        </w:rPr>
+        <w:t>Complete</w:t>
+      </w:r>
+      <w:r>
+        <w:rPr>
+          <w:lang w:val="en-AU"/>
+        </w:rPr>
+        <w:t>]</w:t>
+      </w:r>
+    </w:p>
+    <w:p>
+      <w:pPr>
+        <w:rPr>
+          <w:lang w:val="en-AU"/>
+        </w:rPr>
+      </w:pPr>
+      <w:r>
+        <w:rPr>
+          <w:lang w:val="en-AU"/>
+        </w:rPr>
+        <w:t>&lt; : Histogram options | text field (bin width), text field (number of bins)… bin and number set each other</w:t>
+      </w:r>
       <w:r>
         <w:rPr>
           <w:lang w:val="en-AU"/>
         </w:rPr>
         <w:t xml:space="preserve"> </w:t>
+      </w:r>
+      <w:r>
+        <w:rPr>
+          <w:lang w:val="en-AU"/>
+        </w:rPr>
+        <w:t>[</w:t>
+      </w:r>
+      <w:r>
+        <w:rPr>
+          <w:i/>
+          <w:iCs/>
+          <w:highlight w:val="green"/>
+          <w:lang w:val="en-AU"/>
+        </w:rPr>
+        <w:t>Complete</w:t>
+      </w:r>
+      <w:r>
+        <w:rPr>
+          <w:lang w:val="en-AU"/>
+        </w:rPr>
+        <w:t>]</w:t>
+      </w:r>
+    </w:p>
+    <w:p>
+      <w:pPr>
+        <w:rPr>
+          <w:lang w:val="en-AU"/>
+        </w:rPr>
+      </w:pPr>
+      <w:r>
+        <w:rPr>
+          <w:lang w:val="en-AU"/>
+        </w:rPr>
+        <w:t xml:space="preserve">x : </w:t>
       </w:r>
       <w:r>
         <w:rPr>
@@ -1927,19 +1727,11 @@
           <w:lang w:val="en-AU"/>
         </w:rPr>
       </w:pPr>
-      <w:proofErr w:type="gramStart"/>
-      <w:r>
-        <w:rPr>
-          <w:lang w:val="en-AU"/>
-        </w:rPr>
-        <w:t>x :</w:t>
-      </w:r>
-      <w:proofErr w:type="gramEnd"/>
-      <w:r>
-        <w:rPr>
-          <w:lang w:val="en-AU"/>
-        </w:rPr>
-        <w:t xml:space="preserve"> Ternary | drop down (field type X), drop down (field X), drop down (field type Y), drop down (field Y), drop down (field type Z), drop down (field Z), check box (heatmap), </w:t>
+      <w:r>
+        <w:rPr>
+          <w:lang w:val="en-AU"/>
+        </w:rPr>
+        <w:t xml:space="preserve">x : Ternary | drop down (field type X), drop down (field X), drop down (field type Y), drop down (field Y), drop down (field type Z), drop down (field Z), check box (heatmap), </w:t>
       </w:r>
       <w:r>
         <w:rPr>
@@ -1988,40 +1780,24 @@
           <w:lang w:val="en-AU"/>
         </w:rPr>
       </w:pPr>
-      <w:proofErr w:type="gramStart"/>
-      <w:r>
-        <w:rPr>
-          <w:lang w:val="en-AU"/>
-        </w:rPr>
-        <w:t>x :</w:t>
-      </w:r>
-      <w:proofErr w:type="gramEnd"/>
-      <w:r>
-        <w:rPr>
-          <w:lang w:val="en-AU"/>
-        </w:rPr>
-        <w:t xml:space="preserve"> Ternary map | drop down (field type X), drop down (field X), drop down (field type Y), drop down (field Y), drop down (field type Z), drop down (field Z),</w:t>
-      </w:r>
-    </w:p>
-    <w:p>
-      <w:pPr>
-        <w:rPr>
-          <w:lang w:val="en-AU"/>
-        </w:rPr>
-      </w:pPr>
-      <w:proofErr w:type="gramStart"/>
-      <w:r>
-        <w:rPr>
-          <w:lang w:val="en-AU"/>
-        </w:rPr>
-        <w:t>x :</w:t>
-      </w:r>
-      <w:proofErr w:type="gramEnd"/>
-      <w:r>
-        <w:rPr>
-          <w:lang w:val="en-AU"/>
-        </w:rPr>
-        <w:t xml:space="preserve"> Compatibility diagram | </w:t>
+      <w:r>
+        <w:rPr>
+          <w:lang w:val="en-AU"/>
+        </w:rPr>
+        <w:t>x : Ternary map | drop down (field type X), drop down (field X), drop down (field type Y), drop down (field Y), drop down (field type Z), drop down (field Z),</w:t>
+      </w:r>
+    </w:p>
+    <w:p>
+      <w:pPr>
+        <w:rPr>
+          <w:lang w:val="en-AU"/>
+        </w:rPr>
+      </w:pPr>
+      <w:r>
+        <w:rPr>
+          <w:lang w:val="en-AU"/>
+        </w:rPr>
+        <w:t xml:space="preserve">x : Compatibility diagram | </w:t>
       </w:r>
       <w:r>
         <w:rPr>
@@ -2036,19 +1812,11 @@
           <w:lang w:val="en-AU"/>
         </w:rPr>
       </w:pPr>
-      <w:proofErr w:type="gramStart"/>
-      <w:r>
-        <w:rPr>
-          <w:lang w:val="en-AU"/>
-        </w:rPr>
-        <w:t>x :</w:t>
-      </w:r>
-      <w:proofErr w:type="gramEnd"/>
-      <w:r>
-        <w:rPr>
-          <w:lang w:val="en-AU"/>
-        </w:rPr>
-        <w:t xml:space="preserve"> Radar plot |</w:t>
+      <w:r>
+        <w:rPr>
+          <w:lang w:val="en-AU"/>
+        </w:rPr>
+        <w:t>x : Radar plot |</w:t>
       </w:r>
       <w:r>
         <w:rPr>
@@ -2069,20 +1837,12 @@
           <w:lang w:val="en-AU"/>
         </w:rPr>
       </w:pPr>
-      <w:proofErr w:type="gramStart"/>
       <w:r>
         <w:rPr>
           <w:lang w:val="en-AU"/>
         </w:rPr>
         <w:lastRenderedPageBreak/>
-        <w:t>x :</w:t>
-      </w:r>
-      <w:proofErr w:type="gramEnd"/>
-      <w:r>
-        <w:rPr>
-          <w:lang w:val="en-AU"/>
-        </w:rPr>
-        <w:t xml:space="preserve"> Basis variance | </w:t>
+        <w:t xml:space="preserve">x : Basis variance | </w:t>
       </w:r>
       <w:r>
         <w:rPr>
@@ -2117,14 +1877,12 @@
           <w:lang w:val="en-AU"/>
         </w:rPr>
       </w:pPr>
-      <w:proofErr w:type="gramStart"/>
       <w:r>
         <w:rPr>
           <w:lang w:val="en-AU"/>
         </w:rPr>
         <w:t>x :</w:t>
       </w:r>
-      <w:proofErr w:type="gramEnd"/>
       <w:r>
         <w:rPr>
           <w:lang w:val="en-AU"/>
@@ -2164,19 +1922,11 @@
           <w:lang w:val="en-AU"/>
         </w:rPr>
       </w:pPr>
-      <w:proofErr w:type="gramStart"/>
-      <w:r>
-        <w:rPr>
-          <w:lang w:val="en-AU"/>
-        </w:rPr>
-        <w:t>&lt; :</w:t>
-      </w:r>
-      <w:proofErr w:type="gramEnd"/>
-      <w:r>
-        <w:rPr>
-          <w:lang w:val="en-AU"/>
-        </w:rPr>
-        <w:t xml:space="preserve"> Basis vectors </w:t>
+      <w:r>
+        <w:rPr>
+          <w:lang w:val="en-AU"/>
+        </w:rPr>
+        <w:t xml:space="preserve">&lt; : Basis vectors </w:t>
       </w:r>
       <w:r>
         <w:rPr>
@@ -2211,40 +1961,24 @@
           <w:lang w:val="en-AU"/>
         </w:rPr>
       </w:pPr>
-      <w:proofErr w:type="gramStart"/>
-      <w:r>
-        <w:rPr>
-          <w:lang w:val="en-AU"/>
-        </w:rPr>
-        <w:t>&lt; :</w:t>
-      </w:r>
-      <w:proofErr w:type="gramEnd"/>
-      <w:r>
-        <w:rPr>
-          <w:lang w:val="en-AU"/>
-        </w:rPr>
-        <w:t xml:space="preserve"> Regression</w:t>
-      </w:r>
-    </w:p>
-    <w:p>
-      <w:pPr>
-        <w:rPr>
-          <w:lang w:val="en-AU"/>
-        </w:rPr>
-      </w:pPr>
-      <w:proofErr w:type="gramStart"/>
-      <w:r>
-        <w:rPr>
-          <w:lang w:val="en-AU"/>
-        </w:rPr>
-        <w:t>x :</w:t>
-      </w:r>
-      <w:proofErr w:type="gramEnd"/>
-      <w:r>
-        <w:rPr>
-          <w:lang w:val="en-AU"/>
-        </w:rPr>
-        <w:t xml:space="preserve"> Cluster performance | drop down (method) </w:t>
+      <w:r>
+        <w:rPr>
+          <w:lang w:val="en-AU"/>
+        </w:rPr>
+        <w:t>&lt; : Regression</w:t>
+      </w:r>
+    </w:p>
+    <w:p>
+      <w:pPr>
+        <w:rPr>
+          <w:lang w:val="en-AU"/>
+        </w:rPr>
+      </w:pPr>
+      <w:r>
+        <w:rPr>
+          <w:lang w:val="en-AU"/>
+        </w:rPr>
+        <w:t xml:space="preserve">x : Cluster performance | drop down (method) </w:t>
       </w:r>
       <w:r>
         <w:rPr>
@@ -2351,19 +2085,11 @@
           <w:lang w:val="en-AU"/>
         </w:rPr>
       </w:pPr>
-      <w:proofErr w:type="gramStart"/>
-      <w:r>
-        <w:rPr>
-          <w:lang w:val="en-AU"/>
-        </w:rPr>
-        <w:t>x :</w:t>
-      </w:r>
-      <w:proofErr w:type="gramEnd"/>
-      <w:r>
-        <w:rPr>
-          <w:lang w:val="en-AU"/>
-        </w:rPr>
-        <w:t xml:space="preserve"> Dimensional reduction | drop down (method)</w:t>
+      <w:r>
+        <w:rPr>
+          <w:lang w:val="en-AU"/>
+        </w:rPr>
+        <w:t>x : Dimensional reduction | drop down (method)</w:t>
       </w:r>
       <w:r>
         <w:rPr>
@@ -2390,19 +2116,11 @@
           <w:lang w:val="en-AU"/>
         </w:rPr>
       </w:pPr>
-      <w:proofErr w:type="gramStart"/>
-      <w:r>
-        <w:rPr>
-          <w:lang w:val="en-AU"/>
-        </w:rPr>
-        <w:t>x :</w:t>
-      </w:r>
-      <w:proofErr w:type="gramEnd"/>
-      <w:r>
-        <w:rPr>
-          <w:lang w:val="en-AU"/>
-        </w:rPr>
-        <w:t xml:space="preserve"> Clustering</w:t>
+      <w:r>
+        <w:rPr>
+          <w:lang w:val="en-AU"/>
+        </w:rPr>
+        <w:t>x : Clustering</w:t>
       </w:r>
       <w:r>
         <w:rPr>
@@ -2459,61 +2177,37 @@
           <w:lang w:val="en-AU"/>
         </w:rPr>
       </w:pPr>
-      <w:proofErr w:type="gramStart"/>
-      <w:r>
-        <w:rPr>
-          <w:lang w:val="en-AU"/>
-        </w:rPr>
-        <w:t>&lt; :</w:t>
-      </w:r>
-      <w:proofErr w:type="gramEnd"/>
-      <w:r>
-        <w:rPr>
-          <w:lang w:val="en-AU"/>
-        </w:rPr>
-        <w:t xml:space="preserve"> Seed | text edit (double-click changes seed using random number generator RNG)</w:t>
-      </w:r>
-    </w:p>
-    <w:p>
-      <w:pPr>
-        <w:rPr>
-          <w:lang w:val="en-AU"/>
-        </w:rPr>
-      </w:pPr>
-      <w:proofErr w:type="gramStart"/>
-      <w:r>
-        <w:rPr>
-          <w:lang w:val="en-AU"/>
-        </w:rPr>
-        <w:t>&lt; :</w:t>
-      </w:r>
-      <w:proofErr w:type="gramEnd"/>
-      <w:r>
-        <w:rPr>
-          <w:lang w:val="en-AU"/>
-        </w:rPr>
-        <w:t xml:space="preserve"> Cluster options | (mutator – plugin with advanced options)</w:t>
-      </w:r>
-    </w:p>
-    <w:p>
-      <w:pPr>
-        <w:rPr>
-          <w:lang w:val="en-AU"/>
-        </w:rPr>
-      </w:pPr>
-      <w:proofErr w:type="gramStart"/>
-      <w:r>
-        <w:rPr>
-          <w:lang w:val="en-AU"/>
-        </w:rPr>
-        <w:t>&lt; :</w:t>
-      </w:r>
-      <w:proofErr w:type="gramEnd"/>
-      <w:r>
-        <w:rPr>
-          <w:lang w:val="en-AU"/>
-        </w:rPr>
-        <w:t xml:space="preserve"> PCA preconditioning | text edit (number of basis vectors)</w:t>
+      <w:r>
+        <w:rPr>
+          <w:lang w:val="en-AU"/>
+        </w:rPr>
+        <w:t>&lt; : Seed | text edit (double-click changes seed using random number generator RNG)</w:t>
+      </w:r>
+    </w:p>
+    <w:p>
+      <w:pPr>
+        <w:rPr>
+          <w:lang w:val="en-AU"/>
+        </w:rPr>
+      </w:pPr>
+      <w:r>
+        <w:rPr>
+          <w:lang w:val="en-AU"/>
+        </w:rPr>
+        <w:t>&lt; : Cluster options | (mutator – plugin with advanced options)</w:t>
+      </w:r>
+    </w:p>
+    <w:p>
+      <w:pPr>
+        <w:rPr>
+          <w:lang w:val="en-AU"/>
+        </w:rPr>
+      </w:pPr>
+      <w:r>
+        <w:rPr>
+          <w:lang w:val="en-AU"/>
+        </w:rPr>
+        <w:t>&lt; : PCA preconditioning | text edit (number of basis vectors)</w:t>
       </w:r>
     </w:p>
     <w:p>
@@ -2549,21 +2243,12 @@
           <w:lang w:val="en-AU"/>
         </w:rPr>
       </w:pPr>
-      <w:proofErr w:type="gramStart"/>
       <w:r>
         <w:rPr>
           <w:color w:val="FF0000"/>
           <w:lang w:val="en-AU"/>
         </w:rPr>
-        <w:t>x :</w:t>
-      </w:r>
-      <w:proofErr w:type="gramEnd"/>
-      <w:r>
-        <w:rPr>
-          <w:color w:val="FF0000"/>
-          <w:lang w:val="en-AU"/>
-        </w:rPr>
-        <w:t xml:space="preserve"> Load polygon(s) | drop down (polygon name)… (multiple drop downs using mutator block – plugin)</w:t>
+        <w:t>x : Load polygon(s) | drop down (polygon name)… (multiple drop downs using mutator block – plugin)</w:t>
       </w:r>
     </w:p>
     <w:p>
@@ -2653,19 +2338,11 @@
           <w:lang w:val="en-AU"/>
         </w:rPr>
       </w:pPr>
-      <w:proofErr w:type="gramStart"/>
-      <w:r>
-        <w:rPr>
-          <w:lang w:val="en-AU"/>
-        </w:rPr>
-        <w:t>&lt; :</w:t>
-      </w:r>
-      <w:proofErr w:type="gramEnd"/>
-      <w:r>
-        <w:rPr>
-          <w:lang w:val="en-AU"/>
-        </w:rPr>
-        <w:t xml:space="preserve"> Modify style | (dynamic connection block - plugin) with internal connections</w:t>
+      <w:r>
+        <w:rPr>
+          <w:lang w:val="en-AU"/>
+        </w:rPr>
+        <w:t>&lt; : Modify style | (dynamic connection block - plugin) with internal connections</w:t>
       </w:r>
       <w:r>
         <w:rPr>
@@ -2701,19 +2378,11 @@
           <w:lang w:val="en-AU"/>
         </w:rPr>
       </w:pPr>
-      <w:proofErr w:type="gramStart"/>
-      <w:r>
-        <w:rPr>
-          <w:lang w:val="en-AU"/>
-        </w:rPr>
-        <w:t>&lt; :</w:t>
-      </w:r>
-      <w:proofErr w:type="gramEnd"/>
-      <w:r>
-        <w:rPr>
-          <w:lang w:val="en-AU"/>
-        </w:rPr>
-        <w:t xml:space="preserve"> X Axis</w:t>
+      <w:r>
+        <w:rPr>
+          <w:lang w:val="en-AU"/>
+        </w:rPr>
+        <w:t>&lt; : X Axis</w:t>
       </w:r>
       <w:r>
         <w:rPr>
@@ -2755,20 +2424,12 @@
           <w:lang w:val="en-AU"/>
         </w:rPr>
       </w:pPr>
-      <w:proofErr w:type="gramStart"/>
       <w:r>
         <w:rPr>
           <w:lang w:val="en-AU"/>
         </w:rPr>
         <w:lastRenderedPageBreak/>
-        <w:t>&lt; :</w:t>
-      </w:r>
-      <w:proofErr w:type="gramEnd"/>
-      <w:r>
-        <w:rPr>
-          <w:lang w:val="en-AU"/>
-        </w:rPr>
-        <w:t xml:space="preserve"> Y Axis | text edit (label), text edit (lower bound), text edit (upper bound), drop down (scale)</w:t>
+        <w:t>&lt; : Y Axis | text edit (label), text edit (lower bound), text edit (upper bound), drop down (scale)</w:t>
       </w:r>
       <w:r>
         <w:rPr>
@@ -2804,19 +2465,11 @@
           <w:lang w:val="en-AU"/>
         </w:rPr>
       </w:pPr>
-      <w:proofErr w:type="gramStart"/>
-      <w:r>
-        <w:rPr>
-          <w:lang w:val="en-AU"/>
-        </w:rPr>
-        <w:t>&lt; :</w:t>
-      </w:r>
-      <w:proofErr w:type="gramEnd"/>
-      <w:r>
-        <w:rPr>
-          <w:lang w:val="en-AU"/>
-        </w:rPr>
-        <w:t xml:space="preserve"> Z Axis | text edit (label), text edit (lower bound), text edit (upper bound), drop down (scale)</w:t>
+      <w:r>
+        <w:rPr>
+          <w:lang w:val="en-AU"/>
+        </w:rPr>
+        <w:t>&lt; : Z Axis | text edit (label), text edit (lower bound), text edit (upper bound), drop down (scale)</w:t>
       </w:r>
       <w:r>
         <w:rPr>
@@ -2852,19 +2505,11 @@
           <w:lang w:val="en-AU"/>
         </w:rPr>
       </w:pPr>
-      <w:proofErr w:type="gramStart"/>
-      <w:r>
-        <w:rPr>
-          <w:lang w:val="en-AU"/>
-        </w:rPr>
-        <w:t>&lt; :</w:t>
-      </w:r>
-      <w:proofErr w:type="gramEnd"/>
-      <w:r>
-        <w:rPr>
-          <w:lang w:val="en-AU"/>
-        </w:rPr>
-        <w:t xml:space="preserve"> C Axis | text edit (label), text edit (lower bound), text edit (upper bound), drop down (scale)</w:t>
+      <w:r>
+        <w:rPr>
+          <w:lang w:val="en-AU"/>
+        </w:rPr>
+        <w:t>&lt; : C Axis | text edit (label), text edit (lower bound), text edit (upper bound), drop down (scale)</w:t>
       </w:r>
       <w:r>
         <w:rPr>
@@ -2900,19 +2545,11 @@
           <w:lang w:val="en-AU"/>
         </w:rPr>
       </w:pPr>
-      <w:proofErr w:type="gramStart"/>
-      <w:r>
-        <w:rPr>
-          <w:lang w:val="en-AU"/>
-        </w:rPr>
-        <w:t>&lt; :</w:t>
-      </w:r>
-      <w:proofErr w:type="gramEnd"/>
-      <w:r>
-        <w:rPr>
-          <w:lang w:val="en-AU"/>
-        </w:rPr>
-        <w:t xml:space="preserve"> Tick direction | drop down (none, in, out)</w:t>
+      <w:r>
+        <w:rPr>
+          <w:lang w:val="en-AU"/>
+        </w:rPr>
+        <w:t>&lt; : Tick direction | drop down (none, in, out)</w:t>
       </w:r>
       <w:r>
         <w:rPr>
@@ -2948,19 +2585,11 @@
           <w:lang w:val="en-AU"/>
         </w:rPr>
       </w:pPr>
-      <w:proofErr w:type="gramStart"/>
-      <w:r>
-        <w:rPr>
-          <w:lang w:val="en-AU"/>
-        </w:rPr>
-        <w:t>&lt; :</w:t>
-      </w:r>
-      <w:proofErr w:type="gramEnd"/>
-      <w:r>
-        <w:rPr>
-          <w:lang w:val="en-AU"/>
-        </w:rPr>
-        <w:t xml:space="preserve"> Aspect ratio | text edit (numeric value, default = 1.62 for most plots, 1 for most others)</w:t>
+      <w:r>
+        <w:rPr>
+          <w:lang w:val="en-AU"/>
+        </w:rPr>
+        <w:t>&lt; : Aspect ratio | text edit (numeric value, default = 1.62 for most plots, 1 for most others)</w:t>
       </w:r>
       <w:r>
         <w:rPr>
@@ -2996,19 +2625,11 @@
           <w:lang w:val="en-AU"/>
         </w:rPr>
       </w:pPr>
-      <w:proofErr w:type="gramStart"/>
-      <w:r>
-        <w:rPr>
-          <w:lang w:val="en-AU"/>
-        </w:rPr>
-        <w:t>&lt; :</w:t>
-      </w:r>
-      <w:proofErr w:type="gramEnd"/>
-      <w:r>
-        <w:rPr>
-          <w:lang w:val="en-AU"/>
-        </w:rPr>
-        <w:t xml:space="preserve"> Add scale | </w:t>
+      <w:r>
+        <w:rPr>
+          <w:lang w:val="en-AU"/>
+        </w:rPr>
+        <w:t xml:space="preserve">&lt; : Add scale | </w:t>
       </w:r>
       <w:r>
         <w:rPr>
@@ -3112,19 +2733,11 @@
           <w:lang w:val="en-AU"/>
         </w:rPr>
       </w:pPr>
-      <w:proofErr w:type="gramStart"/>
-      <w:r>
-        <w:rPr>
-          <w:lang w:val="en-AU"/>
-        </w:rPr>
-        <w:t>&lt; :</w:t>
-      </w:r>
-      <w:proofErr w:type="gramEnd"/>
-      <w:r>
-        <w:rPr>
-          <w:lang w:val="en-AU"/>
-        </w:rPr>
-        <w:t xml:space="preserve"> Marker properties | </w:t>
+      <w:r>
+        <w:rPr>
+          <w:lang w:val="en-AU"/>
+        </w:rPr>
+        <w:t xml:space="preserve">&lt; : Marker properties | </w:t>
       </w:r>
       <w:r>
         <w:rPr>
@@ -3183,19 +2796,11 @@
           <w:lang w:val="en-AU"/>
         </w:rPr>
       </w:pPr>
-      <w:proofErr w:type="gramStart"/>
-      <w:r>
-        <w:rPr>
-          <w:lang w:val="en-AU"/>
-        </w:rPr>
-        <w:t>&lt; :</w:t>
-      </w:r>
-      <w:proofErr w:type="gramEnd"/>
-      <w:r>
-        <w:rPr>
-          <w:lang w:val="en-AU"/>
-        </w:rPr>
-        <w:t xml:space="preserve"> Line properties | text edit (size, float)</w:t>
+      <w:r>
+        <w:rPr>
+          <w:lang w:val="en-AU"/>
+        </w:rPr>
+        <w:t>&lt; : Line properties | text edit (size, float)</w:t>
       </w:r>
       <w:r>
         <w:rPr>
@@ -3231,19 +2836,11 @@
           <w:lang w:val="en-AU"/>
         </w:rPr>
       </w:pPr>
-      <w:proofErr w:type="gramStart"/>
-      <w:r>
-        <w:rPr>
-          <w:lang w:val="en-AU"/>
-        </w:rPr>
-        <w:t>&lt; :</w:t>
-      </w:r>
-      <w:proofErr w:type="gramEnd"/>
-      <w:r>
-        <w:rPr>
-          <w:lang w:val="en-AU"/>
-        </w:rPr>
-        <w:t xml:space="preserve"> </w:t>
+      <w:r>
+        <w:rPr>
+          <w:lang w:val="en-AU"/>
+        </w:rPr>
+        <w:t xml:space="preserve">&lt; : </w:t>
       </w:r>
       <w:proofErr w:type="spellStart"/>
       <w:r>
@@ -3307,19 +2904,11 @@
           <w:lang w:val="en-AU"/>
         </w:rPr>
       </w:pPr>
-      <w:proofErr w:type="gramStart"/>
-      <w:r>
-        <w:rPr>
-          <w:lang w:val="en-AU"/>
-        </w:rPr>
-        <w:t>&lt; :</w:t>
-      </w:r>
-      <w:proofErr w:type="gramEnd"/>
-      <w:r>
-        <w:rPr>
-          <w:lang w:val="en-AU"/>
-        </w:rPr>
-        <w:t xml:space="preserve"> </w:t>
+      <w:r>
+        <w:rPr>
+          <w:lang w:val="en-AU"/>
+        </w:rPr>
+        <w:t xml:space="preserve">&lt; : </w:t>
       </w:r>
       <w:proofErr w:type="spellStart"/>
       <w:r>
@@ -3369,19 +2958,11 @@
           <w:lang w:val="en-AU"/>
         </w:rPr>
       </w:pPr>
-      <w:proofErr w:type="gramStart"/>
-      <w:r>
-        <w:rPr>
-          <w:lang w:val="en-AU"/>
-        </w:rPr>
-        <w:t>&lt; :</w:t>
-      </w:r>
-      <w:proofErr w:type="gramEnd"/>
-      <w:r>
-        <w:rPr>
-          <w:lang w:val="en-AU"/>
-        </w:rPr>
-        <w:t xml:space="preserve"> Colormap</w:t>
+      <w:r>
+        <w:rPr>
+          <w:lang w:val="en-AU"/>
+        </w:rPr>
+        <w:t>&lt; : Colormap</w:t>
       </w:r>
       <w:r>
         <w:rPr>
@@ -3429,19 +3010,11 @@
           <w:lang w:val="en-AU"/>
         </w:rPr>
       </w:pPr>
-      <w:proofErr w:type="gramStart"/>
-      <w:r>
-        <w:rPr>
-          <w:lang w:val="en-AU"/>
-        </w:rPr>
-        <w:t>&lt; :</w:t>
-      </w:r>
-      <w:proofErr w:type="gramEnd"/>
-      <w:r>
-        <w:rPr>
-          <w:lang w:val="en-AU"/>
-        </w:rPr>
-        <w:t xml:space="preserve"> </w:t>
+      <w:r>
+        <w:rPr>
+          <w:lang w:val="en-AU"/>
+        </w:rPr>
+        <w:t xml:space="preserve">&lt; : </w:t>
       </w:r>
       <w:r>
         <w:rPr>
@@ -3495,19 +3068,11 @@
           <w:lang w:val="en-AU"/>
         </w:rPr>
       </w:pPr>
-      <w:proofErr w:type="gramStart"/>
-      <w:r>
-        <w:rPr>
-          <w:lang w:val="en-AU"/>
-        </w:rPr>
-        <w:t>&lt; :</w:t>
-      </w:r>
-      <w:proofErr w:type="gramEnd"/>
-      <w:r>
-        <w:rPr>
-          <w:lang w:val="en-AU"/>
-        </w:rPr>
-        <w:t xml:space="preserve"> Show mass</w:t>
+      <w:r>
+        <w:rPr>
+          <w:lang w:val="en-AU"/>
+        </w:rPr>
+        <w:t>&lt; : Show mass</w:t>
       </w:r>
       <w:r>
         <w:rPr>
@@ -3549,19 +3114,11 @@
           <w:lang w:val="en-AU"/>
         </w:rPr>
       </w:pPr>
-      <w:proofErr w:type="gramStart"/>
-      <w:r>
-        <w:rPr>
-          <w:lang w:val="en-AU"/>
-        </w:rPr>
-        <w:t>&lt; :</w:t>
-      </w:r>
-      <w:proofErr w:type="gramEnd"/>
-      <w:r>
-        <w:rPr>
-          <w:lang w:val="en-AU"/>
-        </w:rPr>
-        <w:t xml:space="preserve"> </w:t>
+      <w:r>
+        <w:rPr>
+          <w:lang w:val="en-AU"/>
+        </w:rPr>
+        <w:t xml:space="preserve">&lt; : </w:t>
       </w:r>
       <w:proofErr w:type="spellStart"/>
       <w:r>

</xml_diff>

<commit_message>
added plot scatter in blockly
</commit_message>
<xml_diff>
--- a/LaME_blockly_design.docx
+++ b/LaME_blockly_design.docx
@@ -245,273 +245,286 @@
         <w:t xml:space="preserve"> -&gt; </w:t>
       </w:r>
       <w:proofErr w:type="spellStart"/>
+      <w:proofErr w:type="gramStart"/>
+      <w:r>
+        <w:t>data.column</w:t>
+      </w:r>
+      <w:proofErr w:type="gramEnd"/>
+      <w:r>
+        <w:t>_</w:t>
+      </w:r>
+      <w:proofErr w:type="gramStart"/>
+      <w:r>
+        <w:t>attributes</w:t>
+      </w:r>
+      <w:proofErr w:type="spellEnd"/>
+      <w:r>
+        <w:t>(</w:t>
+      </w:r>
+      <w:proofErr w:type="gramEnd"/>
+      <w:r>
+        <w:t>user defined)]</w:t>
+      </w:r>
+    </w:p>
+    <w:p>
+      <w:pPr>
+        <w:rPr>
+          <w:b/>
+          <w:bCs/>
+        </w:rPr>
+      </w:pPr>
+      <w:r>
+        <w:rPr>
+          <w:b/>
+          <w:bCs/>
+        </w:rPr>
+        <w:t>Reset of UI</w:t>
+      </w:r>
+      <w:r>
+        <w:rPr>
+          <w:b/>
+          <w:bCs/>
+        </w:rPr>
+        <w:t>/</w:t>
+      </w:r>
+      <w:proofErr w:type="spellStart"/>
+      <w:r>
+        <w:rPr>
+          <w:b/>
+          <w:bCs/>
+        </w:rPr>
+        <w:t>Blockly</w:t>
+      </w:r>
+      <w:proofErr w:type="spellEnd"/>
+      <w:r>
+        <w:rPr>
+          <w:b/>
+          <w:bCs/>
+        </w:rPr>
+        <w:t xml:space="preserve"> property:</w:t>
+      </w:r>
+    </w:p>
+    <w:p>
+      <w:proofErr w:type="spellStart"/>
+      <w:r>
+        <w:t>Data.column_attributes</w:t>
+      </w:r>
+      <w:proofErr w:type="spellEnd"/>
+      <w:r>
+        <w:t xml:space="preserve"> (static) -&gt; </w:t>
+      </w:r>
+      <w:proofErr w:type="spellStart"/>
       <w:r>
         <w:t>data.column_attributes</w:t>
       </w:r>
       <w:proofErr w:type="spellEnd"/>
       <w:r>
-        <w:t>(user defined)]</w:t>
-      </w:r>
-    </w:p>
-    <w:p>
-      <w:pPr>
-        <w:rPr>
-          <w:b/>
-          <w:bCs/>
-        </w:rPr>
-      </w:pPr>
-      <w:r>
-        <w:rPr>
-          <w:b/>
-          <w:bCs/>
-        </w:rPr>
-        <w:t>Reset of UI</w:t>
-      </w:r>
-      <w:r>
-        <w:rPr>
-          <w:b/>
-          <w:bCs/>
-        </w:rPr>
-        <w:t>/</w:t>
+        <w:t xml:space="preserve"> (user defined) -&gt; </w:t>
       </w:r>
       <w:proofErr w:type="spellStart"/>
       <w:r>
-        <w:rPr>
-          <w:b/>
-          <w:bCs/>
-        </w:rPr>
-        <w:t>Blockly</w:t>
+        <w:t>style_dict</w:t>
       </w:r>
       <w:proofErr w:type="spellEnd"/>
       <w:r>
-        <w:rPr>
-          <w:b/>
-          <w:bCs/>
-        </w:rPr>
-        <w:t xml:space="preserve"> property:</w:t>
-      </w:r>
-    </w:p>
-    <w:p>
+        <w:t xml:space="preserve"> -&gt; properties -&gt; UI widgets</w:t>
+      </w:r>
+    </w:p>
+    <w:p>
+      <w:pPr>
+        <w:rPr>
+          <w:b/>
+          <w:bCs/>
+        </w:rPr>
+      </w:pPr>
+      <w:r>
+        <w:rPr>
+          <w:b/>
+          <w:bCs/>
+        </w:rPr>
+        <w:t>Change of property:</w:t>
+      </w:r>
+    </w:p>
+    <w:p>
+      <w:r>
+        <w:t xml:space="preserve">UI widgets &lt;- property -&gt; </w:t>
+      </w:r>
       <w:proofErr w:type="spellStart"/>
       <w:r>
-        <w:t>Data.column_attributes</w:t>
+        <w:t>style_dict</w:t>
       </w:r>
       <w:proofErr w:type="spellEnd"/>
       <w:r>
-        <w:t xml:space="preserve"> (static) -&gt; </w:t>
+        <w:t xml:space="preserve"> </w:t>
+      </w:r>
+    </w:p>
+    <w:p>
+      <w:pPr>
+        <w:rPr>
+          <w:b/>
+          <w:bCs/>
+          <w:lang w:val="en-AU"/>
+        </w:rPr>
+      </w:pPr>
+    </w:p>
+    <w:p>
+      <w:pPr>
+        <w:rPr>
+          <w:b/>
+          <w:bCs/>
+          <w:lang w:val="en-AU"/>
+        </w:rPr>
+      </w:pPr>
+      <w:r>
+        <w:rPr>
+          <w:b/>
+          <w:bCs/>
+          <w:lang w:val="en-AU"/>
+        </w:rPr>
+        <w:t>Data attribute table</w:t>
+      </w:r>
+      <w:r>
+        <w:rPr>
+          <w:lang w:val="en-AU"/>
+        </w:rPr>
+        <w:t xml:space="preserve"> (in data/info dock, drawn from </w:t>
       </w:r>
       <w:proofErr w:type="spellStart"/>
       <w:r>
-        <w:t>data.column_attributes</w:t>
+        <w:rPr>
+          <w:lang w:val="en-AU"/>
+        </w:rPr>
+        <w:t>processed_</w:t>
+      </w:r>
+      <w:proofErr w:type="gramStart"/>
+      <w:r>
+        <w:rPr>
+          <w:lang w:val="en-AU"/>
+        </w:rPr>
+        <w:t>data.column</w:t>
+      </w:r>
+      <w:proofErr w:type="gramEnd"/>
+      <w:r>
+        <w:rPr>
+          <w:lang w:val="en-AU"/>
+        </w:rPr>
+        <w:t>_attributes</w:t>
       </w:r>
       <w:proofErr w:type="spellEnd"/>
       <w:r>
-        <w:t xml:space="preserve"> (user defined) -&gt; </w:t>
+        <w:rPr>
+          <w:lang w:val="en-AU"/>
+        </w:rPr>
+        <w:t>)</w:t>
+      </w:r>
+    </w:p>
+    <w:p>
+      <w:pPr>
+        <w:rPr>
+          <w:lang w:val="en-AU"/>
+        </w:rPr>
+      </w:pPr>
+      <w:r>
+        <w:rPr>
+          <w:lang w:val="en-AU"/>
+        </w:rPr>
+        <w:t xml:space="preserve">Add attributes for </w:t>
       </w:r>
       <w:proofErr w:type="spellStart"/>
       <w:r>
-        <w:t>style_dict</w:t>
+        <w:rPr>
+          <w:lang w:val="en-AU"/>
+        </w:rPr>
+        <w:t>plot_min</w:t>
       </w:r>
       <w:proofErr w:type="spellEnd"/>
       <w:r>
-        <w:t xml:space="preserve"> -&gt; properties -&gt; UI widgets</w:t>
-      </w:r>
-    </w:p>
-    <w:p>
-      <w:pPr>
-        <w:rPr>
-          <w:b/>
-          <w:bCs/>
-        </w:rPr>
-      </w:pPr>
-      <w:r>
-        <w:rPr>
-          <w:b/>
-          <w:bCs/>
-        </w:rPr>
-        <w:t>Change of property:</w:t>
-      </w:r>
-    </w:p>
-    <w:p>
-      <w:r>
-        <w:t xml:space="preserve">UI widgets &lt;- property -&gt; </w:t>
+        <w:rPr>
+          <w:lang w:val="en-AU"/>
+        </w:rPr>
+        <w:t xml:space="preserve"> and </w:t>
       </w:r>
       <w:proofErr w:type="spellStart"/>
       <w:r>
-        <w:t>style_dict</w:t>
+        <w:rPr>
+          <w:lang w:val="en-AU"/>
+        </w:rPr>
+        <w:t>plot_max</w:t>
       </w:r>
       <w:proofErr w:type="spellEnd"/>
       <w:r>
-        <w:t xml:space="preserve"> </w:t>
-      </w:r>
-    </w:p>
-    <w:p>
-      <w:pPr>
-        <w:rPr>
-          <w:b/>
-          <w:bCs/>
-          <w:lang w:val="en-AU"/>
-        </w:rPr>
-      </w:pPr>
-    </w:p>
-    <w:p>
-      <w:pPr>
-        <w:rPr>
-          <w:b/>
-          <w:bCs/>
-          <w:lang w:val="en-AU"/>
-        </w:rPr>
-      </w:pPr>
-      <w:r>
-        <w:rPr>
-          <w:b/>
-          <w:bCs/>
-          <w:lang w:val="en-AU"/>
-        </w:rPr>
-        <w:t>Data attribute table</w:t>
-      </w:r>
-      <w:r>
-        <w:rPr>
-          <w:lang w:val="en-AU"/>
-        </w:rPr>
-        <w:t xml:space="preserve"> (in data/info dock, drawn from </w:t>
+        <w:rPr>
+          <w:lang w:val="en-AU"/>
+        </w:rPr>
+        <w:t xml:space="preserve"> (user changeable axes limits for plotting)</w:t>
+      </w:r>
+    </w:p>
+    <w:p>
+      <w:pPr>
+        <w:ind w:firstLine="720"/>
+        <w:rPr>
+          <w:lang w:val="en-AU"/>
+        </w:rPr>
+      </w:pPr>
+      <w:r>
+        <w:rPr>
+          <w:lang w:val="en-AU"/>
+        </w:rPr>
+        <w:t>Initialized with data bounds defined by autoscaling, reset restores these values</w:t>
+      </w:r>
+    </w:p>
+    <w:p>
+      <w:pPr>
+        <w:rPr>
+          <w:lang w:val="en-AU"/>
+        </w:rPr>
+      </w:pPr>
+      <w:r>
+        <w:rPr>
+          <w:lang w:val="en-AU"/>
+        </w:rPr>
+        <w:t xml:space="preserve">Add attributes for </w:t>
       </w:r>
       <w:proofErr w:type="spellStart"/>
       <w:r>
         <w:rPr>
           <w:lang w:val="en-AU"/>
         </w:rPr>
-        <w:t>processed_</w:t>
-      </w:r>
-      <w:proofErr w:type="gramStart"/>
-      <w:r>
-        <w:rPr>
-          <w:lang w:val="en-AU"/>
-        </w:rPr>
-        <w:t>data.column</w:t>
-      </w:r>
-      <w:proofErr w:type="gramEnd"/>
-      <w:r>
-        <w:rPr>
-          <w:lang w:val="en-AU"/>
-        </w:rPr>
-        <w:t>_attributes</w:t>
+        <w:t>p_min</w:t>
       </w:r>
       <w:proofErr w:type="spellEnd"/>
       <w:r>
         <w:rPr>
           <w:lang w:val="en-AU"/>
         </w:rPr>
-        <w:t>)</w:t>
-      </w:r>
-    </w:p>
-    <w:p>
-      <w:pPr>
-        <w:rPr>
-          <w:lang w:val="en-AU"/>
-        </w:rPr>
-      </w:pPr>
-      <w:r>
-        <w:rPr>
-          <w:lang w:val="en-AU"/>
-        </w:rPr>
-        <w:t xml:space="preserve">Add attributes for </w:t>
+        <w:t xml:space="preserve"> and </w:t>
       </w:r>
       <w:proofErr w:type="spellStart"/>
       <w:r>
         <w:rPr>
           <w:lang w:val="en-AU"/>
         </w:rPr>
-        <w:t>plot_min</w:t>
+        <w:t>p_max</w:t>
       </w:r>
       <w:proofErr w:type="spellEnd"/>
       <w:r>
         <w:rPr>
           <w:lang w:val="en-AU"/>
         </w:rPr>
-        <w:t xml:space="preserve"> and </w:t>
+        <w:t xml:space="preserve"> (</w:t>
       </w:r>
       <w:proofErr w:type="spellStart"/>
       <w:r>
         <w:rPr>
           <w:lang w:val="en-AU"/>
         </w:rPr>
-        <w:t>plot_max</w:t>
+        <w:t>probablility</w:t>
       </w:r>
       <w:proofErr w:type="spellEnd"/>
       <w:r>
         <w:rPr>
           <w:lang w:val="en-AU"/>
         </w:rPr>
-        <w:t xml:space="preserve"> (user changeable axes limits for plotting)</w:t>
-      </w:r>
-    </w:p>
-    <w:p>
-      <w:pPr>
-        <w:ind w:firstLine="720"/>
-        <w:rPr>
-          <w:lang w:val="en-AU"/>
-        </w:rPr>
-      </w:pPr>
-      <w:r>
-        <w:rPr>
-          <w:lang w:val="en-AU"/>
-        </w:rPr>
-        <w:t>Initialized with data bounds defined by autoscaling, reset restores these values</w:t>
-      </w:r>
-    </w:p>
-    <w:p>
-      <w:pPr>
-        <w:rPr>
-          <w:lang w:val="en-AU"/>
-        </w:rPr>
-      </w:pPr>
-      <w:r>
-        <w:rPr>
-          <w:lang w:val="en-AU"/>
-        </w:rPr>
-        <w:t xml:space="preserve">Add attributes for </w:t>
-      </w:r>
-      <w:proofErr w:type="spellStart"/>
-      <w:r>
-        <w:rPr>
-          <w:lang w:val="en-AU"/>
-        </w:rPr>
-        <w:t>p_min</w:t>
-      </w:r>
-      <w:proofErr w:type="spellEnd"/>
-      <w:r>
-        <w:rPr>
-          <w:lang w:val="en-AU"/>
-        </w:rPr>
-        <w:t xml:space="preserve"> and </w:t>
-      </w:r>
-      <w:proofErr w:type="spellStart"/>
-      <w:r>
-        <w:rPr>
-          <w:lang w:val="en-AU"/>
-        </w:rPr>
-        <w:t>p_max</w:t>
-      </w:r>
-      <w:proofErr w:type="spellEnd"/>
-      <w:r>
-        <w:rPr>
-          <w:lang w:val="en-AU"/>
-        </w:rPr>
-        <w:t xml:space="preserve"> (</w:t>
-      </w:r>
-      <w:proofErr w:type="spellStart"/>
-      <w:r>
-        <w:rPr>
-          <w:lang w:val="en-AU"/>
-        </w:rPr>
-        <w:t>probablility</w:t>
-      </w:r>
-      <w:proofErr w:type="spellEnd"/>
-      <w:r>
-        <w:rPr>
-          <w:lang w:val="en-AU"/>
-        </w:rPr>
         <w:t xml:space="preserve"> axes associated with histograms, not changeable by user?)</w:t>
       </w:r>
     </w:p>
@@ -526,13 +539,7 @@
           <w:lang w:val="en-AU"/>
         </w:rPr>
         <w:tab/>
-        <w:t>Initialize</w:t>
-      </w:r>
-      <w:r>
-        <w:rPr>
-          <w:lang w:val="en-AU"/>
-        </w:rPr>
-        <w:t xml:space="preserve"> as None</w:t>
+        <w:t>Initialize as None</w:t>
       </w:r>
     </w:p>
     <w:p>
@@ -1276,6 +1283,15 @@
           <w:lang w:val="en-AU"/>
         </w:rPr>
         <w:t xml:space="preserve"> </w:t>
+      </w:r>
+      <w:r>
+        <w:rPr>
+          <w:i/>
+          <w:iCs/>
+          <w:highlight w:val="green"/>
+          <w:lang w:val="en-AU"/>
+        </w:rPr>
+        <w:t>[Complete]</w:t>
       </w:r>
     </w:p>
     <w:p>
@@ -2433,6 +2449,33 @@
         </w:rPr>
         <w:t xml:space="preserve"> [Export table]</w:t>
       </w:r>
+      <w:r>
+        <w:rPr>
+          <w:lang w:val="en-AU"/>
+        </w:rPr>
+        <w:t xml:space="preserve"> </w:t>
+      </w:r>
+      <w:r>
+        <w:rPr>
+          <w:lang w:val="en-AU"/>
+        </w:rPr>
+        <w:t>[</w:t>
+      </w:r>
+      <w:r>
+        <w:rPr>
+          <w:i/>
+          <w:iCs/>
+          <w:highlight w:val="green"/>
+          <w:lang w:val="en-AU"/>
+        </w:rPr>
+        <w:t>Complete</w:t>
+      </w:r>
+      <w:r>
+        <w:rPr>
+          <w:lang w:val="en-AU"/>
+        </w:rPr>
+        <w:t>]</w:t>
+      </w:r>
     </w:p>
     <w:p>
       <w:pPr>
@@ -2467,6 +2510,12 @@
           <w:lang w:val="en-AU"/>
         </w:rPr>
         <w:t xml:space="preserve"> or Custom list]</w:t>
+      </w:r>
+      <w:r>
+        <w:rPr>
+          <w:lang w:val="en-AU"/>
+        </w:rPr>
+        <w:t xml:space="preserve"> </w:t>
       </w:r>
     </w:p>
     <w:p>

</xml_diff>

<commit_message>
added plot ternary scatter and heatmaps to blockly
</commit_message>
<xml_diff>
--- a/LaME_blockly_design.docx
+++ b/LaME_blockly_design.docx
@@ -2453,13 +2453,7 @@
         <w:rPr>
           <w:lang w:val="en-AU"/>
         </w:rPr>
-        <w:t xml:space="preserve"> </w:t>
-      </w:r>
-      <w:r>
-        <w:rPr>
-          <w:lang w:val="en-AU"/>
-        </w:rPr>
-        <w:t>[</w:t>
+        <w:t xml:space="preserve"> [</w:t>
       </w:r>
       <w:r>
         <w:rPr>
@@ -2740,14 +2734,24 @@
           <w:lang w:val="en-AU"/>
         </w:rPr>
       </w:pPr>
-      <w:proofErr w:type="gramStart"/>
-      <w:r>
-        <w:rPr>
-          <w:lang w:val="en-AU"/>
-        </w:rPr>
-        <w:t>x :</w:t>
-      </w:r>
-      <w:proofErr w:type="gramEnd"/>
+      <w:r>
+        <w:rPr>
+          <w:lang w:val="en-AU"/>
+        </w:rPr>
+        <w:t xml:space="preserve">x : </w:t>
+      </w:r>
+      <w:r>
+        <w:rPr>
+          <w:lang w:val="en-AU"/>
+        </w:rPr>
+        <w:t xml:space="preserve">Biplot | drop down (field type X), drop down (field X), drop down (field type Y), drop down (field Y), check box (heatmap), </w:t>
+      </w:r>
+      <w:r>
+        <w:rPr>
+          <w:lang w:val="en-AU"/>
+        </w:rPr>
+        <w:t>&gt;</w:t>
+      </w:r>
       <w:r>
         <w:rPr>
           <w:lang w:val="en-AU"/>
@@ -2756,34 +2760,40 @@
       </w:r>
       <w:r>
         <w:rPr>
-          <w:lang w:val="en-AU"/>
-        </w:rPr>
-        <w:t xml:space="preserve">Biplot | drop down (field type X), drop down (field X), drop down (field type Y), drop down (field Y), check box (heatmap), </w:t>
-      </w:r>
-      <w:r>
-        <w:rPr>
-          <w:lang w:val="en-AU"/>
-        </w:rPr>
-        <w:t>&gt;</w:t>
-      </w:r>
-      <w:r>
-        <w:rPr>
+          <w:b/>
+          <w:bCs/>
+          <w:lang w:val="en-AU"/>
+        </w:rPr>
+        <w:t>Styling</w:t>
+      </w:r>
+      <w:r>
+        <w:rPr>
+          <w:b/>
+          <w:bCs/>
           <w:lang w:val="en-AU"/>
         </w:rPr>
         <w:t xml:space="preserve"> </w:t>
       </w:r>
       <w:r>
         <w:rPr>
-          <w:b/>
-          <w:bCs/>
-          <w:lang w:val="en-AU"/>
-        </w:rPr>
-        <w:t>Styling</w:t>
-      </w:r>
-      <w:r>
-        <w:rPr>
-          <w:b/>
-          <w:bCs/>
+          <w:lang w:val="en-AU"/>
+        </w:rPr>
+        <w:t>[</w:t>
+      </w:r>
+      <w:r>
+        <w:rPr>
+          <w:lang w:val="en-AU"/>
+        </w:rPr>
+        <w:t>depends on scatter/heatmap]</w:t>
+      </w:r>
+      <w:r>
+        <w:rPr>
+          <w:lang w:val="en-AU"/>
+        </w:rPr>
+        <w:t>, &lt; additional plots [Regression] or [PCA vectors]</w:t>
+      </w:r>
+      <w:r>
+        <w:rPr>
           <w:lang w:val="en-AU"/>
         </w:rPr>
         <w:t xml:space="preserve"> </w:t>
@@ -2796,15 +2806,18 @@
       </w:r>
       <w:r>
         <w:rPr>
-          <w:lang w:val="en-AU"/>
-        </w:rPr>
-        <w:t>depends on scatter/heatmap]</w:t>
-      </w:r>
-      <w:r>
-        <w:rPr>
-          <w:lang w:val="en-AU"/>
-        </w:rPr>
-        <w:t>, &lt; additional plots [Regression] or [PCA vectors]</w:t>
+          <w:i/>
+          <w:iCs/>
+          <w:highlight w:val="green"/>
+          <w:lang w:val="en-AU"/>
+        </w:rPr>
+        <w:t>Complete</w:t>
+      </w:r>
+      <w:r>
+        <w:rPr>
+          <w:lang w:val="en-AU"/>
+        </w:rPr>
+        <w:t>]</w:t>
       </w:r>
     </w:p>
     <w:p>

</xml_diff>

<commit_message>
fixed bugs in polygon_dock and updated blockly to use canvas_widget
</commit_message>
<xml_diff>
--- a/LaME_blockly_design.docx
+++ b/LaME_blockly_design.docx
@@ -2734,11 +2734,19 @@
           <w:lang w:val="en-AU"/>
         </w:rPr>
       </w:pPr>
-      <w:r>
-        <w:rPr>
-          <w:lang w:val="en-AU"/>
-        </w:rPr>
-        <w:t xml:space="preserve">x : </w:t>
+      <w:proofErr w:type="gramStart"/>
+      <w:r>
+        <w:rPr>
+          <w:lang w:val="en-AU"/>
+        </w:rPr>
+        <w:t>x :</w:t>
+      </w:r>
+      <w:proofErr w:type="gramEnd"/>
+      <w:r>
+        <w:rPr>
+          <w:lang w:val="en-AU"/>
+        </w:rPr>
+        <w:t xml:space="preserve"> </w:t>
       </w:r>
       <w:r>
         <w:rPr>
@@ -2880,6 +2888,33 @@
           <w:lang w:val="en-AU"/>
         </w:rPr>
         <w:t>depends on scatter/heatmap]</w:t>
+      </w:r>
+      <w:r>
+        <w:rPr>
+          <w:lang w:val="en-AU"/>
+        </w:rPr>
+        <w:t xml:space="preserve"> </w:t>
+      </w:r>
+      <w:r>
+        <w:rPr>
+          <w:lang w:val="en-AU"/>
+        </w:rPr>
+        <w:t>[</w:t>
+      </w:r>
+      <w:r>
+        <w:rPr>
+          <w:i/>
+          <w:iCs/>
+          <w:highlight w:val="green"/>
+          <w:lang w:val="en-AU"/>
+        </w:rPr>
+        <w:t>Complete</w:t>
+      </w:r>
+      <w:r>
+        <w:rPr>
+          <w:lang w:val="en-AU"/>
+        </w:rPr>
+        <w:t>]</w:t>
       </w:r>
     </w:p>
     <w:p>

</xml_diff>

<commit_message>
replace plotting functions with create plot
</commit_message>
<xml_diff>
--- a/LaME_blockly_design.docx
+++ b/LaME_blockly_design.docx
@@ -234,36 +234,15 @@
       </w:r>
       <w:proofErr w:type="spellEnd"/>
       <w:r>
-        <w:t xml:space="preserve"> [axes </w:t>
-      </w:r>
-      <w:proofErr w:type="gramStart"/>
-      <w:r>
-        <w:t>bounds</w:t>
-      </w:r>
-      <w:proofErr w:type="gramEnd"/>
-      <w:r>
-        <w:t xml:space="preserve"> -&gt; </w:t>
+        <w:t xml:space="preserve"> [axes bounds -&gt; </w:t>
       </w:r>
       <w:proofErr w:type="spellStart"/>
-      <w:proofErr w:type="gramStart"/>
-      <w:r>
-        <w:t>data.column</w:t>
-      </w:r>
-      <w:proofErr w:type="gramEnd"/>
-      <w:r>
-        <w:t>_</w:t>
-      </w:r>
-      <w:proofErr w:type="gramStart"/>
-      <w:r>
-        <w:t>attributes</w:t>
+      <w:r>
+        <w:t>data.column_attributes</w:t>
       </w:r>
       <w:proofErr w:type="spellEnd"/>
       <w:r>
-        <w:t>(</w:t>
-      </w:r>
-      <w:proofErr w:type="gramEnd"/>
-      <w:r>
-        <w:t>user defined)]</w:t>
+        <w:t>(user defined)]</w:t>
       </w:r>
     </w:p>
     <w:p>
@@ -394,21 +373,7 @@
         <w:rPr>
           <w:lang w:val="en-AU"/>
         </w:rPr>
-        <w:t>processed_</w:t>
-      </w:r>
-      <w:proofErr w:type="gramStart"/>
-      <w:r>
-        <w:rPr>
-          <w:lang w:val="en-AU"/>
-        </w:rPr>
-        <w:t>data.column</w:t>
-      </w:r>
-      <w:proofErr w:type="gramEnd"/>
-      <w:r>
-        <w:rPr>
-          <w:lang w:val="en-AU"/>
-        </w:rPr>
-        <w:t>_attributes</w:t>
+        <w:t>processed_data.column_attributes</w:t>
       </w:r>
       <w:proofErr w:type="spellEnd"/>
       <w:r>
@@ -1029,19 +994,11 @@
           <w:lang w:val="en-AU"/>
         </w:rPr>
       </w:pPr>
-      <w:proofErr w:type="gramStart"/>
-      <w:r>
-        <w:rPr>
-          <w:lang w:val="en-AU"/>
-        </w:rPr>
-        <w:t>x :</w:t>
-      </w:r>
-      <w:proofErr w:type="gramEnd"/>
-      <w:r>
-        <w:rPr>
-          <w:lang w:val="en-AU"/>
-        </w:rPr>
-        <w:t xml:space="preserve"> Display figures | checkbox + opens a window that displays canvases, pauses for user input, then continues.  Controls to figure UI, [continue, continues workflow], [stop, ends workflow], [skip save, does not save current plot]</w:t>
+      <w:r>
+        <w:rPr>
+          <w:lang w:val="en-AU"/>
+        </w:rPr>
+        <w:t>x : Display figures | checkbox + opens a window that displays canvases, pauses for user input, then continues.  Controls to figure UI, [continue, continues workflow], [stop, ends workflow], [skip save, does not save current plot]</w:t>
       </w:r>
     </w:p>
     <w:p>
@@ -1055,19 +1012,11 @@
           <w:lang w:val="en-AU"/>
         </w:rPr>
       </w:pPr>
-      <w:proofErr w:type="gramStart"/>
-      <w:r>
-        <w:rPr>
-          <w:lang w:val="en-AU"/>
-        </w:rPr>
-        <w:t>x :</w:t>
-      </w:r>
-      <w:proofErr w:type="gramEnd"/>
-      <w:r>
-        <w:rPr>
-          <w:lang w:val="en-AU"/>
-        </w:rPr>
-        <w:t xml:space="preserve"> Add figures to plot selector | checkbox</w:t>
+      <w:r>
+        <w:rPr>
+          <w:lang w:val="en-AU"/>
+        </w:rPr>
+        <w:t>x : Add figures to plot selector | checkbox</w:t>
       </w:r>
     </w:p>
     <w:p>
@@ -1093,19 +1042,11 @@
           <w:lang w:val="en-AU"/>
         </w:rPr>
       </w:pPr>
-      <w:proofErr w:type="gramStart"/>
-      <w:r>
-        <w:rPr>
-          <w:lang w:val="en-AU"/>
-        </w:rPr>
-        <w:t>x :</w:t>
-      </w:r>
-      <w:proofErr w:type="gramEnd"/>
-      <w:r>
-        <w:rPr>
-          <w:lang w:val="en-AU"/>
-        </w:rPr>
-        <w:t xml:space="preserve"> batch samples for analysis</w:t>
+      <w:r>
+        <w:rPr>
+          <w:lang w:val="en-AU"/>
+        </w:rPr>
+        <w:t>x : batch samples for analysis</w:t>
       </w:r>
     </w:p>
     <w:p>
@@ -1154,23 +1095,13 @@
           <w:lang w:val="en-AU"/>
         </w:rPr>
       </w:pPr>
-      <w:proofErr w:type="gramStart"/>
       <w:r>
         <w:rPr>
           <w:i/>
           <w:iCs/>
           <w:lang w:val="en-AU"/>
         </w:rPr>
-        <w:t>v :</w:t>
-      </w:r>
-      <w:proofErr w:type="gramEnd"/>
-      <w:r>
-        <w:rPr>
-          <w:i/>
-          <w:iCs/>
-          <w:lang w:val="en-AU"/>
-        </w:rPr>
-        <w:t xml:space="preserve"> Load directory | text field (directory name) + runs file browser</w:t>
+        <w:t>v : Load directory | text field (directory name) + runs file browser</w:t>
       </w:r>
       <w:r>
         <w:rPr>
@@ -1221,19 +1152,11 @@
           <w:lang w:val="en-AU"/>
         </w:rPr>
       </w:pPr>
-      <w:proofErr w:type="gramStart"/>
-      <w:r>
-        <w:rPr>
-          <w:lang w:val="en-AU"/>
-        </w:rPr>
-        <w:t>x :</w:t>
-      </w:r>
-      <w:proofErr w:type="gramEnd"/>
-      <w:r>
-        <w:rPr>
-          <w:lang w:val="en-AU"/>
-        </w:rPr>
-        <w:t xml:space="preserve"> Load sample | text field (sample name) + runs file browser</w:t>
+      <w:r>
+        <w:rPr>
+          <w:lang w:val="en-AU"/>
+        </w:rPr>
+        <w:t>x : Load sample | text field (sample name) + runs file browser</w:t>
       </w:r>
       <w:r>
         <w:rPr>
@@ -1264,19 +1187,11 @@
           <w:lang w:val="en-AU"/>
         </w:rPr>
       </w:pPr>
-      <w:proofErr w:type="gramStart"/>
-      <w:r>
-        <w:rPr>
-          <w:lang w:val="en-AU"/>
-        </w:rPr>
-        <w:t>&lt; :</w:t>
-      </w:r>
-      <w:proofErr w:type="gramEnd"/>
-      <w:r>
-        <w:rPr>
-          <w:lang w:val="en-AU"/>
-        </w:rPr>
-        <w:t xml:space="preserve"> Export figure data | text field (filename) + runs file browser</w:t>
+      <w:r>
+        <w:rPr>
+          <w:lang w:val="en-AU"/>
+        </w:rPr>
+        <w:t>&lt; : Export figure data | text field (filename) + runs file browser</w:t>
       </w:r>
       <w:r>
         <w:rPr>
@@ -1307,23 +1222,13 @@
           <w:lang w:val="en-AU"/>
         </w:rPr>
       </w:pPr>
-      <w:proofErr w:type="gramStart"/>
       <w:r>
         <w:rPr>
           <w:i/>
           <w:iCs/>
           <w:lang w:val="en-AU"/>
         </w:rPr>
-        <w:t>C :</w:t>
-      </w:r>
-      <w:proofErr w:type="gramEnd"/>
-      <w:r>
-        <w:rPr>
-          <w:i/>
-          <w:iCs/>
-          <w:lang w:val="en-AU"/>
-        </w:rPr>
-        <w:t xml:space="preserve"> loop over samples</w:t>
+        <w:t>C : loop over samples</w:t>
       </w:r>
       <w:r>
         <w:rPr>
@@ -1374,26 +1279,11 @@
           <w:lang w:val="en-AU"/>
         </w:rPr>
       </w:pPr>
-      <w:proofErr w:type="gramStart"/>
-      <w:r>
-        <w:rPr>
-          <w:lang w:val="en-AU"/>
-        </w:rPr>
-        <w:t>C :</w:t>
-      </w:r>
-      <w:proofErr w:type="gramEnd"/>
-      <w:r>
-        <w:rPr>
-          <w:lang w:val="en-AU"/>
-        </w:rPr>
-        <w:t xml:space="preserve"> loop over fields | drop down (field type </w:t>
-      </w:r>
-      <w:proofErr w:type="gramStart"/>
-      <w:r>
-        <w:rPr>
-          <w:lang w:val="en-AU"/>
-        </w:rPr>
-        <w:t>select)</w:t>
+      <w:r>
+        <w:rPr>
+          <w:lang w:val="en-AU"/>
+        </w:rPr>
+        <w:t>C : loop over fields | drop down (field type select)</w:t>
       </w:r>
       <w:r>
         <w:rPr>
@@ -1415,7 +1305,6 @@
         </w:rPr>
         <w:t>[</w:t>
       </w:r>
-      <w:proofErr w:type="gramEnd"/>
       <w:r>
         <w:rPr>
           <w:i/>
@@ -1497,19 +1386,11 @@
           <w:lang w:val="en-AU"/>
         </w:rPr>
       </w:pPr>
-      <w:proofErr w:type="gramStart"/>
-      <w:r>
-        <w:rPr>
-          <w:lang w:val="en-AU"/>
-        </w:rPr>
-        <w:t>C :</w:t>
-      </w:r>
-      <w:proofErr w:type="gramEnd"/>
-      <w:r>
-        <w:rPr>
-          <w:lang w:val="en-AU"/>
-        </w:rPr>
-        <w:t xml:space="preserve"> global analysis? (batch processing) … e.g. clustering, </w:t>
+      <w:r>
+        <w:rPr>
+          <w:lang w:val="en-AU"/>
+        </w:rPr>
+        <w:t xml:space="preserve">C : global analysis? (batch processing) … e.g. clustering, </w:t>
       </w:r>
       <w:proofErr w:type="spellStart"/>
       <w:r>
@@ -1543,19 +1424,11 @@
           <w:lang w:val="en-AU"/>
         </w:rPr>
       </w:pPr>
-      <w:proofErr w:type="gramStart"/>
-      <w:r>
-        <w:rPr>
-          <w:lang w:val="en-AU"/>
-        </w:rPr>
-        <w:t>&lt; :</w:t>
-      </w:r>
-      <w:proofErr w:type="gramEnd"/>
-      <w:r>
-        <w:rPr>
-          <w:lang w:val="en-AU"/>
-        </w:rPr>
-        <w:t xml:space="preserve"> subsample data | drop down (method), text field (number of samples, or fraction?)</w:t>
+      <w:r>
+        <w:rPr>
+          <w:lang w:val="en-AU"/>
+        </w:rPr>
+        <w:t>&lt; : subsample data | drop down (method), text field (number of samples, or fraction?)</w:t>
       </w:r>
     </w:p>
     <w:p>
@@ -1588,19 +1461,11 @@
           <w:lang w:val="en-AU"/>
         </w:rPr>
       </w:pPr>
-      <w:proofErr w:type="gramStart"/>
-      <w:r>
-        <w:rPr>
-          <w:lang w:val="en-AU"/>
-        </w:rPr>
-        <w:t>x :</w:t>
-      </w:r>
-      <w:proofErr w:type="gramEnd"/>
-      <w:r>
-        <w:rPr>
-          <w:lang w:val="en-AU"/>
-        </w:rPr>
-        <w:t xml:space="preserve"> Analyte select tool | drop down (saved list of analytes) + opens analyte select dialog… includes data scaling</w:t>
+      <w:r>
+        <w:rPr>
+          <w:lang w:val="en-AU"/>
+        </w:rPr>
+        <w:t>x : Analyte select tool | drop down (saved list of analytes) + opens analyte select dialog… includes data scaling</w:t>
       </w:r>
       <w:r>
         <w:rPr>
@@ -1630,23 +1495,13 @@
           <w:lang w:val="en-AU"/>
         </w:rPr>
       </w:pPr>
-      <w:proofErr w:type="gramStart"/>
       <w:r>
         <w:rPr>
           <w:i/>
           <w:iCs/>
           <w:lang w:val="en-AU"/>
         </w:rPr>
-        <w:t>x :</w:t>
-      </w:r>
-      <w:proofErr w:type="gramEnd"/>
-      <w:r>
-        <w:rPr>
-          <w:i/>
-          <w:iCs/>
-          <w:lang w:val="en-AU"/>
-        </w:rPr>
-        <w:t xml:space="preserve"> Reference value | drop down (list of reference chemistries)</w:t>
+        <w:t>x : Reference value | drop down (list of reference chemistries)</w:t>
       </w:r>
       <w:r>
         <w:rPr>
@@ -1685,42 +1540,25 @@
           <w:lang w:val="en-AU"/>
         </w:rPr>
       </w:pPr>
-      <w:proofErr w:type="gramStart"/>
       <w:r>
         <w:rPr>
           <w:strike/>
           <w:lang w:val="en-AU"/>
         </w:rPr>
-        <w:t>x :</w:t>
-      </w:r>
-      <w:proofErr w:type="gramEnd"/>
-      <w:r>
-        <w:rPr>
-          <w:strike/>
-          <w:lang w:val="en-AU"/>
-        </w:rPr>
-        <w:t xml:space="preserve"> Data scaling | drop down (linear, log, logit)</w:t>
-      </w:r>
-    </w:p>
-    <w:p>
-      <w:pPr>
-        <w:rPr>
-          <w:lang w:val="en-AU"/>
-        </w:rPr>
-      </w:pPr>
-      <w:proofErr w:type="gramStart"/>
-      <w:r>
-        <w:rPr>
-          <w:lang w:val="en-AU"/>
-        </w:rPr>
-        <w:t>&lt; :</w:t>
-      </w:r>
-      <w:proofErr w:type="gramEnd"/>
-      <w:r>
-        <w:rPr>
-          <w:lang w:val="en-AU"/>
-        </w:rPr>
-        <w:t xml:space="preserve"> Change pixel dimensions [Sample properties] | text field (dx), text field (</w:t>
+        <w:t>x : Data scaling | drop down (linear, log, logit)</w:t>
+      </w:r>
+    </w:p>
+    <w:p>
+      <w:pPr>
+        <w:rPr>
+          <w:lang w:val="en-AU"/>
+        </w:rPr>
+      </w:pPr>
+      <w:r>
+        <w:rPr>
+          <w:lang w:val="en-AU"/>
+        </w:rPr>
+        <w:t>&lt; : Change pixel dimensions [Sample properties] | text field (dx), text field (</w:t>
       </w:r>
       <w:proofErr w:type="spellStart"/>
       <w:r>
@@ -1730,7 +1568,6 @@
         <w:t>dy</w:t>
       </w:r>
       <w:proofErr w:type="spellEnd"/>
-      <w:proofErr w:type="gramStart"/>
       <w:r>
         <w:rPr>
           <w:lang w:val="en-AU"/>
@@ -1751,7 +1588,6 @@
         </w:rPr>
         <w:t>)</w:t>
       </w:r>
-      <w:proofErr w:type="gramEnd"/>
       <w:r>
         <w:rPr>
           <w:i/>
@@ -1788,22 +1624,13 @@
           <w:lang w:val="en-AU"/>
         </w:rPr>
       </w:pPr>
-      <w:proofErr w:type="gramStart"/>
-      <w:r>
-        <w:rPr>
-          <w:lang w:val="en-AU"/>
-        </w:rPr>
-        <w:t>&lt; :</w:t>
-      </w:r>
-      <w:proofErr w:type="gramEnd"/>
-      <w:r>
-        <w:rPr>
-          <w:lang w:val="en-AU"/>
-        </w:rPr>
-        <w:t xml:space="preserve"> Swap pixel dimension dx/</w:t>
+      <w:r>
+        <w:rPr>
+          <w:lang w:val="en-AU"/>
+        </w:rPr>
+        <w:t>&lt; : Swap pixel dimension dx/</w:t>
       </w:r>
       <w:proofErr w:type="spellStart"/>
-      <w:proofErr w:type="gramStart"/>
       <w:r>
         <w:rPr>
           <w:lang w:val="en-AU"/>
@@ -1823,16 +1650,7 @@
           <w:iCs/>
           <w:lang w:val="en-AU"/>
         </w:rPr>
-        <w:t>)</w:t>
-      </w:r>
-      <w:proofErr w:type="gramEnd"/>
-      <w:r>
-        <w:rPr>
-          <w:i/>
-          <w:iCs/>
-          <w:lang w:val="en-AU"/>
-        </w:rPr>
-        <w:t xml:space="preserve"> </w:t>
+        <w:t xml:space="preserve">) </w:t>
       </w:r>
       <w:r>
         <w:rPr>
@@ -1862,24 +1680,14 @@
           <w:lang w:val="en-AU"/>
         </w:rPr>
       </w:pPr>
-      <w:proofErr w:type="gramStart"/>
       <w:r>
         <w:rPr>
           <w:strike/>
           <w:lang w:val="en-AU"/>
         </w:rPr>
-        <w:t>&lt; :</w:t>
-      </w:r>
-      <w:proofErr w:type="gramEnd"/>
-      <w:r>
-        <w:rPr>
-          <w:strike/>
-          <w:lang w:val="en-AU"/>
-        </w:rPr>
-        <w:t xml:space="preserve"> Swap pixel resolution dx/</w:t>
+        <w:t>&lt; : Swap pixel resolution dx/</w:t>
       </w:r>
       <w:proofErr w:type="spellStart"/>
-      <w:proofErr w:type="gramStart"/>
       <w:r>
         <w:rPr>
           <w:strike/>
@@ -1903,7 +1711,6 @@
         </w:rPr>
         <w:t>)</w:t>
       </w:r>
-      <w:proofErr w:type="gramEnd"/>
       <w:r>
         <w:rPr>
           <w:i/>
@@ -1919,19 +1726,11 @@
           <w:lang w:val="en-AU"/>
         </w:rPr>
       </w:pPr>
-      <w:proofErr w:type="gramStart"/>
-      <w:r>
-        <w:rPr>
-          <w:lang w:val="en-AU"/>
-        </w:rPr>
-        <w:t>&lt; :</w:t>
-      </w:r>
-      <w:proofErr w:type="gramEnd"/>
-      <w:r>
-        <w:rPr>
-          <w:lang w:val="en-AU"/>
-        </w:rPr>
-        <w:t xml:space="preserve"> Swap XY [Sample properties]</w:t>
+      <w:r>
+        <w:rPr>
+          <w:lang w:val="en-AU"/>
+        </w:rPr>
+        <w:t>&lt; : Swap XY [Sample properties]</w:t>
       </w:r>
       <w:r>
         <w:rPr>
@@ -1946,33 +1745,11 @@
           <w:lang w:val="en-AU"/>
         </w:rPr>
       </w:pPr>
-      <w:proofErr w:type="gramStart"/>
-      <w:r>
-        <w:rPr>
-          <w:lang w:val="en-AU"/>
-        </w:rPr>
-        <w:t>x :</w:t>
-      </w:r>
-      <w:proofErr w:type="gramEnd"/>
-      <w:r>
-        <w:rPr>
-          <w:lang w:val="en-AU"/>
-        </w:rPr>
-        <w:t xml:space="preserve"> Outlier method | o [Field </w:t>
-      </w:r>
-      <w:proofErr w:type="gramStart"/>
-      <w:r>
-        <w:rPr>
-          <w:lang w:val="en-AU"/>
-        </w:rPr>
-        <w:t>select</w:t>
-      </w:r>
-      <w:proofErr w:type="gramEnd"/>
-      <w:r>
-        <w:rPr>
-          <w:lang w:val="en-AU"/>
-        </w:rPr>
-        <w:t xml:space="preserve"> or </w:t>
+      <w:r>
+        <w:rPr>
+          <w:lang w:val="en-AU"/>
+        </w:rPr>
+        <w:t xml:space="preserve">x : Outlier method | o [Field select or </w:t>
       </w:r>
       <w:r>
         <w:rPr>
@@ -2023,40 +1800,11 @@
           <w:lang w:val="en-AU"/>
         </w:rPr>
       </w:pPr>
-      <w:proofErr w:type="gramStart"/>
-      <w:r>
-        <w:rPr>
-          <w:lang w:val="en-AU"/>
-        </w:rPr>
-        <w:t>x :</w:t>
-      </w:r>
-      <w:proofErr w:type="gramEnd"/>
-      <w:r>
-        <w:rPr>
-          <w:lang w:val="en-AU"/>
-        </w:rPr>
-        <w:t xml:space="preserve"> Negative method | o [Field </w:t>
-      </w:r>
-      <w:proofErr w:type="gramStart"/>
-      <w:r>
-        <w:rPr>
-          <w:lang w:val="en-AU"/>
-        </w:rPr>
-        <w:t>select</w:t>
-      </w:r>
-      <w:proofErr w:type="gramEnd"/>
-      <w:r>
-        <w:rPr>
-          <w:lang w:val="en-AU"/>
-        </w:rPr>
-        <w:t xml:space="preserve"> or Custom list], drop down (methods</w:t>
-      </w:r>
-      <w:proofErr w:type="gramStart"/>
-      <w:r>
-        <w:rPr>
-          <w:lang w:val="en-AU"/>
-        </w:rPr>
-        <w:t>)</w:t>
+      <w:r>
+        <w:rPr>
+          <w:lang w:val="en-AU"/>
+        </w:rPr>
+        <w:t>x : Negative method | o [Field select or Custom list], drop down (methods)</w:t>
       </w:r>
       <w:r>
         <w:rPr>
@@ -2068,35 +1816,20 @@
         <w:rPr>
           <w:lang w:val="en-AU"/>
         </w:rPr>
-        <w:t>,</w:t>
-      </w:r>
-      <w:proofErr w:type="gramEnd"/>
-      <w:r>
-        <w:rPr>
-          <w:lang w:val="en-AU"/>
-        </w:rPr>
-        <w:t xml:space="preserve"> text fields (quantile bounds, initially hidden)</w:t>
-      </w:r>
-    </w:p>
-    <w:p>
-      <w:pPr>
-        <w:rPr>
-          <w:lang w:val="en-AU"/>
-        </w:rPr>
-      </w:pPr>
-      <w:proofErr w:type="gramStart"/>
-      <w:r>
-        <w:rPr>
-          <w:lang w:val="en-AU"/>
-        </w:rPr>
-        <w:t>&lt; :</w:t>
-      </w:r>
-      <w:proofErr w:type="gramEnd"/>
-      <w:r>
-        <w:rPr>
-          <w:lang w:val="en-AU"/>
-        </w:rPr>
-        <w:t xml:space="preserve"> Field select | drop down (field type) dropdown (field)</w:t>
+        <w:t>, text fields (quantile bounds, initially hidden)</w:t>
+      </w:r>
+    </w:p>
+    <w:p>
+      <w:pPr>
+        <w:rPr>
+          <w:lang w:val="en-AU"/>
+        </w:rPr>
+      </w:pPr>
+      <w:r>
+        <w:rPr>
+          <w:lang w:val="en-AU"/>
+        </w:rPr>
+        <w:t>&lt; : Field select | drop down (field type) dropdown (field)</w:t>
       </w:r>
       <w:r>
         <w:rPr>
@@ -2111,20 +1844,12 @@
           <w:lang w:val="en-AU"/>
         </w:rPr>
       </w:pPr>
-      <w:proofErr w:type="gramStart"/>
       <w:r>
         <w:rPr>
           <w:lang w:val="en-AU"/>
         </w:rPr>
         <w:lastRenderedPageBreak/>
-        <w:t>&lt; :</w:t>
-      </w:r>
-      <w:proofErr w:type="gramEnd"/>
-      <w:r>
-        <w:rPr>
-          <w:lang w:val="en-AU"/>
-        </w:rPr>
-        <w:t xml:space="preserve"> Custom list | drop down (loads saved custom list)</w:t>
+        <w:t>&lt; : Custom list | drop down (loads saved custom list)</w:t>
       </w:r>
       <w:r>
         <w:rPr>
@@ -2139,19 +1864,11 @@
           <w:lang w:val="en-AU"/>
         </w:rPr>
       </w:pPr>
-      <w:proofErr w:type="gramStart"/>
-      <w:r>
-        <w:rPr>
-          <w:lang w:val="en-AU"/>
-        </w:rPr>
-        <w:t>&lt; :</w:t>
-      </w:r>
-      <w:proofErr w:type="gramEnd"/>
-      <w:r>
-        <w:rPr>
-          <w:lang w:val="en-AU"/>
-        </w:rPr>
-        <w:t xml:space="preserve"> Compute custom field, drop down (defined custom field)</w:t>
+      <w:r>
+        <w:rPr>
+          <w:lang w:val="en-AU"/>
+        </w:rPr>
+        <w:t>&lt; : Compute custom field, drop down (defined custom field)</w:t>
       </w:r>
     </w:p>
     <w:p>
@@ -2218,40 +1935,24 @@
           <w:lang w:val="en-AU"/>
         </w:rPr>
       </w:pPr>
-      <w:proofErr w:type="gramStart"/>
-      <w:r>
-        <w:rPr>
-          <w:lang w:val="en-AU"/>
-        </w:rPr>
-        <w:t>x :</w:t>
-      </w:r>
-      <w:proofErr w:type="gramEnd"/>
-      <w:r>
-        <w:rPr>
-          <w:lang w:val="en-AU"/>
-        </w:rPr>
-        <w:t xml:space="preserve"> Noise reduction method | drop down, text fields (parameters initially hidden), check box (gradient)</w:t>
-      </w:r>
-    </w:p>
-    <w:p>
-      <w:pPr>
-        <w:rPr>
-          <w:lang w:val="en-AU"/>
-        </w:rPr>
-      </w:pPr>
-      <w:proofErr w:type="gramStart"/>
-      <w:r>
-        <w:rPr>
-          <w:lang w:val="en-AU"/>
-        </w:rPr>
-        <w:t>x :</w:t>
-      </w:r>
-      <w:proofErr w:type="gramEnd"/>
-      <w:r>
-        <w:rPr>
-          <w:lang w:val="en-AU"/>
-        </w:rPr>
-        <w:t xml:space="preserve"> Edge detection | drop down (method)</w:t>
+      <w:r>
+        <w:rPr>
+          <w:lang w:val="en-AU"/>
+        </w:rPr>
+        <w:t>x : Noise reduction method | drop down, text fields (parameters initially hidden), check box (gradient)</w:t>
+      </w:r>
+    </w:p>
+    <w:p>
+      <w:pPr>
+        <w:rPr>
+          <w:lang w:val="en-AU"/>
+        </w:rPr>
+      </w:pPr>
+      <w:r>
+        <w:rPr>
+          <w:lang w:val="en-AU"/>
+        </w:rPr>
+        <w:t>x : Edge detection | drop down (method)</w:t>
       </w:r>
     </w:p>
     <w:p>
@@ -2297,33 +1998,11 @@
           <w:lang w:val="en-AU"/>
         </w:rPr>
       </w:pPr>
-      <w:proofErr w:type="gramStart"/>
-      <w:r>
-        <w:rPr>
-          <w:lang w:val="en-AU"/>
-        </w:rPr>
-        <w:t>x :</w:t>
-      </w:r>
-      <w:proofErr w:type="gramEnd"/>
-      <w:r>
-        <w:rPr>
-          <w:lang w:val="en-AU"/>
-        </w:rPr>
-        <w:t xml:space="preserve"> Map </w:t>
-      </w:r>
-      <w:proofErr w:type="gramStart"/>
-      <w:r>
-        <w:rPr>
-          <w:lang w:val="en-AU"/>
-        </w:rPr>
-        <w:t>|  drop</w:t>
-      </w:r>
-      <w:proofErr w:type="gramEnd"/>
-      <w:r>
-        <w:rPr>
-          <w:lang w:val="en-AU"/>
-        </w:rPr>
-        <w:t xml:space="preserve"> down (field select), drop down (field), </w:t>
+      <w:r>
+        <w:rPr>
+          <w:lang w:val="en-AU"/>
+        </w:rPr>
+        <w:t xml:space="preserve">x : Map |  drop down (field select), drop down (field), </w:t>
       </w:r>
       <w:r>
         <w:rPr>
@@ -2405,7 +2084,6 @@
           <w:lang w:val="en-AU"/>
         </w:rPr>
       </w:pPr>
-      <w:proofErr w:type="gramStart"/>
       <w:r>
         <w:rPr>
           <w:lang w:val="en-AU"/>
@@ -2416,14 +2094,7 @@
         <w:rPr>
           <w:lang w:val="en-AU"/>
         </w:rPr>
-        <w:t xml:space="preserve"> :</w:t>
-      </w:r>
-      <w:proofErr w:type="gramEnd"/>
-      <w:r>
-        <w:rPr>
-          <w:lang w:val="en-AU"/>
-        </w:rPr>
-        <w:t xml:space="preserve"> Correlation | drop down (Pearson, Spearman, Kendall)</w:t>
+        <w:t xml:space="preserve"> : Correlation | drop down (Pearson, Spearman, Kendall)</w:t>
       </w:r>
       <w:r>
         <w:rPr>
@@ -2477,33 +2148,11 @@
           <w:lang w:val="en-AU"/>
         </w:rPr>
       </w:pPr>
-      <w:proofErr w:type="gramStart"/>
-      <w:r>
-        <w:rPr>
-          <w:lang w:val="en-AU"/>
-        </w:rPr>
-        <w:t>&lt; :</w:t>
-      </w:r>
-      <w:proofErr w:type="gramEnd"/>
-      <w:r>
-        <w:rPr>
-          <w:lang w:val="en-AU"/>
-        </w:rPr>
-        <w:t xml:space="preserve"> Export table | o [Field </w:t>
-      </w:r>
-      <w:proofErr w:type="gramStart"/>
-      <w:r>
-        <w:rPr>
-          <w:lang w:val="en-AU"/>
-        </w:rPr>
-        <w:t>select</w:t>
-      </w:r>
-      <w:proofErr w:type="gramEnd"/>
-      <w:r>
-        <w:rPr>
-          <w:lang w:val="en-AU"/>
-        </w:rPr>
-        <w:t xml:space="preserve"> or Custom list]</w:t>
+      <w:r>
+        <w:rPr>
+          <w:lang w:val="en-AU"/>
+        </w:rPr>
+        <w:t>&lt; : Export table | o [Field select or Custom list]</w:t>
       </w:r>
       <w:r>
         <w:rPr>
@@ -2518,19 +2167,11 @@
           <w:lang w:val="en-AU"/>
         </w:rPr>
       </w:pPr>
-      <w:proofErr w:type="gramStart"/>
-      <w:r>
-        <w:rPr>
-          <w:lang w:val="en-AU"/>
-        </w:rPr>
-        <w:t>x :</w:t>
-      </w:r>
-      <w:proofErr w:type="gramEnd"/>
-      <w:r>
-        <w:rPr>
-          <w:lang w:val="en-AU"/>
-        </w:rPr>
-        <w:t xml:space="preserve"> Histogram | drop down (type)</w:t>
+      <w:r>
+        <w:rPr>
+          <w:lang w:val="en-AU"/>
+        </w:rPr>
+        <w:t>x : Histogram | drop down (type)</w:t>
       </w:r>
       <w:r>
         <w:rPr>
@@ -2672,33 +2313,11 @@
           <w:lang w:val="en-AU"/>
         </w:rPr>
       </w:pPr>
-      <w:proofErr w:type="gramStart"/>
-      <w:r>
-        <w:rPr>
-          <w:lang w:val="en-AU"/>
-        </w:rPr>
-        <w:t>&lt; :</w:t>
-      </w:r>
-      <w:proofErr w:type="gramEnd"/>
-      <w:r>
-        <w:rPr>
-          <w:lang w:val="en-AU"/>
-        </w:rPr>
-        <w:t xml:space="preserve"> Histogram options | text field (bin width), text field (number of </w:t>
-      </w:r>
-      <w:proofErr w:type="gramStart"/>
-      <w:r>
-        <w:rPr>
-          <w:lang w:val="en-AU"/>
-        </w:rPr>
-        <w:t>bins)…</w:t>
-      </w:r>
-      <w:proofErr w:type="gramEnd"/>
-      <w:r>
-        <w:rPr>
-          <w:lang w:val="en-AU"/>
-        </w:rPr>
-        <w:t xml:space="preserve"> bin and number set each other</w:t>
+      <w:r>
+        <w:rPr>
+          <w:lang w:val="en-AU"/>
+        </w:rPr>
+        <w:t>&lt; : Histogram options | text field (bin width), text field (number of bins)… bin and number set each other</w:t>
       </w:r>
       <w:r>
         <w:rPr>
@@ -2734,14 +2353,24 @@
           <w:lang w:val="en-AU"/>
         </w:rPr>
       </w:pPr>
-      <w:proofErr w:type="gramStart"/>
-      <w:r>
-        <w:rPr>
-          <w:lang w:val="en-AU"/>
-        </w:rPr>
-        <w:t>x :</w:t>
-      </w:r>
-      <w:proofErr w:type="gramEnd"/>
+      <w:r>
+        <w:rPr>
+          <w:lang w:val="en-AU"/>
+        </w:rPr>
+        <w:t xml:space="preserve">x : </w:t>
+      </w:r>
+      <w:r>
+        <w:rPr>
+          <w:lang w:val="en-AU"/>
+        </w:rPr>
+        <w:t xml:space="preserve">Biplot | drop down (field type X), drop down (field X), drop down (field type Y), drop down (field Y), check box (heatmap), </w:t>
+      </w:r>
+      <w:r>
+        <w:rPr>
+          <w:lang w:val="en-AU"/>
+        </w:rPr>
+        <w:t>&gt;</w:t>
+      </w:r>
       <w:r>
         <w:rPr>
           <w:lang w:val="en-AU"/>
@@ -2750,40 +2379,22 @@
       </w:r>
       <w:r>
         <w:rPr>
-          <w:lang w:val="en-AU"/>
-        </w:rPr>
-        <w:t xml:space="preserve">Biplot | drop down (field type X), drop down (field X), drop down (field type Y), drop down (field Y), check box (heatmap), </w:t>
-      </w:r>
-      <w:r>
-        <w:rPr>
-          <w:lang w:val="en-AU"/>
-        </w:rPr>
-        <w:t>&gt;</w:t>
-      </w:r>
-      <w:r>
-        <w:rPr>
+          <w:b/>
+          <w:bCs/>
+          <w:lang w:val="en-AU"/>
+        </w:rPr>
+        <w:t>Styling</w:t>
+      </w:r>
+      <w:r>
+        <w:rPr>
+          <w:b/>
+          <w:bCs/>
           <w:lang w:val="en-AU"/>
         </w:rPr>
         <w:t xml:space="preserve"> </w:t>
       </w:r>
       <w:r>
         <w:rPr>
-          <w:b/>
-          <w:bCs/>
-          <w:lang w:val="en-AU"/>
-        </w:rPr>
-        <w:t>Styling</w:t>
-      </w:r>
-      <w:r>
-        <w:rPr>
-          <w:b/>
-          <w:bCs/>
-          <w:lang w:val="en-AU"/>
-        </w:rPr>
-        <w:t xml:space="preserve"> </w:t>
-      </w:r>
-      <w:r>
-        <w:rPr>
           <w:lang w:val="en-AU"/>
         </w:rPr>
         <w:t>[</w:t>
@@ -2804,13 +2415,7 @@
         <w:rPr>
           <w:lang w:val="en-AU"/>
         </w:rPr>
-        <w:t xml:space="preserve"> </w:t>
-      </w:r>
-      <w:r>
-        <w:rPr>
-          <w:lang w:val="en-AU"/>
-        </w:rPr>
-        <w:t>[</w:t>
+        <w:t xml:space="preserve"> [</w:t>
       </w:r>
       <w:r>
         <w:rPr>
@@ -2834,20 +2439,12 @@
           <w:lang w:val="en-AU"/>
         </w:rPr>
       </w:pPr>
-      <w:proofErr w:type="gramStart"/>
       <w:r>
         <w:rPr>
           <w:lang w:val="en-AU"/>
         </w:rPr>
         <w:lastRenderedPageBreak/>
-        <w:t>x :</w:t>
-      </w:r>
-      <w:proofErr w:type="gramEnd"/>
-      <w:r>
-        <w:rPr>
-          <w:lang w:val="en-AU"/>
-        </w:rPr>
-        <w:t xml:space="preserve"> Ternary | drop down (field type X), drop down (field X), drop down (field type Y), drop down (field Y), drop down (field type Z), drop down (field Z), check box (heatmap), </w:t>
+        <w:t xml:space="preserve">x : Ternary | drop down (field type X), drop down (field X), drop down (field type Y), drop down (field Y), drop down (field type Z), drop down (field Z), check box (heatmap), </w:t>
       </w:r>
       <w:r>
         <w:rPr>
@@ -2893,13 +2490,7 @@
         <w:rPr>
           <w:lang w:val="en-AU"/>
         </w:rPr>
-        <w:t xml:space="preserve"> </w:t>
-      </w:r>
-      <w:r>
-        <w:rPr>
-          <w:lang w:val="en-AU"/>
-        </w:rPr>
-        <w:t>[</w:t>
+        <w:t xml:space="preserve"> [</w:t>
       </w:r>
       <w:r>
         <w:rPr>
@@ -2923,708 +2514,30 @@
           <w:lang w:val="en-AU"/>
         </w:rPr>
       </w:pPr>
-      <w:proofErr w:type="gramStart"/>
-      <w:r>
-        <w:rPr>
-          <w:lang w:val="en-AU"/>
-        </w:rPr>
-        <w:t>x :</w:t>
-      </w:r>
-      <w:proofErr w:type="gramEnd"/>
-      <w:r>
-        <w:rPr>
-          <w:lang w:val="en-AU"/>
-        </w:rPr>
-        <w:t xml:space="preserve"> Ternary map | drop down (field type X), drop down (field X), drop down (field type Y), drop down (field Y), drop down (field type Z), drop down (field Z),</w:t>
-      </w:r>
-    </w:p>
-    <w:p>
-      <w:pPr>
-        <w:rPr>
-          <w:lang w:val="en-AU"/>
-        </w:rPr>
-      </w:pPr>
-      <w:proofErr w:type="gramStart"/>
-      <w:r>
-        <w:rPr>
-          <w:lang w:val="en-AU"/>
-        </w:rPr>
-        <w:t>x :</w:t>
-      </w:r>
-      <w:proofErr w:type="gramEnd"/>
-      <w:r>
-        <w:rPr>
-          <w:lang w:val="en-AU"/>
-        </w:rPr>
-        <w:t xml:space="preserve"> Compatibility diagram | </w:t>
+      <w:r>
+        <w:rPr>
+          <w:lang w:val="en-AU"/>
+        </w:rPr>
+        <w:t>x : Ternary map | drop down (field type X), drop down (field X), drop down (field type Y), drop down (field Y), drop down (field type Z), drop down (field Z),</w:t>
+      </w:r>
+    </w:p>
+    <w:p>
+      <w:pPr>
+        <w:rPr>
+          <w:lang w:val="en-AU"/>
+        </w:rPr>
+      </w:pPr>
+      <w:r>
+        <w:rPr>
+          <w:lang w:val="en-AU"/>
+        </w:rPr>
+        <w:t xml:space="preserve">x : Compatibility diagram | </w:t>
       </w:r>
       <w:r>
         <w:rPr>
           <w:lang w:val="en-AU"/>
         </w:rPr>
         <w:t>drop down (N-dim file lists) … (check that [Reference value] block has been included above… if not display message)</w:t>
-      </w:r>
-    </w:p>
-    <w:p>
-      <w:pPr>
-        <w:rPr>
-          <w:lang w:val="en-AU"/>
-        </w:rPr>
-      </w:pPr>
-      <w:proofErr w:type="gramStart"/>
-      <w:r>
-        <w:rPr>
-          <w:lang w:val="en-AU"/>
-        </w:rPr>
-        <w:t>x :</w:t>
-      </w:r>
-      <w:proofErr w:type="gramEnd"/>
-      <w:r>
-        <w:rPr>
-          <w:lang w:val="en-AU"/>
-        </w:rPr>
-        <w:t xml:space="preserve"> Radar plot |</w:t>
-      </w:r>
-      <w:r>
-        <w:rPr>
-          <w:lang w:val="en-AU"/>
-        </w:rPr>
-        <w:t xml:space="preserve"> </w:t>
-      </w:r>
-      <w:r>
-        <w:rPr>
-          <w:lang w:val="en-AU"/>
-        </w:rPr>
-        <w:t>drop down (N-dim file lists) … (check that [Reference value] block has been included above… if not display message)</w:t>
-      </w:r>
-    </w:p>
-    <w:p>
-      <w:pPr>
-        <w:rPr>
-          <w:lang w:val="en-AU"/>
-        </w:rPr>
-      </w:pPr>
-      <w:proofErr w:type="gramStart"/>
-      <w:r>
-        <w:rPr>
-          <w:lang w:val="en-AU"/>
-        </w:rPr>
-        <w:t>x :</w:t>
-      </w:r>
-      <w:proofErr w:type="gramEnd"/>
-      <w:r>
-        <w:rPr>
-          <w:lang w:val="en-AU"/>
-        </w:rPr>
-        <w:t xml:space="preserve"> Basis variance | </w:t>
-      </w:r>
-      <w:r>
-        <w:rPr>
-          <w:lang w:val="en-AU"/>
-        </w:rPr>
-        <w:t>&gt;</w:t>
-      </w:r>
-      <w:r>
-        <w:rPr>
-          <w:lang w:val="en-AU"/>
-        </w:rPr>
-        <w:t xml:space="preserve"> </w:t>
-      </w:r>
-      <w:r>
-        <w:rPr>
-          <w:b/>
-          <w:bCs/>
-          <w:lang w:val="en-AU"/>
-        </w:rPr>
-        <w:t>Styling</w:t>
-      </w:r>
-      <w:r>
-        <w:rPr>
-          <w:lang w:val="en-AU"/>
-        </w:rPr>
-        <w:t xml:space="preserve"> [marker properties, line properties, font]</w:t>
-      </w:r>
-    </w:p>
-    <w:p>
-      <w:pPr>
-        <w:rPr>
-          <w:lang w:val="en-AU"/>
-        </w:rPr>
-      </w:pPr>
-      <w:proofErr w:type="gramStart"/>
-      <w:r>
-        <w:rPr>
-          <w:lang w:val="en-AU"/>
-        </w:rPr>
-        <w:t>x :</w:t>
-      </w:r>
-      <w:proofErr w:type="gramEnd"/>
-      <w:r>
-        <w:rPr>
-          <w:lang w:val="en-AU"/>
-        </w:rPr>
-        <w:t xml:space="preserve"> Basis vectors plot </w:t>
-      </w:r>
-      <w:r>
-        <w:rPr>
-          <w:lang w:val="en-AU"/>
-        </w:rPr>
-        <w:t>&gt;</w:t>
-      </w:r>
-      <w:r>
-        <w:rPr>
-          <w:lang w:val="en-AU"/>
-        </w:rPr>
-        <w:t xml:space="preserve"> </w:t>
-      </w:r>
-      <w:r>
-        <w:rPr>
-          <w:b/>
-          <w:bCs/>
-          <w:lang w:val="en-AU"/>
-        </w:rPr>
-        <w:t>Styling</w:t>
-      </w:r>
-      <w:r>
-        <w:rPr>
-          <w:lang w:val="en-AU"/>
-        </w:rPr>
-        <w:t xml:space="preserve"> [colormap, font]</w:t>
-      </w:r>
-    </w:p>
-    <w:p>
-      <w:pPr>
-        <w:rPr>
-          <w:lang w:val="en-AU"/>
-        </w:rPr>
-      </w:pPr>
-      <w:proofErr w:type="gramStart"/>
-      <w:r>
-        <w:rPr>
-          <w:lang w:val="en-AU"/>
-        </w:rPr>
-        <w:t>&lt; :</w:t>
-      </w:r>
-      <w:proofErr w:type="gramEnd"/>
-      <w:r>
-        <w:rPr>
-          <w:lang w:val="en-AU"/>
-        </w:rPr>
-        <w:t xml:space="preserve"> Basis vectors </w:t>
-      </w:r>
-      <w:r>
-        <w:rPr>
-          <w:lang w:val="en-AU"/>
-        </w:rPr>
-        <w:t>&gt;</w:t>
-      </w:r>
-      <w:r>
-        <w:rPr>
-          <w:lang w:val="en-AU"/>
-        </w:rPr>
-        <w:t xml:space="preserve"> </w:t>
-      </w:r>
-      <w:r>
-        <w:rPr>
-          <w:b/>
-          <w:bCs/>
-          <w:lang w:val="en-AU"/>
-        </w:rPr>
-        <w:t>Styling</w:t>
-      </w:r>
-      <w:r>
-        <w:rPr>
-          <w:lang w:val="en-AU"/>
-        </w:rPr>
-        <w:t xml:space="preserve"> [line properties, transparency]</w:t>
-      </w:r>
-    </w:p>
-    <w:p>
-      <w:pPr>
-        <w:rPr>
-          <w:lang w:val="en-AU"/>
-        </w:rPr>
-      </w:pPr>
-      <w:proofErr w:type="gramStart"/>
-      <w:r>
-        <w:rPr>
-          <w:lang w:val="en-AU"/>
-        </w:rPr>
-        <w:t>&lt; :</w:t>
-      </w:r>
-      <w:proofErr w:type="gramEnd"/>
-      <w:r>
-        <w:rPr>
-          <w:lang w:val="en-AU"/>
-        </w:rPr>
-        <w:t xml:space="preserve"> Regression</w:t>
-      </w:r>
-    </w:p>
-    <w:p>
-      <w:pPr>
-        <w:rPr>
-          <w:lang w:val="en-AU"/>
-        </w:rPr>
-      </w:pPr>
-      <w:proofErr w:type="gramStart"/>
-      <w:r>
-        <w:rPr>
-          <w:lang w:val="en-AU"/>
-        </w:rPr>
-        <w:t>x :</w:t>
-      </w:r>
-      <w:proofErr w:type="gramEnd"/>
-      <w:r>
-        <w:rPr>
-          <w:lang w:val="en-AU"/>
-        </w:rPr>
-        <w:t xml:space="preserve"> Cluster performance | drop down (method) </w:t>
-      </w:r>
-      <w:r>
-        <w:rPr>
-          <w:lang w:val="en-AU"/>
-        </w:rPr>
-        <w:t>&gt;</w:t>
-      </w:r>
-      <w:r>
-        <w:rPr>
-          <w:lang w:val="en-AU"/>
-        </w:rPr>
-        <w:t xml:space="preserve"> [Seed] &lt; [Cluster options] &lt; [Custom field list] </w:t>
-      </w:r>
-      <w:r>
-        <w:rPr>
-          <w:b/>
-          <w:bCs/>
-          <w:lang w:val="en-AU"/>
-        </w:rPr>
-        <w:t>&gt;</w:t>
-      </w:r>
-      <w:r>
-        <w:rPr>
-          <w:b/>
-          <w:bCs/>
-          <w:lang w:val="en-AU"/>
-        </w:rPr>
-        <w:t xml:space="preserve"> Styling</w:t>
-      </w:r>
-      <w:r>
-        <w:rPr>
-          <w:lang w:val="en-AU"/>
-        </w:rPr>
-        <w:t xml:space="preserve"> [</w:t>
-      </w:r>
-      <w:r>
-        <w:rPr>
-          <w:lang w:val="en-AU"/>
-        </w:rPr>
-        <w:t xml:space="preserve">marker, marker size, not </w:t>
-      </w:r>
-      <w:proofErr w:type="spellStart"/>
-      <w:r>
-        <w:rPr>
-          <w:lang w:val="en-AU"/>
-        </w:rPr>
-        <w:t>color</w:t>
-      </w:r>
-      <w:proofErr w:type="spellEnd"/>
-      <w:r>
-        <w:rPr>
-          <w:lang w:val="en-AU"/>
-        </w:rPr>
-        <w:t xml:space="preserve">, line width (not </w:t>
-      </w:r>
-      <w:proofErr w:type="spellStart"/>
-      <w:r>
-        <w:rPr>
-          <w:lang w:val="en-AU"/>
-        </w:rPr>
-        <w:t>color</w:t>
-      </w:r>
-      <w:proofErr w:type="spellEnd"/>
-      <w:r>
-        <w:rPr>
-          <w:lang w:val="en-AU"/>
-        </w:rPr>
-        <w:t>), font</w:t>
-      </w:r>
-      <w:r>
-        <w:rPr>
-          <w:lang w:val="en-AU"/>
-        </w:rPr>
-        <w:t>]</w:t>
-      </w:r>
-    </w:p>
-    <w:p>
-      <w:pPr>
-        <w:rPr>
-          <w:lang w:val="en-AU"/>
-        </w:rPr>
-      </w:pPr>
-    </w:p>
-    <w:p>
-      <w:pPr>
-        <w:rPr>
-          <w:b/>
-          <w:bCs/>
-          <w:lang w:val="en-AU"/>
-        </w:rPr>
-      </w:pPr>
-      <w:r>
-        <w:rPr>
-          <w:b/>
-          <w:bCs/>
-          <w:lang w:val="en-AU"/>
-        </w:rPr>
-        <w:t>Multidimensional:</w:t>
-      </w:r>
-    </w:p>
-    <w:p>
-      <w:pPr>
-        <w:rPr>
-          <w:lang w:val="en-AU"/>
-        </w:rPr>
-      </w:pPr>
-      <w:proofErr w:type="gramStart"/>
-      <w:r>
-        <w:rPr>
-          <w:lang w:val="en-AU"/>
-        </w:rPr>
-        <w:t>x :</w:t>
-      </w:r>
-      <w:proofErr w:type="gramEnd"/>
-      <w:r>
-        <w:rPr>
-          <w:lang w:val="en-AU"/>
-        </w:rPr>
-        <w:t xml:space="preserve"> Dimensional reduction | drop down (method)</w:t>
-      </w:r>
-      <w:r>
-        <w:rPr>
-          <w:lang w:val="en-AU"/>
-        </w:rPr>
-        <w:t xml:space="preserve">, </w:t>
-      </w:r>
-      <w:r>
-        <w:rPr>
-          <w:lang w:val="en-AU"/>
-        </w:rPr>
-        <w:t>&gt;</w:t>
-      </w:r>
-      <w:r>
-        <w:rPr>
-          <w:lang w:val="en-AU"/>
-        </w:rPr>
-        <w:t xml:space="preserve"> [Custom field list]</w:t>
-      </w:r>
-    </w:p>
-    <w:p>
-      <w:pPr>
-        <w:rPr>
-          <w:lang w:val="en-AU"/>
-        </w:rPr>
-      </w:pPr>
-      <w:proofErr w:type="gramStart"/>
-      <w:r>
-        <w:rPr>
-          <w:lang w:val="en-AU"/>
-        </w:rPr>
-        <w:t>x :</w:t>
-      </w:r>
-      <w:proofErr w:type="gramEnd"/>
-      <w:r>
-        <w:rPr>
-          <w:lang w:val="en-AU"/>
-        </w:rPr>
-        <w:t xml:space="preserve"> Clustering</w:t>
-      </w:r>
-      <w:r>
-        <w:rPr>
-          <w:lang w:val="en-AU"/>
-        </w:rPr>
-        <w:t xml:space="preserve"> | drop down (method), </w:t>
-      </w:r>
-      <w:r>
-        <w:rPr>
-          <w:lang w:val="en-AU"/>
-        </w:rPr>
-        <w:t>&gt;</w:t>
-      </w:r>
-      <w:r>
-        <w:rPr>
-          <w:lang w:val="en-AU"/>
-        </w:rPr>
-        <w:t xml:space="preserve"> [Seed] </w:t>
-      </w:r>
-      <w:r>
-        <w:rPr>
-          <w:lang w:val="en-AU"/>
-        </w:rPr>
-        <w:t>&gt;</w:t>
-      </w:r>
-      <w:r>
-        <w:rPr>
-          <w:lang w:val="en-AU"/>
-        </w:rPr>
-        <w:t xml:space="preserve"> [Cluster options] </w:t>
-      </w:r>
-      <w:r>
-        <w:rPr>
-          <w:lang w:val="en-AU"/>
-        </w:rPr>
-        <w:t>&gt;</w:t>
-      </w:r>
-      <w:r>
-        <w:rPr>
-          <w:lang w:val="en-AU"/>
-        </w:rPr>
-        <w:t xml:space="preserve"> [Custom field list]</w:t>
-      </w:r>
-      <w:r>
-        <w:rPr>
-          <w:lang w:val="en-AU"/>
-        </w:rPr>
-        <w:t xml:space="preserve"> … random seed generator </w:t>
-      </w:r>
-      <w:proofErr w:type="gramStart"/>
-      <w:r>
-        <w:rPr>
-          <w:lang w:val="en-AU"/>
-        </w:rPr>
-        <w:t>button ?</w:t>
-      </w:r>
-      <w:proofErr w:type="gramEnd"/>
-    </w:p>
-    <w:p>
-      <w:pPr>
-        <w:rPr>
-          <w:lang w:val="en-AU"/>
-        </w:rPr>
-      </w:pPr>
-      <w:proofErr w:type="gramStart"/>
-      <w:r>
-        <w:rPr>
-          <w:lang w:val="en-AU"/>
-        </w:rPr>
-        <w:t>&lt; :</w:t>
-      </w:r>
-      <w:proofErr w:type="gramEnd"/>
-      <w:r>
-        <w:rPr>
-          <w:lang w:val="en-AU"/>
-        </w:rPr>
-        <w:t xml:space="preserve"> Seed | text edit (double-click changes seed using random number generator RNG)</w:t>
-      </w:r>
-    </w:p>
-    <w:p>
-      <w:pPr>
-        <w:rPr>
-          <w:lang w:val="en-AU"/>
-        </w:rPr>
-      </w:pPr>
-      <w:proofErr w:type="gramStart"/>
-      <w:r>
-        <w:rPr>
-          <w:lang w:val="en-AU"/>
-        </w:rPr>
-        <w:t>&lt; :</w:t>
-      </w:r>
-      <w:proofErr w:type="gramEnd"/>
-      <w:r>
-        <w:rPr>
-          <w:lang w:val="en-AU"/>
-        </w:rPr>
-        <w:t xml:space="preserve"> Cluster options | (mutator – plugin with advanced options)</w:t>
-      </w:r>
-    </w:p>
-    <w:p>
-      <w:pPr>
-        <w:rPr>
-          <w:lang w:val="en-AU"/>
-        </w:rPr>
-      </w:pPr>
-      <w:proofErr w:type="gramStart"/>
-      <w:r>
-        <w:rPr>
-          <w:lang w:val="en-AU"/>
-        </w:rPr>
-        <w:t>&lt; :</w:t>
-      </w:r>
-      <w:proofErr w:type="gramEnd"/>
-      <w:r>
-        <w:rPr>
-          <w:lang w:val="en-AU"/>
-        </w:rPr>
-        <w:t xml:space="preserve"> PCA preconditioning | text edit (number of basis vectors)</w:t>
-      </w:r>
-    </w:p>
-    <w:p>
-      <w:pPr>
-        <w:rPr>
-          <w:lang w:val="en-AU"/>
-        </w:rPr>
-      </w:pPr>
-    </w:p>
-    <w:p>
-      <w:pPr>
-        <w:rPr>
-          <w:b/>
-          <w:bCs/>
-          <w:color w:val="FF0000"/>
-          <w:lang w:val="en-AU"/>
-        </w:rPr>
-      </w:pPr>
-      <w:r>
-        <w:rPr>
-          <w:b/>
-          <w:bCs/>
-          <w:color w:val="FF0000"/>
-          <w:lang w:val="en-AU"/>
-        </w:rPr>
-        <w:t>Filtering:</w:t>
-      </w:r>
-    </w:p>
-    <w:p>
-      <w:pPr>
-        <w:rPr>
-          <w:color w:val="FF0000"/>
-          <w:lang w:val="en-AU"/>
-        </w:rPr>
-      </w:pPr>
-      <w:proofErr w:type="gramStart"/>
-      <w:r>
-        <w:rPr>
-          <w:color w:val="FF0000"/>
-          <w:lang w:val="en-AU"/>
-        </w:rPr>
-        <w:t>x :</w:t>
-      </w:r>
-      <w:proofErr w:type="gramEnd"/>
-      <w:r>
-        <w:rPr>
-          <w:color w:val="FF0000"/>
-          <w:lang w:val="en-AU"/>
-        </w:rPr>
-        <w:t xml:space="preserve"> Load polygon(s) | drop down (polygon </w:t>
-      </w:r>
-      <w:proofErr w:type="gramStart"/>
-      <w:r>
-        <w:rPr>
-          <w:color w:val="FF0000"/>
-          <w:lang w:val="en-AU"/>
-        </w:rPr>
-        <w:t>name)…</w:t>
-      </w:r>
-      <w:proofErr w:type="gramEnd"/>
-      <w:r>
-        <w:rPr>
-          <w:color w:val="FF0000"/>
-          <w:lang w:val="en-AU"/>
-        </w:rPr>
-        <w:t xml:space="preserve"> (multiple drop downs using mutator block – plugin)</w:t>
-      </w:r>
-    </w:p>
-    <w:p>
-      <w:pPr>
-        <w:rPr>
-          <w:color w:val="FF0000"/>
-          <w:lang w:val="en-AU"/>
-        </w:rPr>
-      </w:pPr>
-    </w:p>
-    <w:p>
-      <w:pPr>
-        <w:rPr>
-          <w:b/>
-          <w:bCs/>
-          <w:color w:val="FF0000"/>
-          <w:lang w:val="en-AU"/>
-        </w:rPr>
-      </w:pPr>
-      <w:r>
-        <w:rPr>
-          <w:b/>
-          <w:bCs/>
-          <w:color w:val="FF0000"/>
-          <w:lang w:val="en-AU"/>
-        </w:rPr>
-        <w:lastRenderedPageBreak/>
-        <w:t>Profiles:</w:t>
-      </w:r>
-    </w:p>
-    <w:p>
-      <w:pPr>
-        <w:rPr>
-          <w:color w:val="FF0000"/>
-          <w:lang w:val="en-AU"/>
-        </w:rPr>
-      </w:pPr>
-      <w:r>
-        <w:rPr>
-          <w:color w:val="FF0000"/>
-          <w:lang w:val="en-AU"/>
-        </w:rPr>
-        <w:t>Come back later …</w:t>
-      </w:r>
-    </w:p>
-    <w:p>
-      <w:pPr>
-        <w:rPr>
-          <w:color w:val="FF0000"/>
-          <w:lang w:val="en-AU"/>
-        </w:rPr>
-      </w:pPr>
-      <w:r>
-        <w:rPr>
-          <w:color w:val="FF0000"/>
-          <w:lang w:val="en-AU"/>
-        </w:rPr>
-        <w:t>+ analysis blocks</w:t>
-      </w:r>
-    </w:p>
-    <w:p>
-      <w:pPr>
-        <w:rPr>
-          <w:lang w:val="en-AU"/>
-        </w:rPr>
-      </w:pPr>
-    </w:p>
-    <w:p>
-      <w:pPr>
-        <w:rPr>
-          <w:b/>
-          <w:bCs/>
-          <w:lang w:val="en-AU"/>
-        </w:rPr>
-      </w:pPr>
-      <w:r>
-        <w:rPr>
-          <w:b/>
-          <w:bCs/>
-          <w:lang w:val="en-AU"/>
-        </w:rPr>
-        <w:t>Styling</w:t>
-      </w:r>
-    </w:p>
-    <w:p>
-      <w:pPr>
-        <w:rPr>
-          <w:lang w:val="en-AU"/>
-        </w:rPr>
-      </w:pPr>
-      <w:proofErr w:type="gramStart"/>
-      <w:r>
-        <w:rPr>
-          <w:lang w:val="en-AU"/>
-        </w:rPr>
-        <w:t>&lt; :</w:t>
-      </w:r>
-      <w:proofErr w:type="gramEnd"/>
-      <w:r>
-        <w:rPr>
-          <w:lang w:val="en-AU"/>
-        </w:rPr>
-        <w:t xml:space="preserve"> Modify style | (dynamic connection block - plugin) with internal connections</w:t>
       </w:r>
       <w:r>
         <w:rPr>
@@ -3654,25 +2567,537 @@
           <w:lang w:val="en-AU"/>
         </w:rPr>
       </w:pPr>
-      <w:proofErr w:type="gramStart"/>
-      <w:r>
-        <w:rPr>
-          <w:lang w:val="en-AU"/>
-        </w:rPr>
-        <w:t>&lt; :</w:t>
-      </w:r>
-      <w:proofErr w:type="gramEnd"/>
-      <w:r>
-        <w:rPr>
-          <w:lang w:val="en-AU"/>
-        </w:rPr>
-        <w:t xml:space="preserve"> X Axis</w:t>
-      </w:r>
-      <w:r>
-        <w:rPr>
-          <w:lang w:val="en-AU"/>
-        </w:rPr>
-        <w:t xml:space="preserve"> | text edit (label), text edit (lower bound), text edit (upper bound), drop down (scale)</w:t>
+      <w:r>
+        <w:rPr>
+          <w:lang w:val="en-AU"/>
+        </w:rPr>
+        <w:t>x : Radar plot |</w:t>
+      </w:r>
+      <w:r>
+        <w:rPr>
+          <w:lang w:val="en-AU"/>
+        </w:rPr>
+        <w:t xml:space="preserve"> </w:t>
+      </w:r>
+      <w:r>
+        <w:rPr>
+          <w:lang w:val="en-AU"/>
+        </w:rPr>
+        <w:t>drop down (N-dim file lists) … (check that [Reference value] block has been included above… if not display message)</w:t>
+      </w:r>
+    </w:p>
+    <w:p>
+      <w:pPr>
+        <w:rPr>
+          <w:lang w:val="en-AU"/>
+        </w:rPr>
+      </w:pPr>
+      <w:r>
+        <w:rPr>
+          <w:lang w:val="en-AU"/>
+        </w:rPr>
+        <w:t xml:space="preserve">x : Basis variance | </w:t>
+      </w:r>
+      <w:r>
+        <w:rPr>
+          <w:lang w:val="en-AU"/>
+        </w:rPr>
+        <w:t>&gt;</w:t>
+      </w:r>
+      <w:r>
+        <w:rPr>
+          <w:lang w:val="en-AU"/>
+        </w:rPr>
+        <w:t xml:space="preserve"> </w:t>
+      </w:r>
+      <w:r>
+        <w:rPr>
+          <w:b/>
+          <w:bCs/>
+          <w:lang w:val="en-AU"/>
+        </w:rPr>
+        <w:t>Styling</w:t>
+      </w:r>
+      <w:r>
+        <w:rPr>
+          <w:lang w:val="en-AU"/>
+        </w:rPr>
+        <w:t xml:space="preserve"> [marker properties, line properties, font]</w:t>
+      </w:r>
+    </w:p>
+    <w:p>
+      <w:pPr>
+        <w:rPr>
+          <w:lang w:val="en-AU"/>
+        </w:rPr>
+      </w:pPr>
+      <w:r>
+        <w:rPr>
+          <w:lang w:val="en-AU"/>
+        </w:rPr>
+        <w:t>x :</w:t>
+      </w:r>
+      <w:r>
+        <w:rPr>
+          <w:lang w:val="en-AU"/>
+        </w:rPr>
+        <w:t xml:space="preserve"> Basis vectors plot </w:t>
+      </w:r>
+      <w:r>
+        <w:rPr>
+          <w:lang w:val="en-AU"/>
+        </w:rPr>
+        <w:t>&gt;</w:t>
+      </w:r>
+      <w:r>
+        <w:rPr>
+          <w:lang w:val="en-AU"/>
+        </w:rPr>
+        <w:t xml:space="preserve"> </w:t>
+      </w:r>
+      <w:r>
+        <w:rPr>
+          <w:b/>
+          <w:bCs/>
+          <w:lang w:val="en-AU"/>
+        </w:rPr>
+        <w:t>Styling</w:t>
+      </w:r>
+      <w:r>
+        <w:rPr>
+          <w:lang w:val="en-AU"/>
+        </w:rPr>
+        <w:t xml:space="preserve"> [colormap, font]</w:t>
+      </w:r>
+    </w:p>
+    <w:p>
+      <w:pPr>
+        <w:rPr>
+          <w:lang w:val="en-AU"/>
+        </w:rPr>
+      </w:pPr>
+      <w:r>
+        <w:rPr>
+          <w:lang w:val="en-AU"/>
+        </w:rPr>
+        <w:t xml:space="preserve">&lt; : Basis vectors </w:t>
+      </w:r>
+      <w:r>
+        <w:rPr>
+          <w:lang w:val="en-AU"/>
+        </w:rPr>
+        <w:t>&gt;</w:t>
+      </w:r>
+      <w:r>
+        <w:rPr>
+          <w:lang w:val="en-AU"/>
+        </w:rPr>
+        <w:t xml:space="preserve"> </w:t>
+      </w:r>
+      <w:r>
+        <w:rPr>
+          <w:b/>
+          <w:bCs/>
+          <w:lang w:val="en-AU"/>
+        </w:rPr>
+        <w:t>Styling</w:t>
+      </w:r>
+      <w:r>
+        <w:rPr>
+          <w:lang w:val="en-AU"/>
+        </w:rPr>
+        <w:t xml:space="preserve"> [line properties, transparency]</w:t>
+      </w:r>
+    </w:p>
+    <w:p>
+      <w:pPr>
+        <w:rPr>
+          <w:lang w:val="en-AU"/>
+        </w:rPr>
+      </w:pPr>
+      <w:r>
+        <w:rPr>
+          <w:lang w:val="en-AU"/>
+        </w:rPr>
+        <w:t>&lt; : Regression</w:t>
+      </w:r>
+    </w:p>
+    <w:p>
+      <w:pPr>
+        <w:rPr>
+          <w:lang w:val="en-AU"/>
+        </w:rPr>
+      </w:pPr>
+      <w:r>
+        <w:rPr>
+          <w:lang w:val="en-AU"/>
+        </w:rPr>
+        <w:t xml:space="preserve">x : Cluster performance | drop down (method) </w:t>
+      </w:r>
+      <w:r>
+        <w:rPr>
+          <w:lang w:val="en-AU"/>
+        </w:rPr>
+        <w:t>&gt;</w:t>
+      </w:r>
+      <w:r>
+        <w:rPr>
+          <w:lang w:val="en-AU"/>
+        </w:rPr>
+        <w:t xml:space="preserve"> [Seed] &lt; [Cluster options] &lt; [Custom field list] </w:t>
+      </w:r>
+      <w:r>
+        <w:rPr>
+          <w:b/>
+          <w:bCs/>
+          <w:lang w:val="en-AU"/>
+        </w:rPr>
+        <w:t>&gt;</w:t>
+      </w:r>
+      <w:r>
+        <w:rPr>
+          <w:b/>
+          <w:bCs/>
+          <w:lang w:val="en-AU"/>
+        </w:rPr>
+        <w:t xml:space="preserve"> Styling</w:t>
+      </w:r>
+      <w:r>
+        <w:rPr>
+          <w:lang w:val="en-AU"/>
+        </w:rPr>
+        <w:t xml:space="preserve"> [</w:t>
+      </w:r>
+      <w:r>
+        <w:rPr>
+          <w:lang w:val="en-AU"/>
+        </w:rPr>
+        <w:t xml:space="preserve">marker, marker size, not </w:t>
+      </w:r>
+      <w:proofErr w:type="spellStart"/>
+      <w:r>
+        <w:rPr>
+          <w:lang w:val="en-AU"/>
+        </w:rPr>
+        <w:t>color</w:t>
+      </w:r>
+      <w:proofErr w:type="spellEnd"/>
+      <w:r>
+        <w:rPr>
+          <w:lang w:val="en-AU"/>
+        </w:rPr>
+        <w:t xml:space="preserve">, line width (not </w:t>
+      </w:r>
+      <w:proofErr w:type="spellStart"/>
+      <w:r>
+        <w:rPr>
+          <w:lang w:val="en-AU"/>
+        </w:rPr>
+        <w:t>color</w:t>
+      </w:r>
+      <w:proofErr w:type="spellEnd"/>
+      <w:r>
+        <w:rPr>
+          <w:lang w:val="en-AU"/>
+        </w:rPr>
+        <w:t>), font</w:t>
+      </w:r>
+      <w:r>
+        <w:rPr>
+          <w:lang w:val="en-AU"/>
+        </w:rPr>
+        <w:t>]</w:t>
+      </w:r>
+    </w:p>
+    <w:p>
+      <w:pPr>
+        <w:rPr>
+          <w:lang w:val="en-AU"/>
+        </w:rPr>
+      </w:pPr>
+    </w:p>
+    <w:p>
+      <w:pPr>
+        <w:rPr>
+          <w:b/>
+          <w:bCs/>
+          <w:lang w:val="en-AU"/>
+        </w:rPr>
+      </w:pPr>
+      <w:r>
+        <w:rPr>
+          <w:b/>
+          <w:bCs/>
+          <w:lang w:val="en-AU"/>
+        </w:rPr>
+        <w:t>Multidimensional:</w:t>
+      </w:r>
+    </w:p>
+    <w:p>
+      <w:pPr>
+        <w:rPr>
+          <w:lang w:val="en-AU"/>
+        </w:rPr>
+      </w:pPr>
+      <w:r>
+        <w:rPr>
+          <w:lang w:val="en-AU"/>
+        </w:rPr>
+        <w:t>x : Dimensional reduction | drop down (method)</w:t>
+      </w:r>
+      <w:r>
+        <w:rPr>
+          <w:lang w:val="en-AU"/>
+        </w:rPr>
+        <w:t xml:space="preserve">, </w:t>
+      </w:r>
+      <w:r>
+        <w:rPr>
+          <w:lang w:val="en-AU"/>
+        </w:rPr>
+        <w:t>&gt;</w:t>
+      </w:r>
+      <w:r>
+        <w:rPr>
+          <w:lang w:val="en-AU"/>
+        </w:rPr>
+        <w:t xml:space="preserve"> [Custom field list]</w:t>
+      </w:r>
+    </w:p>
+    <w:p>
+      <w:pPr>
+        <w:rPr>
+          <w:lang w:val="en-AU"/>
+        </w:rPr>
+      </w:pPr>
+      <w:r>
+        <w:rPr>
+          <w:lang w:val="en-AU"/>
+        </w:rPr>
+        <w:t>x : Clustering</w:t>
+      </w:r>
+      <w:r>
+        <w:rPr>
+          <w:lang w:val="en-AU"/>
+        </w:rPr>
+        <w:t xml:space="preserve"> | drop down (method), </w:t>
+      </w:r>
+      <w:r>
+        <w:rPr>
+          <w:lang w:val="en-AU"/>
+        </w:rPr>
+        <w:t>&gt;</w:t>
+      </w:r>
+      <w:r>
+        <w:rPr>
+          <w:lang w:val="en-AU"/>
+        </w:rPr>
+        <w:t xml:space="preserve"> [Seed] </w:t>
+      </w:r>
+      <w:r>
+        <w:rPr>
+          <w:lang w:val="en-AU"/>
+        </w:rPr>
+        <w:t>&gt;</w:t>
+      </w:r>
+      <w:r>
+        <w:rPr>
+          <w:lang w:val="en-AU"/>
+        </w:rPr>
+        <w:t xml:space="preserve"> [Cluster options] </w:t>
+      </w:r>
+      <w:r>
+        <w:rPr>
+          <w:lang w:val="en-AU"/>
+        </w:rPr>
+        <w:t>&gt;</w:t>
+      </w:r>
+      <w:r>
+        <w:rPr>
+          <w:lang w:val="en-AU"/>
+        </w:rPr>
+        <w:t xml:space="preserve"> [Custom field list]</w:t>
+      </w:r>
+      <w:r>
+        <w:rPr>
+          <w:lang w:val="en-AU"/>
+        </w:rPr>
+        <w:t xml:space="preserve"> … random seed generator button ?</w:t>
+      </w:r>
+    </w:p>
+    <w:p>
+      <w:pPr>
+        <w:rPr>
+          <w:lang w:val="en-AU"/>
+        </w:rPr>
+      </w:pPr>
+      <w:r>
+        <w:rPr>
+          <w:lang w:val="en-AU"/>
+        </w:rPr>
+        <w:t>&lt; : Seed | text edit (double-click changes seed using random number generator RNG)</w:t>
+      </w:r>
+    </w:p>
+    <w:p>
+      <w:pPr>
+        <w:rPr>
+          <w:lang w:val="en-AU"/>
+        </w:rPr>
+      </w:pPr>
+      <w:r>
+        <w:rPr>
+          <w:lang w:val="en-AU"/>
+        </w:rPr>
+        <w:t>&lt; : Cluster options | (mutator – plugin with advanced options)</w:t>
+      </w:r>
+    </w:p>
+    <w:p>
+      <w:pPr>
+        <w:rPr>
+          <w:lang w:val="en-AU"/>
+        </w:rPr>
+      </w:pPr>
+      <w:r>
+        <w:rPr>
+          <w:lang w:val="en-AU"/>
+        </w:rPr>
+        <w:t>&lt; : PCA preconditioning | text edit (number of basis vectors)</w:t>
+      </w:r>
+    </w:p>
+    <w:p>
+      <w:pPr>
+        <w:rPr>
+          <w:lang w:val="en-AU"/>
+        </w:rPr>
+      </w:pPr>
+    </w:p>
+    <w:p>
+      <w:pPr>
+        <w:rPr>
+          <w:b/>
+          <w:bCs/>
+          <w:color w:val="FF0000"/>
+          <w:lang w:val="en-AU"/>
+        </w:rPr>
+      </w:pPr>
+      <w:r>
+        <w:rPr>
+          <w:b/>
+          <w:bCs/>
+          <w:color w:val="FF0000"/>
+          <w:lang w:val="en-AU"/>
+        </w:rPr>
+        <w:t>Filtering:</w:t>
+      </w:r>
+    </w:p>
+    <w:p>
+      <w:pPr>
+        <w:rPr>
+          <w:color w:val="FF0000"/>
+          <w:lang w:val="en-AU"/>
+        </w:rPr>
+      </w:pPr>
+      <w:r>
+        <w:rPr>
+          <w:color w:val="FF0000"/>
+          <w:lang w:val="en-AU"/>
+        </w:rPr>
+        <w:t>x : Load polygon(s) | drop down (polygon name)… (multiple drop downs using mutator block – plugin)</w:t>
+      </w:r>
+    </w:p>
+    <w:p>
+      <w:pPr>
+        <w:rPr>
+          <w:color w:val="FF0000"/>
+          <w:lang w:val="en-AU"/>
+        </w:rPr>
+      </w:pPr>
+    </w:p>
+    <w:p>
+      <w:pPr>
+        <w:rPr>
+          <w:b/>
+          <w:bCs/>
+          <w:color w:val="FF0000"/>
+          <w:lang w:val="en-AU"/>
+        </w:rPr>
+      </w:pPr>
+      <w:r>
+        <w:rPr>
+          <w:b/>
+          <w:bCs/>
+          <w:color w:val="FF0000"/>
+          <w:lang w:val="en-AU"/>
+        </w:rPr>
+        <w:lastRenderedPageBreak/>
+        <w:t>Profiles:</w:t>
+      </w:r>
+    </w:p>
+    <w:p>
+      <w:pPr>
+        <w:rPr>
+          <w:color w:val="FF0000"/>
+          <w:lang w:val="en-AU"/>
+        </w:rPr>
+      </w:pPr>
+      <w:r>
+        <w:rPr>
+          <w:color w:val="FF0000"/>
+          <w:lang w:val="en-AU"/>
+        </w:rPr>
+        <w:t>Come back later …</w:t>
+      </w:r>
+    </w:p>
+    <w:p>
+      <w:pPr>
+        <w:rPr>
+          <w:color w:val="FF0000"/>
+          <w:lang w:val="en-AU"/>
+        </w:rPr>
+      </w:pPr>
+      <w:r>
+        <w:rPr>
+          <w:color w:val="FF0000"/>
+          <w:lang w:val="en-AU"/>
+        </w:rPr>
+        <w:t>+ analysis blocks</w:t>
+      </w:r>
+    </w:p>
+    <w:p>
+      <w:pPr>
+        <w:rPr>
+          <w:lang w:val="en-AU"/>
+        </w:rPr>
+      </w:pPr>
+    </w:p>
+    <w:p>
+      <w:pPr>
+        <w:rPr>
+          <w:b/>
+          <w:bCs/>
+          <w:lang w:val="en-AU"/>
+        </w:rPr>
+      </w:pPr>
+      <w:r>
+        <w:rPr>
+          <w:b/>
+          <w:bCs/>
+          <w:lang w:val="en-AU"/>
+        </w:rPr>
+        <w:t>Styling</w:t>
+      </w:r>
+    </w:p>
+    <w:p>
+      <w:pPr>
+        <w:rPr>
+          <w:lang w:val="en-AU"/>
+        </w:rPr>
+      </w:pPr>
+      <w:r>
+        <w:rPr>
+          <w:lang w:val="en-AU"/>
+        </w:rPr>
+        <w:t>&lt; : Modify style | (dynamic connection block - plugin) with internal connections</w:t>
       </w:r>
       <w:r>
         <w:rPr>
@@ -3702,19 +3127,17 @@
           <w:lang w:val="en-AU"/>
         </w:rPr>
       </w:pPr>
-      <w:proofErr w:type="gramStart"/>
-      <w:r>
-        <w:rPr>
-          <w:lang w:val="en-AU"/>
-        </w:rPr>
-        <w:t>&lt; :</w:t>
-      </w:r>
-      <w:proofErr w:type="gramEnd"/>
-      <w:r>
-        <w:rPr>
-          <w:lang w:val="en-AU"/>
-        </w:rPr>
-        <w:t xml:space="preserve"> Y Axis | text edit (label), text edit (lower bound), text edit (upper bound), drop down (scale)</w:t>
+      <w:r>
+        <w:rPr>
+          <w:lang w:val="en-AU"/>
+        </w:rPr>
+        <w:t>&lt; : X Axis</w:t>
+      </w:r>
+      <w:r>
+        <w:rPr>
+          <w:lang w:val="en-AU"/>
+        </w:rPr>
+        <w:t xml:space="preserve"> | text edit (label), text edit (lower bound), text edit (upper bound), drop down (scale)</w:t>
       </w:r>
       <w:r>
         <w:rPr>
@@ -3744,19 +3167,11 @@
           <w:lang w:val="en-AU"/>
         </w:rPr>
       </w:pPr>
-      <w:proofErr w:type="gramStart"/>
-      <w:r>
-        <w:rPr>
-          <w:lang w:val="en-AU"/>
-        </w:rPr>
-        <w:t>&lt; :</w:t>
-      </w:r>
-      <w:proofErr w:type="gramEnd"/>
-      <w:r>
-        <w:rPr>
-          <w:lang w:val="en-AU"/>
-        </w:rPr>
-        <w:t xml:space="preserve"> Z Axis | text edit (label), text edit (lower bound), text edit (upper bound), drop down (scale)</w:t>
+      <w:r>
+        <w:rPr>
+          <w:lang w:val="en-AU"/>
+        </w:rPr>
+        <w:t>&lt; : Y Axis | text edit (label), text edit (lower bound), text edit (upper bound), drop down (scale)</w:t>
       </w:r>
       <w:r>
         <w:rPr>
@@ -3786,19 +3201,11 @@
           <w:lang w:val="en-AU"/>
         </w:rPr>
       </w:pPr>
-      <w:proofErr w:type="gramStart"/>
-      <w:r>
-        <w:rPr>
-          <w:lang w:val="en-AU"/>
-        </w:rPr>
-        <w:t>&lt; :</w:t>
-      </w:r>
-      <w:proofErr w:type="gramEnd"/>
-      <w:r>
-        <w:rPr>
-          <w:lang w:val="en-AU"/>
-        </w:rPr>
-        <w:t xml:space="preserve"> C Axis | text edit (label), text edit (lower bound), text edit (upper bound), drop down (scale)</w:t>
+      <w:r>
+        <w:rPr>
+          <w:lang w:val="en-AU"/>
+        </w:rPr>
+        <w:t>&lt; : Z Axis | text edit (label), text edit (lower bound), text edit (upper bound), drop down (scale)</w:t>
       </w:r>
       <w:r>
         <w:rPr>
@@ -3828,19 +3235,11 @@
           <w:lang w:val="en-AU"/>
         </w:rPr>
       </w:pPr>
-      <w:proofErr w:type="gramStart"/>
-      <w:r>
-        <w:rPr>
-          <w:lang w:val="en-AU"/>
-        </w:rPr>
-        <w:t>&lt; :</w:t>
-      </w:r>
-      <w:proofErr w:type="gramEnd"/>
-      <w:r>
-        <w:rPr>
-          <w:lang w:val="en-AU"/>
-        </w:rPr>
-        <w:t xml:space="preserve"> Tick direction | drop down (none, in, out)</w:t>
+      <w:r>
+        <w:rPr>
+          <w:lang w:val="en-AU"/>
+        </w:rPr>
+        <w:t>&lt; : C Axis | text edit (label), text edit (lower bound), text edit (upper bound), drop down (scale)</w:t>
       </w:r>
       <w:r>
         <w:rPr>
@@ -3870,19 +3269,11 @@
           <w:lang w:val="en-AU"/>
         </w:rPr>
       </w:pPr>
-      <w:proofErr w:type="gramStart"/>
-      <w:r>
-        <w:rPr>
-          <w:lang w:val="en-AU"/>
-        </w:rPr>
-        <w:t>&lt; :</w:t>
-      </w:r>
-      <w:proofErr w:type="gramEnd"/>
-      <w:r>
-        <w:rPr>
-          <w:lang w:val="en-AU"/>
-        </w:rPr>
-        <w:t xml:space="preserve"> Aspect ratio | text edit (numeric value, default = 1.62 for most plots, 1 for most others)</w:t>
+      <w:r>
+        <w:rPr>
+          <w:lang w:val="en-AU"/>
+        </w:rPr>
+        <w:t>&lt; : Tick direction | drop down (none, in, out)</w:t>
       </w:r>
       <w:r>
         <w:rPr>
@@ -3912,95 +3303,11 @@
           <w:lang w:val="en-AU"/>
         </w:rPr>
       </w:pPr>
-      <w:proofErr w:type="gramStart"/>
-      <w:r>
-        <w:rPr>
-          <w:lang w:val="en-AU"/>
-        </w:rPr>
-        <w:t>&lt; :</w:t>
-      </w:r>
-      <w:proofErr w:type="gramEnd"/>
-      <w:r>
-        <w:rPr>
-          <w:lang w:val="en-AU"/>
-        </w:rPr>
-        <w:t xml:space="preserve"> Add scale | </w:t>
-      </w:r>
-      <w:r>
-        <w:rPr>
-          <w:lang w:val="en-AU"/>
-        </w:rPr>
-        <w:t xml:space="preserve">o </w:t>
-      </w:r>
-      <w:r>
-        <w:rPr>
-          <w:lang w:val="en-AU"/>
-        </w:rPr>
-        <w:t>[</w:t>
-      </w:r>
-      <w:proofErr w:type="spellStart"/>
-      <w:r>
-        <w:rPr>
-          <w:lang w:val="en-AU"/>
-        </w:rPr>
-        <w:t>C</w:t>
-      </w:r>
-      <w:r>
-        <w:rPr>
-          <w:lang w:val="en-AU"/>
-        </w:rPr>
-        <w:t>olor</w:t>
-      </w:r>
-      <w:proofErr w:type="spellEnd"/>
-      <w:r>
-        <w:rPr>
-          <w:lang w:val="en-AU"/>
-        </w:rPr>
-        <w:t xml:space="preserve"> </w:t>
-      </w:r>
-      <w:proofErr w:type="gramStart"/>
-      <w:r>
-        <w:rPr>
-          <w:lang w:val="en-AU"/>
-        </w:rPr>
-        <w:t>select</w:t>
-      </w:r>
-      <w:proofErr w:type="gramEnd"/>
-      <w:r>
-        <w:rPr>
-          <w:lang w:val="en-AU"/>
-        </w:rPr>
-        <w:t>]</w:t>
-      </w:r>
-      <w:r>
-        <w:rPr>
-          <w:lang w:val="en-AU"/>
-        </w:rPr>
-        <w:t xml:space="preserve">, </w:t>
-      </w:r>
-      <w:r>
-        <w:rPr>
-          <w:lang w:val="en-AU"/>
-        </w:rPr>
-        <w:t>text edit (units)</w:t>
-      </w:r>
-      <w:r>
-        <w:rPr>
-          <w:lang w:val="en-AU"/>
-        </w:rPr>
-        <w:t>, show/hide additional options for text edit (length), drop down (</w:t>
-      </w:r>
-      <w:r>
-        <w:rPr>
-          <w:lang w:val="en-AU"/>
-        </w:rPr>
-        <w:t>direction</w:t>
-      </w:r>
-      <w:r>
-        <w:rPr>
-          <w:lang w:val="en-AU"/>
-        </w:rPr>
-        <w:t>)</w:t>
+      <w:r>
+        <w:rPr>
+          <w:lang w:val="en-AU"/>
+        </w:rPr>
+        <w:t>&lt; : Aspect ratio | text edit (numeric value, default = 1.62 for most plots, 1 for most others)</w:t>
       </w:r>
       <w:r>
         <w:rPr>
@@ -4030,60 +3337,44 @@
           <w:lang w:val="en-AU"/>
         </w:rPr>
       </w:pPr>
-      <w:proofErr w:type="gramStart"/>
-      <w:r>
-        <w:rPr>
-          <w:lang w:val="en-AU"/>
-        </w:rPr>
-        <w:t>&lt; :</w:t>
-      </w:r>
-      <w:proofErr w:type="gramEnd"/>
-      <w:r>
-        <w:rPr>
-          <w:lang w:val="en-AU"/>
-        </w:rPr>
-        <w:t xml:space="preserve"> Marker properties | </w:t>
-      </w:r>
-      <w:r>
-        <w:rPr>
-          <w:lang w:val="en-AU"/>
-        </w:rPr>
-        <w:t xml:space="preserve">drop down (symbol), text edit (size), </w:t>
-      </w:r>
-      <w:r>
-        <w:rPr>
-          <w:lang w:val="en-AU"/>
-        </w:rPr>
-        <w:t>&gt;</w:t>
-      </w:r>
-      <w:r>
-        <w:rPr>
-          <w:lang w:val="en-AU"/>
-        </w:rPr>
-        <w:t xml:space="preserve"> [</w:t>
+      <w:r>
+        <w:rPr>
+          <w:lang w:val="en-AU"/>
+        </w:rPr>
+        <w:t xml:space="preserve">&lt; : Add scale | </w:t>
+      </w:r>
+      <w:r>
+        <w:rPr>
+          <w:lang w:val="en-AU"/>
+        </w:rPr>
+        <w:t xml:space="preserve">o </w:t>
+      </w:r>
+      <w:r>
+        <w:rPr>
+          <w:lang w:val="en-AU"/>
+        </w:rPr>
+        <w:t>[</w:t>
       </w:r>
       <w:proofErr w:type="spellStart"/>
       <w:r>
         <w:rPr>
           <w:lang w:val="en-AU"/>
         </w:rPr>
-        <w:t>Color</w:t>
+        <w:t>C</w:t>
+      </w:r>
+      <w:r>
+        <w:rPr>
+          <w:lang w:val="en-AU"/>
+        </w:rPr>
+        <w:t>olor</w:t>
       </w:r>
       <w:proofErr w:type="spellEnd"/>
       <w:r>
         <w:rPr>
           <w:lang w:val="en-AU"/>
         </w:rPr>
-        <w:t xml:space="preserve"> </w:t>
-      </w:r>
-      <w:proofErr w:type="gramStart"/>
-      <w:r>
-        <w:rPr>
-          <w:lang w:val="en-AU"/>
-        </w:rPr>
-        <w:t>select</w:t>
-      </w:r>
-      <w:proofErr w:type="gramEnd"/>
+        <w:t xml:space="preserve"> select</w:t>
+      </w:r>
       <w:r>
         <w:rPr>
           <w:lang w:val="en-AU"/>
@@ -4094,40 +3385,31 @@
         <w:rPr>
           <w:lang w:val="en-AU"/>
         </w:rPr>
-        <w:t xml:space="preserve"> or </w:t>
-      </w:r>
-      <w:r>
-        <w:rPr>
-          <w:lang w:val="en-AU"/>
-        </w:rPr>
-        <w:t>&gt;</w:t>
-      </w:r>
-      <w:r>
-        <w:rPr>
-          <w:lang w:val="en-AU"/>
-        </w:rPr>
-        <w:t xml:space="preserve"> [Colormap]</w:t>
-      </w:r>
-    </w:p>
-    <w:p>
-      <w:pPr>
-        <w:rPr>
-          <w:lang w:val="en-AU"/>
-        </w:rPr>
-      </w:pPr>
-      <w:proofErr w:type="gramStart"/>
-      <w:r>
-        <w:rPr>
-          <w:lang w:val="en-AU"/>
-        </w:rPr>
-        <w:t>&lt; :</w:t>
-      </w:r>
-      <w:proofErr w:type="gramEnd"/>
-      <w:r>
-        <w:rPr>
-          <w:lang w:val="en-AU"/>
-        </w:rPr>
-        <w:t xml:space="preserve"> Line properties | text edit (size, float)</w:t>
+        <w:t xml:space="preserve">, </w:t>
+      </w:r>
+      <w:r>
+        <w:rPr>
+          <w:lang w:val="en-AU"/>
+        </w:rPr>
+        <w:t>text edit (units)</w:t>
+      </w:r>
+      <w:r>
+        <w:rPr>
+          <w:lang w:val="en-AU"/>
+        </w:rPr>
+        <w:t>, show/hide additional options for text edit (length), drop down (</w:t>
+      </w:r>
+      <w:r>
+        <w:rPr>
+          <w:lang w:val="en-AU"/>
+        </w:rPr>
+        <w:t>direction</w:t>
+      </w:r>
+      <w:r>
+        <w:rPr>
+          <w:lang w:val="en-AU"/>
+        </w:rPr>
+        <w:t>)</w:t>
       </w:r>
       <w:r>
         <w:rPr>
@@ -4157,19 +3439,29 @@
           <w:lang w:val="en-AU"/>
         </w:rPr>
       </w:pPr>
-      <w:proofErr w:type="gramStart"/>
-      <w:r>
-        <w:rPr>
-          <w:lang w:val="en-AU"/>
-        </w:rPr>
-        <w:t>&lt; :</w:t>
-      </w:r>
-      <w:proofErr w:type="gramEnd"/>
-      <w:r>
-        <w:rPr>
-          <w:lang w:val="en-AU"/>
-        </w:rPr>
-        <w:t xml:space="preserve"> </w:t>
+      <w:r>
+        <w:rPr>
+          <w:lang w:val="en-AU"/>
+        </w:rPr>
+        <w:t xml:space="preserve">&lt; : Marker properties | </w:t>
+      </w:r>
+      <w:r>
+        <w:rPr>
+          <w:lang w:val="en-AU"/>
+        </w:rPr>
+        <w:t xml:space="preserve">drop down (symbol), text edit (size), </w:t>
+      </w:r>
+      <w:r>
+        <w:rPr>
+          <w:lang w:val="en-AU"/>
+        </w:rPr>
+        <w:t>&gt;</w:t>
+      </w:r>
+      <w:r>
+        <w:rPr>
+          <w:lang w:val="en-AU"/>
+        </w:rPr>
+        <w:t xml:space="preserve"> [</w:t>
       </w:r>
       <w:proofErr w:type="spellStart"/>
       <w:r>
@@ -4183,21 +3475,38 @@
         <w:rPr>
           <w:lang w:val="en-AU"/>
         </w:rPr>
-        <w:t xml:space="preserve"> select | </w:t>
-      </w:r>
-      <w:proofErr w:type="spellStart"/>
-      <w:r>
-        <w:rPr>
-          <w:lang w:val="en-AU"/>
-        </w:rPr>
-        <w:t>color</w:t>
-      </w:r>
-      <w:proofErr w:type="spellEnd"/>
-      <w:r>
-        <w:rPr>
-          <w:lang w:val="en-AU"/>
-        </w:rPr>
-        <w:t xml:space="preserve"> tool</w:t>
+        <w:t xml:space="preserve"> select]</w:t>
+      </w:r>
+      <w:r>
+        <w:rPr>
+          <w:lang w:val="en-AU"/>
+        </w:rPr>
+        <w:t xml:space="preserve"> or </w:t>
+      </w:r>
+      <w:r>
+        <w:rPr>
+          <w:lang w:val="en-AU"/>
+        </w:rPr>
+        <w:t>&gt;</w:t>
+      </w:r>
+      <w:r>
+        <w:rPr>
+          <w:lang w:val="en-AU"/>
+        </w:rPr>
+        <w:t xml:space="preserve"> [Colormap]</w:t>
+      </w:r>
+    </w:p>
+    <w:p>
+      <w:pPr>
+        <w:rPr>
+          <w:lang w:val="en-AU"/>
+        </w:rPr>
+      </w:pPr>
+      <w:r>
+        <w:rPr>
+          <w:lang w:val="en-AU"/>
+        </w:rPr>
+        <w:t>&lt; : Line properties | text edit (size, float)</w:t>
       </w:r>
       <w:r>
         <w:rPr>
@@ -4227,19 +3536,11 @@
           <w:lang w:val="en-AU"/>
         </w:rPr>
       </w:pPr>
-      <w:proofErr w:type="gramStart"/>
-      <w:r>
-        <w:rPr>
-          <w:lang w:val="en-AU"/>
-        </w:rPr>
-        <w:t>&lt; :</w:t>
-      </w:r>
-      <w:proofErr w:type="gramEnd"/>
-      <w:r>
-        <w:rPr>
-          <w:lang w:val="en-AU"/>
-        </w:rPr>
-        <w:t xml:space="preserve"> </w:t>
+      <w:r>
+        <w:rPr>
+          <w:lang w:val="en-AU"/>
+        </w:rPr>
+        <w:t xml:space="preserve">&lt; : </w:t>
       </w:r>
       <w:proofErr w:type="spellStart"/>
       <w:r>
@@ -4253,7 +3554,21 @@
         <w:rPr>
           <w:lang w:val="en-AU"/>
         </w:rPr>
-        <w:t xml:space="preserve"> field | drop down (field type), drop down (field)</w:t>
+        <w:t xml:space="preserve"> select | </w:t>
+      </w:r>
+      <w:proofErr w:type="spellStart"/>
+      <w:r>
+        <w:rPr>
+          <w:lang w:val="en-AU"/>
+        </w:rPr>
+        <w:t>color</w:t>
+      </w:r>
+      <w:proofErr w:type="spellEnd"/>
+      <w:r>
+        <w:rPr>
+          <w:lang w:val="en-AU"/>
+        </w:rPr>
+        <w:t xml:space="preserve"> tool</w:t>
       </w:r>
       <w:r>
         <w:rPr>
@@ -4283,31 +3598,25 @@
           <w:lang w:val="en-AU"/>
         </w:rPr>
       </w:pPr>
-      <w:proofErr w:type="gramStart"/>
-      <w:r>
-        <w:rPr>
-          <w:lang w:val="en-AU"/>
-        </w:rPr>
-        <w:t>&lt; :</w:t>
-      </w:r>
-      <w:proofErr w:type="gramEnd"/>
-      <w:r>
-        <w:rPr>
-          <w:lang w:val="en-AU"/>
-        </w:rPr>
-        <w:t xml:space="preserve"> Colormap</w:t>
-      </w:r>
-      <w:r>
-        <w:rPr>
-          <w:lang w:val="en-AU"/>
-        </w:rPr>
-        <w:t xml:space="preserve"> | drop down</w:t>
-      </w:r>
-      <w:r>
-        <w:rPr>
-          <w:lang w:val="en-AU"/>
-        </w:rPr>
-        <w:t>, check box (reverse), drop down (direction)</w:t>
+      <w:r>
+        <w:rPr>
+          <w:lang w:val="en-AU"/>
+        </w:rPr>
+        <w:t xml:space="preserve">&lt; : </w:t>
+      </w:r>
+      <w:proofErr w:type="spellStart"/>
+      <w:r>
+        <w:rPr>
+          <w:lang w:val="en-AU"/>
+        </w:rPr>
+        <w:t>Color</w:t>
+      </w:r>
+      <w:proofErr w:type="spellEnd"/>
+      <w:r>
+        <w:rPr>
+          <w:lang w:val="en-AU"/>
+        </w:rPr>
+        <w:t xml:space="preserve"> field | drop down (field type), drop down (field)</w:t>
       </w:r>
       <w:r>
         <w:rPr>
@@ -4337,37 +3646,23 @@
           <w:lang w:val="en-AU"/>
         </w:rPr>
       </w:pPr>
-      <w:proofErr w:type="gramStart"/>
-      <w:r>
-        <w:rPr>
-          <w:lang w:val="en-AU"/>
-        </w:rPr>
-        <w:t>&lt; :</w:t>
-      </w:r>
-      <w:proofErr w:type="gramEnd"/>
-      <w:r>
-        <w:rPr>
-          <w:lang w:val="en-AU"/>
-        </w:rPr>
-        <w:t xml:space="preserve"> </w:t>
-      </w:r>
-      <w:r>
-        <w:rPr>
-          <w:lang w:val="en-AU"/>
-        </w:rPr>
-        <w:t>Ternary c</w:t>
-      </w:r>
-      <w:r>
-        <w:rPr>
-          <w:lang w:val="en-AU"/>
-        </w:rPr>
-        <w:t>olormap</w:t>
+      <w:r>
+        <w:rPr>
+          <w:lang w:val="en-AU"/>
+        </w:rPr>
+        <w:t>&lt; : Colormap</w:t>
       </w:r>
       <w:r>
         <w:rPr>
           <w:lang w:val="en-AU"/>
         </w:rPr>
         <w:t xml:space="preserve"> | drop down</w:t>
+      </w:r>
+      <w:r>
+        <w:rPr>
+          <w:lang w:val="en-AU"/>
+        </w:rPr>
+        <w:t>, check box (reverse), drop down (direction)</w:t>
       </w:r>
       <w:r>
         <w:rPr>
@@ -4397,25 +3692,29 @@
           <w:lang w:val="en-AU"/>
         </w:rPr>
       </w:pPr>
-      <w:proofErr w:type="gramStart"/>
-      <w:r>
-        <w:rPr>
-          <w:lang w:val="en-AU"/>
-        </w:rPr>
-        <w:t>&lt; :</w:t>
-      </w:r>
-      <w:proofErr w:type="gramEnd"/>
-      <w:r>
-        <w:rPr>
-          <w:lang w:val="en-AU"/>
-        </w:rPr>
-        <w:t xml:space="preserve"> Show mass</w:t>
-      </w:r>
-      <w:r>
-        <w:rPr>
-          <w:lang w:val="en-AU"/>
-        </w:rPr>
-        <w:t xml:space="preserve"> | Checkbox</w:t>
+      <w:r>
+        <w:rPr>
+          <w:lang w:val="en-AU"/>
+        </w:rPr>
+        <w:t xml:space="preserve">&lt; : </w:t>
+      </w:r>
+      <w:r>
+        <w:rPr>
+          <w:lang w:val="en-AU"/>
+        </w:rPr>
+        <w:t>Ternary c</w:t>
+      </w:r>
+      <w:r>
+        <w:rPr>
+          <w:lang w:val="en-AU"/>
+        </w:rPr>
+        <w:t>olormap</w:t>
+      </w:r>
+      <w:r>
+        <w:rPr>
+          <w:lang w:val="en-AU"/>
+        </w:rPr>
+        <w:t xml:space="preserve"> | drop down</w:t>
       </w:r>
       <w:r>
         <w:rPr>
@@ -4445,19 +3744,51 @@
           <w:lang w:val="en-AU"/>
         </w:rPr>
       </w:pPr>
-      <w:proofErr w:type="gramStart"/>
-      <w:r>
-        <w:rPr>
-          <w:lang w:val="en-AU"/>
-        </w:rPr>
-        <w:t>&lt; :</w:t>
-      </w:r>
-      <w:proofErr w:type="gramEnd"/>
-      <w:r>
-        <w:rPr>
-          <w:lang w:val="en-AU"/>
-        </w:rPr>
-        <w:t xml:space="preserve"> </w:t>
+      <w:r>
+        <w:rPr>
+          <w:lang w:val="en-AU"/>
+        </w:rPr>
+        <w:t>&lt; : Show mass</w:t>
+      </w:r>
+      <w:r>
+        <w:rPr>
+          <w:lang w:val="en-AU"/>
+        </w:rPr>
+        <w:t xml:space="preserve"> | Checkbox</w:t>
+      </w:r>
+      <w:r>
+        <w:rPr>
+          <w:lang w:val="en-AU"/>
+        </w:rPr>
+        <w:t xml:space="preserve"> [</w:t>
+      </w:r>
+      <w:r>
+        <w:rPr>
+          <w:i/>
+          <w:iCs/>
+          <w:highlight w:val="green"/>
+          <w:lang w:val="en-AU"/>
+        </w:rPr>
+        <w:t>Complete</w:t>
+      </w:r>
+      <w:r>
+        <w:rPr>
+          <w:lang w:val="en-AU"/>
+        </w:rPr>
+        <w:t>]</w:t>
+      </w:r>
+    </w:p>
+    <w:p>
+      <w:pPr>
+        <w:rPr>
+          <w:lang w:val="en-AU"/>
+        </w:rPr>
+      </w:pPr>
+      <w:r>
+        <w:rPr>
+          <w:lang w:val="en-AU"/>
+        </w:rPr>
+        <w:t xml:space="preserve">&lt; : </w:t>
       </w:r>
       <w:proofErr w:type="spellStart"/>
       <w:r>

</xml_diff>

<commit_message>
added display figure added control buttons to canvas widget to be used by blockly
</commit_message>
<xml_diff>
--- a/LaME_blockly_design.docx
+++ b/LaME_blockly_design.docx
@@ -56,8 +56,13 @@
         <w:t xml:space="preserve">, </w:t>
       </w:r>
       <w:proofErr w:type="spellStart"/>
-      <w:r>
-        <w:t>data.column_attributes</w:t>
+      <w:proofErr w:type="gramStart"/>
+      <w:r>
+        <w:t>data.column</w:t>
+      </w:r>
+      <w:proofErr w:type="gramEnd"/>
+      <w:r>
+        <w:t>_attributes</w:t>
       </w:r>
       <w:proofErr w:type="spellEnd"/>
       <w:r>
@@ -96,8 +101,13 @@
     </w:p>
     <w:p>
       <w:proofErr w:type="spellStart"/>
-      <w:r>
-        <w:t>data.column_attributes</w:t>
+      <w:proofErr w:type="gramStart"/>
+      <w:r>
+        <w:t>data.column</w:t>
+      </w:r>
+      <w:proofErr w:type="gramEnd"/>
+      <w:r>
+        <w:t>_attributes</w:t>
       </w:r>
       <w:proofErr w:type="spellEnd"/>
       <w:r>
@@ -137,12 +147,25 @@
         <w:t xml:space="preserve"> [default to </w:t>
       </w:r>
       <w:proofErr w:type="spellStart"/>
-      <w:r>
-        <w:t>data.column_attributes</w:t>
+      <w:proofErr w:type="gramStart"/>
+      <w:r>
+        <w:t>data.column</w:t>
+      </w:r>
+      <w:proofErr w:type="gramEnd"/>
+      <w:r>
+        <w:t>_</w:t>
+      </w:r>
+      <w:proofErr w:type="gramStart"/>
+      <w:r>
+        <w:t>attributes</w:t>
       </w:r>
       <w:proofErr w:type="spellEnd"/>
       <w:r>
-        <w:t>]  -&gt; properties -&gt; UI widgets</w:t>
+        <w:t>]  -</w:t>
+      </w:r>
+      <w:proofErr w:type="gramEnd"/>
+      <w:r>
+        <w:t>&gt; properties -&gt; UI widgets</w:t>
       </w:r>
     </w:p>
     <w:p>
@@ -162,8 +185,13 @@
     </w:p>
     <w:p>
       <w:proofErr w:type="spellStart"/>
-      <w:r>
-        <w:t>data.column_attributes</w:t>
+      <w:proofErr w:type="gramStart"/>
+      <w:r>
+        <w:t>data.column</w:t>
+      </w:r>
+      <w:proofErr w:type="gramEnd"/>
+      <w:r>
+        <w:t>_attributes</w:t>
       </w:r>
       <w:proofErr w:type="spellEnd"/>
       <w:r>
@@ -234,15 +262,36 @@
       </w:r>
       <w:proofErr w:type="spellEnd"/>
       <w:r>
-        <w:t xml:space="preserve"> [axes bounds -&gt; </w:t>
+        <w:t xml:space="preserve"> [axes </w:t>
+      </w:r>
+      <w:proofErr w:type="gramStart"/>
+      <w:r>
+        <w:t>bounds</w:t>
+      </w:r>
+      <w:proofErr w:type="gramEnd"/>
+      <w:r>
+        <w:t xml:space="preserve"> -&gt; </w:t>
       </w:r>
       <w:proofErr w:type="spellStart"/>
-      <w:r>
-        <w:t>data.column_attributes</w:t>
+      <w:proofErr w:type="gramStart"/>
+      <w:r>
+        <w:t>data.column</w:t>
+      </w:r>
+      <w:proofErr w:type="gramEnd"/>
+      <w:r>
+        <w:t>_</w:t>
+      </w:r>
+      <w:proofErr w:type="gramStart"/>
+      <w:r>
+        <w:t>attributes</w:t>
       </w:r>
       <w:proofErr w:type="spellEnd"/>
       <w:r>
-        <w:t>(user defined)]</w:t>
+        <w:t>(</w:t>
+      </w:r>
+      <w:proofErr w:type="gramEnd"/>
+      <w:r>
+        <w:t>user defined)]</w:t>
       </w:r>
     </w:p>
     <w:p>
@@ -293,8 +342,13 @@
         <w:t xml:space="preserve"> (static) -&gt; </w:t>
       </w:r>
       <w:proofErr w:type="spellStart"/>
-      <w:r>
-        <w:t>data.column_attributes</w:t>
+      <w:proofErr w:type="gramStart"/>
+      <w:r>
+        <w:t>data.column</w:t>
+      </w:r>
+      <w:proofErr w:type="gramEnd"/>
+      <w:r>
+        <w:t>_attributes</w:t>
       </w:r>
       <w:proofErr w:type="spellEnd"/>
       <w:r>
@@ -373,7 +427,21 @@
         <w:rPr>
           <w:lang w:val="en-AU"/>
         </w:rPr>
-        <w:t>processed_data.column_attributes</w:t>
+        <w:t>processed_</w:t>
+      </w:r>
+      <w:proofErr w:type="gramStart"/>
+      <w:r>
+        <w:rPr>
+          <w:lang w:val="en-AU"/>
+        </w:rPr>
+        <w:t>data.column</w:t>
+      </w:r>
+      <w:proofErr w:type="gramEnd"/>
+      <w:r>
+        <w:rPr>
+          <w:lang w:val="en-AU"/>
+        </w:rPr>
+        <w:t>_attributes</w:t>
       </w:r>
       <w:proofErr w:type="spellEnd"/>
       <w:r>
@@ -994,11 +1062,19 @@
           <w:lang w:val="en-AU"/>
         </w:rPr>
       </w:pPr>
-      <w:r>
-        <w:rPr>
-          <w:lang w:val="en-AU"/>
-        </w:rPr>
-        <w:t>x : Display figures | checkbox + opens a window that displays canvases, pauses for user input, then continues.  Controls to figure UI, [continue, continues workflow], [stop, ends workflow], [skip save, does not save current plot]</w:t>
+      <w:proofErr w:type="gramStart"/>
+      <w:r>
+        <w:rPr>
+          <w:lang w:val="en-AU"/>
+        </w:rPr>
+        <w:t>x :</w:t>
+      </w:r>
+      <w:proofErr w:type="gramEnd"/>
+      <w:r>
+        <w:rPr>
+          <w:lang w:val="en-AU"/>
+        </w:rPr>
+        <w:t xml:space="preserve"> Display figures | checkbox + opens a window that displays canvases, pauses for user input, then continues.  Controls to figure UI, [continue, continues workflow], [stop, ends workflow], [skip save, does not save current plot]</w:t>
       </w:r>
     </w:p>
     <w:p>
@@ -1012,11 +1088,19 @@
           <w:lang w:val="en-AU"/>
         </w:rPr>
       </w:pPr>
-      <w:r>
-        <w:rPr>
-          <w:lang w:val="en-AU"/>
-        </w:rPr>
-        <w:t>x : Add figures to plot selector | checkbox</w:t>
+      <w:proofErr w:type="gramStart"/>
+      <w:r>
+        <w:rPr>
+          <w:lang w:val="en-AU"/>
+        </w:rPr>
+        <w:t>x :</w:t>
+      </w:r>
+      <w:proofErr w:type="gramEnd"/>
+      <w:r>
+        <w:rPr>
+          <w:lang w:val="en-AU"/>
+        </w:rPr>
+        <w:t xml:space="preserve"> Add figures to plot selector | checkbox</w:t>
       </w:r>
     </w:p>
     <w:p>
@@ -1042,11 +1126,19 @@
           <w:lang w:val="en-AU"/>
         </w:rPr>
       </w:pPr>
-      <w:r>
-        <w:rPr>
-          <w:lang w:val="en-AU"/>
-        </w:rPr>
-        <w:t>x : batch samples for analysis</w:t>
+      <w:proofErr w:type="gramStart"/>
+      <w:r>
+        <w:rPr>
+          <w:lang w:val="en-AU"/>
+        </w:rPr>
+        <w:t>x :</w:t>
+      </w:r>
+      <w:proofErr w:type="gramEnd"/>
+      <w:r>
+        <w:rPr>
+          <w:lang w:val="en-AU"/>
+        </w:rPr>
+        <w:t xml:space="preserve"> batch samples for analysis</w:t>
       </w:r>
     </w:p>
     <w:p>
@@ -1095,13 +1187,23 @@
           <w:lang w:val="en-AU"/>
         </w:rPr>
       </w:pPr>
-      <w:r>
-        <w:rPr>
-          <w:i/>
-          <w:iCs/>
-          <w:lang w:val="en-AU"/>
-        </w:rPr>
-        <w:t>v : Load directory | text field (directory name) + runs file browser</w:t>
+      <w:proofErr w:type="gramStart"/>
+      <w:r>
+        <w:rPr>
+          <w:i/>
+          <w:iCs/>
+          <w:lang w:val="en-AU"/>
+        </w:rPr>
+        <w:t>v :</w:t>
+      </w:r>
+      <w:proofErr w:type="gramEnd"/>
+      <w:r>
+        <w:rPr>
+          <w:i/>
+          <w:iCs/>
+          <w:lang w:val="en-AU"/>
+        </w:rPr>
+        <w:t xml:space="preserve"> Load directory | text field (directory name) + runs file browser</w:t>
       </w:r>
       <w:r>
         <w:rPr>
@@ -1152,11 +1254,19 @@
           <w:lang w:val="en-AU"/>
         </w:rPr>
       </w:pPr>
-      <w:r>
-        <w:rPr>
-          <w:lang w:val="en-AU"/>
-        </w:rPr>
-        <w:t>x : Load sample | text field (sample name) + runs file browser</w:t>
+      <w:proofErr w:type="gramStart"/>
+      <w:r>
+        <w:rPr>
+          <w:lang w:val="en-AU"/>
+        </w:rPr>
+        <w:t>x :</w:t>
+      </w:r>
+      <w:proofErr w:type="gramEnd"/>
+      <w:r>
+        <w:rPr>
+          <w:lang w:val="en-AU"/>
+        </w:rPr>
+        <w:t xml:space="preserve"> Load sample | text field (sample name) + runs file browser</w:t>
       </w:r>
       <w:r>
         <w:rPr>
@@ -1187,11 +1297,19 @@
           <w:lang w:val="en-AU"/>
         </w:rPr>
       </w:pPr>
-      <w:r>
-        <w:rPr>
-          <w:lang w:val="en-AU"/>
-        </w:rPr>
-        <w:t>&lt; : Export figure data | text field (filename) + runs file browser</w:t>
+      <w:proofErr w:type="gramStart"/>
+      <w:r>
+        <w:rPr>
+          <w:lang w:val="en-AU"/>
+        </w:rPr>
+        <w:t>&lt; :</w:t>
+      </w:r>
+      <w:proofErr w:type="gramEnd"/>
+      <w:r>
+        <w:rPr>
+          <w:lang w:val="en-AU"/>
+        </w:rPr>
+        <w:t xml:space="preserve"> Export figure data | text field (filename) + runs file browser</w:t>
       </w:r>
       <w:r>
         <w:rPr>
@@ -1222,13 +1340,23 @@
           <w:lang w:val="en-AU"/>
         </w:rPr>
       </w:pPr>
-      <w:r>
-        <w:rPr>
-          <w:i/>
-          <w:iCs/>
-          <w:lang w:val="en-AU"/>
-        </w:rPr>
-        <w:t>C : loop over samples</w:t>
+      <w:proofErr w:type="gramStart"/>
+      <w:r>
+        <w:rPr>
+          <w:i/>
+          <w:iCs/>
+          <w:lang w:val="en-AU"/>
+        </w:rPr>
+        <w:t>C :</w:t>
+      </w:r>
+      <w:proofErr w:type="gramEnd"/>
+      <w:r>
+        <w:rPr>
+          <w:i/>
+          <w:iCs/>
+          <w:lang w:val="en-AU"/>
+        </w:rPr>
+        <w:t xml:space="preserve"> loop over samples</w:t>
       </w:r>
       <w:r>
         <w:rPr>
@@ -1279,11 +1407,26 @@
           <w:lang w:val="en-AU"/>
         </w:rPr>
       </w:pPr>
-      <w:r>
-        <w:rPr>
-          <w:lang w:val="en-AU"/>
-        </w:rPr>
-        <w:t>C : loop over fields | drop down (field type select)</w:t>
+      <w:proofErr w:type="gramStart"/>
+      <w:r>
+        <w:rPr>
+          <w:lang w:val="en-AU"/>
+        </w:rPr>
+        <w:t>C :</w:t>
+      </w:r>
+      <w:proofErr w:type="gramEnd"/>
+      <w:r>
+        <w:rPr>
+          <w:lang w:val="en-AU"/>
+        </w:rPr>
+        <w:t xml:space="preserve"> loop over fields | drop down (field type </w:t>
+      </w:r>
+      <w:proofErr w:type="gramStart"/>
+      <w:r>
+        <w:rPr>
+          <w:lang w:val="en-AU"/>
+        </w:rPr>
+        <w:t>select)</w:t>
       </w:r>
       <w:r>
         <w:rPr>
@@ -1305,6 +1448,7 @@
         </w:rPr>
         <w:t>[</w:t>
       </w:r>
+      <w:proofErr w:type="gramEnd"/>
       <w:r>
         <w:rPr>
           <w:i/>
@@ -1386,11 +1530,19 @@
           <w:lang w:val="en-AU"/>
         </w:rPr>
       </w:pPr>
-      <w:r>
-        <w:rPr>
-          <w:lang w:val="en-AU"/>
-        </w:rPr>
-        <w:t xml:space="preserve">C : global analysis? (batch processing) … e.g. clustering, </w:t>
+      <w:proofErr w:type="gramStart"/>
+      <w:r>
+        <w:rPr>
+          <w:lang w:val="en-AU"/>
+        </w:rPr>
+        <w:t>C :</w:t>
+      </w:r>
+      <w:proofErr w:type="gramEnd"/>
+      <w:r>
+        <w:rPr>
+          <w:lang w:val="en-AU"/>
+        </w:rPr>
+        <w:t xml:space="preserve"> global analysis? (batch processing) … e.g. clustering, </w:t>
       </w:r>
       <w:proofErr w:type="spellStart"/>
       <w:r>
@@ -1424,11 +1576,19 @@
           <w:lang w:val="en-AU"/>
         </w:rPr>
       </w:pPr>
-      <w:r>
-        <w:rPr>
-          <w:lang w:val="en-AU"/>
-        </w:rPr>
-        <w:t>&lt; : subsample data | drop down (method), text field (number of samples, or fraction?)</w:t>
+      <w:proofErr w:type="gramStart"/>
+      <w:r>
+        <w:rPr>
+          <w:lang w:val="en-AU"/>
+        </w:rPr>
+        <w:t>&lt; :</w:t>
+      </w:r>
+      <w:proofErr w:type="gramEnd"/>
+      <w:r>
+        <w:rPr>
+          <w:lang w:val="en-AU"/>
+        </w:rPr>
+        <w:t xml:space="preserve"> subsample data | drop down (method), text field (number of samples, or fraction?)</w:t>
       </w:r>
     </w:p>
     <w:p>
@@ -1461,11 +1621,19 @@
           <w:lang w:val="en-AU"/>
         </w:rPr>
       </w:pPr>
-      <w:r>
-        <w:rPr>
-          <w:lang w:val="en-AU"/>
-        </w:rPr>
-        <w:t>x : Analyte select tool | drop down (saved list of analytes) + opens analyte select dialog… includes data scaling</w:t>
+      <w:proofErr w:type="gramStart"/>
+      <w:r>
+        <w:rPr>
+          <w:lang w:val="en-AU"/>
+        </w:rPr>
+        <w:t>x :</w:t>
+      </w:r>
+      <w:proofErr w:type="gramEnd"/>
+      <w:r>
+        <w:rPr>
+          <w:lang w:val="en-AU"/>
+        </w:rPr>
+        <w:t xml:space="preserve"> Analyte select tool | drop down (saved list of analytes) + opens analyte select dialog… includes data scaling</w:t>
       </w:r>
       <w:r>
         <w:rPr>
@@ -1495,13 +1663,23 @@
           <w:lang w:val="en-AU"/>
         </w:rPr>
       </w:pPr>
-      <w:r>
-        <w:rPr>
-          <w:i/>
-          <w:iCs/>
-          <w:lang w:val="en-AU"/>
-        </w:rPr>
-        <w:t>x : Reference value | drop down (list of reference chemistries)</w:t>
+      <w:proofErr w:type="gramStart"/>
+      <w:r>
+        <w:rPr>
+          <w:i/>
+          <w:iCs/>
+          <w:lang w:val="en-AU"/>
+        </w:rPr>
+        <w:t>x :</w:t>
+      </w:r>
+      <w:proofErr w:type="gramEnd"/>
+      <w:r>
+        <w:rPr>
+          <w:i/>
+          <w:iCs/>
+          <w:lang w:val="en-AU"/>
+        </w:rPr>
+        <w:t xml:space="preserve"> Reference value | drop down (list of reference chemistries)</w:t>
       </w:r>
       <w:r>
         <w:rPr>
@@ -1540,25 +1718,42 @@
           <w:lang w:val="en-AU"/>
         </w:rPr>
       </w:pPr>
+      <w:proofErr w:type="gramStart"/>
       <w:r>
         <w:rPr>
           <w:strike/>
           <w:lang w:val="en-AU"/>
         </w:rPr>
-        <w:t>x : Data scaling | drop down (linear, log, logit)</w:t>
-      </w:r>
-    </w:p>
-    <w:p>
-      <w:pPr>
-        <w:rPr>
-          <w:lang w:val="en-AU"/>
-        </w:rPr>
-      </w:pPr>
-      <w:r>
-        <w:rPr>
-          <w:lang w:val="en-AU"/>
-        </w:rPr>
-        <w:t>&lt; : Change pixel dimensions [Sample properties] | text field (dx), text field (</w:t>
+        <w:t>x :</w:t>
+      </w:r>
+      <w:proofErr w:type="gramEnd"/>
+      <w:r>
+        <w:rPr>
+          <w:strike/>
+          <w:lang w:val="en-AU"/>
+        </w:rPr>
+        <w:t xml:space="preserve"> Data scaling | drop down (linear, log, logit)</w:t>
+      </w:r>
+    </w:p>
+    <w:p>
+      <w:pPr>
+        <w:rPr>
+          <w:lang w:val="en-AU"/>
+        </w:rPr>
+      </w:pPr>
+      <w:proofErr w:type="gramStart"/>
+      <w:r>
+        <w:rPr>
+          <w:lang w:val="en-AU"/>
+        </w:rPr>
+        <w:t>&lt; :</w:t>
+      </w:r>
+      <w:proofErr w:type="gramEnd"/>
+      <w:r>
+        <w:rPr>
+          <w:lang w:val="en-AU"/>
+        </w:rPr>
+        <w:t xml:space="preserve"> Change pixel dimensions [Sample properties] | text field (dx), text field (</w:t>
       </w:r>
       <w:proofErr w:type="spellStart"/>
       <w:r>
@@ -1568,6 +1763,7 @@
         <w:t>dy</w:t>
       </w:r>
       <w:proofErr w:type="spellEnd"/>
+      <w:proofErr w:type="gramStart"/>
       <w:r>
         <w:rPr>
           <w:lang w:val="en-AU"/>
@@ -1588,6 +1784,7 @@
         </w:rPr>
         <w:t>)</w:t>
       </w:r>
+      <w:proofErr w:type="gramEnd"/>
       <w:r>
         <w:rPr>
           <w:i/>
@@ -1624,13 +1821,22 @@
           <w:lang w:val="en-AU"/>
         </w:rPr>
       </w:pPr>
-      <w:r>
-        <w:rPr>
-          <w:lang w:val="en-AU"/>
-        </w:rPr>
-        <w:t>&lt; : Swap pixel dimension dx/</w:t>
+      <w:proofErr w:type="gramStart"/>
+      <w:r>
+        <w:rPr>
+          <w:lang w:val="en-AU"/>
+        </w:rPr>
+        <w:t>&lt; :</w:t>
+      </w:r>
+      <w:proofErr w:type="gramEnd"/>
+      <w:r>
+        <w:rPr>
+          <w:lang w:val="en-AU"/>
+        </w:rPr>
+        <w:t xml:space="preserve"> Swap pixel dimension dx/</w:t>
       </w:r>
       <w:proofErr w:type="spellStart"/>
+      <w:proofErr w:type="gramStart"/>
       <w:r>
         <w:rPr>
           <w:lang w:val="en-AU"/>
@@ -1650,7 +1856,16 @@
           <w:iCs/>
           <w:lang w:val="en-AU"/>
         </w:rPr>
-        <w:t xml:space="preserve">) </w:t>
+        <w:t>)</w:t>
+      </w:r>
+      <w:proofErr w:type="gramEnd"/>
+      <w:r>
+        <w:rPr>
+          <w:i/>
+          <w:iCs/>
+          <w:lang w:val="en-AU"/>
+        </w:rPr>
+        <w:t xml:space="preserve"> </w:t>
       </w:r>
       <w:r>
         <w:rPr>
@@ -1680,14 +1895,24 @@
           <w:lang w:val="en-AU"/>
         </w:rPr>
       </w:pPr>
+      <w:proofErr w:type="gramStart"/>
       <w:r>
         <w:rPr>
           <w:strike/>
           <w:lang w:val="en-AU"/>
         </w:rPr>
-        <w:t>&lt; : Swap pixel resolution dx/</w:t>
+        <w:t>&lt; :</w:t>
+      </w:r>
+      <w:proofErr w:type="gramEnd"/>
+      <w:r>
+        <w:rPr>
+          <w:strike/>
+          <w:lang w:val="en-AU"/>
+        </w:rPr>
+        <w:t xml:space="preserve"> Swap pixel resolution dx/</w:t>
       </w:r>
       <w:proofErr w:type="spellStart"/>
+      <w:proofErr w:type="gramStart"/>
       <w:r>
         <w:rPr>
           <w:strike/>
@@ -1711,6 +1936,7 @@
         </w:rPr>
         <w:t>)</w:t>
       </w:r>
+      <w:proofErr w:type="gramEnd"/>
       <w:r>
         <w:rPr>
           <w:i/>
@@ -1726,11 +1952,19 @@
           <w:lang w:val="en-AU"/>
         </w:rPr>
       </w:pPr>
-      <w:r>
-        <w:rPr>
-          <w:lang w:val="en-AU"/>
-        </w:rPr>
-        <w:t>&lt; : Swap XY [Sample properties]</w:t>
+      <w:proofErr w:type="gramStart"/>
+      <w:r>
+        <w:rPr>
+          <w:lang w:val="en-AU"/>
+        </w:rPr>
+        <w:t>&lt; :</w:t>
+      </w:r>
+      <w:proofErr w:type="gramEnd"/>
+      <w:r>
+        <w:rPr>
+          <w:lang w:val="en-AU"/>
+        </w:rPr>
+        <w:t xml:space="preserve"> Swap XY [Sample properties]</w:t>
       </w:r>
       <w:r>
         <w:rPr>
@@ -1745,11 +1979,33 @@
           <w:lang w:val="en-AU"/>
         </w:rPr>
       </w:pPr>
-      <w:r>
-        <w:rPr>
-          <w:lang w:val="en-AU"/>
-        </w:rPr>
-        <w:t xml:space="preserve">x : Outlier method | o [Field select or </w:t>
+      <w:proofErr w:type="gramStart"/>
+      <w:r>
+        <w:rPr>
+          <w:lang w:val="en-AU"/>
+        </w:rPr>
+        <w:t>x :</w:t>
+      </w:r>
+      <w:proofErr w:type="gramEnd"/>
+      <w:r>
+        <w:rPr>
+          <w:lang w:val="en-AU"/>
+        </w:rPr>
+        <w:t xml:space="preserve"> Outlier method | o [Field </w:t>
+      </w:r>
+      <w:proofErr w:type="gramStart"/>
+      <w:r>
+        <w:rPr>
+          <w:lang w:val="en-AU"/>
+        </w:rPr>
+        <w:t>select</w:t>
+      </w:r>
+      <w:proofErr w:type="gramEnd"/>
+      <w:r>
+        <w:rPr>
+          <w:lang w:val="en-AU"/>
+        </w:rPr>
+        <w:t xml:space="preserve"> or </w:t>
       </w:r>
       <w:r>
         <w:rPr>
@@ -1800,11 +2056,40 @@
           <w:lang w:val="en-AU"/>
         </w:rPr>
       </w:pPr>
-      <w:r>
-        <w:rPr>
-          <w:lang w:val="en-AU"/>
-        </w:rPr>
-        <w:t>x : Negative method | o [Field select or Custom list], drop down (methods)</w:t>
+      <w:proofErr w:type="gramStart"/>
+      <w:r>
+        <w:rPr>
+          <w:lang w:val="en-AU"/>
+        </w:rPr>
+        <w:t>x :</w:t>
+      </w:r>
+      <w:proofErr w:type="gramEnd"/>
+      <w:r>
+        <w:rPr>
+          <w:lang w:val="en-AU"/>
+        </w:rPr>
+        <w:t xml:space="preserve"> Negative method | o [Field </w:t>
+      </w:r>
+      <w:proofErr w:type="gramStart"/>
+      <w:r>
+        <w:rPr>
+          <w:lang w:val="en-AU"/>
+        </w:rPr>
+        <w:t>select</w:t>
+      </w:r>
+      <w:proofErr w:type="gramEnd"/>
+      <w:r>
+        <w:rPr>
+          <w:lang w:val="en-AU"/>
+        </w:rPr>
+        <w:t xml:space="preserve"> or Custom list], drop down (methods</w:t>
+      </w:r>
+      <w:proofErr w:type="gramStart"/>
+      <w:r>
+        <w:rPr>
+          <w:lang w:val="en-AU"/>
+        </w:rPr>
+        <w:t>)</w:t>
       </w:r>
       <w:r>
         <w:rPr>
@@ -1816,7 +2101,14 @@
         <w:rPr>
           <w:lang w:val="en-AU"/>
         </w:rPr>
-        <w:t>, text fields (quantile bounds, initially hidden)</w:t>
+        <w:t>,</w:t>
+      </w:r>
+      <w:proofErr w:type="gramEnd"/>
+      <w:r>
+        <w:rPr>
+          <w:lang w:val="en-AU"/>
+        </w:rPr>
+        <w:t xml:space="preserve"> text fields (quantile bounds, initially hidden)</w:t>
       </w:r>
     </w:p>
     <w:p>
@@ -1837,19 +2129,54 @@
         </w:rPr>
         <w:t>, with options for all/none</w:t>
       </w:r>
-    </w:p>
-    <w:p>
-      <w:pPr>
-        <w:rPr>
-          <w:lang w:val="en-AU"/>
-        </w:rPr>
-      </w:pPr>
+      <w:r>
+        <w:rPr>
+          <w:lang w:val="en-AU"/>
+        </w:rPr>
+        <w:t xml:space="preserve"> </w:t>
+      </w:r>
+      <w:r>
+        <w:rPr>
+          <w:lang w:val="en-AU"/>
+        </w:rPr>
+        <w:t>[</w:t>
+      </w:r>
+      <w:r>
+        <w:rPr>
+          <w:i/>
+          <w:iCs/>
+          <w:highlight w:val="green"/>
+          <w:lang w:val="en-AU"/>
+        </w:rPr>
+        <w:t>Complete</w:t>
+      </w:r>
+      <w:r>
+        <w:rPr>
+          <w:lang w:val="en-AU"/>
+        </w:rPr>
+        <w:t>]</w:t>
+      </w:r>
+    </w:p>
+    <w:p>
+      <w:pPr>
+        <w:rPr>
+          <w:lang w:val="en-AU"/>
+        </w:rPr>
+      </w:pPr>
+      <w:proofErr w:type="gramStart"/>
       <w:r>
         <w:rPr>
           <w:lang w:val="en-AU"/>
         </w:rPr>
         <w:lastRenderedPageBreak/>
-        <w:t>&lt; : Custom list | drop down (loads saved custom list)</w:t>
+        <w:t>&lt; :</w:t>
+      </w:r>
+      <w:proofErr w:type="gramEnd"/>
+      <w:r>
+        <w:rPr>
+          <w:lang w:val="en-AU"/>
+        </w:rPr>
+        <w:t xml:space="preserve"> Custom list | drop down (loads saved custom list)</w:t>
       </w:r>
       <w:r>
         <w:rPr>
@@ -1857,18 +2184,53 @@
         </w:rPr>
         <w:t>, icon when double clicked opens field select dialog and saves to a custom (ordered) list file, which can then be loaded using [Custom list]</w:t>
       </w:r>
-    </w:p>
-    <w:p>
-      <w:pPr>
-        <w:rPr>
-          <w:lang w:val="en-AU"/>
-        </w:rPr>
-      </w:pPr>
-      <w:r>
-        <w:rPr>
-          <w:lang w:val="en-AU"/>
-        </w:rPr>
-        <w:t>&lt; : Compute custom field, drop down (defined custom field)</w:t>
+      <w:r>
+        <w:rPr>
+          <w:lang w:val="en-AU"/>
+        </w:rPr>
+        <w:t xml:space="preserve"> </w:t>
+      </w:r>
+      <w:r>
+        <w:rPr>
+          <w:lang w:val="en-AU"/>
+        </w:rPr>
+        <w:t>[</w:t>
+      </w:r>
+      <w:r>
+        <w:rPr>
+          <w:i/>
+          <w:iCs/>
+          <w:highlight w:val="green"/>
+          <w:lang w:val="en-AU"/>
+        </w:rPr>
+        <w:t>Complete</w:t>
+      </w:r>
+      <w:r>
+        <w:rPr>
+          <w:lang w:val="en-AU"/>
+        </w:rPr>
+        <w:t>]</w:t>
+      </w:r>
+    </w:p>
+    <w:p>
+      <w:pPr>
+        <w:rPr>
+          <w:lang w:val="en-AU"/>
+        </w:rPr>
+      </w:pPr>
+      <w:proofErr w:type="gramStart"/>
+      <w:r>
+        <w:rPr>
+          <w:lang w:val="en-AU"/>
+        </w:rPr>
+        <w:t>&lt; :</w:t>
+      </w:r>
+      <w:proofErr w:type="gramEnd"/>
+      <w:r>
+        <w:rPr>
+          <w:lang w:val="en-AU"/>
+        </w:rPr>
+        <w:t xml:space="preserve"> Compute custom field, drop down (defined custom field)</w:t>
       </w:r>
     </w:p>
     <w:p>
@@ -1935,24 +2297,40 @@
           <w:lang w:val="en-AU"/>
         </w:rPr>
       </w:pPr>
-      <w:r>
-        <w:rPr>
-          <w:lang w:val="en-AU"/>
-        </w:rPr>
-        <w:t>x : Noise reduction method | drop down, text fields (parameters initially hidden), check box (gradient)</w:t>
-      </w:r>
-    </w:p>
-    <w:p>
-      <w:pPr>
-        <w:rPr>
-          <w:lang w:val="en-AU"/>
-        </w:rPr>
-      </w:pPr>
-      <w:r>
-        <w:rPr>
-          <w:lang w:val="en-AU"/>
-        </w:rPr>
-        <w:t>x : Edge detection | drop down (method)</w:t>
+      <w:proofErr w:type="gramStart"/>
+      <w:r>
+        <w:rPr>
+          <w:lang w:val="en-AU"/>
+        </w:rPr>
+        <w:t>x :</w:t>
+      </w:r>
+      <w:proofErr w:type="gramEnd"/>
+      <w:r>
+        <w:rPr>
+          <w:lang w:val="en-AU"/>
+        </w:rPr>
+        <w:t xml:space="preserve"> Noise reduction method | drop down, text fields (parameters initially hidden), check box (gradient)</w:t>
+      </w:r>
+    </w:p>
+    <w:p>
+      <w:pPr>
+        <w:rPr>
+          <w:lang w:val="en-AU"/>
+        </w:rPr>
+      </w:pPr>
+      <w:proofErr w:type="gramStart"/>
+      <w:r>
+        <w:rPr>
+          <w:lang w:val="en-AU"/>
+        </w:rPr>
+        <w:t>x :</w:t>
+      </w:r>
+      <w:proofErr w:type="gramEnd"/>
+      <w:r>
+        <w:rPr>
+          <w:lang w:val="en-AU"/>
+        </w:rPr>
+        <w:t xml:space="preserve"> Edge detection | drop down (method)</w:t>
       </w:r>
     </w:p>
     <w:p>
@@ -1998,11 +2376,33 @@
           <w:lang w:val="en-AU"/>
         </w:rPr>
       </w:pPr>
-      <w:r>
-        <w:rPr>
-          <w:lang w:val="en-AU"/>
-        </w:rPr>
-        <w:t xml:space="preserve">x : Map |  drop down (field select), drop down (field), </w:t>
+      <w:proofErr w:type="gramStart"/>
+      <w:r>
+        <w:rPr>
+          <w:lang w:val="en-AU"/>
+        </w:rPr>
+        <w:t>x :</w:t>
+      </w:r>
+      <w:proofErr w:type="gramEnd"/>
+      <w:r>
+        <w:rPr>
+          <w:lang w:val="en-AU"/>
+        </w:rPr>
+        <w:t xml:space="preserve"> Map </w:t>
+      </w:r>
+      <w:proofErr w:type="gramStart"/>
+      <w:r>
+        <w:rPr>
+          <w:lang w:val="en-AU"/>
+        </w:rPr>
+        <w:t>|  drop</w:t>
+      </w:r>
+      <w:proofErr w:type="gramEnd"/>
+      <w:r>
+        <w:rPr>
+          <w:lang w:val="en-AU"/>
+        </w:rPr>
+        <w:t xml:space="preserve"> down (field select), drop down (field), </w:t>
       </w:r>
       <w:r>
         <w:rPr>
@@ -2084,6 +2484,7 @@
           <w:lang w:val="en-AU"/>
         </w:rPr>
       </w:pPr>
+      <w:proofErr w:type="gramStart"/>
       <w:r>
         <w:rPr>
           <w:lang w:val="en-AU"/>
@@ -2094,7 +2495,14 @@
         <w:rPr>
           <w:lang w:val="en-AU"/>
         </w:rPr>
-        <w:t xml:space="preserve"> : Correlation | drop down (Pearson, Spearman, Kendall)</w:t>
+        <w:t xml:space="preserve"> :</w:t>
+      </w:r>
+      <w:proofErr w:type="gramEnd"/>
+      <w:r>
+        <w:rPr>
+          <w:lang w:val="en-AU"/>
+        </w:rPr>
+        <w:t xml:space="preserve"> Correlation | drop down (Pearson, Spearman, Kendall)</w:t>
       </w:r>
       <w:r>
         <w:rPr>
@@ -2148,11 +2556,33 @@
           <w:lang w:val="en-AU"/>
         </w:rPr>
       </w:pPr>
-      <w:r>
-        <w:rPr>
-          <w:lang w:val="en-AU"/>
-        </w:rPr>
-        <w:t>&lt; : Export table | o [Field select or Custom list]</w:t>
+      <w:proofErr w:type="gramStart"/>
+      <w:r>
+        <w:rPr>
+          <w:lang w:val="en-AU"/>
+        </w:rPr>
+        <w:t>&lt; :</w:t>
+      </w:r>
+      <w:proofErr w:type="gramEnd"/>
+      <w:r>
+        <w:rPr>
+          <w:lang w:val="en-AU"/>
+        </w:rPr>
+        <w:t xml:space="preserve"> Export table | o [Field </w:t>
+      </w:r>
+      <w:proofErr w:type="gramStart"/>
+      <w:r>
+        <w:rPr>
+          <w:lang w:val="en-AU"/>
+        </w:rPr>
+        <w:t>select</w:t>
+      </w:r>
+      <w:proofErr w:type="gramEnd"/>
+      <w:r>
+        <w:rPr>
+          <w:lang w:val="en-AU"/>
+        </w:rPr>
+        <w:t xml:space="preserve"> or Custom list]</w:t>
       </w:r>
       <w:r>
         <w:rPr>
@@ -2167,11 +2597,19 @@
           <w:lang w:val="en-AU"/>
         </w:rPr>
       </w:pPr>
-      <w:r>
-        <w:rPr>
-          <w:lang w:val="en-AU"/>
-        </w:rPr>
-        <w:t>x : Histogram | drop down (type)</w:t>
+      <w:proofErr w:type="gramStart"/>
+      <w:r>
+        <w:rPr>
+          <w:lang w:val="en-AU"/>
+        </w:rPr>
+        <w:t>x :</w:t>
+      </w:r>
+      <w:proofErr w:type="gramEnd"/>
+      <w:r>
+        <w:rPr>
+          <w:lang w:val="en-AU"/>
+        </w:rPr>
+        <w:t xml:space="preserve"> Histogram | drop down (type)</w:t>
       </w:r>
       <w:r>
         <w:rPr>
@@ -2313,11 +2751,33 @@
           <w:lang w:val="en-AU"/>
         </w:rPr>
       </w:pPr>
-      <w:r>
-        <w:rPr>
-          <w:lang w:val="en-AU"/>
-        </w:rPr>
-        <w:t>&lt; : Histogram options | text field (bin width), text field (number of bins)… bin and number set each other</w:t>
+      <w:proofErr w:type="gramStart"/>
+      <w:r>
+        <w:rPr>
+          <w:lang w:val="en-AU"/>
+        </w:rPr>
+        <w:t>&lt; :</w:t>
+      </w:r>
+      <w:proofErr w:type="gramEnd"/>
+      <w:r>
+        <w:rPr>
+          <w:lang w:val="en-AU"/>
+        </w:rPr>
+        <w:t xml:space="preserve"> Histogram options | text field (bin width), text field (number of </w:t>
+      </w:r>
+      <w:proofErr w:type="gramStart"/>
+      <w:r>
+        <w:rPr>
+          <w:lang w:val="en-AU"/>
+        </w:rPr>
+        <w:t>bins)…</w:t>
+      </w:r>
+      <w:proofErr w:type="gramEnd"/>
+      <w:r>
+        <w:rPr>
+          <w:lang w:val="en-AU"/>
+        </w:rPr>
+        <w:t xml:space="preserve"> bin and number set each other</w:t>
       </w:r>
       <w:r>
         <w:rPr>
@@ -2353,11 +2813,19 @@
           <w:lang w:val="en-AU"/>
         </w:rPr>
       </w:pPr>
-      <w:r>
-        <w:rPr>
-          <w:lang w:val="en-AU"/>
-        </w:rPr>
-        <w:t xml:space="preserve">x : </w:t>
+      <w:proofErr w:type="gramStart"/>
+      <w:r>
+        <w:rPr>
+          <w:lang w:val="en-AU"/>
+        </w:rPr>
+        <w:t>x :</w:t>
+      </w:r>
+      <w:proofErr w:type="gramEnd"/>
+      <w:r>
+        <w:rPr>
+          <w:lang w:val="en-AU"/>
+        </w:rPr>
+        <w:t xml:space="preserve"> </w:t>
       </w:r>
       <w:r>
         <w:rPr>
@@ -2439,12 +2907,20 @@
           <w:lang w:val="en-AU"/>
         </w:rPr>
       </w:pPr>
+      <w:proofErr w:type="gramStart"/>
       <w:r>
         <w:rPr>
           <w:lang w:val="en-AU"/>
         </w:rPr>
         <w:lastRenderedPageBreak/>
-        <w:t xml:space="preserve">x : Ternary | drop down (field type X), drop down (field X), drop down (field type Y), drop down (field Y), drop down (field type Z), drop down (field Z), check box (heatmap), </w:t>
+        <w:t>x :</w:t>
+      </w:r>
+      <w:proofErr w:type="gramEnd"/>
+      <w:r>
+        <w:rPr>
+          <w:lang w:val="en-AU"/>
+        </w:rPr>
+        <w:t xml:space="preserve"> Ternary | drop down (field type X), drop down (field X), drop down (field type Y), drop down (field Y), drop down (field type Z), drop down (field Z), check box (heatmap), </w:t>
       </w:r>
       <w:r>
         <w:rPr>
@@ -2514,24 +2990,40 @@
           <w:lang w:val="en-AU"/>
         </w:rPr>
       </w:pPr>
-      <w:r>
-        <w:rPr>
-          <w:lang w:val="en-AU"/>
-        </w:rPr>
-        <w:t>x : Ternary map | drop down (field type X), drop down (field X), drop down (field type Y), drop down (field Y), drop down (field type Z), drop down (field Z),</w:t>
-      </w:r>
-    </w:p>
-    <w:p>
-      <w:pPr>
-        <w:rPr>
-          <w:lang w:val="en-AU"/>
-        </w:rPr>
-      </w:pPr>
-      <w:r>
-        <w:rPr>
-          <w:lang w:val="en-AU"/>
-        </w:rPr>
-        <w:t xml:space="preserve">x : Compatibility diagram | </w:t>
+      <w:proofErr w:type="gramStart"/>
+      <w:r>
+        <w:rPr>
+          <w:lang w:val="en-AU"/>
+        </w:rPr>
+        <w:t>x :</w:t>
+      </w:r>
+      <w:proofErr w:type="gramEnd"/>
+      <w:r>
+        <w:rPr>
+          <w:lang w:val="en-AU"/>
+        </w:rPr>
+        <w:t xml:space="preserve"> Ternary map | drop down (field type X), drop down (field X), drop down (field type Y), drop down (field Y), drop down (field type Z), drop down (field Z),</w:t>
+      </w:r>
+    </w:p>
+    <w:p>
+      <w:pPr>
+        <w:rPr>
+          <w:lang w:val="en-AU"/>
+        </w:rPr>
+      </w:pPr>
+      <w:proofErr w:type="gramStart"/>
+      <w:r>
+        <w:rPr>
+          <w:lang w:val="en-AU"/>
+        </w:rPr>
+        <w:t>x :</w:t>
+      </w:r>
+      <w:proofErr w:type="gramEnd"/>
+      <w:r>
+        <w:rPr>
+          <w:lang w:val="en-AU"/>
+        </w:rPr>
+        <w:t xml:space="preserve"> Compatibility diagram | </w:t>
       </w:r>
       <w:r>
         <w:rPr>
@@ -2567,11 +3059,19 @@
           <w:lang w:val="en-AU"/>
         </w:rPr>
       </w:pPr>
-      <w:r>
-        <w:rPr>
-          <w:lang w:val="en-AU"/>
-        </w:rPr>
-        <w:t>x : Radar plot |</w:t>
+      <w:proofErr w:type="gramStart"/>
+      <w:r>
+        <w:rPr>
+          <w:lang w:val="en-AU"/>
+        </w:rPr>
+        <w:t>x :</w:t>
+      </w:r>
+      <w:proofErr w:type="gramEnd"/>
+      <w:r>
+        <w:rPr>
+          <w:lang w:val="en-AU"/>
+        </w:rPr>
+        <w:t xml:space="preserve"> Radar plot |</w:t>
       </w:r>
       <w:r>
         <w:rPr>
@@ -2592,11 +3092,19 @@
           <w:lang w:val="en-AU"/>
         </w:rPr>
       </w:pPr>
-      <w:r>
-        <w:rPr>
-          <w:lang w:val="en-AU"/>
-        </w:rPr>
-        <w:t xml:space="preserve">x : Basis variance | </w:t>
+      <w:proofErr w:type="gramStart"/>
+      <w:r>
+        <w:rPr>
+          <w:lang w:val="en-AU"/>
+        </w:rPr>
+        <w:t>x :</w:t>
+      </w:r>
+      <w:proofErr w:type="gramEnd"/>
+      <w:r>
+        <w:rPr>
+          <w:lang w:val="en-AU"/>
+        </w:rPr>
+        <w:t xml:space="preserve"> Basis variance | </w:t>
       </w:r>
       <w:r>
         <w:rPr>
@@ -2624,19 +3132,48 @@
         </w:rPr>
         <w:t xml:space="preserve"> [marker properties, line properties, font]</w:t>
       </w:r>
-    </w:p>
-    <w:p>
-      <w:pPr>
-        <w:rPr>
-          <w:lang w:val="en-AU"/>
-        </w:rPr>
-      </w:pPr>
+      <w:r>
+        <w:rPr>
+          <w:lang w:val="en-AU"/>
+        </w:rPr>
+        <w:t xml:space="preserve"> </w:t>
+      </w:r>
+      <w:r>
+        <w:rPr>
+          <w:lang w:val="en-AU"/>
+        </w:rPr>
+        <w:t>[</w:t>
+      </w:r>
+      <w:r>
+        <w:rPr>
+          <w:i/>
+          <w:iCs/>
+          <w:highlight w:val="green"/>
+          <w:lang w:val="en-AU"/>
+        </w:rPr>
+        <w:t>Complete</w:t>
+      </w:r>
+      <w:r>
+        <w:rPr>
+          <w:lang w:val="en-AU"/>
+        </w:rPr>
+        <w:t>]</w:t>
+      </w:r>
+    </w:p>
+    <w:p>
+      <w:pPr>
+        <w:rPr>
+          <w:lang w:val="en-AU"/>
+        </w:rPr>
+      </w:pPr>
+      <w:proofErr w:type="gramStart"/>
       <w:r>
         <w:rPr>
           <w:lang w:val="en-AU"/>
         </w:rPr>
         <w:t>x :</w:t>
       </w:r>
+      <w:proofErr w:type="gramEnd"/>
       <w:r>
         <w:rPr>
           <w:lang w:val="en-AU"/>
@@ -2669,18 +3206,53 @@
         </w:rPr>
         <w:t xml:space="preserve"> [colormap, font]</w:t>
       </w:r>
-    </w:p>
-    <w:p>
-      <w:pPr>
-        <w:rPr>
-          <w:lang w:val="en-AU"/>
-        </w:rPr>
-      </w:pPr>
-      <w:r>
-        <w:rPr>
-          <w:lang w:val="en-AU"/>
-        </w:rPr>
-        <w:t xml:space="preserve">&lt; : Basis vectors </w:t>
+      <w:r>
+        <w:rPr>
+          <w:lang w:val="en-AU"/>
+        </w:rPr>
+        <w:t xml:space="preserve"> </w:t>
+      </w:r>
+      <w:r>
+        <w:rPr>
+          <w:lang w:val="en-AU"/>
+        </w:rPr>
+        <w:t>[</w:t>
+      </w:r>
+      <w:r>
+        <w:rPr>
+          <w:i/>
+          <w:iCs/>
+          <w:highlight w:val="green"/>
+          <w:lang w:val="en-AU"/>
+        </w:rPr>
+        <w:t>Complete</w:t>
+      </w:r>
+      <w:r>
+        <w:rPr>
+          <w:lang w:val="en-AU"/>
+        </w:rPr>
+        <w:t>]</w:t>
+      </w:r>
+    </w:p>
+    <w:p>
+      <w:pPr>
+        <w:rPr>
+          <w:lang w:val="en-AU"/>
+        </w:rPr>
+      </w:pPr>
+      <w:proofErr w:type="gramStart"/>
+      <w:r>
+        <w:rPr>
+          <w:lang w:val="en-AU"/>
+        </w:rPr>
+        <w:t>&lt; :</w:t>
+      </w:r>
+      <w:proofErr w:type="gramEnd"/>
+      <w:r>
+        <w:rPr>
+          <w:lang w:val="en-AU"/>
+        </w:rPr>
+        <w:t xml:space="preserve"> Basis vectors </w:t>
       </w:r>
       <w:r>
         <w:rPr>
@@ -2708,31 +3280,74 @@
         </w:rPr>
         <w:t xml:space="preserve"> [line properties, transparency]</w:t>
       </w:r>
-    </w:p>
-    <w:p>
-      <w:pPr>
-        <w:rPr>
-          <w:lang w:val="en-AU"/>
-        </w:rPr>
-      </w:pPr>
-      <w:r>
-        <w:rPr>
-          <w:lang w:val="en-AU"/>
-        </w:rPr>
-        <w:t>&lt; : Regression</w:t>
-      </w:r>
-    </w:p>
-    <w:p>
-      <w:pPr>
-        <w:rPr>
-          <w:lang w:val="en-AU"/>
-        </w:rPr>
-      </w:pPr>
-      <w:r>
-        <w:rPr>
-          <w:lang w:val="en-AU"/>
-        </w:rPr>
-        <w:t xml:space="preserve">x : Cluster performance | drop down (method) </w:t>
+      <w:r>
+        <w:rPr>
+          <w:lang w:val="en-AU"/>
+        </w:rPr>
+        <w:t xml:space="preserve"> </w:t>
+      </w:r>
+      <w:r>
+        <w:rPr>
+          <w:lang w:val="en-AU"/>
+        </w:rPr>
+        <w:t>[</w:t>
+      </w:r>
+      <w:r>
+        <w:rPr>
+          <w:i/>
+          <w:iCs/>
+          <w:highlight w:val="green"/>
+          <w:lang w:val="en-AU"/>
+        </w:rPr>
+        <w:t>Complete</w:t>
+      </w:r>
+      <w:r>
+        <w:rPr>
+          <w:lang w:val="en-AU"/>
+        </w:rPr>
+        <w:t>]</w:t>
+      </w:r>
+    </w:p>
+    <w:p>
+      <w:pPr>
+        <w:rPr>
+          <w:lang w:val="en-AU"/>
+        </w:rPr>
+      </w:pPr>
+      <w:proofErr w:type="gramStart"/>
+      <w:r>
+        <w:rPr>
+          <w:lang w:val="en-AU"/>
+        </w:rPr>
+        <w:t>&lt; :</w:t>
+      </w:r>
+      <w:proofErr w:type="gramEnd"/>
+      <w:r>
+        <w:rPr>
+          <w:lang w:val="en-AU"/>
+        </w:rPr>
+        <w:t xml:space="preserve"> Regression</w:t>
+      </w:r>
+    </w:p>
+    <w:p>
+      <w:pPr>
+        <w:rPr>
+          <w:lang w:val="en-AU"/>
+        </w:rPr>
+      </w:pPr>
+      <w:proofErr w:type="gramStart"/>
+      <w:r>
+        <w:rPr>
+          <w:lang w:val="en-AU"/>
+        </w:rPr>
+        <w:t>x :</w:t>
+      </w:r>
+      <w:proofErr w:type="gramEnd"/>
+      <w:r>
+        <w:rPr>
+          <w:lang w:val="en-AU"/>
+        </w:rPr>
+        <w:t xml:space="preserve"> Cluster performance | drop down (method) </w:t>
       </w:r>
       <w:r>
         <w:rPr>
@@ -2808,6 +3423,33 @@
         </w:rPr>
         <w:t>]</w:t>
       </w:r>
+      <w:r>
+        <w:rPr>
+          <w:lang w:val="en-AU"/>
+        </w:rPr>
+        <w:t xml:space="preserve"> </w:t>
+      </w:r>
+      <w:r>
+        <w:rPr>
+          <w:lang w:val="en-AU"/>
+        </w:rPr>
+        <w:t>[</w:t>
+      </w:r>
+      <w:r>
+        <w:rPr>
+          <w:i/>
+          <w:iCs/>
+          <w:highlight w:val="green"/>
+          <w:lang w:val="en-AU"/>
+        </w:rPr>
+        <w:t>Complete</w:t>
+      </w:r>
+      <w:r>
+        <w:rPr>
+          <w:lang w:val="en-AU"/>
+        </w:rPr>
+        <w:t>]</w:t>
+      </w:r>
     </w:p>
     <w:p>
       <w:pPr>
@@ -2839,11 +3481,19 @@
           <w:lang w:val="en-AU"/>
         </w:rPr>
       </w:pPr>
-      <w:r>
-        <w:rPr>
-          <w:lang w:val="en-AU"/>
-        </w:rPr>
-        <w:t>x : Dimensional reduction | drop down (method)</w:t>
+      <w:proofErr w:type="gramStart"/>
+      <w:r>
+        <w:rPr>
+          <w:lang w:val="en-AU"/>
+        </w:rPr>
+        <w:t>x :</w:t>
+      </w:r>
+      <w:proofErr w:type="gramEnd"/>
+      <w:r>
+        <w:rPr>
+          <w:lang w:val="en-AU"/>
+        </w:rPr>
+        <w:t xml:space="preserve"> Dimensional reduction | drop down (method)</w:t>
       </w:r>
       <w:r>
         <w:rPr>
@@ -2863,18 +3513,53 @@
         </w:rPr>
         <w:t xml:space="preserve"> [Custom field list]</w:t>
       </w:r>
-    </w:p>
-    <w:p>
-      <w:pPr>
-        <w:rPr>
-          <w:lang w:val="en-AU"/>
-        </w:rPr>
-      </w:pPr>
-      <w:r>
-        <w:rPr>
-          <w:lang w:val="en-AU"/>
-        </w:rPr>
-        <w:t>x : Clustering</w:t>
+      <w:r>
+        <w:rPr>
+          <w:lang w:val="en-AU"/>
+        </w:rPr>
+        <w:t xml:space="preserve"> </w:t>
+      </w:r>
+      <w:r>
+        <w:rPr>
+          <w:lang w:val="en-AU"/>
+        </w:rPr>
+        <w:t>[</w:t>
+      </w:r>
+      <w:r>
+        <w:rPr>
+          <w:i/>
+          <w:iCs/>
+          <w:highlight w:val="green"/>
+          <w:lang w:val="en-AU"/>
+        </w:rPr>
+        <w:t>Complete</w:t>
+      </w:r>
+      <w:r>
+        <w:rPr>
+          <w:lang w:val="en-AU"/>
+        </w:rPr>
+        <w:t>]</w:t>
+      </w:r>
+    </w:p>
+    <w:p>
+      <w:pPr>
+        <w:rPr>
+          <w:lang w:val="en-AU"/>
+        </w:rPr>
+      </w:pPr>
+      <w:proofErr w:type="gramStart"/>
+      <w:r>
+        <w:rPr>
+          <w:lang w:val="en-AU"/>
+        </w:rPr>
+        <w:t>x :</w:t>
+      </w:r>
+      <w:proofErr w:type="gramEnd"/>
+      <w:r>
+        <w:rPr>
+          <w:lang w:val="en-AU"/>
+        </w:rPr>
+        <w:t xml:space="preserve"> Clustering</w:t>
       </w:r>
       <w:r>
         <w:rPr>
@@ -2922,46 +3607,165 @@
         <w:rPr>
           <w:lang w:val="en-AU"/>
         </w:rPr>
-        <w:t xml:space="preserve"> … random seed generator button ?</w:t>
-      </w:r>
-    </w:p>
-    <w:p>
-      <w:pPr>
-        <w:rPr>
-          <w:lang w:val="en-AU"/>
-        </w:rPr>
-      </w:pPr>
-      <w:r>
-        <w:rPr>
-          <w:lang w:val="en-AU"/>
-        </w:rPr>
-        <w:t>&lt; : Seed | text edit (double-click changes seed using random number generator RNG)</w:t>
-      </w:r>
-    </w:p>
-    <w:p>
-      <w:pPr>
-        <w:rPr>
-          <w:lang w:val="en-AU"/>
-        </w:rPr>
-      </w:pPr>
-      <w:r>
-        <w:rPr>
-          <w:lang w:val="en-AU"/>
-        </w:rPr>
-        <w:t>&lt; : Cluster options | (mutator – plugin with advanced options)</w:t>
-      </w:r>
-    </w:p>
-    <w:p>
-      <w:pPr>
-        <w:rPr>
-          <w:lang w:val="en-AU"/>
-        </w:rPr>
-      </w:pPr>
-      <w:r>
-        <w:rPr>
-          <w:lang w:val="en-AU"/>
-        </w:rPr>
-        <w:t>&lt; : PCA preconditioning | text edit (number of basis vectors)</w:t>
+        <w:t xml:space="preserve"> … random seed generator </w:t>
+      </w:r>
+      <w:proofErr w:type="gramStart"/>
+      <w:r>
+        <w:rPr>
+          <w:lang w:val="en-AU"/>
+        </w:rPr>
+        <w:t>button ?</w:t>
+      </w:r>
+      <w:proofErr w:type="gramEnd"/>
+      <w:r>
+        <w:rPr>
+          <w:lang w:val="en-AU"/>
+        </w:rPr>
+        <w:t xml:space="preserve"> </w:t>
+      </w:r>
+      <w:r>
+        <w:rPr>
+          <w:lang w:val="en-AU"/>
+        </w:rPr>
+        <w:t>[</w:t>
+      </w:r>
+      <w:r>
+        <w:rPr>
+          <w:i/>
+          <w:iCs/>
+          <w:highlight w:val="green"/>
+          <w:lang w:val="en-AU"/>
+        </w:rPr>
+        <w:t>Complete</w:t>
+      </w:r>
+      <w:r>
+        <w:rPr>
+          <w:lang w:val="en-AU"/>
+        </w:rPr>
+        <w:t>]</w:t>
+      </w:r>
+    </w:p>
+    <w:p>
+      <w:pPr>
+        <w:rPr>
+          <w:lang w:val="en-AU"/>
+        </w:rPr>
+      </w:pPr>
+      <w:proofErr w:type="gramStart"/>
+      <w:r>
+        <w:rPr>
+          <w:lang w:val="en-AU"/>
+        </w:rPr>
+        <w:t>&lt; :</w:t>
+      </w:r>
+      <w:proofErr w:type="gramEnd"/>
+      <w:r>
+        <w:rPr>
+          <w:lang w:val="en-AU"/>
+        </w:rPr>
+        <w:t xml:space="preserve"> Seed | text edit (double-click changes seed using random number generator RNG)</w:t>
+      </w:r>
+      <w:r>
+        <w:rPr>
+          <w:lang w:val="en-AU"/>
+        </w:rPr>
+        <w:t xml:space="preserve"> </w:t>
+      </w:r>
+      <w:r>
+        <w:rPr>
+          <w:lang w:val="en-AU"/>
+        </w:rPr>
+        <w:t>[</w:t>
+      </w:r>
+      <w:r>
+        <w:rPr>
+          <w:i/>
+          <w:iCs/>
+          <w:highlight w:val="green"/>
+          <w:lang w:val="en-AU"/>
+        </w:rPr>
+        <w:t>Complete</w:t>
+      </w:r>
+      <w:r>
+        <w:rPr>
+          <w:lang w:val="en-AU"/>
+        </w:rPr>
+        <w:t>]</w:t>
+      </w:r>
+    </w:p>
+    <w:p>
+      <w:pPr>
+        <w:rPr>
+          <w:lang w:val="en-AU"/>
+        </w:rPr>
+      </w:pPr>
+      <w:proofErr w:type="gramStart"/>
+      <w:r>
+        <w:rPr>
+          <w:lang w:val="en-AU"/>
+        </w:rPr>
+        <w:t>&lt; :</w:t>
+      </w:r>
+      <w:proofErr w:type="gramEnd"/>
+      <w:r>
+        <w:rPr>
+          <w:lang w:val="en-AU"/>
+        </w:rPr>
+        <w:t xml:space="preserve"> Cluster options | (mutator – plugin with advanced options)</w:t>
+      </w:r>
+      <w:r>
+        <w:rPr>
+          <w:lang w:val="en-AU"/>
+        </w:rPr>
+        <w:t xml:space="preserve"> </w:t>
+      </w:r>
+      <w:r>
+        <w:rPr>
+          <w:lang w:val="en-AU"/>
+        </w:rPr>
+        <w:t>[</w:t>
+      </w:r>
+      <w:r>
+        <w:rPr>
+          <w:i/>
+          <w:iCs/>
+          <w:highlight w:val="green"/>
+          <w:lang w:val="en-AU"/>
+        </w:rPr>
+        <w:t>Complete</w:t>
+      </w:r>
+      <w:r>
+        <w:rPr>
+          <w:lang w:val="en-AU"/>
+        </w:rPr>
+        <w:t>]</w:t>
+      </w:r>
+    </w:p>
+    <w:p>
+      <w:pPr>
+        <w:rPr>
+          <w:lang w:val="en-AU"/>
+        </w:rPr>
+      </w:pPr>
+      <w:proofErr w:type="gramStart"/>
+      <w:r>
+        <w:rPr>
+          <w:lang w:val="en-AU"/>
+        </w:rPr>
+        <w:t>&lt; :</w:t>
+      </w:r>
+      <w:proofErr w:type="gramEnd"/>
+      <w:r>
+        <w:rPr>
+          <w:lang w:val="en-AU"/>
+        </w:rPr>
+        <w:t xml:space="preserve"> PCA preconditioning | text edit (number of basis vectors)</w:t>
+      </w:r>
+      <w:r>
+        <w:rPr>
+          <w:lang w:val="en-AU"/>
+        </w:rPr>
+        <w:t xml:space="preserve"> </w:t>
       </w:r>
     </w:p>
     <w:p>
@@ -2997,12 +3801,37 @@
           <w:lang w:val="en-AU"/>
         </w:rPr>
       </w:pPr>
+      <w:proofErr w:type="gramStart"/>
       <w:r>
         <w:rPr>
           <w:color w:val="FF0000"/>
           <w:lang w:val="en-AU"/>
         </w:rPr>
-        <w:t>x : Load polygon(s) | drop down (polygon name)… (multiple drop downs using mutator block – plugin)</w:t>
+        <w:t>x :</w:t>
+      </w:r>
+      <w:proofErr w:type="gramEnd"/>
+      <w:r>
+        <w:rPr>
+          <w:color w:val="FF0000"/>
+          <w:lang w:val="en-AU"/>
+        </w:rPr>
+        <w:t xml:space="preserve"> Load polygon(s) | drop down (polygon </w:t>
+      </w:r>
+      <w:proofErr w:type="gramStart"/>
+      <w:r>
+        <w:rPr>
+          <w:color w:val="FF0000"/>
+          <w:lang w:val="en-AU"/>
+        </w:rPr>
+        <w:t>name)…</w:t>
+      </w:r>
+      <w:proofErr w:type="gramEnd"/>
+      <w:r>
+        <w:rPr>
+          <w:color w:val="FF0000"/>
+          <w:lang w:val="en-AU"/>
+        </w:rPr>
+        <w:t xml:space="preserve"> (multiple drop downs using mutator block – plugin)</w:t>
       </w:r>
     </w:p>
     <w:p>
@@ -3093,11 +3922,19 @@
           <w:lang w:val="en-AU"/>
         </w:rPr>
       </w:pPr>
-      <w:r>
-        <w:rPr>
-          <w:lang w:val="en-AU"/>
-        </w:rPr>
-        <w:t>&lt; : Modify style | (dynamic connection block - plugin) with internal connections</w:t>
+      <w:proofErr w:type="gramStart"/>
+      <w:r>
+        <w:rPr>
+          <w:lang w:val="en-AU"/>
+        </w:rPr>
+        <w:t>&lt; :</w:t>
+      </w:r>
+      <w:proofErr w:type="gramEnd"/>
+      <w:r>
+        <w:rPr>
+          <w:lang w:val="en-AU"/>
+        </w:rPr>
+        <w:t xml:space="preserve"> Modify style | (dynamic connection block - plugin) with internal connections</w:t>
       </w:r>
       <w:r>
         <w:rPr>
@@ -3127,11 +3964,19 @@
           <w:lang w:val="en-AU"/>
         </w:rPr>
       </w:pPr>
-      <w:r>
-        <w:rPr>
-          <w:lang w:val="en-AU"/>
-        </w:rPr>
-        <w:t>&lt; : X Axis</w:t>
+      <w:proofErr w:type="gramStart"/>
+      <w:r>
+        <w:rPr>
+          <w:lang w:val="en-AU"/>
+        </w:rPr>
+        <w:t>&lt; :</w:t>
+      </w:r>
+      <w:proofErr w:type="gramEnd"/>
+      <w:r>
+        <w:rPr>
+          <w:lang w:val="en-AU"/>
+        </w:rPr>
+        <w:t xml:space="preserve"> X Axis</w:t>
       </w:r>
       <w:r>
         <w:rPr>
@@ -3167,11 +4012,19 @@
           <w:lang w:val="en-AU"/>
         </w:rPr>
       </w:pPr>
-      <w:r>
-        <w:rPr>
-          <w:lang w:val="en-AU"/>
-        </w:rPr>
-        <w:t>&lt; : Y Axis | text edit (label), text edit (lower bound), text edit (upper bound), drop down (scale)</w:t>
+      <w:proofErr w:type="gramStart"/>
+      <w:r>
+        <w:rPr>
+          <w:lang w:val="en-AU"/>
+        </w:rPr>
+        <w:t>&lt; :</w:t>
+      </w:r>
+      <w:proofErr w:type="gramEnd"/>
+      <w:r>
+        <w:rPr>
+          <w:lang w:val="en-AU"/>
+        </w:rPr>
+        <w:t xml:space="preserve"> Y Axis | text edit (label), text edit (lower bound), text edit (upper bound), drop down (scale)</w:t>
       </w:r>
       <w:r>
         <w:rPr>
@@ -3201,11 +4054,19 @@
           <w:lang w:val="en-AU"/>
         </w:rPr>
       </w:pPr>
-      <w:r>
-        <w:rPr>
-          <w:lang w:val="en-AU"/>
-        </w:rPr>
-        <w:t>&lt; : Z Axis | text edit (label), text edit (lower bound), text edit (upper bound), drop down (scale)</w:t>
+      <w:proofErr w:type="gramStart"/>
+      <w:r>
+        <w:rPr>
+          <w:lang w:val="en-AU"/>
+        </w:rPr>
+        <w:t>&lt; :</w:t>
+      </w:r>
+      <w:proofErr w:type="gramEnd"/>
+      <w:r>
+        <w:rPr>
+          <w:lang w:val="en-AU"/>
+        </w:rPr>
+        <w:t xml:space="preserve"> Z Axis | text edit (label), text edit (lower bound), text edit (upper bound), drop down (scale)</w:t>
       </w:r>
       <w:r>
         <w:rPr>
@@ -3235,11 +4096,19 @@
           <w:lang w:val="en-AU"/>
         </w:rPr>
       </w:pPr>
-      <w:r>
-        <w:rPr>
-          <w:lang w:val="en-AU"/>
-        </w:rPr>
-        <w:t>&lt; : C Axis | text edit (label), text edit (lower bound), text edit (upper bound), drop down (scale)</w:t>
+      <w:proofErr w:type="gramStart"/>
+      <w:r>
+        <w:rPr>
+          <w:lang w:val="en-AU"/>
+        </w:rPr>
+        <w:t>&lt; :</w:t>
+      </w:r>
+      <w:proofErr w:type="gramEnd"/>
+      <w:r>
+        <w:rPr>
+          <w:lang w:val="en-AU"/>
+        </w:rPr>
+        <w:t xml:space="preserve"> C Axis | text edit (label), text edit (lower bound), text edit (upper bound), drop down (scale)</w:t>
       </w:r>
       <w:r>
         <w:rPr>
@@ -3269,11 +4138,19 @@
           <w:lang w:val="en-AU"/>
         </w:rPr>
       </w:pPr>
-      <w:r>
-        <w:rPr>
-          <w:lang w:val="en-AU"/>
-        </w:rPr>
-        <w:t>&lt; : Tick direction | drop down (none, in, out)</w:t>
+      <w:proofErr w:type="gramStart"/>
+      <w:r>
+        <w:rPr>
+          <w:lang w:val="en-AU"/>
+        </w:rPr>
+        <w:t>&lt; :</w:t>
+      </w:r>
+      <w:proofErr w:type="gramEnd"/>
+      <w:r>
+        <w:rPr>
+          <w:lang w:val="en-AU"/>
+        </w:rPr>
+        <w:t xml:space="preserve"> Tick direction | drop down (none, in, out)</w:t>
       </w:r>
       <w:r>
         <w:rPr>
@@ -3303,11 +4180,19 @@
           <w:lang w:val="en-AU"/>
         </w:rPr>
       </w:pPr>
-      <w:r>
-        <w:rPr>
-          <w:lang w:val="en-AU"/>
-        </w:rPr>
-        <w:t>&lt; : Aspect ratio | text edit (numeric value, default = 1.62 for most plots, 1 for most others)</w:t>
+      <w:proofErr w:type="gramStart"/>
+      <w:r>
+        <w:rPr>
+          <w:lang w:val="en-AU"/>
+        </w:rPr>
+        <w:t>&lt; :</w:t>
+      </w:r>
+      <w:proofErr w:type="gramEnd"/>
+      <w:r>
+        <w:rPr>
+          <w:lang w:val="en-AU"/>
+        </w:rPr>
+        <w:t xml:space="preserve"> Aspect ratio | text edit (numeric value, default = 1.62 for most plots, 1 for most others)</w:t>
       </w:r>
       <w:r>
         <w:rPr>
@@ -3337,11 +4222,19 @@
           <w:lang w:val="en-AU"/>
         </w:rPr>
       </w:pPr>
-      <w:r>
-        <w:rPr>
-          <w:lang w:val="en-AU"/>
-        </w:rPr>
-        <w:t xml:space="preserve">&lt; : Add scale | </w:t>
+      <w:proofErr w:type="gramStart"/>
+      <w:r>
+        <w:rPr>
+          <w:lang w:val="en-AU"/>
+        </w:rPr>
+        <w:t>&lt; :</w:t>
+      </w:r>
+      <w:proofErr w:type="gramEnd"/>
+      <w:r>
+        <w:rPr>
+          <w:lang w:val="en-AU"/>
+        </w:rPr>
+        <w:t xml:space="preserve"> Add scale | </w:t>
       </w:r>
       <w:r>
         <w:rPr>
@@ -3373,8 +4266,16 @@
         <w:rPr>
           <w:lang w:val="en-AU"/>
         </w:rPr>
-        <w:t xml:space="preserve"> select</w:t>
-      </w:r>
+        <w:t xml:space="preserve"> </w:t>
+      </w:r>
+      <w:proofErr w:type="gramStart"/>
+      <w:r>
+        <w:rPr>
+          <w:lang w:val="en-AU"/>
+        </w:rPr>
+        <w:t>select</w:t>
+      </w:r>
+      <w:proofErr w:type="gramEnd"/>
       <w:r>
         <w:rPr>
           <w:lang w:val="en-AU"/>
@@ -3439,11 +4340,19 @@
           <w:lang w:val="en-AU"/>
         </w:rPr>
       </w:pPr>
-      <w:r>
-        <w:rPr>
-          <w:lang w:val="en-AU"/>
-        </w:rPr>
-        <w:t xml:space="preserve">&lt; : Marker properties | </w:t>
+      <w:proofErr w:type="gramStart"/>
+      <w:r>
+        <w:rPr>
+          <w:lang w:val="en-AU"/>
+        </w:rPr>
+        <w:t>&lt; :</w:t>
+      </w:r>
+      <w:proofErr w:type="gramEnd"/>
+      <w:r>
+        <w:rPr>
+          <w:lang w:val="en-AU"/>
+        </w:rPr>
+        <w:t xml:space="preserve"> Marker properties | </w:t>
       </w:r>
       <w:r>
         <w:rPr>
@@ -3475,7 +4384,21 @@
         <w:rPr>
           <w:lang w:val="en-AU"/>
         </w:rPr>
-        <w:t xml:space="preserve"> select]</w:t>
+        <w:t xml:space="preserve"> </w:t>
+      </w:r>
+      <w:proofErr w:type="gramStart"/>
+      <w:r>
+        <w:rPr>
+          <w:lang w:val="en-AU"/>
+        </w:rPr>
+        <w:t>select</w:t>
+      </w:r>
+      <w:proofErr w:type="gramEnd"/>
+      <w:r>
+        <w:rPr>
+          <w:lang w:val="en-AU"/>
+        </w:rPr>
+        <w:t>]</w:t>
       </w:r>
       <w:r>
         <w:rPr>
@@ -3502,11 +4425,19 @@
           <w:lang w:val="en-AU"/>
         </w:rPr>
       </w:pPr>
-      <w:r>
-        <w:rPr>
-          <w:lang w:val="en-AU"/>
-        </w:rPr>
-        <w:t>&lt; : Line properties | text edit (size, float)</w:t>
+      <w:proofErr w:type="gramStart"/>
+      <w:r>
+        <w:rPr>
+          <w:lang w:val="en-AU"/>
+        </w:rPr>
+        <w:t>&lt; :</w:t>
+      </w:r>
+      <w:proofErr w:type="gramEnd"/>
+      <w:r>
+        <w:rPr>
+          <w:lang w:val="en-AU"/>
+        </w:rPr>
+        <w:t xml:space="preserve"> Line properties | text edit (size, float)</w:t>
       </w:r>
       <w:r>
         <w:rPr>
@@ -3536,11 +4467,19 @@
           <w:lang w:val="en-AU"/>
         </w:rPr>
       </w:pPr>
-      <w:r>
-        <w:rPr>
-          <w:lang w:val="en-AU"/>
-        </w:rPr>
-        <w:t xml:space="preserve">&lt; : </w:t>
+      <w:proofErr w:type="gramStart"/>
+      <w:r>
+        <w:rPr>
+          <w:lang w:val="en-AU"/>
+        </w:rPr>
+        <w:t>&lt; :</w:t>
+      </w:r>
+      <w:proofErr w:type="gramEnd"/>
+      <w:r>
+        <w:rPr>
+          <w:lang w:val="en-AU"/>
+        </w:rPr>
+        <w:t xml:space="preserve"> </w:t>
       </w:r>
       <w:proofErr w:type="spellStart"/>
       <w:r>
@@ -3598,11 +4537,19 @@
           <w:lang w:val="en-AU"/>
         </w:rPr>
       </w:pPr>
-      <w:r>
-        <w:rPr>
-          <w:lang w:val="en-AU"/>
-        </w:rPr>
-        <w:t xml:space="preserve">&lt; : </w:t>
+      <w:proofErr w:type="gramStart"/>
+      <w:r>
+        <w:rPr>
+          <w:lang w:val="en-AU"/>
+        </w:rPr>
+        <w:t>&lt; :</w:t>
+      </w:r>
+      <w:proofErr w:type="gramEnd"/>
+      <w:r>
+        <w:rPr>
+          <w:lang w:val="en-AU"/>
+        </w:rPr>
+        <w:t xml:space="preserve"> </w:t>
       </w:r>
       <w:proofErr w:type="spellStart"/>
       <w:r>
@@ -3646,11 +4593,19 @@
           <w:lang w:val="en-AU"/>
         </w:rPr>
       </w:pPr>
-      <w:r>
-        <w:rPr>
-          <w:lang w:val="en-AU"/>
-        </w:rPr>
-        <w:t>&lt; : Colormap</w:t>
+      <w:proofErr w:type="gramStart"/>
+      <w:r>
+        <w:rPr>
+          <w:lang w:val="en-AU"/>
+        </w:rPr>
+        <w:t>&lt; :</w:t>
+      </w:r>
+      <w:proofErr w:type="gramEnd"/>
+      <w:r>
+        <w:rPr>
+          <w:lang w:val="en-AU"/>
+        </w:rPr>
+        <w:t xml:space="preserve"> Colormap</w:t>
       </w:r>
       <w:r>
         <w:rPr>
@@ -3692,11 +4647,19 @@
           <w:lang w:val="en-AU"/>
         </w:rPr>
       </w:pPr>
-      <w:r>
-        <w:rPr>
-          <w:lang w:val="en-AU"/>
-        </w:rPr>
-        <w:t xml:space="preserve">&lt; : </w:t>
+      <w:proofErr w:type="gramStart"/>
+      <w:r>
+        <w:rPr>
+          <w:lang w:val="en-AU"/>
+        </w:rPr>
+        <w:t>&lt; :</w:t>
+      </w:r>
+      <w:proofErr w:type="gramEnd"/>
+      <w:r>
+        <w:rPr>
+          <w:lang w:val="en-AU"/>
+        </w:rPr>
+        <w:t xml:space="preserve"> </w:t>
       </w:r>
       <w:r>
         <w:rPr>
@@ -3744,11 +4707,19 @@
           <w:lang w:val="en-AU"/>
         </w:rPr>
       </w:pPr>
-      <w:r>
-        <w:rPr>
-          <w:lang w:val="en-AU"/>
-        </w:rPr>
-        <w:t>&lt; : Show mass</w:t>
+      <w:proofErr w:type="gramStart"/>
+      <w:r>
+        <w:rPr>
+          <w:lang w:val="en-AU"/>
+        </w:rPr>
+        <w:t>&lt; :</w:t>
+      </w:r>
+      <w:proofErr w:type="gramEnd"/>
+      <w:r>
+        <w:rPr>
+          <w:lang w:val="en-AU"/>
+        </w:rPr>
+        <w:t xml:space="preserve"> Show mass</w:t>
       </w:r>
       <w:r>
         <w:rPr>
@@ -3784,11 +4755,19 @@
           <w:lang w:val="en-AU"/>
         </w:rPr>
       </w:pPr>
-      <w:r>
-        <w:rPr>
-          <w:lang w:val="en-AU"/>
-        </w:rPr>
-        <w:t xml:space="preserve">&lt; : </w:t>
+      <w:proofErr w:type="gramStart"/>
+      <w:r>
+        <w:rPr>
+          <w:lang w:val="en-AU"/>
+        </w:rPr>
+        <w:t>&lt; :</w:t>
+      </w:r>
+      <w:proofErr w:type="gramEnd"/>
+      <w:r>
+        <w:rPr>
+          <w:lang w:val="en-AU"/>
+        </w:rPr>
+        <w:t xml:space="preserve"> </w:t>
       </w:r>
       <w:proofErr w:type="spellStart"/>
       <w:r>

</xml_diff>

<commit_message>
Added docstring and handover document
</commit_message>
<xml_diff>
--- a/LaME_blockly_design.docx
+++ b/LaME_blockly_design.docx
@@ -2117,11 +2117,19 @@
           <w:lang w:val="en-AU"/>
         </w:rPr>
       </w:pPr>
-      <w:r>
-        <w:rPr>
-          <w:lang w:val="en-AU"/>
-        </w:rPr>
-        <w:t>&lt; : Field select | drop down (field type) dropdown (field)</w:t>
+      <w:proofErr w:type="gramStart"/>
+      <w:r>
+        <w:rPr>
+          <w:lang w:val="en-AU"/>
+        </w:rPr>
+        <w:t>&lt; :</w:t>
+      </w:r>
+      <w:proofErr w:type="gramEnd"/>
+      <w:r>
+        <w:rPr>
+          <w:lang w:val="en-AU"/>
+        </w:rPr>
+        <w:t xml:space="preserve"> Field select | drop down (field type) dropdown (field)</w:t>
       </w:r>
       <w:r>
         <w:rPr>
@@ -4818,6 +4826,492 @@
           <w:lang w:val="en-AU"/>
         </w:rPr>
       </w:pPr>
+      <w:r>
+        <w:rPr>
+          <w:lang w:val="en-AU"/>
+        </w:rPr>
+        <w:lastRenderedPageBreak/>
+        <w:t>BlocklyModules.py</w:t>
+      </w:r>
+    </w:p>
+    <w:p>
+      <w:pPr>
+        <w:rPr>
+          <w:lang w:val="en-AU"/>
+        </w:rPr>
+      </w:pPr>
+      <w:r>
+        <w:rPr>
+          <w:lang w:val="en-AU"/>
+        </w:rPr>
+        <w:t>=================</w:t>
+      </w:r>
+    </w:p>
+    <w:p>
+      <w:pPr>
+        <w:rPr>
+          <w:lang w:val="en-AU"/>
+        </w:rPr>
+      </w:pPr>
+    </w:p>
+    <w:p>
+      <w:pPr>
+        <w:rPr>
+          <w:lang w:val="en-AU"/>
+        </w:rPr>
+      </w:pPr>
+      <w:r>
+        <w:rPr>
+          <w:lang w:val="en-AU"/>
+        </w:rPr>
+        <w:t xml:space="preserve">Integration of </w:t>
+      </w:r>
+      <w:proofErr w:type="spellStart"/>
+      <w:r>
+        <w:rPr>
+          <w:lang w:val="en-AU"/>
+        </w:rPr>
+        <w:t>Blockly</w:t>
+      </w:r>
+      <w:proofErr w:type="spellEnd"/>
+      <w:r>
+        <w:rPr>
+          <w:lang w:val="en-AU"/>
+        </w:rPr>
+        <w:t xml:space="preserve"> (block-based visual programming) with the</w:t>
+      </w:r>
+    </w:p>
+    <w:p>
+      <w:pPr>
+        <w:rPr>
+          <w:lang w:val="en-AU"/>
+        </w:rPr>
+      </w:pPr>
+      <w:proofErr w:type="spellStart"/>
+      <w:r>
+        <w:rPr>
+          <w:lang w:val="en-AU"/>
+        </w:rPr>
+        <w:t>LaserMapExplorer</w:t>
+      </w:r>
+      <w:proofErr w:type="spellEnd"/>
+      <w:r>
+        <w:rPr>
+          <w:lang w:val="en-AU"/>
+        </w:rPr>
+        <w:t xml:space="preserve"> backend.</w:t>
+      </w:r>
+    </w:p>
+    <w:p>
+      <w:pPr>
+        <w:rPr>
+          <w:lang w:val="en-AU"/>
+        </w:rPr>
+      </w:pPr>
+    </w:p>
+    <w:p>
+      <w:pPr>
+        <w:rPr>
+          <w:lang w:val="en-AU"/>
+        </w:rPr>
+      </w:pPr>
+      <w:r>
+        <w:rPr>
+          <w:lang w:val="en-AU"/>
+        </w:rPr>
+        <w:t>This module provides the `</w:t>
+      </w:r>
+      <w:proofErr w:type="spellStart"/>
+      <w:r>
+        <w:rPr>
+          <w:lang w:val="en-AU"/>
+        </w:rPr>
+        <w:t>LameBlockly</w:t>
+      </w:r>
+      <w:proofErr w:type="spellEnd"/>
+      <w:r>
+        <w:rPr>
+          <w:lang w:val="en-AU"/>
+        </w:rPr>
+        <w:t>` class, which serves as the</w:t>
+      </w:r>
+    </w:p>
+    <w:p>
+      <w:pPr>
+        <w:rPr>
+          <w:lang w:val="en-AU"/>
+        </w:rPr>
+      </w:pPr>
+      <w:r>
+        <w:rPr>
+          <w:lang w:val="en-AU"/>
+        </w:rPr>
+        <w:t xml:space="preserve">execution context for </w:t>
+      </w:r>
+      <w:proofErr w:type="spellStart"/>
+      <w:r>
+        <w:rPr>
+          <w:lang w:val="en-AU"/>
+        </w:rPr>
+        <w:t>Blockly</w:t>
+      </w:r>
+      <w:proofErr w:type="spellEnd"/>
+      <w:r>
+        <w:rPr>
+          <w:lang w:val="en-AU"/>
+        </w:rPr>
+        <w:t>-generated Python code, allowing visual</w:t>
+      </w:r>
+    </w:p>
+    <w:p>
+      <w:pPr>
+        <w:rPr>
+          <w:lang w:val="en-AU"/>
+        </w:rPr>
+      </w:pPr>
+      <w:r>
+        <w:rPr>
+          <w:lang w:val="en-AU"/>
+        </w:rPr>
+        <w:t>blocks to control data analysis, clustering, dimensionality reduction,</w:t>
+      </w:r>
+    </w:p>
+    <w:p>
+      <w:pPr>
+        <w:rPr>
+          <w:lang w:val="en-AU"/>
+        </w:rPr>
+      </w:pPr>
+      <w:r>
+        <w:rPr>
+          <w:lang w:val="en-AU"/>
+        </w:rPr>
+        <w:t xml:space="preserve">and plotting in the </w:t>
+      </w:r>
+      <w:proofErr w:type="spellStart"/>
+      <w:r>
+        <w:rPr>
+          <w:lang w:val="en-AU"/>
+        </w:rPr>
+        <w:t>LaserMapExplorer</w:t>
+      </w:r>
+      <w:proofErr w:type="spellEnd"/>
+      <w:r>
+        <w:rPr>
+          <w:lang w:val="en-AU"/>
+        </w:rPr>
+        <w:t xml:space="preserve"> application.</w:t>
+      </w:r>
+    </w:p>
+    <w:p>
+      <w:pPr>
+        <w:rPr>
+          <w:lang w:val="en-AU"/>
+        </w:rPr>
+      </w:pPr>
+    </w:p>
+    <w:p>
+      <w:pPr>
+        <w:rPr>
+          <w:lang w:val="en-AU"/>
+        </w:rPr>
+      </w:pPr>
+      <w:r>
+        <w:rPr>
+          <w:lang w:val="en-AU"/>
+        </w:rPr>
+        <w:t>Responsibilities</w:t>
+      </w:r>
+    </w:p>
+    <w:p>
+      <w:pPr>
+        <w:rPr>
+          <w:lang w:val="en-AU"/>
+        </w:rPr>
+      </w:pPr>
+      <w:r>
+        <w:rPr>
+          <w:lang w:val="en-AU"/>
+        </w:rPr>
+        <w:t>----------------</w:t>
+      </w:r>
+    </w:p>
+    <w:p>
+      <w:pPr>
+        <w:rPr>
+          <w:lang w:val="en-AU"/>
+        </w:rPr>
+      </w:pPr>
+      <w:r>
+        <w:rPr>
+          <w:lang w:val="en-AU"/>
+        </w:rPr>
+        <w:t xml:space="preserve">- Execute dynamically generated Python code strings created by </w:t>
+      </w:r>
+      <w:proofErr w:type="spellStart"/>
+      <w:r>
+        <w:rPr>
+          <w:lang w:val="en-AU"/>
+        </w:rPr>
+        <w:t>Blockly</w:t>
+      </w:r>
+      <w:proofErr w:type="spellEnd"/>
+      <w:r>
+        <w:rPr>
+          <w:lang w:val="en-AU"/>
+        </w:rPr>
+        <w:t>.</w:t>
+      </w:r>
+    </w:p>
+    <w:p>
+      <w:pPr>
+        <w:rPr>
+          <w:lang w:val="en-AU"/>
+        </w:rPr>
+      </w:pPr>
+      <w:r>
+        <w:rPr>
+          <w:lang w:val="en-AU"/>
+        </w:rPr>
+        <w:t xml:space="preserve">- Provide bridges between </w:t>
+      </w:r>
+      <w:proofErr w:type="spellStart"/>
+      <w:r>
+        <w:rPr>
+          <w:lang w:val="en-AU"/>
+        </w:rPr>
+        <w:t>Blockly</w:t>
+      </w:r>
+      <w:proofErr w:type="spellEnd"/>
+      <w:r>
+        <w:rPr>
+          <w:lang w:val="en-AU"/>
+        </w:rPr>
+        <w:t xml:space="preserve"> blocks and application logic:</w:t>
+      </w:r>
+    </w:p>
+    <w:p>
+      <w:pPr>
+        <w:rPr>
+          <w:lang w:val="en-AU"/>
+        </w:rPr>
+      </w:pPr>
+      <w:r>
+        <w:rPr>
+          <w:lang w:val="en-AU"/>
+        </w:rPr>
+        <w:t xml:space="preserve">  clustering, dimensional reduction, field selections, styling, etc.</w:t>
+      </w:r>
+    </w:p>
+    <w:p>
+      <w:pPr>
+        <w:rPr>
+          <w:lang w:val="en-AU"/>
+        </w:rPr>
+      </w:pPr>
+      <w:r>
+        <w:rPr>
+          <w:lang w:val="en-AU"/>
+        </w:rPr>
+        <w:t>- Manage matplotlib canvases and their embedding in layouts or popup</w:t>
+      </w:r>
+    </w:p>
+    <w:p>
+      <w:pPr>
+        <w:rPr>
+          <w:lang w:val="en-AU"/>
+        </w:rPr>
+      </w:pPr>
+      <w:r>
+        <w:rPr>
+          <w:lang w:val="en-AU"/>
+        </w:rPr>
+        <w:t xml:space="preserve">  dialogs.</w:t>
+      </w:r>
+    </w:p>
+    <w:p>
+      <w:pPr>
+        <w:rPr>
+          <w:lang w:val="en-AU"/>
+        </w:rPr>
+      </w:pPr>
+      <w:r>
+        <w:rPr>
+          <w:lang w:val="en-AU"/>
+        </w:rPr>
+        <w:t xml:space="preserve">- Synchronize </w:t>
+      </w:r>
+      <w:proofErr w:type="spellStart"/>
+      <w:r>
+        <w:rPr>
+          <w:lang w:val="en-AU"/>
+        </w:rPr>
+        <w:t>Blockly</w:t>
+      </w:r>
+      <w:proofErr w:type="spellEnd"/>
+      <w:r>
+        <w:rPr>
+          <w:lang w:val="en-AU"/>
+        </w:rPr>
+        <w:t xml:space="preserve"> block actions with `</w:t>
+      </w:r>
+      <w:proofErr w:type="spellStart"/>
+      <w:r>
+        <w:rPr>
+          <w:lang w:val="en-AU"/>
+        </w:rPr>
+        <w:t>AppData</w:t>
+      </w:r>
+      <w:proofErr w:type="spellEnd"/>
+      <w:r>
+        <w:rPr>
+          <w:lang w:val="en-AU"/>
+        </w:rPr>
+        <w:t>`, `</w:t>
+      </w:r>
+      <w:proofErr w:type="spellStart"/>
+      <w:r>
+        <w:rPr>
+          <w:lang w:val="en-AU"/>
+        </w:rPr>
+        <w:t>StyleData</w:t>
+      </w:r>
+      <w:proofErr w:type="spellEnd"/>
+      <w:r>
+        <w:rPr>
+          <w:lang w:val="en-AU"/>
+        </w:rPr>
+        <w:t>`, and</w:t>
+      </w:r>
+    </w:p>
+    <w:p>
+      <w:pPr>
+        <w:rPr>
+          <w:lang w:val="en-AU"/>
+        </w:rPr>
+      </w:pPr>
+      <w:r>
+        <w:rPr>
+          <w:lang w:val="en-AU"/>
+        </w:rPr>
+        <w:t xml:space="preserve">  analysis modules.</w:t>
+      </w:r>
+    </w:p>
+    <w:p>
+      <w:pPr>
+        <w:rPr>
+          <w:lang w:val="en-AU"/>
+        </w:rPr>
+      </w:pPr>
+      <w:r>
+        <w:rPr>
+          <w:lang w:val="en-AU"/>
+        </w:rPr>
+        <w:t>- Support figure display policies (`</w:t>
+      </w:r>
+      <w:proofErr w:type="spellStart"/>
+      <w:r>
+        <w:rPr>
+          <w:lang w:val="en-AU"/>
+        </w:rPr>
+        <w:t>display_figures</w:t>
+      </w:r>
+      <w:proofErr w:type="spellEnd"/>
+      <w:r>
+        <w:rPr>
+          <w:lang w:val="en-AU"/>
+        </w:rPr>
+        <w:t>` block), error</w:t>
+      </w:r>
+    </w:p>
+    <w:p>
+      <w:pPr>
+        <w:rPr>
+          <w:lang w:val="en-AU"/>
+        </w:rPr>
+      </w:pPr>
+      <w:r>
+        <w:rPr>
+          <w:lang w:val="en-AU"/>
+        </w:rPr>
+        <w:t xml:space="preserve">  reporting, and user-driven workflows.</w:t>
+      </w:r>
+    </w:p>
+    <w:p>
+      <w:pPr>
+        <w:rPr>
+          <w:lang w:val="en-AU"/>
+        </w:rPr>
+      </w:pPr>
+    </w:p>
+    <w:p>
+      <w:pPr>
+        <w:rPr>
+          <w:lang w:val="en-AU"/>
+        </w:rPr>
+      </w:pPr>
+      <w:r>
+        <w:rPr>
+          <w:lang w:val="en-AU"/>
+        </w:rPr>
+        <w:t>Classes</w:t>
+      </w:r>
+    </w:p>
+    <w:p>
+      <w:pPr>
+        <w:rPr>
+          <w:lang w:val="en-AU"/>
+        </w:rPr>
+      </w:pPr>
+      <w:r>
+        <w:rPr>
+          <w:lang w:val="en-AU"/>
+        </w:rPr>
+        <w:t>-------</w:t>
+      </w:r>
+    </w:p>
+    <w:p>
+      <w:pPr>
+        <w:rPr>
+          <w:lang w:val="en-AU"/>
+        </w:rPr>
+      </w:pPr>
+      <w:proofErr w:type="spellStart"/>
+      <w:r>
+        <w:rPr>
+          <w:lang w:val="en-AU"/>
+        </w:rPr>
+        <w:t>LameBlockly</w:t>
+      </w:r>
+      <w:proofErr w:type="spellEnd"/>
+    </w:p>
+    <w:p>
+      <w:pPr>
+        <w:rPr>
+          <w:lang w:val="en-AU"/>
+        </w:rPr>
+      </w:pPr>
+      <w:r>
+        <w:rPr>
+          <w:lang w:val="en-AU"/>
+        </w:rPr>
+        <w:lastRenderedPageBreak/>
+        <w:t xml:space="preserve">    Execution context and bridge for </w:t>
+      </w:r>
+      <w:proofErr w:type="spellStart"/>
+      <w:r>
+        <w:rPr>
+          <w:lang w:val="en-AU"/>
+        </w:rPr>
+        <w:t>Blockly</w:t>
+      </w:r>
+      <w:proofErr w:type="spellEnd"/>
+      <w:r>
+        <w:rPr>
+          <w:lang w:val="en-AU"/>
+        </w:rPr>
+        <w:t>-generated Python code.</w:t>
+      </w:r>
     </w:p>
     <w:p>
       <w:pPr>

</xml_diff>